<commit_message>
added to project 3 pt1 -bp
</commit_message>
<xml_diff>
--- a/projects/Report3/Report3Part1.docx
+++ b/projects/Report3/Report3Part1.docx
@@ -353,6 +353,12 @@
     </w:p>
     <w:sdt>
       <w:sdtPr>
+        <w:rPr>
+          <w:rFonts w:asciiTheme="minorHAnsi" w:eastAsiaTheme="minorHAnsi" w:hAnsiTheme="minorHAnsi" w:cstheme="minorBidi"/>
+          <w:color w:val="auto"/>
+          <w:sz w:val="22"/>
+          <w:szCs w:val="22"/>
+        </w:rPr>
         <w:id w:val="222875611"/>
         <w:docPartObj>
           <w:docPartGallery w:val="Table of Contents"/>
@@ -361,13 +367,9 @@
       </w:sdtPr>
       <w:sdtEndPr>
         <w:rPr>
-          <w:rFonts w:asciiTheme="minorHAnsi" w:eastAsiaTheme="minorHAnsi" w:hAnsiTheme="minorHAnsi" w:cstheme="minorBidi"/>
           <w:b/>
           <w:bCs/>
           <w:noProof/>
-          <w:color w:val="auto"/>
-          <w:sz w:val="22"/>
-          <w:szCs w:val="22"/>
         </w:rPr>
       </w:sdtEndPr>
       <w:sdtContent>
@@ -666,10 +668,51 @@
     </w:p>
     <w:p>
       <w:pPr>
+        <w:ind w:left="720"/>
+      </w:pPr>
+    </w:p>
+    <w:p>
+      <w:pPr>
+        <w:ind w:left="720"/>
+      </w:pPr>
+    </w:p>
+    <w:p>
+      <w:pPr>
+        <w:ind w:left="720"/>
+      </w:pPr>
+    </w:p>
+    <w:p>
+      <w:pPr>
+        <w:ind w:left="720"/>
+      </w:pPr>
+    </w:p>
+    <w:p>
+      <w:pPr>
+        <w:ind w:left="720"/>
+      </w:pPr>
+    </w:p>
+    <w:p>
+      <w:pPr>
+        <w:ind w:left="720"/>
+      </w:pPr>
+    </w:p>
+    <w:p>
+      <w:pPr>
+        <w:ind w:left="720"/>
+      </w:pPr>
+    </w:p>
+    <w:p>
+      <w:pPr>
+        <w:ind w:left="720"/>
+      </w:pPr>
+    </w:p>
+    <w:p>
+      <w:pPr>
         <w:pStyle w:val="Heading1"/>
       </w:pPr>
       <w:bookmarkStart w:id="7" w:name="_Toc494097100"/>
       <w:r>
+        <w:lastRenderedPageBreak/>
         <w:t>Problem Statement</w:t>
       </w:r>
       <w:bookmarkEnd w:id="7"/>
@@ -689,7 +732,6 @@
         <w:ind w:firstLine="360"/>
       </w:pPr>
       <w:r>
-        <w:lastRenderedPageBreak/>
         <w:t xml:space="preserve">A game of Dominion includes 10 kingdom cards that are chosen at random from a deck of 17 different kingdom cards. 10 copies of the 10 chosen kingdom cards are added to the supply which will be shared by all players. The initial version of this project will offer 11 of the 17 kingdom cards so that players will still get variability in their games. In addition to those cards, three types of treasure cards and four types of victory point cards will also be added to the supply.  </w:t>
       </w:r>
     </w:p>
@@ -717,6 +759,7 @@
         <w:ind w:firstLine="360"/>
       </w:pPr>
       <w:r>
+        <w:lastRenderedPageBreak/>
         <w:t>The player’s hand contains the cards drawn from the draw deck. A player may choose to play any of the treasure or action cards by clicking on the card image.  Action cards may only be played if the player has actions points available.  If a card can be legally played, it is moved from the player’s hand to the discard pile and the player may draw additional cards, gain coins to be used for the buy phase, or be given extra actions so they can play additional action cards. What the player gets to do depends on which action card they played.  Treasure cards do not require actions and always increase the amount of buy points available to the player.</w:t>
       </w:r>
     </w:p>
@@ -726,11 +769,7 @@
         <w:ind w:firstLine="360"/>
       </w:pPr>
       <w:r>
-        <w:t xml:space="preserve">When a player no longer can, or wishes to play more action cards, they may choose to add cards from the supply to their deck.  To buy a card, a player needs at least one buy action, their buy points </w:t>
-      </w:r>
-      <w:r>
-        <w:lastRenderedPageBreak/>
-        <w:t xml:space="preserve">need to be at least as great as the cost, and the quantity of the card in the supply must be greater than zero.  If the player can buy a </w:t>
+        <w:t xml:space="preserve">When a player no longer can, or wishes to play more action cards, they may choose to add cards from the supply to their deck.  To buy a card, a player needs at least one buy action, their buy points need to be at least as great as the cost, and the quantity of the card in the supply must be greater than zero.  If the player can buy a </w:t>
       </w:r>
       <w:proofErr w:type="gramStart"/>
       <w:r>
@@ -765,6 +804,7 @@
         <w:ind w:firstLine="360"/>
       </w:pPr>
       <w:r>
+        <w:lastRenderedPageBreak/>
         <w:t>Some type of multiplayer capabilities should be added in the future as well. Multiplayer capabilities would significantly increase the scope of the project.  The ideal way would be a networked system with all players at different computers.  Another option is the “hot seat” method where players take turns sharing one computer.  The main difficulty with the second method is that certain cards require decision making on another player’s turn.  This could make the game cumbersome, and in some situations basically unplayable.</w:t>
       </w:r>
     </w:p>
@@ -783,7 +823,6 @@
         <w:ind w:firstLine="360"/>
       </w:pPr>
       <w:r>
-        <w:lastRenderedPageBreak/>
         <w:t xml:space="preserve">A </w:t>
       </w:r>
       <w:proofErr w:type="spellStart"/>
@@ -826,7 +865,11 @@
         <w:ind w:firstLine="360"/>
       </w:pPr>
       <w:r>
-        <w:t xml:space="preserve">This game should be released when the minimum requirements for an enjoyable experience have been met. Once the game is released and players are offering their feedback about the game, less important features can be added, and some features and game fixes that players request can also be added. </w:t>
+        <w:t xml:space="preserve">This game should be released when the minimum requirements for an enjoyable experience have been met. Once the game is released and players are offering their feedback about the game, less </w:t>
+      </w:r>
+      <w:r>
+        <w:lastRenderedPageBreak/>
+        <w:t xml:space="preserve">important features can be added, and some features and game fixes that players request can also be added. </w:t>
       </w:r>
     </w:p>
     <w:p>
@@ -835,7 +878,6 @@
       </w:pPr>
       <w:bookmarkStart w:id="8" w:name="_Toc494097101"/>
       <w:r>
-        <w:lastRenderedPageBreak/>
         <w:t>Glossary of Terms</w:t>
       </w:r>
       <w:bookmarkEnd w:id="8"/>
@@ -863,7 +905,7 @@
                     </pic:cNvPicPr>
                   </pic:nvPicPr>
                   <pic:blipFill>
-                    <a:blip r:embed="rId6"/>
+                    <a:blip r:embed="rId8"/>
                     <a:stretch>
                       <a:fillRect/>
                     </a:stretch>
@@ -1060,7 +1102,7 @@
                     </pic:cNvPicPr>
                   </pic:nvPicPr>
                   <pic:blipFill>
-                    <a:blip r:embed="rId7"/>
+                    <a:blip r:embed="rId9"/>
                     <a:stretch>
                       <a:fillRect/>
                     </a:stretch>
@@ -1231,7 +1273,7 @@
                     </pic:cNvPicPr>
                   </pic:nvPicPr>
                   <pic:blipFill>
-                    <a:blip r:embed="rId8"/>
+                    <a:blip r:embed="rId10"/>
                     <a:stretch>
                       <a:fillRect/>
                     </a:stretch>
@@ -1431,7 +1473,7 @@
                     </pic:cNvPicPr>
                   </pic:nvPicPr>
                   <pic:blipFill>
-                    <a:blip r:embed="rId9"/>
+                    <a:blip r:embed="rId11"/>
                     <a:stretch>
                       <a:fillRect/>
                     </a:stretch>
@@ -1614,7 +1656,7 @@
                     </pic:cNvPicPr>
                   </pic:nvPicPr>
                   <pic:blipFill>
-                    <a:blip r:embed="rId10"/>
+                    <a:blip r:embed="rId12"/>
                     <a:stretch>
                       <a:fillRect/>
                     </a:stretch>
@@ -2118,24 +2160,159 @@
     </w:p>
     <w:p>
       <w:pPr>
+        <w:rPr>
+          <w:rFonts w:ascii="Calibri" w:hAnsi="Calibri" w:cs="Calibri"/>
+          <w:color w:val="000000"/>
+        </w:rPr>
+      </w:pPr>
+      <w:r>
+        <w:rPr>
+          <w:rStyle w:val="fontstyle21"/>
+        </w:rPr>
+        <w:t>Color display with minimum of 1024 X 768 resolution</w:t>
+      </w:r>
+      <w:r>
+        <w:rPr>
+          <w:rFonts w:ascii="Calibri" w:hAnsi="Calibri" w:cs="Calibri"/>
+          <w:color w:val="000000"/>
+        </w:rPr>
+        <w:br/>
+      </w:r>
+      <w:r>
+        <w:rPr>
+          <w:rStyle w:val="fontstyle01"/>
+        </w:rPr>
+        <w:t></w:t>
+      </w:r>
+      <w:r>
+        <w:rPr>
+          <w:rStyle w:val="fontstyle21"/>
+        </w:rPr>
+        <w:t>1.5ghz CPU with integrated graphics</w:t>
+      </w:r>
+      <w:r>
+        <w:rPr>
+          <w:rFonts w:ascii="Calibri" w:hAnsi="Calibri" w:cs="Calibri"/>
+          <w:color w:val="000000"/>
+        </w:rPr>
+        <w:br/>
+      </w:r>
+      <w:r>
+        <w:rPr>
+          <w:rStyle w:val="fontstyle01"/>
+        </w:rPr>
+        <w:t></w:t>
+      </w:r>
+      <w:r>
+        <w:rPr>
+          <w:rStyle w:val="fontstyle21"/>
+        </w:rPr>
+        <w:t>2GB of RAM</w:t>
+      </w:r>
+      <w:r>
+        <w:rPr>
+          <w:rFonts w:ascii="Calibri" w:hAnsi="Calibri" w:cs="Calibri"/>
+          <w:color w:val="000000"/>
+        </w:rPr>
+        <w:br/>
+      </w:r>
+      <w:r>
+        <w:rPr>
+          <w:rStyle w:val="fontstyle01"/>
+        </w:rPr>
+        <w:t></w:t>
+      </w:r>
+      <w:r>
+        <w:rPr>
+          <w:rStyle w:val="fontstyle21"/>
+        </w:rPr>
+        <w:t>500MBs of free hard drive space</w:t>
+      </w:r>
+      <w:r>
+        <w:rPr>
+          <w:rFonts w:ascii="Calibri" w:hAnsi="Calibri" w:cs="Calibri"/>
+          <w:color w:val="000000"/>
+        </w:rPr>
+        <w:br/>
+      </w:r>
+      <w:r>
+        <w:rPr>
+          <w:rStyle w:val="fontstyle01"/>
+        </w:rPr>
+        <w:t></w:t>
+      </w:r>
+      <w:r>
+        <w:rPr>
+          <w:rStyle w:val="fontstyle21"/>
+        </w:rPr>
+        <w:t>Mouse</w:t>
+      </w:r>
+      <w:r>
+        <w:rPr>
+          <w:rFonts w:ascii="Calibri" w:hAnsi="Calibri" w:cs="Calibri"/>
+          <w:color w:val="000000"/>
+        </w:rPr>
+        <w:br/>
+      </w:r>
+      <w:r>
+        <w:rPr>
+          <w:rStyle w:val="fontstyle01"/>
+        </w:rPr>
+        <w:t></w:t>
+      </w:r>
+      <w:r>
+        <w:rPr>
+          <w:rStyle w:val="fontstyle21"/>
+        </w:rPr>
+        <w:t>Keyboard</w:t>
+      </w:r>
+      <w:r>
+        <w:rPr>
+          <w:rFonts w:ascii="Calibri" w:hAnsi="Calibri" w:cs="Calibri"/>
+          <w:color w:val="000000"/>
+        </w:rPr>
+        <w:br/>
+      </w:r>
+      <w:r>
+        <w:rPr>
+          <w:rStyle w:val="fontstyle01"/>
+        </w:rPr>
+        <w:t></w:t>
+      </w:r>
+      <w:r>
+        <w:rPr>
+          <w:rStyle w:val="fontstyle21"/>
+        </w:rPr>
+        <w:t>Internet connection with minimum bandwidth of 56Kbps</w:t>
+      </w:r>
+      <w:r>
+        <w:rPr>
+          <w:rFonts w:ascii="Calibri" w:hAnsi="Calibri" w:cs="Calibri"/>
+          <w:color w:val="000000"/>
+        </w:rPr>
+        <w:br/>
+      </w:r>
+      <w:r>
+        <w:rPr>
+          <w:rStyle w:val="fontstyle01"/>
+        </w:rPr>
+        <w:t></w:t>
+      </w:r>
+      <w:r>
+        <w:rPr>
+          <w:rStyle w:val="fontstyle21"/>
+        </w:rPr>
+        <w:t>Chrome, Firefox, or Edge Internet browser</w:t>
+      </w:r>
+      <w:bookmarkStart w:id="10" w:name="_GoBack"/>
+      <w:bookmarkEnd w:id="10"/>
+    </w:p>
+    <w:p/>
+    <w:p>
+      <w:pPr>
         <w:pStyle w:val="Heading1"/>
       </w:pPr>
-    </w:p>
-    <w:p>
-      <w:pPr>
-        <w:pStyle w:val="Heading1"/>
-        <w:rPr>
-          <w:bCs/>
-          <w:sz w:val="30"/>
-          <w:szCs w:val="30"/>
-        </w:rPr>
-      </w:pPr>
-      <w:r>
-        <w:rPr>
-          <w:bCs/>
-          <w:sz w:val="30"/>
-          <w:szCs w:val="30"/>
-        </w:rPr>
+      <w:r>
         <w:t>Functional Requirements</w:t>
       </w:r>
     </w:p>
@@ -3075,6 +3252,7 @@
                 <w:b w:val="0"/>
                 <w:bCs w:val="0"/>
               </w:rPr>
+              <w:lastRenderedPageBreak/>
               <w:t>Req4.5</w:t>
             </w:r>
           </w:p>
@@ -3233,7 +3411,6 @@
                 <w:b w:val="0"/>
                 <w:bCs w:val="0"/>
               </w:rPr>
-              <w:lastRenderedPageBreak/>
               <w:t>Req6</w:t>
             </w:r>
           </w:p>
@@ -4159,6 +4336,7 @@
                 <w:sz w:val="24"/>
                 <w:szCs w:val="24"/>
               </w:rPr>
+              <w:lastRenderedPageBreak/>
               <w:t>Req13</w:t>
             </w:r>
           </w:p>
@@ -4351,7 +4529,6 @@
                 <w:sz w:val="24"/>
                 <w:szCs w:val="24"/>
               </w:rPr>
-              <w:lastRenderedPageBreak/>
               <w:t>Req15</w:t>
             </w:r>
           </w:p>
@@ -4904,6 +5081,7 @@
           <w:sz w:val="24"/>
           <w:szCs w:val="24"/>
         </w:rPr>
+        <w:lastRenderedPageBreak/>
         <w:drawing>
           <wp:anchor distT="0" distB="0" distL="0" distR="0" simplePos="0" relativeHeight="251666432" behindDoc="0" locked="0" layoutInCell="1" allowOverlap="1" wp14:anchorId="2C53B507" wp14:editId="22548A50">
             <wp:simplePos x="0" y="0"/>
@@ -4930,7 +5108,7 @@
                     </pic:cNvPicPr>
                   </pic:nvPicPr>
                   <pic:blipFill>
-                    <a:blip r:embed="rId11"/>
+                    <a:blip r:embed="rId13"/>
                     <a:stretch>
                       <a:fillRect/>
                     </a:stretch>
@@ -4988,11 +5166,11 @@
       <w:pPr>
         <w:pStyle w:val="Heading1"/>
       </w:pPr>
-      <w:bookmarkStart w:id="10" w:name="_Toc494097103"/>
+      <w:bookmarkStart w:id="11" w:name="_Toc494097103"/>
       <w:r>
         <w:t>Stakeholders</w:t>
       </w:r>
-      <w:bookmarkEnd w:id="10"/>
+      <w:bookmarkEnd w:id="11"/>
     </w:p>
     <w:p>
       <w:r>
@@ -5028,13 +5206,13 @@
       <w:pPr>
         <w:pStyle w:val="Heading1"/>
       </w:pPr>
-      <w:bookmarkStart w:id="11" w:name="__DdeLink__742_838229597"/>
-      <w:bookmarkStart w:id="12" w:name="_Toc494097104"/>
-      <w:bookmarkEnd w:id="11"/>
+      <w:bookmarkStart w:id="12" w:name="__DdeLink__742_838229597"/>
+      <w:bookmarkStart w:id="13" w:name="_Toc494097104"/>
+      <w:bookmarkEnd w:id="12"/>
       <w:r>
         <w:t>Actors and Goals</w:t>
       </w:r>
-      <w:bookmarkEnd w:id="12"/>
+      <w:bookmarkEnd w:id="13"/>
     </w:p>
     <w:p>
       <w:r>
@@ -5048,11 +5226,7 @@
     </w:p>
     <w:p>
       <w:r>
-        <w:t xml:space="preserve">A2: Opponents – This actor only occurs in multiplayer vs human games.  Opponents are special cases of the Player actor used when more than one player is affected by a given interaction.  The initiating actor </w:t>
-      </w:r>
-      <w:r>
-        <w:lastRenderedPageBreak/>
-        <w:t>is considered the Player and Player actors are considered opponents. There may be multiple Opponents in a game, but they should be uniquely identified.</w:t>
+        <w:t>A2: Opponents – This actor only occurs in multiplayer vs human games.  Opponents are special cases of the Player actor used when more than one player is affected by a given interaction.  The initiating actor is considered the Player and Player actors are considered opponents. There may be multiple Opponents in a game, but they should be uniquely identified.</w:t>
       </w:r>
     </w:p>
     <w:p>
@@ -5072,7 +5246,7 @@
       <w:r>
         <w:t xml:space="preserve"> and a player may choose to export it to an external file.</w:t>
       </w:r>
-      <w:bookmarkStart w:id="13" w:name="_Toc494097105"/>
+      <w:bookmarkStart w:id="14" w:name="_Toc494097105"/>
     </w:p>
     <w:p/>
     <w:p>
@@ -5082,7 +5256,7 @@
       <w:r>
         <w:t>Casual Use Cases</w:t>
       </w:r>
-      <w:bookmarkEnd w:id="13"/>
+      <w:bookmarkEnd w:id="14"/>
     </w:p>
     <w:p>
       <w:r>
@@ -5167,6 +5341,7 @@
     </w:p>
     <w:p>
       <w:r>
+        <w:lastRenderedPageBreak/>
         <w:tab/>
         <w:t xml:space="preserve">Derived from </w:t>
       </w:r>
@@ -5260,11 +5435,10 @@
     </w:p>
     <w:p>
       <w:r>
-        <w:lastRenderedPageBreak/>
         <w:tab/>
       </w:r>
-      <w:bookmarkStart w:id="14" w:name="__DdeLink__818_2915995668"/>
-      <w:bookmarkEnd w:id="14"/>
+      <w:bookmarkStart w:id="15" w:name="__DdeLink__818_2915995668"/>
+      <w:bookmarkEnd w:id="15"/>
       <w:r>
         <w:t xml:space="preserve">(optional sub use case, «extend» UC-1: Play Game). </w:t>
       </w:r>
@@ -5347,7 +5521,7 @@
       <w:pPr>
         <w:pStyle w:val="Heading1"/>
       </w:pPr>
-      <w:bookmarkStart w:id="15" w:name="_Toc494097106"/>
+      <w:bookmarkStart w:id="16" w:name="_Toc494097106"/>
       <w:r>
         <w:rPr>
           <w:noProof/>
@@ -5379,7 +5553,7 @@
                     </pic:cNvPicPr>
                   </pic:nvPicPr>
                   <pic:blipFill>
-                    <a:blip r:embed="rId12"/>
+                    <a:blip r:embed="rId14"/>
                     <a:stretch>
                       <a:fillRect/>
                     </a:stretch>
@@ -5402,7 +5576,7 @@
       <w:r>
         <w:t>Use Case Diagram</w:t>
       </w:r>
-      <w:bookmarkEnd w:id="15"/>
+      <w:bookmarkEnd w:id="16"/>
     </w:p>
     <w:p>
       <w:pPr>
@@ -5413,7 +5587,7 @@
       <w:pPr>
         <w:pStyle w:val="Heading1"/>
       </w:pPr>
-      <w:bookmarkStart w:id="16" w:name="_Toc494097107"/>
+      <w:bookmarkStart w:id="17" w:name="_Toc494097107"/>
     </w:p>
     <w:p>
       <w:pPr>
@@ -5456,7 +5630,7 @@
         <w:lastRenderedPageBreak/>
         <w:t>Sequence Diagram</w:t>
       </w:r>
-      <w:bookmarkEnd w:id="16"/>
+      <w:bookmarkEnd w:id="17"/>
     </w:p>
     <w:p>
       <w:r>
@@ -5481,7 +5655,7 @@
                     </pic:cNvPicPr>
                   </pic:nvPicPr>
                   <pic:blipFill>
-                    <a:blip r:embed="rId13"/>
+                    <a:blip r:embed="rId15"/>
                     <a:stretch>
                       <a:fillRect/>
                     </a:stretch>
@@ -5524,7 +5698,7 @@
                     <pic:cNvPicPr/>
                   </pic:nvPicPr>
                   <pic:blipFill>
-                    <a:blip r:embed="rId14"/>
+                    <a:blip r:embed="rId16"/>
                     <a:stretch>
                       <a:fillRect/>
                     </a:stretch>
@@ -5567,7 +5741,7 @@
                     <pic:cNvPicPr/>
                   </pic:nvPicPr>
                   <pic:blipFill>
-                    <a:blip r:embed="rId15"/>
+                    <a:blip r:embed="rId17"/>
                     <a:stretch>
                       <a:fillRect/>
                     </a:stretch>
@@ -5611,7 +5785,7 @@
                     </pic:cNvPicPr>
                   </pic:nvPicPr>
                   <pic:blipFill>
-                    <a:blip r:embed="rId16" cstate="print">
+                    <a:blip r:embed="rId18" cstate="print">
                       <a:extLst>
                         <a:ext uri="{28A0092B-C50C-407E-A947-70E740481C1C}">
                           <a14:useLocalDpi xmlns:a14="http://schemas.microsoft.com/office/drawing/2010/main" val="0"/>
@@ -5647,23 +5821,23 @@
       <w:pPr>
         <w:pStyle w:val="Heading1"/>
       </w:pPr>
-      <w:bookmarkStart w:id="17" w:name="_Toc496278694"/>
+      <w:bookmarkStart w:id="18" w:name="_Toc496278694"/>
       <w:r>
         <w:lastRenderedPageBreak/>
         <w:t>Class Diagram and Interface Specification</w:t>
       </w:r>
-      <w:bookmarkEnd w:id="17"/>
+      <w:bookmarkEnd w:id="18"/>
     </w:p>
     <w:p/>
     <w:p>
       <w:pPr>
         <w:pStyle w:val="Heading2"/>
       </w:pPr>
-      <w:bookmarkStart w:id="18" w:name="_Toc496278695"/>
+      <w:bookmarkStart w:id="19" w:name="_Toc496278695"/>
       <w:r>
         <w:t>Class Diagram</w:t>
       </w:r>
-      <w:bookmarkEnd w:id="18"/>
+      <w:bookmarkEnd w:id="19"/>
     </w:p>
     <w:p/>
     <w:p>
@@ -5687,7 +5861,7 @@
                     <pic:cNvPicPr/>
                   </pic:nvPicPr>
                   <pic:blipFill>
-                    <a:blip r:embed="rId17"/>
+                    <a:blip r:embed="rId19"/>
                     <a:stretch>
                       <a:fillRect/>
                     </a:stretch>
@@ -5712,11 +5886,11 @@
       <w:pPr>
         <w:pStyle w:val="Heading2"/>
       </w:pPr>
-      <w:bookmarkStart w:id="19" w:name="_Toc496278696"/>
+      <w:bookmarkStart w:id="20" w:name="_Toc496278696"/>
       <w:r>
         <w:t>Data Types and Operation Signatures</w:t>
       </w:r>
-      <w:bookmarkEnd w:id="19"/>
+      <w:bookmarkEnd w:id="20"/>
     </w:p>
     <w:p/>
     <w:p>
@@ -7310,10 +7484,7 @@
         </w:tc>
       </w:tr>
     </w:tbl>
-    <w:p>
-      <w:bookmarkStart w:id="20" w:name="_GoBack"/>
-      <w:bookmarkEnd w:id="20"/>
-    </w:p>
+    <w:p/>
     <w:p>
       <w:pPr>
         <w:pStyle w:val="Heading1"/>
@@ -7355,7 +7526,7 @@
                     </pic:cNvPicPr>
                   </pic:nvPicPr>
                   <pic:blipFill>
-                    <a:blip r:embed="rId18"/>
+                    <a:blip r:embed="rId20"/>
                     <a:stretch>
                       <a:fillRect/>
                     </a:stretch>
@@ -7424,7 +7595,7 @@
                     </pic:cNvPicPr>
                   </pic:nvPicPr>
                   <pic:blipFill>
-                    <a:blip r:embed="rId19">
+                    <a:blip r:embed="rId21">
                       <a:extLst>
                         <a:ext uri="{28A0092B-C50C-407E-A947-70E740481C1C}">
                           <a14:useLocalDpi xmlns:a14="http://schemas.microsoft.com/office/drawing/2010/main" val="0"/>
@@ -9491,21 +9662,8 @@
       <w:r>
         <w:fldChar w:fldCharType="separate"/>
       </w:r>
-      <w:proofErr w:type="spellStart"/>
-      <w:r>
-        <w:t>Vaccarino</w:t>
-      </w:r>
-      <w:proofErr w:type="spellEnd"/>
-      <w:r>
-        <w:t>, D. X. (</w:t>
-      </w:r>
-      <w:proofErr w:type="spellStart"/>
-      <w:r>
-        <w:t>n.d.</w:t>
-      </w:r>
-      <w:proofErr w:type="spellEnd"/>
-      <w:r>
-        <w:t xml:space="preserve">). </w:t>
+      <w:r>
+        <w:t xml:space="preserve">Vaccarino, D. X. (n.d.). </w:t>
       </w:r>
       <w:r>
         <w:rPr>
@@ -9520,15 +9678,7 @@
     </w:p>
     <w:p>
       <w:r>
-        <w:t>Wikipedia. (</w:t>
-      </w:r>
-      <w:proofErr w:type="spellStart"/>
-      <w:r>
-        <w:t>n.d.</w:t>
-      </w:r>
-      <w:proofErr w:type="spellEnd"/>
-      <w:r>
-        <w:t xml:space="preserve">). </w:t>
+        <w:t xml:space="preserve">Wikipedia. (n.d.). </w:t>
       </w:r>
       <w:r>
         <w:rPr>
@@ -9546,7 +9696,7 @@
     </w:p>
     <w:p/>
     <w:sectPr>
-      <w:headerReference w:type="default" r:id="rId20"/>
+      <w:headerReference w:type="default" r:id="rId22"/>
       <w:pgSz w:w="12240" w:h="15840"/>
       <w:pgMar w:top="1440" w:right="1440" w:bottom="1440" w:left="1440" w:header="720" w:footer="720" w:gutter="0"/>
       <w:cols w:space="720"/>
@@ -9554,6 +9704,56 @@
     </w:sectPr>
   </w:body>
 </w:document>
+</file>
+
+<file path=word/endnotes.xml><?xml version="1.0" encoding="utf-8"?>
+<w:endnotes xmlns:wpc="http://schemas.microsoft.com/office/word/2010/wordprocessingCanvas" xmlns:cx="http://schemas.microsoft.com/office/drawing/2014/chartex" xmlns:cx1="http://schemas.microsoft.com/office/drawing/2015/9/8/chartex" xmlns:cx2="http://schemas.microsoft.com/office/drawing/2015/10/21/chartex" xmlns:cx3="http://schemas.microsoft.com/office/drawing/2016/5/9/chartex" xmlns:cx4="http://schemas.microsoft.com/office/drawing/2016/5/10/chartex" xmlns:cx5="http://schemas.microsoft.com/office/drawing/2016/5/11/chartex" xmlns:cx6="http://schemas.microsoft.com/office/drawing/2016/5/12/chartex" xmlns:cx7="http://schemas.microsoft.com/office/drawing/2016/5/13/chartex" xmlns:cx8="http://schemas.microsoft.com/office/drawing/2016/5/14/chartex" xmlns:mc="http://schemas.openxmlformats.org/markup-compatibility/2006" xmlns:aink="http://schemas.microsoft.com/office/drawing/2016/ink" xmlns:am3d="http://schemas.microsoft.com/office/drawing/2017/model3d" xmlns:o="urn:schemas-microsoft-com:office:office" xmlns:r="http://schemas.openxmlformats.org/officeDocument/2006/relationships" xmlns:m="http://schemas.openxmlformats.org/officeDocument/2006/math" xmlns:v="urn:schemas-microsoft-com:vml" xmlns:wp14="http://schemas.microsoft.com/office/word/2010/wordprocessingDrawing" xmlns:wp="http://schemas.openxmlformats.org/drawingml/2006/wordprocessingDrawing" xmlns:w10="urn:schemas-microsoft-com:office:word" xmlns:w="http://schemas.openxmlformats.org/wordprocessingml/2006/main" xmlns:w14="http://schemas.microsoft.com/office/word/2010/wordml" xmlns:w15="http://schemas.microsoft.com/office/word/2012/wordml" xmlns:w16cid="http://schemas.microsoft.com/office/word/2016/wordml/cid" xmlns:w16se="http://schemas.microsoft.com/office/word/2015/wordml/symex" xmlns:wpg="http://schemas.microsoft.com/office/word/2010/wordprocessingGroup" xmlns:wpi="http://schemas.microsoft.com/office/word/2010/wordprocessingInk" xmlns:wne="http://schemas.microsoft.com/office/word/2006/wordml" xmlns:wps="http://schemas.microsoft.com/office/word/2010/wordprocessingShape" mc:Ignorable="w14 w15 w16se w16cid wp14">
+  <w:endnote w:type="separator" w:id="-1">
+    <w:p>
+      <w:pPr>
+        <w:spacing w:after="0" w:line="240" w:lineRule="auto"/>
+      </w:pPr>
+      <w:r>
+        <w:separator/>
+      </w:r>
+    </w:p>
+  </w:endnote>
+  <w:endnote w:type="continuationSeparator" w:id="0">
+    <w:p>
+      <w:pPr>
+        <w:spacing w:after="0" w:line="240" w:lineRule="auto"/>
+      </w:pPr>
+      <w:r>
+        <w:continuationSeparator/>
+      </w:r>
+    </w:p>
+  </w:endnote>
+</w:endnotes>
+</file>
+
+<file path=word/footnotes.xml><?xml version="1.0" encoding="utf-8"?>
+<w:footnotes xmlns:wpc="http://schemas.microsoft.com/office/word/2010/wordprocessingCanvas" xmlns:cx="http://schemas.microsoft.com/office/drawing/2014/chartex" xmlns:cx1="http://schemas.microsoft.com/office/drawing/2015/9/8/chartex" xmlns:cx2="http://schemas.microsoft.com/office/drawing/2015/10/21/chartex" xmlns:cx3="http://schemas.microsoft.com/office/drawing/2016/5/9/chartex" xmlns:cx4="http://schemas.microsoft.com/office/drawing/2016/5/10/chartex" xmlns:cx5="http://schemas.microsoft.com/office/drawing/2016/5/11/chartex" xmlns:cx6="http://schemas.microsoft.com/office/drawing/2016/5/12/chartex" xmlns:cx7="http://schemas.microsoft.com/office/drawing/2016/5/13/chartex" xmlns:cx8="http://schemas.microsoft.com/office/drawing/2016/5/14/chartex" xmlns:mc="http://schemas.openxmlformats.org/markup-compatibility/2006" xmlns:aink="http://schemas.microsoft.com/office/drawing/2016/ink" xmlns:am3d="http://schemas.microsoft.com/office/drawing/2017/model3d" xmlns:o="urn:schemas-microsoft-com:office:office" xmlns:r="http://schemas.openxmlformats.org/officeDocument/2006/relationships" xmlns:m="http://schemas.openxmlformats.org/officeDocument/2006/math" xmlns:v="urn:schemas-microsoft-com:vml" xmlns:wp14="http://schemas.microsoft.com/office/word/2010/wordprocessingDrawing" xmlns:wp="http://schemas.openxmlformats.org/drawingml/2006/wordprocessingDrawing" xmlns:w10="urn:schemas-microsoft-com:office:word" xmlns:w="http://schemas.openxmlformats.org/wordprocessingml/2006/main" xmlns:w14="http://schemas.microsoft.com/office/word/2010/wordml" xmlns:w15="http://schemas.microsoft.com/office/word/2012/wordml" xmlns:w16cid="http://schemas.microsoft.com/office/word/2016/wordml/cid" xmlns:w16se="http://schemas.microsoft.com/office/word/2015/wordml/symex" xmlns:wpg="http://schemas.microsoft.com/office/word/2010/wordprocessingGroup" xmlns:wpi="http://schemas.microsoft.com/office/word/2010/wordprocessingInk" xmlns:wne="http://schemas.microsoft.com/office/word/2006/wordml" xmlns:wps="http://schemas.microsoft.com/office/word/2010/wordprocessingShape" mc:Ignorable="w14 w15 w16se w16cid wp14">
+  <w:footnote w:type="separator" w:id="-1">
+    <w:p>
+      <w:pPr>
+        <w:spacing w:after="0" w:line="240" w:lineRule="auto"/>
+      </w:pPr>
+      <w:r>
+        <w:separator/>
+      </w:r>
+    </w:p>
+  </w:footnote>
+  <w:footnote w:type="continuationSeparator" w:id="0">
+    <w:p>
+      <w:pPr>
+        <w:spacing w:after="0" w:line="240" w:lineRule="auto"/>
+      </w:pPr>
+      <w:r>
+        <w:continuationSeparator/>
+      </w:r>
+    </w:p>
+  </w:footnote>
+</w:footnotes>
 </file>
 
 <file path=word/header1.xml><?xml version="1.0" encoding="utf-8"?>
@@ -9566,6 +9766,7 @@
         <w:docPartUnique/>
       </w:docPartObj>
     </w:sdtPr>
+    <w:sdtEndPr/>
     <w:sdtContent>
       <w:p>
         <w:pPr>
@@ -9586,7 +9787,7 @@
           <w:rPr>
             <w:noProof/>
           </w:rPr>
-          <w:t>26</w:t>
+          <w:t>21</w:t>
         </w:r>
         <w:r>
           <w:fldChar w:fldCharType="end"/>
@@ -10984,6 +11185,28 @@
       <w:szCs w:val="24"/>
     </w:rPr>
   </w:style>
+  <w:style w:type="paragraph" w:styleId="Heading4">
+    <w:name w:val="heading 4"/>
+    <w:basedOn w:val="Normal"/>
+    <w:next w:val="Normal"/>
+    <w:link w:val="Heading4Char"/>
+    <w:uiPriority w:val="9"/>
+    <w:unhideWhenUsed/>
+    <w:qFormat/>
+    <w:rsid w:val="000F1863"/>
+    <w:pPr>
+      <w:keepNext/>
+      <w:keepLines/>
+      <w:spacing w:before="40" w:after="0"/>
+      <w:outlineLvl w:val="3"/>
+    </w:pPr>
+    <w:rPr>
+      <w:rFonts w:asciiTheme="majorHAnsi" w:eastAsiaTheme="majorEastAsia" w:hAnsiTheme="majorHAnsi" w:cstheme="majorBidi"/>
+      <w:i/>
+      <w:iCs/>
+      <w:color w:val="2F5496" w:themeColor="accent1" w:themeShade="BF"/>
+    </w:rPr>
+  </w:style>
   <w:style w:type="character" w:default="1" w:styleId="DefaultParagraphFont">
     <w:name w:val="Default Paragraph Font"/>
     <w:uiPriority w:val="1"/>
@@ -11306,6 +11529,49 @@
         <w:bCs/>
       </w:rPr>
     </w:tblStylePr>
+  </w:style>
+  <w:style w:type="character" w:customStyle="1" w:styleId="Heading4Char">
+    <w:name w:val="Heading 4 Char"/>
+    <w:basedOn w:val="DefaultParagraphFont"/>
+    <w:link w:val="Heading4"/>
+    <w:uiPriority w:val="9"/>
+    <w:rsid w:val="000F1863"/>
+    <w:rPr>
+      <w:rFonts w:asciiTheme="majorHAnsi" w:eastAsiaTheme="majorEastAsia" w:hAnsiTheme="majorHAnsi" w:cstheme="majorBidi"/>
+      <w:i/>
+      <w:iCs/>
+      <w:color w:val="2F5496" w:themeColor="accent1" w:themeShade="BF"/>
+    </w:rPr>
+  </w:style>
+  <w:style w:type="character" w:customStyle="1" w:styleId="fontstyle01">
+    <w:name w:val="fontstyle01"/>
+    <w:basedOn w:val="DefaultParagraphFont"/>
+    <w:rsid w:val="000F1863"/>
+    <w:rPr>
+      <w:rFonts w:ascii="Symbol" w:hAnsi="Symbol" w:hint="default"/>
+      <w:b w:val="0"/>
+      <w:bCs w:val="0"/>
+      <w:i w:val="0"/>
+      <w:iCs w:val="0"/>
+      <w:color w:val="000000"/>
+      <w:sz w:val="22"/>
+      <w:szCs w:val="22"/>
+    </w:rPr>
+  </w:style>
+  <w:style w:type="character" w:customStyle="1" w:styleId="fontstyle21">
+    <w:name w:val="fontstyle21"/>
+    <w:basedOn w:val="DefaultParagraphFont"/>
+    <w:rsid w:val="000F1863"/>
+    <w:rPr>
+      <w:rFonts w:ascii="Calibri" w:hAnsi="Calibri" w:cs="Calibri" w:hint="default"/>
+      <w:b w:val="0"/>
+      <w:bCs w:val="0"/>
+      <w:i w:val="0"/>
+      <w:iCs w:val="0"/>
+      <w:color w:val="000000"/>
+      <w:sz w:val="22"/>
+      <w:szCs w:val="22"/>
+    </w:rPr>
   </w:style>
 </w:styles>
 </file>
@@ -11648,7 +11914,7 @@
 </file>
 
 <file path=customXml/itemProps1.xml><?xml version="1.0" encoding="utf-8"?>
-<ds:datastoreItem xmlns:ds="http://schemas.openxmlformats.org/officeDocument/2006/customXml" ds:itemID="{3EE4A5AC-C207-4762-A10E-EA5598C0586D}">
+<ds:datastoreItem xmlns:ds="http://schemas.openxmlformats.org/officeDocument/2006/customXml" ds:itemID="{09BFF714-9852-49E4-AE8A-495D79A2B4AE}">
   <ds:schemaRefs>
     <ds:schemaRef ds:uri="http://schemas.openxmlformats.org/officeDocument/2006/bibliography"/>
   </ds:schemaRefs>

</xml_diff>

<commit_message>
added effort estimation (with use case points) -bp
</commit_message>
<xml_diff>
--- a/projects/Report3/Report3Part1.docx
+++ b/projects/Report3/Report3Part1.docx
@@ -134,7 +134,7 @@
         </w:rPr>
       </w:pPr>
       <w:bookmarkStart w:id="0" w:name="_Toc494097095"/>
-      <w:bookmarkStart w:id="1" w:name="_Toc497827194"/>
+      <w:bookmarkStart w:id="1" w:name="_Toc498355285"/>
       <w:r>
         <w:rPr>
           <w:rFonts w:eastAsia="Times New Roman"/>
@@ -173,6 +173,12 @@
       <w:r>
         <w:t>System Requirements and Assisted with Glossary</w:t>
       </w:r>
+      <w:r>
+        <w:t xml:space="preserve"> (</w:t>
+      </w:r>
+      <w:r>
+        <w:t>report 1)</w:t>
+      </w:r>
     </w:p>
     <w:p>
       <w:pPr>
@@ -180,6 +186,9 @@
       </w:pPr>
       <w:r>
         <w:t>Stakeholders, Actors &amp; Goals, Casual Use Cases, Traceability Matrix, Use Case Diagram</w:t>
+      </w:r>
+      <w:r>
+        <w:t xml:space="preserve"> (report 1)</w:t>
       </w:r>
     </w:p>
     <w:p>
@@ -190,7 +199,6 @@
         </w:rPr>
       </w:pPr>
       <w:bookmarkStart w:id="3" w:name="_Toc494097097"/>
-      <w:bookmarkStart w:id="4" w:name="_Toc497827195"/>
       <w:r>
         <w:rPr>
           <w:b/>
@@ -198,7 +206,6 @@
         <w:t>Carlos Perez:</w:t>
       </w:r>
       <w:bookmarkEnd w:id="3"/>
-      <w:bookmarkEnd w:id="4"/>
     </w:p>
     <w:p>
       <w:pPr>
@@ -207,6 +214,9 @@
       <w:r>
         <w:t>Project Management, assign tasks, table of content.</w:t>
       </w:r>
+      <w:r>
+        <w:t xml:space="preserve"> (report 1)</w:t>
+      </w:r>
     </w:p>
     <w:p>
       <w:pPr>
@@ -215,6 +225,9 @@
       <w:r>
         <w:t>User Interface Specifications, Preliminary design, User effort estimation.</w:t>
       </w:r>
+      <w:r>
+        <w:t xml:space="preserve"> (report 1)</w:t>
+      </w:r>
     </w:p>
     <w:p>
       <w:pPr>
@@ -222,6 +235,9 @@
       </w:pPr>
       <w:r>
         <w:t>Revised project management, user interface specifications.</w:t>
+      </w:r>
+      <w:r>
+        <w:t xml:space="preserve"> (report 1)</w:t>
       </w:r>
     </w:p>
     <w:p>
@@ -231,16 +247,14 @@
           <w:b/>
         </w:rPr>
       </w:pPr>
-      <w:bookmarkStart w:id="5" w:name="_Toc494097098"/>
-      <w:bookmarkStart w:id="6" w:name="_Toc497827196"/>
+      <w:bookmarkStart w:id="4" w:name="_Toc494097098"/>
       <w:r>
         <w:rPr>
           <w:b/>
         </w:rPr>
         <w:t>Brent Parker:</w:t>
       </w:r>
-      <w:bookmarkEnd w:id="5"/>
-      <w:bookmarkEnd w:id="6"/>
+      <w:bookmarkEnd w:id="4"/>
     </w:p>
     <w:p>
       <w:pPr>
@@ -249,6 +263,12 @@
       <w:r>
         <w:t>cover page, Problem Statement, and Glossary of Terms sections.</w:t>
       </w:r>
+      <w:r>
+        <w:t xml:space="preserve"> </w:t>
+      </w:r>
+      <w:r>
+        <w:t>(report 1)</w:t>
+      </w:r>
     </w:p>
     <w:p>
       <w:pPr>
@@ -257,6 +277,12 @@
       <w:r>
         <w:t>Sequence Diagram, added terms to glossary.</w:t>
       </w:r>
+      <w:r>
+        <w:t xml:space="preserve"> </w:t>
+      </w:r>
+      <w:r>
+        <w:t>(report 1)</w:t>
+      </w:r>
     </w:p>
     <w:p>
       <w:pPr>
@@ -264,6 +290,20 @@
       </w:pPr>
       <w:r>
         <w:t>Revised Problem Statement, and Sequence Diagram</w:t>
+      </w:r>
+      <w:r>
+        <w:t xml:space="preserve"> </w:t>
+      </w:r>
+      <w:r>
+        <w:t>(report 1)</w:t>
+      </w:r>
+    </w:p>
+    <w:p>
+      <w:pPr>
+        <w:ind w:left="720"/>
+      </w:pPr>
+      <w:r>
+        <w:t>Effort estimation (with use case points).</w:t>
       </w:r>
     </w:p>
     <w:p>
@@ -401,7 +441,7 @@
           <w:r>
             <w:fldChar w:fldCharType="separate"/>
           </w:r>
-          <w:hyperlink w:anchor="_Toc497827194" w:history="1">
+          <w:hyperlink w:anchor="_Toc498355285" w:history="1">
             <w:r>
               <w:rPr>
                 <w:rStyle w:val="Hyperlink"/>
@@ -429,7 +469,7 @@
                 <w:noProof/>
                 <w:webHidden/>
               </w:rPr>
-              <w:instrText xml:space="preserve"> PAGEREF _Toc497827194 \h </w:instrText>
+              <w:instrText xml:space="preserve"> PAGEREF _Toc498355285 \h </w:instrText>
             </w:r>
             <w:r>
               <w:rPr>
@@ -462,7 +502,7 @@
         </w:p>
         <w:p>
           <w:pPr>
-            <w:pStyle w:val="TOC3"/>
+            <w:pStyle w:val="TOC1"/>
             <w:tabs>
               <w:tab w:val="right" w:leader="dot" w:pos="9350"/>
             </w:tabs>
@@ -471,13 +511,13 @@
               <w:noProof/>
             </w:rPr>
           </w:pPr>
-          <w:hyperlink w:anchor="_Toc497827195" w:history="1">
+          <w:hyperlink w:anchor="_Toc498355286" w:history="1">
             <w:r>
               <w:rPr>
                 <w:rStyle w:val="Hyperlink"/>
                 <w:noProof/>
               </w:rPr>
-              <w:t>Carlos Perez:</w:t>
+              <w:t>Problem Statement</w:t>
             </w:r>
             <w:r>
               <w:rPr>
@@ -498,7 +538,7 @@
                 <w:noProof/>
                 <w:webHidden/>
               </w:rPr>
-              <w:instrText xml:space="preserve"> PAGEREF _Toc497827195 \h </w:instrText>
+              <w:instrText xml:space="preserve"> PAGEREF _Toc498355286 \h </w:instrText>
             </w:r>
             <w:r>
               <w:rPr>
@@ -518,7 +558,7 @@
                 <w:noProof/>
                 <w:webHidden/>
               </w:rPr>
-              <w:t>2</w:t>
+              <w:t>4</w:t>
             </w:r>
             <w:r>
               <w:rPr>
@@ -531,7 +571,7 @@
         </w:p>
         <w:p>
           <w:pPr>
-            <w:pStyle w:val="TOC3"/>
+            <w:pStyle w:val="TOC1"/>
             <w:tabs>
               <w:tab w:val="right" w:leader="dot" w:pos="9350"/>
             </w:tabs>
@@ -540,13 +580,13 @@
               <w:noProof/>
             </w:rPr>
           </w:pPr>
-          <w:hyperlink w:anchor="_Toc497827196" w:history="1">
+          <w:hyperlink w:anchor="_Toc498355287" w:history="1">
             <w:r>
               <w:rPr>
                 <w:rStyle w:val="Hyperlink"/>
                 <w:noProof/>
               </w:rPr>
-              <w:t>Brent Parker:</w:t>
+              <w:t>Glossary of Terms</w:t>
             </w:r>
             <w:r>
               <w:rPr>
@@ -567,7 +607,7 @@
                 <w:noProof/>
                 <w:webHidden/>
               </w:rPr>
-              <w:instrText xml:space="preserve"> PAGEREF _Toc497827196 \h </w:instrText>
+              <w:instrText xml:space="preserve"> PAGEREF _Toc498355287 \h </w:instrText>
             </w:r>
             <w:r>
               <w:rPr>
@@ -587,7 +627,1180 @@
                 <w:noProof/>
                 <w:webHidden/>
               </w:rPr>
-              <w:t>2</w:t>
+              <w:t>7</w:t>
+            </w:r>
+            <w:r>
+              <w:rPr>
+                <w:noProof/>
+                <w:webHidden/>
+              </w:rPr>
+              <w:fldChar w:fldCharType="end"/>
+            </w:r>
+          </w:hyperlink>
+        </w:p>
+        <w:p>
+          <w:pPr>
+            <w:pStyle w:val="TOC1"/>
+            <w:tabs>
+              <w:tab w:val="right" w:leader="dot" w:pos="9350"/>
+            </w:tabs>
+            <w:rPr>
+              <w:rFonts w:eastAsiaTheme="minorEastAsia"/>
+              <w:noProof/>
+            </w:rPr>
+          </w:pPr>
+          <w:hyperlink w:anchor="_Toc498355288" w:history="1">
+            <w:r>
+              <w:rPr>
+                <w:rStyle w:val="Hyperlink"/>
+                <w:noProof/>
+              </w:rPr>
+              <w:t>System Requirements</w:t>
+            </w:r>
+            <w:r>
+              <w:rPr>
+                <w:noProof/>
+                <w:webHidden/>
+              </w:rPr>
+              <w:tab/>
+            </w:r>
+            <w:r>
+              <w:rPr>
+                <w:noProof/>
+                <w:webHidden/>
+              </w:rPr>
+              <w:fldChar w:fldCharType="begin"/>
+            </w:r>
+            <w:r>
+              <w:rPr>
+                <w:noProof/>
+                <w:webHidden/>
+              </w:rPr>
+              <w:instrText xml:space="preserve"> PAGEREF _Toc498355288 \h </w:instrText>
+            </w:r>
+            <w:r>
+              <w:rPr>
+                <w:noProof/>
+                <w:webHidden/>
+              </w:rPr>
+            </w:r>
+            <w:r>
+              <w:rPr>
+                <w:noProof/>
+                <w:webHidden/>
+              </w:rPr>
+              <w:fldChar w:fldCharType="separate"/>
+            </w:r>
+            <w:r>
+              <w:rPr>
+                <w:noProof/>
+                <w:webHidden/>
+              </w:rPr>
+              <w:t>10</w:t>
+            </w:r>
+            <w:r>
+              <w:rPr>
+                <w:noProof/>
+                <w:webHidden/>
+              </w:rPr>
+              <w:fldChar w:fldCharType="end"/>
+            </w:r>
+          </w:hyperlink>
+        </w:p>
+        <w:p>
+          <w:pPr>
+            <w:pStyle w:val="TOC1"/>
+            <w:tabs>
+              <w:tab w:val="right" w:leader="dot" w:pos="9350"/>
+            </w:tabs>
+            <w:rPr>
+              <w:rFonts w:eastAsiaTheme="minorEastAsia"/>
+              <w:noProof/>
+            </w:rPr>
+          </w:pPr>
+          <w:hyperlink w:anchor="_Toc498355289" w:history="1">
+            <w:r>
+              <w:rPr>
+                <w:rStyle w:val="Hyperlink"/>
+                <w:noProof/>
+              </w:rPr>
+              <w:t>Functional Requirements</w:t>
+            </w:r>
+            <w:r>
+              <w:rPr>
+                <w:noProof/>
+                <w:webHidden/>
+              </w:rPr>
+              <w:tab/>
+            </w:r>
+            <w:r>
+              <w:rPr>
+                <w:noProof/>
+                <w:webHidden/>
+              </w:rPr>
+              <w:fldChar w:fldCharType="begin"/>
+            </w:r>
+            <w:r>
+              <w:rPr>
+                <w:noProof/>
+                <w:webHidden/>
+              </w:rPr>
+              <w:instrText xml:space="preserve"> PAGEREF _Toc498355289 \h </w:instrText>
+            </w:r>
+            <w:r>
+              <w:rPr>
+                <w:noProof/>
+                <w:webHidden/>
+              </w:rPr>
+            </w:r>
+            <w:r>
+              <w:rPr>
+                <w:noProof/>
+                <w:webHidden/>
+              </w:rPr>
+              <w:fldChar w:fldCharType="separate"/>
+            </w:r>
+            <w:r>
+              <w:rPr>
+                <w:noProof/>
+                <w:webHidden/>
+              </w:rPr>
+              <w:t>11</w:t>
+            </w:r>
+            <w:r>
+              <w:rPr>
+                <w:noProof/>
+                <w:webHidden/>
+              </w:rPr>
+              <w:fldChar w:fldCharType="end"/>
+            </w:r>
+          </w:hyperlink>
+        </w:p>
+        <w:p>
+          <w:pPr>
+            <w:pStyle w:val="TOC1"/>
+            <w:tabs>
+              <w:tab w:val="right" w:leader="dot" w:pos="9350"/>
+            </w:tabs>
+            <w:rPr>
+              <w:rFonts w:eastAsiaTheme="minorEastAsia"/>
+              <w:noProof/>
+            </w:rPr>
+          </w:pPr>
+          <w:hyperlink w:anchor="_Toc498355290" w:history="1">
+            <w:r>
+              <w:rPr>
+                <w:rStyle w:val="Hyperlink"/>
+                <w:noProof/>
+              </w:rPr>
+              <w:t>Effort Estimation (with use case points)</w:t>
+            </w:r>
+            <w:r>
+              <w:rPr>
+                <w:noProof/>
+                <w:webHidden/>
+              </w:rPr>
+              <w:tab/>
+            </w:r>
+            <w:r>
+              <w:rPr>
+                <w:noProof/>
+                <w:webHidden/>
+              </w:rPr>
+              <w:fldChar w:fldCharType="begin"/>
+            </w:r>
+            <w:r>
+              <w:rPr>
+                <w:noProof/>
+                <w:webHidden/>
+              </w:rPr>
+              <w:instrText xml:space="preserve"> PAGEREF _Toc498355290 \h </w:instrText>
+            </w:r>
+            <w:r>
+              <w:rPr>
+                <w:noProof/>
+                <w:webHidden/>
+              </w:rPr>
+            </w:r>
+            <w:r>
+              <w:rPr>
+                <w:noProof/>
+                <w:webHidden/>
+              </w:rPr>
+              <w:fldChar w:fldCharType="separate"/>
+            </w:r>
+            <w:r>
+              <w:rPr>
+                <w:noProof/>
+                <w:webHidden/>
+              </w:rPr>
+              <w:t>13</w:t>
+            </w:r>
+            <w:r>
+              <w:rPr>
+                <w:noProof/>
+                <w:webHidden/>
+              </w:rPr>
+              <w:fldChar w:fldCharType="end"/>
+            </w:r>
+          </w:hyperlink>
+        </w:p>
+        <w:p>
+          <w:pPr>
+            <w:pStyle w:val="TOC1"/>
+            <w:tabs>
+              <w:tab w:val="right" w:leader="dot" w:pos="9350"/>
+            </w:tabs>
+            <w:rPr>
+              <w:rFonts w:eastAsiaTheme="minorEastAsia"/>
+              <w:noProof/>
+            </w:rPr>
+          </w:pPr>
+          <w:hyperlink w:anchor="_Toc498355291" w:history="1">
+            <w:r>
+              <w:rPr>
+                <w:rStyle w:val="Hyperlink"/>
+                <w:noProof/>
+              </w:rPr>
+              <w:t>Stakeholders</w:t>
+            </w:r>
+            <w:r>
+              <w:rPr>
+                <w:noProof/>
+                <w:webHidden/>
+              </w:rPr>
+              <w:tab/>
+            </w:r>
+            <w:r>
+              <w:rPr>
+                <w:noProof/>
+                <w:webHidden/>
+              </w:rPr>
+              <w:fldChar w:fldCharType="begin"/>
+            </w:r>
+            <w:r>
+              <w:rPr>
+                <w:noProof/>
+                <w:webHidden/>
+              </w:rPr>
+              <w:instrText xml:space="preserve"> PAGEREF _Toc498355291 \h </w:instrText>
+            </w:r>
+            <w:r>
+              <w:rPr>
+                <w:noProof/>
+                <w:webHidden/>
+              </w:rPr>
+            </w:r>
+            <w:r>
+              <w:rPr>
+                <w:noProof/>
+                <w:webHidden/>
+              </w:rPr>
+              <w:fldChar w:fldCharType="separate"/>
+            </w:r>
+            <w:r>
+              <w:rPr>
+                <w:noProof/>
+                <w:webHidden/>
+              </w:rPr>
+              <w:t>15</w:t>
+            </w:r>
+            <w:r>
+              <w:rPr>
+                <w:noProof/>
+                <w:webHidden/>
+              </w:rPr>
+              <w:fldChar w:fldCharType="end"/>
+            </w:r>
+          </w:hyperlink>
+        </w:p>
+        <w:p>
+          <w:pPr>
+            <w:pStyle w:val="TOC1"/>
+            <w:tabs>
+              <w:tab w:val="right" w:leader="dot" w:pos="9350"/>
+            </w:tabs>
+            <w:rPr>
+              <w:rFonts w:eastAsiaTheme="minorEastAsia"/>
+              <w:noProof/>
+            </w:rPr>
+          </w:pPr>
+          <w:hyperlink w:anchor="_Toc498355292" w:history="1">
+            <w:r>
+              <w:rPr>
+                <w:rStyle w:val="Hyperlink"/>
+                <w:noProof/>
+              </w:rPr>
+              <w:t>Actors and Goals</w:t>
+            </w:r>
+            <w:r>
+              <w:rPr>
+                <w:noProof/>
+                <w:webHidden/>
+              </w:rPr>
+              <w:tab/>
+            </w:r>
+            <w:r>
+              <w:rPr>
+                <w:noProof/>
+                <w:webHidden/>
+              </w:rPr>
+              <w:fldChar w:fldCharType="begin"/>
+            </w:r>
+            <w:r>
+              <w:rPr>
+                <w:noProof/>
+                <w:webHidden/>
+              </w:rPr>
+              <w:instrText xml:space="preserve"> PAGEREF _Toc498355292 \h </w:instrText>
+            </w:r>
+            <w:r>
+              <w:rPr>
+                <w:noProof/>
+                <w:webHidden/>
+              </w:rPr>
+            </w:r>
+            <w:r>
+              <w:rPr>
+                <w:noProof/>
+                <w:webHidden/>
+              </w:rPr>
+              <w:fldChar w:fldCharType="separate"/>
+            </w:r>
+            <w:r>
+              <w:rPr>
+                <w:noProof/>
+                <w:webHidden/>
+              </w:rPr>
+              <w:t>15</w:t>
+            </w:r>
+            <w:r>
+              <w:rPr>
+                <w:noProof/>
+                <w:webHidden/>
+              </w:rPr>
+              <w:fldChar w:fldCharType="end"/>
+            </w:r>
+          </w:hyperlink>
+        </w:p>
+        <w:p>
+          <w:pPr>
+            <w:pStyle w:val="TOC1"/>
+            <w:tabs>
+              <w:tab w:val="right" w:leader="dot" w:pos="9350"/>
+            </w:tabs>
+            <w:rPr>
+              <w:rFonts w:eastAsiaTheme="minorEastAsia"/>
+              <w:noProof/>
+            </w:rPr>
+          </w:pPr>
+          <w:hyperlink w:anchor="_Toc498355293" w:history="1">
+            <w:r>
+              <w:rPr>
+                <w:rStyle w:val="Hyperlink"/>
+                <w:noProof/>
+              </w:rPr>
+              <w:t>Casual Use Cases</w:t>
+            </w:r>
+            <w:r>
+              <w:rPr>
+                <w:noProof/>
+                <w:webHidden/>
+              </w:rPr>
+              <w:tab/>
+            </w:r>
+            <w:r>
+              <w:rPr>
+                <w:noProof/>
+                <w:webHidden/>
+              </w:rPr>
+              <w:fldChar w:fldCharType="begin"/>
+            </w:r>
+            <w:r>
+              <w:rPr>
+                <w:noProof/>
+                <w:webHidden/>
+              </w:rPr>
+              <w:instrText xml:space="preserve"> PAGEREF _Toc498355293 \h </w:instrText>
+            </w:r>
+            <w:r>
+              <w:rPr>
+                <w:noProof/>
+                <w:webHidden/>
+              </w:rPr>
+            </w:r>
+            <w:r>
+              <w:rPr>
+                <w:noProof/>
+                <w:webHidden/>
+              </w:rPr>
+              <w:fldChar w:fldCharType="separate"/>
+            </w:r>
+            <w:r>
+              <w:rPr>
+                <w:noProof/>
+                <w:webHidden/>
+              </w:rPr>
+              <w:t>16</w:t>
+            </w:r>
+            <w:r>
+              <w:rPr>
+                <w:noProof/>
+                <w:webHidden/>
+              </w:rPr>
+              <w:fldChar w:fldCharType="end"/>
+            </w:r>
+          </w:hyperlink>
+        </w:p>
+        <w:p>
+          <w:pPr>
+            <w:pStyle w:val="TOC1"/>
+            <w:tabs>
+              <w:tab w:val="right" w:leader="dot" w:pos="9350"/>
+            </w:tabs>
+            <w:rPr>
+              <w:rFonts w:eastAsiaTheme="minorEastAsia"/>
+              <w:noProof/>
+            </w:rPr>
+          </w:pPr>
+          <w:hyperlink w:anchor="_Toc498355294" w:history="1">
+            <w:r>
+              <w:rPr>
+                <w:rStyle w:val="Hyperlink"/>
+                <w:noProof/>
+              </w:rPr>
+              <w:t>Use Case Diagram</w:t>
+            </w:r>
+            <w:r>
+              <w:rPr>
+                <w:noProof/>
+                <w:webHidden/>
+              </w:rPr>
+              <w:tab/>
+            </w:r>
+            <w:r>
+              <w:rPr>
+                <w:noProof/>
+                <w:webHidden/>
+              </w:rPr>
+              <w:fldChar w:fldCharType="begin"/>
+            </w:r>
+            <w:r>
+              <w:rPr>
+                <w:noProof/>
+                <w:webHidden/>
+              </w:rPr>
+              <w:instrText xml:space="preserve"> PAGEREF _Toc498355294 \h </w:instrText>
+            </w:r>
+            <w:r>
+              <w:rPr>
+                <w:noProof/>
+                <w:webHidden/>
+              </w:rPr>
+            </w:r>
+            <w:r>
+              <w:rPr>
+                <w:noProof/>
+                <w:webHidden/>
+              </w:rPr>
+              <w:fldChar w:fldCharType="separate"/>
+            </w:r>
+            <w:r>
+              <w:rPr>
+                <w:noProof/>
+                <w:webHidden/>
+              </w:rPr>
+              <w:t>18</w:t>
+            </w:r>
+            <w:r>
+              <w:rPr>
+                <w:noProof/>
+                <w:webHidden/>
+              </w:rPr>
+              <w:fldChar w:fldCharType="end"/>
+            </w:r>
+          </w:hyperlink>
+        </w:p>
+        <w:p>
+          <w:pPr>
+            <w:pStyle w:val="TOC1"/>
+            <w:tabs>
+              <w:tab w:val="right" w:leader="dot" w:pos="9350"/>
+            </w:tabs>
+            <w:rPr>
+              <w:rFonts w:eastAsiaTheme="minorEastAsia"/>
+              <w:noProof/>
+            </w:rPr>
+          </w:pPr>
+          <w:hyperlink w:anchor="_Toc498355295" w:history="1">
+            <w:r>
+              <w:rPr>
+                <w:rStyle w:val="Hyperlink"/>
+                <w:noProof/>
+              </w:rPr>
+              <w:t>Interaction Diagrams</w:t>
+            </w:r>
+            <w:r>
+              <w:rPr>
+                <w:noProof/>
+                <w:webHidden/>
+              </w:rPr>
+              <w:tab/>
+            </w:r>
+            <w:r>
+              <w:rPr>
+                <w:noProof/>
+                <w:webHidden/>
+              </w:rPr>
+              <w:fldChar w:fldCharType="begin"/>
+            </w:r>
+            <w:r>
+              <w:rPr>
+                <w:noProof/>
+                <w:webHidden/>
+              </w:rPr>
+              <w:instrText xml:space="preserve"> PAGEREF _Toc498355295 \h </w:instrText>
+            </w:r>
+            <w:r>
+              <w:rPr>
+                <w:noProof/>
+                <w:webHidden/>
+              </w:rPr>
+            </w:r>
+            <w:r>
+              <w:rPr>
+                <w:noProof/>
+                <w:webHidden/>
+              </w:rPr>
+              <w:fldChar w:fldCharType="separate"/>
+            </w:r>
+            <w:r>
+              <w:rPr>
+                <w:noProof/>
+                <w:webHidden/>
+              </w:rPr>
+              <w:t>18</w:t>
+            </w:r>
+            <w:r>
+              <w:rPr>
+                <w:noProof/>
+                <w:webHidden/>
+              </w:rPr>
+              <w:fldChar w:fldCharType="end"/>
+            </w:r>
+          </w:hyperlink>
+        </w:p>
+        <w:p>
+          <w:pPr>
+            <w:pStyle w:val="TOC2"/>
+            <w:tabs>
+              <w:tab w:val="right" w:leader="dot" w:pos="9350"/>
+            </w:tabs>
+            <w:rPr>
+              <w:rFonts w:eastAsiaTheme="minorEastAsia"/>
+              <w:noProof/>
+            </w:rPr>
+          </w:pPr>
+          <w:hyperlink w:anchor="_Toc498355296" w:history="1">
+            <w:r>
+              <w:rPr>
+                <w:rStyle w:val="Hyperlink"/>
+                <w:noProof/>
+              </w:rPr>
+              <w:t>Sequence Diagram</w:t>
+            </w:r>
+            <w:r>
+              <w:rPr>
+                <w:noProof/>
+                <w:webHidden/>
+              </w:rPr>
+              <w:tab/>
+            </w:r>
+            <w:r>
+              <w:rPr>
+                <w:noProof/>
+                <w:webHidden/>
+              </w:rPr>
+              <w:fldChar w:fldCharType="begin"/>
+            </w:r>
+            <w:r>
+              <w:rPr>
+                <w:noProof/>
+                <w:webHidden/>
+              </w:rPr>
+              <w:instrText xml:space="preserve"> PAGEREF _Toc498355296 \h </w:instrText>
+            </w:r>
+            <w:r>
+              <w:rPr>
+                <w:noProof/>
+                <w:webHidden/>
+              </w:rPr>
+            </w:r>
+            <w:r>
+              <w:rPr>
+                <w:noProof/>
+                <w:webHidden/>
+              </w:rPr>
+              <w:fldChar w:fldCharType="separate"/>
+            </w:r>
+            <w:r>
+              <w:rPr>
+                <w:noProof/>
+                <w:webHidden/>
+              </w:rPr>
+              <w:t>19</w:t>
+            </w:r>
+            <w:r>
+              <w:rPr>
+                <w:noProof/>
+                <w:webHidden/>
+              </w:rPr>
+              <w:fldChar w:fldCharType="end"/>
+            </w:r>
+          </w:hyperlink>
+        </w:p>
+        <w:p>
+          <w:pPr>
+            <w:pStyle w:val="TOC1"/>
+            <w:tabs>
+              <w:tab w:val="right" w:leader="dot" w:pos="9350"/>
+            </w:tabs>
+            <w:rPr>
+              <w:rFonts w:eastAsiaTheme="minorEastAsia"/>
+              <w:noProof/>
+            </w:rPr>
+          </w:pPr>
+          <w:hyperlink w:anchor="_Toc498355297" w:history="1">
+            <w:r>
+              <w:rPr>
+                <w:rStyle w:val="Hyperlink"/>
+                <w:noProof/>
+              </w:rPr>
+              <w:t>Class Diagram and Interface Specification</w:t>
+            </w:r>
+            <w:r>
+              <w:rPr>
+                <w:noProof/>
+                <w:webHidden/>
+              </w:rPr>
+              <w:tab/>
+            </w:r>
+            <w:r>
+              <w:rPr>
+                <w:noProof/>
+                <w:webHidden/>
+              </w:rPr>
+              <w:fldChar w:fldCharType="begin"/>
+            </w:r>
+            <w:r>
+              <w:rPr>
+                <w:noProof/>
+                <w:webHidden/>
+              </w:rPr>
+              <w:instrText xml:space="preserve"> PAGEREF _Toc498355297 \h </w:instrText>
+            </w:r>
+            <w:r>
+              <w:rPr>
+                <w:noProof/>
+                <w:webHidden/>
+              </w:rPr>
+            </w:r>
+            <w:r>
+              <w:rPr>
+                <w:noProof/>
+                <w:webHidden/>
+              </w:rPr>
+              <w:fldChar w:fldCharType="separate"/>
+            </w:r>
+            <w:r>
+              <w:rPr>
+                <w:noProof/>
+                <w:webHidden/>
+              </w:rPr>
+              <w:t>21</w:t>
+            </w:r>
+            <w:r>
+              <w:rPr>
+                <w:noProof/>
+                <w:webHidden/>
+              </w:rPr>
+              <w:fldChar w:fldCharType="end"/>
+            </w:r>
+          </w:hyperlink>
+        </w:p>
+        <w:p>
+          <w:pPr>
+            <w:pStyle w:val="TOC2"/>
+            <w:tabs>
+              <w:tab w:val="right" w:leader="dot" w:pos="9350"/>
+            </w:tabs>
+            <w:rPr>
+              <w:rFonts w:eastAsiaTheme="minorEastAsia"/>
+              <w:noProof/>
+            </w:rPr>
+          </w:pPr>
+          <w:hyperlink w:anchor="_Toc498355298" w:history="1">
+            <w:r>
+              <w:rPr>
+                <w:rStyle w:val="Hyperlink"/>
+                <w:noProof/>
+              </w:rPr>
+              <w:t>Class Diagram</w:t>
+            </w:r>
+            <w:r>
+              <w:rPr>
+                <w:noProof/>
+                <w:webHidden/>
+              </w:rPr>
+              <w:tab/>
+            </w:r>
+            <w:r>
+              <w:rPr>
+                <w:noProof/>
+                <w:webHidden/>
+              </w:rPr>
+              <w:fldChar w:fldCharType="begin"/>
+            </w:r>
+            <w:r>
+              <w:rPr>
+                <w:noProof/>
+                <w:webHidden/>
+              </w:rPr>
+              <w:instrText xml:space="preserve"> PAGEREF _Toc498355298 \h </w:instrText>
+            </w:r>
+            <w:r>
+              <w:rPr>
+                <w:noProof/>
+                <w:webHidden/>
+              </w:rPr>
+            </w:r>
+            <w:r>
+              <w:rPr>
+                <w:noProof/>
+                <w:webHidden/>
+              </w:rPr>
+              <w:fldChar w:fldCharType="separate"/>
+            </w:r>
+            <w:r>
+              <w:rPr>
+                <w:noProof/>
+                <w:webHidden/>
+              </w:rPr>
+              <w:t>21</w:t>
+            </w:r>
+            <w:r>
+              <w:rPr>
+                <w:noProof/>
+                <w:webHidden/>
+              </w:rPr>
+              <w:fldChar w:fldCharType="end"/>
+            </w:r>
+          </w:hyperlink>
+        </w:p>
+        <w:p>
+          <w:pPr>
+            <w:pStyle w:val="TOC2"/>
+            <w:tabs>
+              <w:tab w:val="right" w:leader="dot" w:pos="9350"/>
+            </w:tabs>
+            <w:rPr>
+              <w:rFonts w:eastAsiaTheme="minorEastAsia"/>
+              <w:noProof/>
+            </w:rPr>
+          </w:pPr>
+          <w:hyperlink w:anchor="_Toc498355299" w:history="1">
+            <w:r>
+              <w:rPr>
+                <w:rStyle w:val="Hyperlink"/>
+                <w:noProof/>
+              </w:rPr>
+              <w:t>Data Types and Operation Signatures</w:t>
+            </w:r>
+            <w:r>
+              <w:rPr>
+                <w:noProof/>
+                <w:webHidden/>
+              </w:rPr>
+              <w:tab/>
+            </w:r>
+            <w:r>
+              <w:rPr>
+                <w:noProof/>
+                <w:webHidden/>
+              </w:rPr>
+              <w:fldChar w:fldCharType="begin"/>
+            </w:r>
+            <w:r>
+              <w:rPr>
+                <w:noProof/>
+                <w:webHidden/>
+              </w:rPr>
+              <w:instrText xml:space="preserve"> PAGEREF _Toc498355299 \h </w:instrText>
+            </w:r>
+            <w:r>
+              <w:rPr>
+                <w:noProof/>
+                <w:webHidden/>
+              </w:rPr>
+            </w:r>
+            <w:r>
+              <w:rPr>
+                <w:noProof/>
+                <w:webHidden/>
+              </w:rPr>
+              <w:fldChar w:fldCharType="separate"/>
+            </w:r>
+            <w:r>
+              <w:rPr>
+                <w:noProof/>
+                <w:webHidden/>
+              </w:rPr>
+              <w:t>21</w:t>
+            </w:r>
+            <w:r>
+              <w:rPr>
+                <w:noProof/>
+                <w:webHidden/>
+              </w:rPr>
+              <w:fldChar w:fldCharType="end"/>
+            </w:r>
+          </w:hyperlink>
+        </w:p>
+        <w:p>
+          <w:pPr>
+            <w:pStyle w:val="TOC1"/>
+            <w:tabs>
+              <w:tab w:val="right" w:leader="dot" w:pos="9350"/>
+            </w:tabs>
+            <w:rPr>
+              <w:rFonts w:eastAsiaTheme="minorEastAsia"/>
+              <w:noProof/>
+            </w:rPr>
+          </w:pPr>
+          <w:hyperlink w:anchor="_Toc498355300" w:history="1">
+            <w:r>
+              <w:rPr>
+                <w:rStyle w:val="Hyperlink"/>
+                <w:noProof/>
+              </w:rPr>
+              <w:t>Traceability Matrix</w:t>
+            </w:r>
+            <w:r>
+              <w:rPr>
+                <w:noProof/>
+                <w:webHidden/>
+              </w:rPr>
+              <w:tab/>
+            </w:r>
+            <w:r>
+              <w:rPr>
+                <w:noProof/>
+                <w:webHidden/>
+              </w:rPr>
+              <w:fldChar w:fldCharType="begin"/>
+            </w:r>
+            <w:r>
+              <w:rPr>
+                <w:noProof/>
+                <w:webHidden/>
+              </w:rPr>
+              <w:instrText xml:space="preserve"> PAGEREF _Toc498355300 \h </w:instrText>
+            </w:r>
+            <w:r>
+              <w:rPr>
+                <w:noProof/>
+                <w:webHidden/>
+              </w:rPr>
+            </w:r>
+            <w:r>
+              <w:rPr>
+                <w:noProof/>
+                <w:webHidden/>
+              </w:rPr>
+              <w:fldChar w:fldCharType="separate"/>
+            </w:r>
+            <w:r>
+              <w:rPr>
+                <w:noProof/>
+                <w:webHidden/>
+              </w:rPr>
+              <w:t>23</w:t>
+            </w:r>
+            <w:r>
+              <w:rPr>
+                <w:noProof/>
+                <w:webHidden/>
+              </w:rPr>
+              <w:fldChar w:fldCharType="end"/>
+            </w:r>
+          </w:hyperlink>
+        </w:p>
+        <w:p>
+          <w:pPr>
+            <w:pStyle w:val="TOC1"/>
+            <w:tabs>
+              <w:tab w:val="right" w:leader="dot" w:pos="9350"/>
+            </w:tabs>
+            <w:rPr>
+              <w:rFonts w:eastAsiaTheme="minorEastAsia"/>
+              <w:noProof/>
+            </w:rPr>
+          </w:pPr>
+          <w:hyperlink w:anchor="_Toc498355301" w:history="1">
+            <w:r>
+              <w:rPr>
+                <w:rStyle w:val="Hyperlink"/>
+                <w:noProof/>
+              </w:rPr>
+              <w:t>Preliminary Design</w:t>
+            </w:r>
+            <w:r>
+              <w:rPr>
+                <w:noProof/>
+                <w:webHidden/>
+              </w:rPr>
+              <w:tab/>
+            </w:r>
+            <w:r>
+              <w:rPr>
+                <w:noProof/>
+                <w:webHidden/>
+              </w:rPr>
+              <w:fldChar w:fldCharType="begin"/>
+            </w:r>
+            <w:r>
+              <w:rPr>
+                <w:noProof/>
+                <w:webHidden/>
+              </w:rPr>
+              <w:instrText xml:space="preserve"> PAGEREF _Toc498355301 \h </w:instrText>
+            </w:r>
+            <w:r>
+              <w:rPr>
+                <w:noProof/>
+                <w:webHidden/>
+              </w:rPr>
+            </w:r>
+            <w:r>
+              <w:rPr>
+                <w:noProof/>
+                <w:webHidden/>
+              </w:rPr>
+              <w:fldChar w:fldCharType="separate"/>
+            </w:r>
+            <w:r>
+              <w:rPr>
+                <w:noProof/>
+                <w:webHidden/>
+              </w:rPr>
+              <w:t>24</w:t>
+            </w:r>
+            <w:r>
+              <w:rPr>
+                <w:noProof/>
+                <w:webHidden/>
+              </w:rPr>
+              <w:fldChar w:fldCharType="end"/>
+            </w:r>
+          </w:hyperlink>
+        </w:p>
+        <w:p>
+          <w:pPr>
+            <w:pStyle w:val="TOC1"/>
+            <w:tabs>
+              <w:tab w:val="right" w:leader="dot" w:pos="9350"/>
+            </w:tabs>
+            <w:rPr>
+              <w:rFonts w:eastAsiaTheme="minorEastAsia"/>
+              <w:noProof/>
+            </w:rPr>
+          </w:pPr>
+          <w:hyperlink w:anchor="_Toc498355302" w:history="1">
+            <w:r>
+              <w:rPr>
+                <w:rStyle w:val="Hyperlink"/>
+                <w:noProof/>
+              </w:rPr>
+              <w:t>User Effort Estimation</w:t>
+            </w:r>
+            <w:r>
+              <w:rPr>
+                <w:noProof/>
+                <w:webHidden/>
+              </w:rPr>
+              <w:tab/>
+            </w:r>
+            <w:r>
+              <w:rPr>
+                <w:noProof/>
+                <w:webHidden/>
+              </w:rPr>
+              <w:fldChar w:fldCharType="begin"/>
+            </w:r>
+            <w:r>
+              <w:rPr>
+                <w:noProof/>
+                <w:webHidden/>
+              </w:rPr>
+              <w:instrText xml:space="preserve"> PAGEREF _Toc498355302 \h </w:instrText>
+            </w:r>
+            <w:r>
+              <w:rPr>
+                <w:noProof/>
+                <w:webHidden/>
+              </w:rPr>
+            </w:r>
+            <w:r>
+              <w:rPr>
+                <w:noProof/>
+                <w:webHidden/>
+              </w:rPr>
+              <w:fldChar w:fldCharType="separate"/>
+            </w:r>
+            <w:r>
+              <w:rPr>
+                <w:noProof/>
+                <w:webHidden/>
+              </w:rPr>
+              <w:t>25</w:t>
+            </w:r>
+            <w:r>
+              <w:rPr>
+                <w:noProof/>
+                <w:webHidden/>
+              </w:rPr>
+              <w:fldChar w:fldCharType="end"/>
+            </w:r>
+          </w:hyperlink>
+        </w:p>
+        <w:p>
+          <w:pPr>
+            <w:pStyle w:val="TOC1"/>
+            <w:tabs>
+              <w:tab w:val="right" w:leader="dot" w:pos="9350"/>
+            </w:tabs>
+            <w:rPr>
+              <w:rFonts w:eastAsiaTheme="minorEastAsia"/>
+              <w:noProof/>
+            </w:rPr>
+          </w:pPr>
+          <w:hyperlink w:anchor="_Toc498355303" w:history="1">
+            <w:r>
+              <w:rPr>
+                <w:rStyle w:val="Hyperlink"/>
+                <w:noProof/>
+              </w:rPr>
+              <w:t>Project Management</w:t>
+            </w:r>
+            <w:r>
+              <w:rPr>
+                <w:noProof/>
+                <w:webHidden/>
+              </w:rPr>
+              <w:tab/>
+            </w:r>
+            <w:r>
+              <w:rPr>
+                <w:noProof/>
+                <w:webHidden/>
+              </w:rPr>
+              <w:fldChar w:fldCharType="begin"/>
+            </w:r>
+            <w:r>
+              <w:rPr>
+                <w:noProof/>
+                <w:webHidden/>
+              </w:rPr>
+              <w:instrText xml:space="preserve"> PAGEREF _Toc498355303 \h </w:instrText>
+            </w:r>
+            <w:r>
+              <w:rPr>
+                <w:noProof/>
+                <w:webHidden/>
+              </w:rPr>
+            </w:r>
+            <w:r>
+              <w:rPr>
+                <w:noProof/>
+                <w:webHidden/>
+              </w:rPr>
+              <w:fldChar w:fldCharType="separate"/>
+            </w:r>
+            <w:r>
+              <w:rPr>
+                <w:noProof/>
+                <w:webHidden/>
+              </w:rPr>
+              <w:t>26</w:t>
+            </w:r>
+            <w:r>
+              <w:rPr>
+                <w:noProof/>
+                <w:webHidden/>
+              </w:rPr>
+              <w:fldChar w:fldCharType="end"/>
+            </w:r>
+          </w:hyperlink>
+        </w:p>
+        <w:p>
+          <w:pPr>
+            <w:pStyle w:val="TOC1"/>
+            <w:tabs>
+              <w:tab w:val="right" w:leader="dot" w:pos="9350"/>
+            </w:tabs>
+            <w:rPr>
+              <w:rFonts w:eastAsiaTheme="minorEastAsia"/>
+              <w:noProof/>
+            </w:rPr>
+          </w:pPr>
+          <w:hyperlink w:anchor="_Toc498355304" w:history="1">
+            <w:r>
+              <w:rPr>
+                <w:rStyle w:val="Hyperlink"/>
+                <w:noProof/>
+              </w:rPr>
+              <w:t>References</w:t>
+            </w:r>
+            <w:r>
+              <w:rPr>
+                <w:noProof/>
+                <w:webHidden/>
+              </w:rPr>
+              <w:tab/>
+            </w:r>
+            <w:r>
+              <w:rPr>
+                <w:noProof/>
+                <w:webHidden/>
+              </w:rPr>
+              <w:fldChar w:fldCharType="begin"/>
+            </w:r>
+            <w:r>
+              <w:rPr>
+                <w:noProof/>
+                <w:webHidden/>
+              </w:rPr>
+              <w:instrText xml:space="preserve"> PAGEREF _Toc498355304 \h </w:instrText>
+            </w:r>
+            <w:r>
+              <w:rPr>
+                <w:noProof/>
+                <w:webHidden/>
+              </w:rPr>
+            </w:r>
+            <w:r>
+              <w:rPr>
+                <w:noProof/>
+                <w:webHidden/>
+              </w:rPr>
+              <w:fldChar w:fldCharType="separate"/>
+            </w:r>
+            <w:r>
+              <w:rPr>
+                <w:noProof/>
+                <w:webHidden/>
+              </w:rPr>
+              <w:t>29</w:t>
             </w:r>
             <w:r>
               <w:rPr>
@@ -710,12 +1923,13 @@
       <w:pPr>
         <w:pStyle w:val="Heading1"/>
       </w:pPr>
-      <w:bookmarkStart w:id="7" w:name="_Toc494097100"/>
-      <w:r>
-        <w:lastRenderedPageBreak/>
+      <w:bookmarkStart w:id="5" w:name="_Toc494097100"/>
+      <w:bookmarkStart w:id="6" w:name="_Toc498355286"/>
+      <w:r>
         <w:t>Problem Statement</w:t>
       </w:r>
-      <w:bookmarkEnd w:id="7"/>
+      <w:bookmarkEnd w:id="5"/>
+      <w:bookmarkEnd w:id="6"/>
     </w:p>
     <w:p>
       <w:pPr>
@@ -732,7 +1946,11 @@
         <w:ind w:firstLine="360"/>
       </w:pPr>
       <w:r>
-        <w:t xml:space="preserve">A game of Dominion includes 10 kingdom cards that are chosen at random from a deck of 17 different kingdom cards. 10 copies of the 10 chosen kingdom cards are added to the supply which will be shared by all players. The initial version of this project will offer 11 of the 17 kingdom cards so that players will still get variability in their games. In addition to those cards, three types of treasure cards and four types of victory point cards will also be added to the supply.  </w:t>
+        <w:t xml:space="preserve">A game of Dominion includes 10 kingdom cards that are chosen at random from a deck of 17 different kingdom cards. 10 copies of the 10 chosen kingdom cards are added to the supply which will be shared by all players. The initial version of this project will offer 11 of the 17 kingdom cards so that </w:t>
+      </w:r>
+      <w:r>
+        <w:lastRenderedPageBreak/>
+        <w:t xml:space="preserve">players will still get variability in their games. In addition to those cards, three types of treasure cards and four types of victory point cards will also be added to the supply.  </w:t>
       </w:r>
     </w:p>
     <w:p>
@@ -759,7 +1977,6 @@
         <w:ind w:firstLine="360"/>
       </w:pPr>
       <w:r>
-        <w:lastRenderedPageBreak/>
         <w:t>The player’s hand contains the cards drawn from the draw deck. A player may choose to play any of the treasure or action cards by clicking on the card image.  Action cards may only be played if the player has actions points available.  If a card can be legally played, it is moved from the player’s hand to the discard pile and the player may draw additional cards, gain coins to be used for the buy phase, or be given extra actions so they can play additional action cards. What the player gets to do depends on which action card they played.  Treasure cards do not require actions and always increase the amount of buy points available to the player.</w:t>
       </w:r>
     </w:p>
@@ -777,7 +1994,11 @@
       </w:r>
       <w:proofErr w:type="gramEnd"/>
       <w:r>
-        <w:t xml:space="preserve"> they may click on the supply pile and move one copy to their discard pile.  When a player can’t, or no longer wishes to buy cards, they end their turn.  All cards in the played cards area, or remaining in the player’s hand are moved to the player’s discard pile.  The player shuffles their discard pile and draws five new cards and the next turn begins.</w:t>
+        <w:t xml:space="preserve"> they may click on the supply pile and move one copy to their discard pile.  When a player can’t, or no longer wishes to buy cards, they end their turn.  All cards in the played </w:t>
+      </w:r>
+      <w:r>
+        <w:lastRenderedPageBreak/>
+        <w:t>cards area, or remaining in the player’s hand are moved to the player’s discard pile.  The player shuffles their discard pile and draws five new cards and the next turn begins.</w:t>
       </w:r>
     </w:p>
     <w:p>
@@ -804,7 +2025,6 @@
         <w:ind w:firstLine="360"/>
       </w:pPr>
       <w:r>
-        <w:lastRenderedPageBreak/>
         <w:t>Some type of multiplayer capabilities should be added in the future as well. Multiplayer capabilities would significantly increase the scope of the project.  The ideal way would be a networked system with all players at different computers.  Another option is the “hot seat” method where players take turns sharing one computer.  The main difficulty with the second method is that certain cards require decision making on another player’s turn.  This could make the game cumbersome, and in some situations basically unplayable.</w:t>
       </w:r>
     </w:p>
@@ -831,7 +2051,11 @@
       </w:r>
       <w:proofErr w:type="spellEnd"/>
       <w:r>
-        <w:t xml:space="preserve"> could be added to the game eventually. This is necessary for multiplayer, but may be helpful for single player as well.  In a multiplayer game, it is important to be able to see what cards were purchased, played, or discarded on other players’ turns.  A solitaire player may wish to examine past games to improve their future play.  If players have access to a </w:t>
+        <w:t xml:space="preserve"> could be added to the game eventually. This is necessary for multiplayer, but may be helpful for single player as well.  In a multiplayer game, it is important to be able to see what cards were purchased, played, or discarded on other players’ turns.  A solitaire player may wish to examine past </w:t>
+      </w:r>
+      <w:r>
+        <w:lastRenderedPageBreak/>
+        <w:t xml:space="preserve">games to improve their future play.  If players have access to a </w:t>
       </w:r>
       <w:proofErr w:type="spellStart"/>
       <w:r>
@@ -865,21 +2089,19 @@
         <w:ind w:firstLine="360"/>
       </w:pPr>
       <w:r>
-        <w:t xml:space="preserve">This game should be released when the minimum requirements for an enjoyable experience have been met. Once the game is released and players are offering their feedback about the game, less </w:t>
-      </w:r>
-      <w:r>
-        <w:lastRenderedPageBreak/>
-        <w:t xml:space="preserve">important features can be added, and some features and game fixes that players request can also be added. </w:t>
+        <w:t xml:space="preserve">This game should be released when the minimum requirements for an enjoyable experience have been met. Once the game is released and players are offering their feedback about the game, less important features can be added, and some features and game fixes that players request can also be added. </w:t>
       </w:r>
     </w:p>
     <w:p>
       <w:pPr>
         <w:pStyle w:val="Heading1"/>
       </w:pPr>
-      <w:bookmarkStart w:id="8" w:name="_Toc494097101"/>
+      <w:bookmarkStart w:id="7" w:name="_Toc494097101"/>
+      <w:bookmarkStart w:id="8" w:name="_Toc498355287"/>
       <w:r>
         <w:t>Glossary of Terms</w:t>
       </w:r>
+      <w:bookmarkEnd w:id="7"/>
       <w:bookmarkEnd w:id="8"/>
     </w:p>
     <w:p>
@@ -1084,6 +2306,7 @@
         <w:rPr>
           <w:noProof/>
         </w:rPr>
+        <w:lastRenderedPageBreak/>
         <w:drawing>
           <wp:inline distT="0" distB="0" distL="0" distR="0" wp14:anchorId="4D9A83CD" wp14:editId="3BBF269D">
             <wp:extent cx="4333875" cy="2143125"/>
@@ -1454,7 +2677,6 @@
         <w:rPr>
           <w:noProof/>
         </w:rPr>
-        <w:lastRenderedPageBreak/>
         <w:drawing>
           <wp:inline distT="0" distB="0" distL="0" distR="0" wp14:anchorId="2829EFBD" wp14:editId="6BDEEF03">
             <wp:extent cx="1285875" cy="2171700"/>
@@ -1638,6 +2860,7 @@
         <w:rPr>
           <w:noProof/>
         </w:rPr>
+        <w:lastRenderedPageBreak/>
         <w:drawing>
           <wp:inline distT="0" distB="0" distL="0" distR="0" wp14:anchorId="6A150C3B" wp14:editId="448324CD">
             <wp:extent cx="3552825" cy="5641975"/>
@@ -1929,7 +3152,6 @@
         <w:rPr>
           <w:b/>
         </w:rPr>
-        <w:lastRenderedPageBreak/>
         <w:t xml:space="preserve">Action phase </w:t>
       </w:r>
       <w:r>
@@ -1985,6 +3207,7 @@
         <w:rPr>
           <w:b/>
         </w:rPr>
+        <w:lastRenderedPageBreak/>
         <w:t xml:space="preserve">Coins </w:t>
       </w:r>
       <w:r>
@@ -2152,11 +3375,12 @@
         <w:pStyle w:val="Heading1"/>
       </w:pPr>
       <w:bookmarkStart w:id="9" w:name="_Toc494097102"/>
-      <w:r>
-        <w:lastRenderedPageBreak/>
+      <w:bookmarkStart w:id="10" w:name="_Toc498355288"/>
+      <w:r>
         <w:t>System Requirements</w:t>
       </w:r>
       <w:bookmarkEnd w:id="9"/>
+      <w:bookmarkEnd w:id="10"/>
     </w:p>
     <w:p>
       <w:pPr>
@@ -2304,17 +3528,17 @@
         </w:rPr>
         <w:t>Chrome, Firefox, or Edge Internet browser</w:t>
       </w:r>
-      <w:bookmarkStart w:id="10" w:name="_GoBack"/>
-      <w:bookmarkEnd w:id="10"/>
     </w:p>
     <w:p/>
     <w:p>
       <w:pPr>
         <w:pStyle w:val="Heading1"/>
       </w:pPr>
+      <w:bookmarkStart w:id="11" w:name="_Toc498355289"/>
       <w:r>
         <w:t>Functional Requirements</w:t>
       </w:r>
+      <w:bookmarkEnd w:id="11"/>
     </w:p>
     <w:tbl>
       <w:tblPr>
@@ -3252,7 +4476,6 @@
                 <w:b w:val="0"/>
                 <w:bCs w:val="0"/>
               </w:rPr>
-              <w:lastRenderedPageBreak/>
               <w:t>Req4.5</w:t>
             </w:r>
           </w:p>
@@ -3491,6 +4714,7 @@
                 <w:b w:val="0"/>
                 <w:bCs w:val="0"/>
               </w:rPr>
+              <w:lastRenderedPageBreak/>
               <w:t>Req</w:t>
             </w:r>
             <w:proofErr w:type="spellEnd"/>
@@ -4045,25 +5269,6 @@
         </w:tc>
       </w:tr>
     </w:tbl>
-    <w:p>
-      <w:pPr>
-        <w:jc w:val="center"/>
-        <w:rPr>
-          <w:b/>
-          <w:bCs/>
-          <w:sz w:val="30"/>
-          <w:szCs w:val="30"/>
-        </w:rPr>
-      </w:pPr>
-    </w:p>
-    <w:p>
-      <w:pPr>
-        <w:pStyle w:val="Heading1"/>
-      </w:pPr>
-      <w:r>
-        <w:t>Effort Estimation</w:t>
-      </w:r>
-    </w:p>
     <w:p/>
     <w:p>
       <w:pPr>
@@ -4336,7 +5541,6 @@
                 <w:sz w:val="24"/>
                 <w:szCs w:val="24"/>
               </w:rPr>
-              <w:lastRenderedPageBreak/>
               <w:t>Req13</w:t>
             </w:r>
           </w:p>
@@ -4679,6 +5883,7 @@
                 <w:sz w:val="24"/>
                 <w:szCs w:val="24"/>
               </w:rPr>
+              <w:lastRenderedPageBreak/>
               <w:t>Identifier</w:t>
             </w:r>
           </w:p>
@@ -5048,6 +6253,2316 @@
     </w:p>
     <w:p>
       <w:pPr>
+        <w:pStyle w:val="Heading2"/>
+      </w:pPr>
+      <w:bookmarkStart w:id="12" w:name="_Toc494097108"/>
+      <w:bookmarkStart w:id="13" w:name="_Toc498355300"/>
+      <w:r>
+        <w:t>Traceability Matrix</w:t>
+      </w:r>
+      <w:bookmarkEnd w:id="12"/>
+      <w:bookmarkEnd w:id="13"/>
+    </w:p>
+    <w:p>
+      <w:r>
+        <w:rPr>
+          <w:noProof/>
+        </w:rPr>
+        <w:drawing>
+          <wp:anchor distT="0" distB="0" distL="0" distR="0" simplePos="0" relativeHeight="251670528" behindDoc="0" locked="0" layoutInCell="1" allowOverlap="1" wp14:anchorId="09C902F0" wp14:editId="7F8255D3">
+            <wp:simplePos x="0" y="0"/>
+            <wp:positionH relativeFrom="column">
+              <wp:posOffset>51435</wp:posOffset>
+            </wp:positionH>
+            <wp:positionV relativeFrom="paragraph">
+              <wp:posOffset>86995</wp:posOffset>
+            </wp:positionV>
+            <wp:extent cx="6228080" cy="2402840"/>
+            <wp:effectExtent l="0" t="0" r="0" b="0"/>
+            <wp:wrapSquare wrapText="largest"/>
+            <wp:docPr id="21" name="Object1"/>
+            <wp:cNvGraphicFramePr>
+              <a:graphicFrameLocks xmlns:a="http://schemas.openxmlformats.org/drawingml/2006/main" noChangeAspect="1"/>
+            </wp:cNvGraphicFramePr>
+            <a:graphic xmlns:a="http://schemas.openxmlformats.org/drawingml/2006/main">
+              <a:graphicData uri="http://schemas.openxmlformats.org/drawingml/2006/picture">
+                <pic:pic xmlns:pic="http://schemas.openxmlformats.org/drawingml/2006/picture">
+                  <pic:nvPicPr>
+                    <pic:cNvPr id="21" name="Object1"/>
+                    <pic:cNvPicPr>
+                      <a:picLocks noChangeAspect="1" noChangeArrowheads="1"/>
+                    </pic:cNvPicPr>
+                  </pic:nvPicPr>
+                  <pic:blipFill>
+                    <a:blip r:embed="rId13"/>
+                    <a:stretch>
+                      <a:fillRect/>
+                    </a:stretch>
+                  </pic:blipFill>
+                  <pic:spPr bwMode="auto">
+                    <a:xfrm>
+                      <a:off x="0" y="0"/>
+                      <a:ext cx="6228080" cy="2402840"/>
+                    </a:xfrm>
+                    <a:prstGeom prst="rect">
+                      <a:avLst/>
+                    </a:prstGeom>
+                  </pic:spPr>
+                </pic:pic>
+              </a:graphicData>
+            </a:graphic>
+          </wp:anchor>
+        </w:drawing>
+      </w:r>
+    </w:p>
+    <w:p>
+      <w:r>
+        <w:t xml:space="preserve">Above is the traceability matrix for this project.  The play game use case is by far the highest priority.  The next three highest are play card, buy card, and end turn.  These are </w:t>
+      </w:r>
+      <w:proofErr w:type="spellStart"/>
+      <w:r>
+        <w:t>al</w:t>
+      </w:r>
+      <w:proofErr w:type="spellEnd"/>
+      <w:r>
+        <w:t xml:space="preserve"> included in or extend the play game use case.  Play game and its subcases are where the bulk of our effort will be directed early in the project.</w:t>
+      </w:r>
+    </w:p>
+    <w:p/>
+    <w:p>
+      <w:pPr>
+        <w:jc w:val="center"/>
+        <w:rPr>
+          <w:b/>
+          <w:bCs/>
+          <w:sz w:val="30"/>
+          <w:szCs w:val="30"/>
+        </w:rPr>
+      </w:pPr>
+    </w:p>
+    <w:p>
+      <w:pPr>
+        <w:pStyle w:val="Heading1"/>
+      </w:pPr>
+      <w:bookmarkStart w:id="14" w:name="_Toc498355290"/>
+      <w:r>
+        <w:t>Effort Estimation (with use case points)</w:t>
+      </w:r>
+      <w:bookmarkEnd w:id="14"/>
+    </w:p>
+    <w:tbl>
+      <w:tblPr>
+        <w:tblStyle w:val="GridTable1Light-Accent1"/>
+        <w:tblW w:w="0" w:type="auto"/>
+        <w:tblLook w:val="04A0" w:firstRow="1" w:lastRow="0" w:firstColumn="1" w:lastColumn="0" w:noHBand="0" w:noVBand="1"/>
+      </w:tblPr>
+      <w:tblGrid>
+        <w:gridCol w:w="2691"/>
+        <w:gridCol w:w="4401"/>
+        <w:gridCol w:w="1379"/>
+        <w:gridCol w:w="879"/>
+      </w:tblGrid>
+      <w:tr>
+        <w:trPr>
+          <w:cnfStyle w:val="100000000000" w:firstRow="1" w:lastRow="0" w:firstColumn="0" w:lastColumn="0" w:oddVBand="0" w:evenVBand="0" w:oddHBand="0" w:evenHBand="0" w:firstRowFirstColumn="0" w:firstRowLastColumn="0" w:lastRowFirstColumn="0" w:lastRowLastColumn="0"/>
+        </w:trPr>
+        <w:tc>
+          <w:tcPr>
+            <w:cnfStyle w:val="001000000000" w:firstRow="0" w:lastRow="0" w:firstColumn="1" w:lastColumn="0" w:oddVBand="0" w:evenVBand="0" w:oddHBand="0" w:evenHBand="0" w:firstRowFirstColumn="0" w:firstRowLastColumn="0" w:lastRowFirstColumn="0" w:lastRowLastColumn="0"/>
+            <w:tcW w:w="2695" w:type="dxa"/>
+          </w:tcPr>
+          <w:p>
+            <w:pPr>
+              <w:rPr>
+                <w:color w:val="2F5496" w:themeColor="accent1" w:themeShade="BF"/>
+              </w:rPr>
+            </w:pPr>
+            <w:r>
+              <w:rPr>
+                <w:color w:val="2F5496" w:themeColor="accent1" w:themeShade="BF"/>
+              </w:rPr>
+              <w:t>Use case</w:t>
+            </w:r>
+          </w:p>
+        </w:tc>
+        <w:tc>
+          <w:tcPr>
+            <w:tcW w:w="4410" w:type="dxa"/>
+          </w:tcPr>
+          <w:p>
+            <w:pPr>
+              <w:cnfStyle w:val="100000000000" w:firstRow="1" w:lastRow="0" w:firstColumn="0" w:lastColumn="0" w:oddVBand="0" w:evenVBand="0" w:oddHBand="0" w:evenHBand="0" w:firstRowFirstColumn="0" w:firstRowLastColumn="0" w:lastRowFirstColumn="0" w:lastRowLastColumn="0"/>
+              <w:rPr>
+                <w:color w:val="2F5496" w:themeColor="accent1" w:themeShade="BF"/>
+              </w:rPr>
+            </w:pPr>
+            <w:r>
+              <w:rPr>
+                <w:color w:val="2F5496" w:themeColor="accent1" w:themeShade="BF"/>
+              </w:rPr>
+              <w:t>Description</w:t>
+            </w:r>
+          </w:p>
+        </w:tc>
+        <w:tc>
+          <w:tcPr>
+            <w:tcW w:w="1380" w:type="dxa"/>
+          </w:tcPr>
+          <w:p>
+            <w:pPr>
+              <w:cnfStyle w:val="100000000000" w:firstRow="1" w:lastRow="0" w:firstColumn="0" w:lastColumn="0" w:oddVBand="0" w:evenVBand="0" w:oddHBand="0" w:evenHBand="0" w:firstRowFirstColumn="0" w:firstRowLastColumn="0" w:lastRowFirstColumn="0" w:lastRowLastColumn="0"/>
+              <w:rPr>
+                <w:color w:val="2F5496" w:themeColor="accent1" w:themeShade="BF"/>
+              </w:rPr>
+            </w:pPr>
+            <w:r>
+              <w:rPr>
+                <w:color w:val="2F5496" w:themeColor="accent1" w:themeShade="BF"/>
+              </w:rPr>
+              <w:t>Category</w:t>
+            </w:r>
+          </w:p>
+        </w:tc>
+        <w:tc>
+          <w:tcPr>
+            <w:tcW w:w="865" w:type="dxa"/>
+          </w:tcPr>
+          <w:p>
+            <w:pPr>
+              <w:cnfStyle w:val="100000000000" w:firstRow="1" w:lastRow="0" w:firstColumn="0" w:lastColumn="0" w:oddVBand="0" w:evenVBand="0" w:oddHBand="0" w:evenHBand="0" w:firstRowFirstColumn="0" w:firstRowLastColumn="0" w:lastRowFirstColumn="0" w:lastRowLastColumn="0"/>
+              <w:rPr>
+                <w:color w:val="2F5496" w:themeColor="accent1" w:themeShade="BF"/>
+              </w:rPr>
+            </w:pPr>
+            <w:r>
+              <w:rPr>
+                <w:color w:val="2F5496" w:themeColor="accent1" w:themeShade="BF"/>
+              </w:rPr>
+              <w:t>Weight</w:t>
+            </w:r>
+          </w:p>
+        </w:tc>
+      </w:tr>
+      <w:tr>
+        <w:tc>
+          <w:tcPr>
+            <w:cnfStyle w:val="001000000000" w:firstRow="0" w:lastRow="0" w:firstColumn="1" w:lastColumn="0" w:oddVBand="0" w:evenVBand="0" w:oddHBand="0" w:evenHBand="0" w:firstRowFirstColumn="0" w:firstRowLastColumn="0" w:lastRowFirstColumn="0" w:lastRowLastColumn="0"/>
+            <w:tcW w:w="2695" w:type="dxa"/>
+          </w:tcPr>
+          <w:p>
+            <w:r>
+              <w:t>Play Game</w:t>
+            </w:r>
+          </w:p>
+        </w:tc>
+        <w:tc>
+          <w:tcPr>
+            <w:tcW w:w="4410" w:type="dxa"/>
+          </w:tcPr>
+          <w:p>
+            <w:pPr>
+              <w:cnfStyle w:val="000000000000" w:firstRow="0" w:lastRow="0" w:firstColumn="0" w:lastColumn="0" w:oddVBand="0" w:evenVBand="0" w:oddHBand="0" w:evenHBand="0" w:firstRowFirstColumn="0" w:firstRowLastColumn="0" w:lastRowFirstColumn="0" w:lastRowLastColumn="0"/>
+            </w:pPr>
+            <w:r>
+              <w:t xml:space="preserve">6 steps for the main success scenario. </w:t>
+            </w:r>
+            <w:r>
+              <w:t>2</w:t>
+            </w:r>
+            <w:r>
+              <w:t xml:space="preserve"> participating</w:t>
+            </w:r>
+            <w:r>
+              <w:t xml:space="preserve"> actors</w:t>
+            </w:r>
+            <w:r>
+              <w:t xml:space="preserve"> (player, opponents)</w:t>
+            </w:r>
+          </w:p>
+        </w:tc>
+        <w:tc>
+          <w:tcPr>
+            <w:tcW w:w="1380" w:type="dxa"/>
+          </w:tcPr>
+          <w:p>
+            <w:pPr>
+              <w:cnfStyle w:val="000000000000" w:firstRow="0" w:lastRow="0" w:firstColumn="0" w:lastColumn="0" w:oddVBand="0" w:evenVBand="0" w:oddHBand="0" w:evenHBand="0" w:firstRowFirstColumn="0" w:firstRowLastColumn="0" w:lastRowFirstColumn="0" w:lastRowLastColumn="0"/>
+            </w:pPr>
+            <w:r>
+              <w:t>Average</w:t>
+            </w:r>
+          </w:p>
+        </w:tc>
+        <w:tc>
+          <w:tcPr>
+            <w:tcW w:w="865" w:type="dxa"/>
+          </w:tcPr>
+          <w:p>
+            <w:pPr>
+              <w:cnfStyle w:val="000000000000" w:firstRow="0" w:lastRow="0" w:firstColumn="0" w:lastColumn="0" w:oddVBand="0" w:evenVBand="0" w:oddHBand="0" w:evenHBand="0" w:firstRowFirstColumn="0" w:firstRowLastColumn="0" w:lastRowFirstColumn="0" w:lastRowLastColumn="0"/>
+            </w:pPr>
+            <w:r>
+              <w:t>10</w:t>
+            </w:r>
+          </w:p>
+        </w:tc>
+      </w:tr>
+      <w:tr>
+        <w:tc>
+          <w:tcPr>
+            <w:cnfStyle w:val="001000000000" w:firstRow="0" w:lastRow="0" w:firstColumn="1" w:lastColumn="0" w:oddVBand="0" w:evenVBand="0" w:oddHBand="0" w:evenHBand="0" w:firstRowFirstColumn="0" w:firstRowLastColumn="0" w:lastRowFirstColumn="0" w:lastRowLastColumn="0"/>
+            <w:tcW w:w="2695" w:type="dxa"/>
+          </w:tcPr>
+          <w:p>
+            <w:r>
+              <w:lastRenderedPageBreak/>
+              <w:t>Play Card</w:t>
+            </w:r>
+          </w:p>
+        </w:tc>
+        <w:tc>
+          <w:tcPr>
+            <w:tcW w:w="4410" w:type="dxa"/>
+          </w:tcPr>
+          <w:p>
+            <w:pPr>
+              <w:cnfStyle w:val="000000000000" w:firstRow="0" w:lastRow="0" w:firstColumn="0" w:lastColumn="0" w:oddVBand="0" w:evenVBand="0" w:oddHBand="0" w:evenHBand="0" w:firstRowFirstColumn="0" w:firstRowLastColumn="0" w:lastRowFirstColumn="0" w:lastRowLastColumn="0"/>
+            </w:pPr>
+            <w:r>
+              <w:t>2 steps for the main success scenario. 1 participating actor (player)</w:t>
+            </w:r>
+          </w:p>
+        </w:tc>
+        <w:tc>
+          <w:tcPr>
+            <w:tcW w:w="1380" w:type="dxa"/>
+          </w:tcPr>
+          <w:p>
+            <w:pPr>
+              <w:cnfStyle w:val="000000000000" w:firstRow="0" w:lastRow="0" w:firstColumn="0" w:lastColumn="0" w:oddVBand="0" w:evenVBand="0" w:oddHBand="0" w:evenHBand="0" w:firstRowFirstColumn="0" w:firstRowLastColumn="0" w:lastRowFirstColumn="0" w:lastRowLastColumn="0"/>
+            </w:pPr>
+            <w:r>
+              <w:t>Simple</w:t>
+            </w:r>
+          </w:p>
+        </w:tc>
+        <w:tc>
+          <w:tcPr>
+            <w:tcW w:w="865" w:type="dxa"/>
+          </w:tcPr>
+          <w:p>
+            <w:pPr>
+              <w:cnfStyle w:val="000000000000" w:firstRow="0" w:lastRow="0" w:firstColumn="0" w:lastColumn="0" w:oddVBand="0" w:evenVBand="0" w:oddHBand="0" w:evenHBand="0" w:firstRowFirstColumn="0" w:firstRowLastColumn="0" w:lastRowFirstColumn="0" w:lastRowLastColumn="0"/>
+            </w:pPr>
+            <w:r>
+              <w:t>5</w:t>
+            </w:r>
+          </w:p>
+        </w:tc>
+      </w:tr>
+      <w:tr>
+        <w:tc>
+          <w:tcPr>
+            <w:cnfStyle w:val="001000000000" w:firstRow="0" w:lastRow="0" w:firstColumn="1" w:lastColumn="0" w:oddVBand="0" w:evenVBand="0" w:oddHBand="0" w:evenHBand="0" w:firstRowFirstColumn="0" w:firstRowLastColumn="0" w:lastRowFirstColumn="0" w:lastRowLastColumn="0"/>
+            <w:tcW w:w="2695" w:type="dxa"/>
+          </w:tcPr>
+          <w:p>
+            <w:r>
+              <w:t>Buy Card</w:t>
+            </w:r>
+          </w:p>
+        </w:tc>
+        <w:tc>
+          <w:tcPr>
+            <w:tcW w:w="4410" w:type="dxa"/>
+          </w:tcPr>
+          <w:p>
+            <w:pPr>
+              <w:cnfStyle w:val="000000000000" w:firstRow="0" w:lastRow="0" w:firstColumn="0" w:lastColumn="0" w:oddVBand="0" w:evenVBand="0" w:oddHBand="0" w:evenHBand="0" w:firstRowFirstColumn="0" w:firstRowLastColumn="0" w:lastRowFirstColumn="0" w:lastRowLastColumn="0"/>
+            </w:pPr>
+            <w:r>
+              <w:t>2 steps for the main success scenario. 1 participating actor (player)</w:t>
+            </w:r>
+          </w:p>
+        </w:tc>
+        <w:tc>
+          <w:tcPr>
+            <w:tcW w:w="1380" w:type="dxa"/>
+          </w:tcPr>
+          <w:p>
+            <w:pPr>
+              <w:cnfStyle w:val="000000000000" w:firstRow="0" w:lastRow="0" w:firstColumn="0" w:lastColumn="0" w:oddVBand="0" w:evenVBand="0" w:oddHBand="0" w:evenHBand="0" w:firstRowFirstColumn="0" w:firstRowLastColumn="0" w:lastRowFirstColumn="0" w:lastRowLastColumn="0"/>
+            </w:pPr>
+            <w:r>
+              <w:t>Simple</w:t>
+            </w:r>
+          </w:p>
+        </w:tc>
+        <w:tc>
+          <w:tcPr>
+            <w:tcW w:w="865" w:type="dxa"/>
+          </w:tcPr>
+          <w:p>
+            <w:pPr>
+              <w:cnfStyle w:val="000000000000" w:firstRow="0" w:lastRow="0" w:firstColumn="0" w:lastColumn="0" w:oddVBand="0" w:evenVBand="0" w:oddHBand="0" w:evenHBand="0" w:firstRowFirstColumn="0" w:firstRowLastColumn="0" w:lastRowFirstColumn="0" w:lastRowLastColumn="0"/>
+            </w:pPr>
+            <w:r>
+              <w:t>5</w:t>
+            </w:r>
+          </w:p>
+        </w:tc>
+      </w:tr>
+      <w:tr>
+        <w:tc>
+          <w:tcPr>
+            <w:cnfStyle w:val="001000000000" w:firstRow="0" w:lastRow="0" w:firstColumn="1" w:lastColumn="0" w:oddVBand="0" w:evenVBand="0" w:oddHBand="0" w:evenHBand="0" w:firstRowFirstColumn="0" w:firstRowLastColumn="0" w:lastRowFirstColumn="0" w:lastRowLastColumn="0"/>
+            <w:tcW w:w="2695" w:type="dxa"/>
+          </w:tcPr>
+          <w:p>
+            <w:r>
+              <w:t>End Turn</w:t>
+            </w:r>
+          </w:p>
+        </w:tc>
+        <w:tc>
+          <w:tcPr>
+            <w:tcW w:w="4410" w:type="dxa"/>
+          </w:tcPr>
+          <w:p>
+            <w:pPr>
+              <w:cnfStyle w:val="000000000000" w:firstRow="0" w:lastRow="0" w:firstColumn="0" w:lastColumn="0" w:oddVBand="0" w:evenVBand="0" w:oddHBand="0" w:evenHBand="0" w:firstRowFirstColumn="0" w:firstRowLastColumn="0" w:lastRowFirstColumn="0" w:lastRowLastColumn="0"/>
+            </w:pPr>
+            <w:r>
+              <w:t>4 steps for the main success scenario. 2 participating actors (player, opponents)</w:t>
+            </w:r>
+          </w:p>
+        </w:tc>
+        <w:tc>
+          <w:tcPr>
+            <w:tcW w:w="1380" w:type="dxa"/>
+          </w:tcPr>
+          <w:p>
+            <w:pPr>
+              <w:cnfStyle w:val="000000000000" w:firstRow="0" w:lastRow="0" w:firstColumn="0" w:lastColumn="0" w:oddVBand="0" w:evenVBand="0" w:oddHBand="0" w:evenHBand="0" w:firstRowFirstColumn="0" w:firstRowLastColumn="0" w:lastRowFirstColumn="0" w:lastRowLastColumn="0"/>
+            </w:pPr>
+            <w:r>
+              <w:t>Average</w:t>
+            </w:r>
+          </w:p>
+        </w:tc>
+        <w:tc>
+          <w:tcPr>
+            <w:tcW w:w="865" w:type="dxa"/>
+          </w:tcPr>
+          <w:p>
+            <w:pPr>
+              <w:cnfStyle w:val="000000000000" w:firstRow="0" w:lastRow="0" w:firstColumn="0" w:lastColumn="0" w:oddVBand="0" w:evenVBand="0" w:oddHBand="0" w:evenHBand="0" w:firstRowFirstColumn="0" w:firstRowLastColumn="0" w:lastRowFirstColumn="0" w:lastRowLastColumn="0"/>
+            </w:pPr>
+            <w:r>
+              <w:t>10</w:t>
+            </w:r>
+          </w:p>
+        </w:tc>
+      </w:tr>
+      <w:tr>
+        <w:tc>
+          <w:tcPr>
+            <w:cnfStyle w:val="001000000000" w:firstRow="0" w:lastRow="0" w:firstColumn="1" w:lastColumn="0" w:oddVBand="0" w:evenVBand="0" w:oddHBand="0" w:evenHBand="0" w:firstRowFirstColumn="0" w:firstRowLastColumn="0" w:lastRowFirstColumn="0" w:lastRowLastColumn="0"/>
+            <w:tcW w:w="2695" w:type="dxa"/>
+          </w:tcPr>
+          <w:p>
+            <w:r>
+              <w:t>Select Opponent Number</w:t>
+            </w:r>
+          </w:p>
+        </w:tc>
+        <w:tc>
+          <w:tcPr>
+            <w:tcW w:w="4410" w:type="dxa"/>
+          </w:tcPr>
+          <w:p>
+            <w:pPr>
+              <w:cnfStyle w:val="000000000000" w:firstRow="0" w:lastRow="0" w:firstColumn="0" w:lastColumn="0" w:oddVBand="0" w:evenVBand="0" w:oddHBand="0" w:evenHBand="0" w:firstRowFirstColumn="0" w:firstRowLastColumn="0" w:lastRowFirstColumn="0" w:lastRowLastColumn="0"/>
+            </w:pPr>
+            <w:r>
+              <w:t>1 step for main success scenario. 1 participating actor (player)</w:t>
+            </w:r>
+          </w:p>
+        </w:tc>
+        <w:tc>
+          <w:tcPr>
+            <w:tcW w:w="1380" w:type="dxa"/>
+          </w:tcPr>
+          <w:p>
+            <w:pPr>
+              <w:cnfStyle w:val="000000000000" w:firstRow="0" w:lastRow="0" w:firstColumn="0" w:lastColumn="0" w:oddVBand="0" w:evenVBand="0" w:oddHBand="0" w:evenHBand="0" w:firstRowFirstColumn="0" w:firstRowLastColumn="0" w:lastRowFirstColumn="0" w:lastRowLastColumn="0"/>
+            </w:pPr>
+            <w:r>
+              <w:t>Simple</w:t>
+            </w:r>
+          </w:p>
+        </w:tc>
+        <w:tc>
+          <w:tcPr>
+            <w:tcW w:w="865" w:type="dxa"/>
+          </w:tcPr>
+          <w:p>
+            <w:pPr>
+              <w:cnfStyle w:val="000000000000" w:firstRow="0" w:lastRow="0" w:firstColumn="0" w:lastColumn="0" w:oddVBand="0" w:evenVBand="0" w:oddHBand="0" w:evenHBand="0" w:firstRowFirstColumn="0" w:firstRowLastColumn="0" w:lastRowFirstColumn="0" w:lastRowLastColumn="0"/>
+            </w:pPr>
+            <w:r>
+              <w:t>5</w:t>
+            </w:r>
+          </w:p>
+        </w:tc>
+      </w:tr>
+    </w:tbl>
+    <w:p/>
+    <w:tbl>
+      <w:tblPr>
+        <w:tblStyle w:val="GridTable1Light-Accent1"/>
+        <w:tblW w:w="0" w:type="auto"/>
+        <w:tblLook w:val="04A0" w:firstRow="1" w:lastRow="0" w:firstColumn="1" w:lastColumn="0" w:noHBand="0" w:noVBand="1"/>
+      </w:tblPr>
+      <w:tblGrid>
+        <w:gridCol w:w="809"/>
+        <w:gridCol w:w="5913"/>
+        <w:gridCol w:w="972"/>
+        <w:gridCol w:w="867"/>
+        <w:gridCol w:w="789"/>
+      </w:tblGrid>
+      <w:tr>
+        <w:trPr>
+          <w:cnfStyle w:val="100000000000" w:firstRow="1" w:lastRow="0" w:firstColumn="0" w:lastColumn="0" w:oddVBand="0" w:evenVBand="0" w:oddHBand="0" w:evenHBand="0" w:firstRowFirstColumn="0" w:firstRowLastColumn="0" w:lastRowFirstColumn="0" w:lastRowLastColumn="0"/>
+        </w:trPr>
+        <w:tc>
+          <w:tcPr>
+            <w:cnfStyle w:val="001000000000" w:firstRow="0" w:lastRow="0" w:firstColumn="1" w:lastColumn="0" w:oddVBand="0" w:evenVBand="0" w:oddHBand="0" w:evenHBand="0" w:firstRowFirstColumn="0" w:firstRowLastColumn="0" w:lastRowFirstColumn="0" w:lastRowLastColumn="0"/>
+            <w:tcW w:w="803" w:type="dxa"/>
+          </w:tcPr>
+          <w:p>
+            <w:pPr>
+              <w:rPr>
+                <w:color w:val="2F5496" w:themeColor="accent1" w:themeShade="BF"/>
+              </w:rPr>
+            </w:pPr>
+            <w:r>
+              <w:rPr>
+                <w:color w:val="2F5496" w:themeColor="accent1" w:themeShade="BF"/>
+              </w:rPr>
+              <w:t>Factor</w:t>
+            </w:r>
+          </w:p>
+        </w:tc>
+        <w:tc>
+          <w:tcPr>
+            <w:tcW w:w="5919" w:type="dxa"/>
+          </w:tcPr>
+          <w:p>
+            <w:pPr>
+              <w:cnfStyle w:val="100000000000" w:firstRow="1" w:lastRow="0" w:firstColumn="0" w:lastColumn="0" w:oddVBand="0" w:evenVBand="0" w:oddHBand="0" w:evenHBand="0" w:firstRowFirstColumn="0" w:firstRowLastColumn="0" w:lastRowFirstColumn="0" w:lastRowLastColumn="0"/>
+              <w:rPr>
+                <w:color w:val="2F5496" w:themeColor="accent1" w:themeShade="BF"/>
+              </w:rPr>
+            </w:pPr>
+            <w:r>
+              <w:rPr>
+                <w:color w:val="2F5496" w:themeColor="accent1" w:themeShade="BF"/>
+              </w:rPr>
+              <w:t>Description</w:t>
+            </w:r>
+          </w:p>
+        </w:tc>
+        <w:tc>
+          <w:tcPr>
+            <w:tcW w:w="972" w:type="dxa"/>
+          </w:tcPr>
+          <w:p>
+            <w:pPr>
+              <w:cnfStyle w:val="100000000000" w:firstRow="1" w:lastRow="0" w:firstColumn="0" w:lastColumn="0" w:oddVBand="0" w:evenVBand="0" w:oddHBand="0" w:evenHBand="0" w:firstRowFirstColumn="0" w:firstRowLastColumn="0" w:lastRowFirstColumn="0" w:lastRowLastColumn="0"/>
+              <w:rPr>
+                <w:color w:val="2F5496" w:themeColor="accent1" w:themeShade="BF"/>
+              </w:rPr>
+            </w:pPr>
+            <w:r>
+              <w:rPr>
+                <w:color w:val="2F5496" w:themeColor="accent1" w:themeShade="BF"/>
+              </w:rPr>
+              <w:t>Weight</w:t>
+            </w:r>
+          </w:p>
+        </w:tc>
+        <w:tc>
+          <w:tcPr>
+            <w:tcW w:w="867" w:type="dxa"/>
+          </w:tcPr>
+          <w:p>
+            <w:pPr>
+              <w:cnfStyle w:val="100000000000" w:firstRow="1" w:lastRow="0" w:firstColumn="0" w:lastColumn="0" w:oddVBand="0" w:evenVBand="0" w:oddHBand="0" w:evenHBand="0" w:firstRowFirstColumn="0" w:firstRowLastColumn="0" w:lastRowFirstColumn="0" w:lastRowLastColumn="0"/>
+              <w:rPr>
+                <w:color w:val="2F5496" w:themeColor="accent1" w:themeShade="BF"/>
+              </w:rPr>
+            </w:pPr>
+            <w:r>
+              <w:rPr>
+                <w:color w:val="2F5496" w:themeColor="accent1" w:themeShade="BF"/>
+              </w:rPr>
+              <w:t>Score</w:t>
+            </w:r>
+          </w:p>
+        </w:tc>
+        <w:tc>
+          <w:tcPr>
+            <w:tcW w:w="789" w:type="dxa"/>
+          </w:tcPr>
+          <w:p>
+            <w:pPr>
+              <w:cnfStyle w:val="100000000000" w:firstRow="1" w:lastRow="0" w:firstColumn="0" w:lastColumn="0" w:oddVBand="0" w:evenVBand="0" w:oddHBand="0" w:evenHBand="0" w:firstRowFirstColumn="0" w:firstRowLastColumn="0" w:lastRowFirstColumn="0" w:lastRowLastColumn="0"/>
+              <w:rPr>
+                <w:color w:val="2F5496" w:themeColor="accent1" w:themeShade="BF"/>
+              </w:rPr>
+            </w:pPr>
+            <w:r>
+              <w:rPr>
+                <w:color w:val="2F5496" w:themeColor="accent1" w:themeShade="BF"/>
+              </w:rPr>
+              <w:t>TF</w:t>
+            </w:r>
+          </w:p>
+        </w:tc>
+      </w:tr>
+      <w:tr>
+        <w:tc>
+          <w:tcPr>
+            <w:cnfStyle w:val="001000000000" w:firstRow="0" w:lastRow="0" w:firstColumn="1" w:lastColumn="0" w:oddVBand="0" w:evenVBand="0" w:oddHBand="0" w:evenHBand="0" w:firstRowFirstColumn="0" w:firstRowLastColumn="0" w:lastRowFirstColumn="0" w:lastRowLastColumn="0"/>
+            <w:tcW w:w="803" w:type="dxa"/>
+          </w:tcPr>
+          <w:p>
+            <w:r>
+              <w:t>T1</w:t>
+            </w:r>
+          </w:p>
+        </w:tc>
+        <w:tc>
+          <w:tcPr>
+            <w:tcW w:w="5919" w:type="dxa"/>
+          </w:tcPr>
+          <w:p>
+            <w:pPr>
+              <w:cnfStyle w:val="000000000000" w:firstRow="0" w:lastRow="0" w:firstColumn="0" w:lastColumn="0" w:oddVBand="0" w:evenVBand="0" w:oddHBand="0" w:evenHBand="0" w:firstRowFirstColumn="0" w:firstRowLastColumn="0" w:lastRowFirstColumn="0" w:lastRowLastColumn="0"/>
+            </w:pPr>
+            <w:r>
+              <w:t>Distributed system</w:t>
+            </w:r>
+          </w:p>
+        </w:tc>
+        <w:tc>
+          <w:tcPr>
+            <w:tcW w:w="972" w:type="dxa"/>
+          </w:tcPr>
+          <w:p>
+            <w:pPr>
+              <w:cnfStyle w:val="000000000000" w:firstRow="0" w:lastRow="0" w:firstColumn="0" w:lastColumn="0" w:oddVBand="0" w:evenVBand="0" w:oddHBand="0" w:evenHBand="0" w:firstRowFirstColumn="0" w:firstRowLastColumn="0" w:lastRowFirstColumn="0" w:lastRowLastColumn="0"/>
+            </w:pPr>
+            <w:r>
+              <w:t>2.0</w:t>
+            </w:r>
+          </w:p>
+        </w:tc>
+        <w:tc>
+          <w:tcPr>
+            <w:tcW w:w="867" w:type="dxa"/>
+          </w:tcPr>
+          <w:p>
+            <w:pPr>
+              <w:cnfStyle w:val="000000000000" w:firstRow="0" w:lastRow="0" w:firstColumn="0" w:lastColumn="0" w:oddVBand="0" w:evenVBand="0" w:oddHBand="0" w:evenHBand="0" w:firstRowFirstColumn="0" w:firstRowLastColumn="0" w:lastRowFirstColumn="0" w:lastRowLastColumn="0"/>
+            </w:pPr>
+            <w:r>
+              <w:t>0.5</w:t>
+            </w:r>
+          </w:p>
+        </w:tc>
+        <w:tc>
+          <w:tcPr>
+            <w:tcW w:w="789" w:type="dxa"/>
+          </w:tcPr>
+          <w:p>
+            <w:pPr>
+              <w:cnfStyle w:val="000000000000" w:firstRow="0" w:lastRow="0" w:firstColumn="0" w:lastColumn="0" w:oddVBand="0" w:evenVBand="0" w:oddHBand="0" w:evenHBand="0" w:firstRowFirstColumn="0" w:firstRowLastColumn="0" w:lastRowFirstColumn="0" w:lastRowLastColumn="0"/>
+            </w:pPr>
+            <w:r>
+              <w:t>1.0</w:t>
+            </w:r>
+          </w:p>
+        </w:tc>
+      </w:tr>
+      <w:tr>
+        <w:tc>
+          <w:tcPr>
+            <w:cnfStyle w:val="001000000000" w:firstRow="0" w:lastRow="0" w:firstColumn="1" w:lastColumn="0" w:oddVBand="0" w:evenVBand="0" w:oddHBand="0" w:evenHBand="0" w:firstRowFirstColumn="0" w:firstRowLastColumn="0" w:lastRowFirstColumn="0" w:lastRowLastColumn="0"/>
+            <w:tcW w:w="803" w:type="dxa"/>
+          </w:tcPr>
+          <w:p>
+            <w:r>
+              <w:t>T2</w:t>
+            </w:r>
+          </w:p>
+        </w:tc>
+        <w:tc>
+          <w:tcPr>
+            <w:tcW w:w="5919" w:type="dxa"/>
+          </w:tcPr>
+          <w:p>
+            <w:pPr>
+              <w:cnfStyle w:val="000000000000" w:firstRow="0" w:lastRow="0" w:firstColumn="0" w:lastColumn="0" w:oddVBand="0" w:evenVBand="0" w:oddHBand="0" w:evenHBand="0" w:firstRowFirstColumn="0" w:firstRowLastColumn="0" w:lastRowFirstColumn="0" w:lastRowLastColumn="0"/>
+            </w:pPr>
+            <w:r>
+              <w:t>Response time/performance objectives</w:t>
+            </w:r>
+          </w:p>
+        </w:tc>
+        <w:tc>
+          <w:tcPr>
+            <w:tcW w:w="972" w:type="dxa"/>
+          </w:tcPr>
+          <w:p>
+            <w:pPr>
+              <w:cnfStyle w:val="000000000000" w:firstRow="0" w:lastRow="0" w:firstColumn="0" w:lastColumn="0" w:oddVBand="0" w:evenVBand="0" w:oddHBand="0" w:evenHBand="0" w:firstRowFirstColumn="0" w:firstRowLastColumn="0" w:lastRowFirstColumn="0" w:lastRowLastColumn="0"/>
+            </w:pPr>
+            <w:r>
+              <w:t>1.0</w:t>
+            </w:r>
+          </w:p>
+        </w:tc>
+        <w:tc>
+          <w:tcPr>
+            <w:tcW w:w="867" w:type="dxa"/>
+          </w:tcPr>
+          <w:p>
+            <w:pPr>
+              <w:cnfStyle w:val="000000000000" w:firstRow="0" w:lastRow="0" w:firstColumn="0" w:lastColumn="0" w:oddVBand="0" w:evenVBand="0" w:oddHBand="0" w:evenHBand="0" w:firstRowFirstColumn="0" w:firstRowLastColumn="0" w:lastRowFirstColumn="0" w:lastRowLastColumn="0"/>
+            </w:pPr>
+            <w:r>
+              <w:t>3.0</w:t>
+            </w:r>
+          </w:p>
+        </w:tc>
+        <w:tc>
+          <w:tcPr>
+            <w:tcW w:w="789" w:type="dxa"/>
+          </w:tcPr>
+          <w:p>
+            <w:pPr>
+              <w:cnfStyle w:val="000000000000" w:firstRow="0" w:lastRow="0" w:firstColumn="0" w:lastColumn="0" w:oddVBand="0" w:evenVBand="0" w:oddHBand="0" w:evenHBand="0" w:firstRowFirstColumn="0" w:firstRowLastColumn="0" w:lastRowFirstColumn="0" w:lastRowLastColumn="0"/>
+            </w:pPr>
+            <w:r>
+              <w:t>3.0</w:t>
+            </w:r>
+          </w:p>
+        </w:tc>
+      </w:tr>
+      <w:tr>
+        <w:tc>
+          <w:tcPr>
+            <w:cnfStyle w:val="001000000000" w:firstRow="0" w:lastRow="0" w:firstColumn="1" w:lastColumn="0" w:oddVBand="0" w:evenVBand="0" w:oddHBand="0" w:evenHBand="0" w:firstRowFirstColumn="0" w:firstRowLastColumn="0" w:lastRowFirstColumn="0" w:lastRowLastColumn="0"/>
+            <w:tcW w:w="803" w:type="dxa"/>
+          </w:tcPr>
+          <w:p>
+            <w:r>
+              <w:t>T3</w:t>
+            </w:r>
+          </w:p>
+        </w:tc>
+        <w:tc>
+          <w:tcPr>
+            <w:tcW w:w="5919" w:type="dxa"/>
+          </w:tcPr>
+          <w:p>
+            <w:pPr>
+              <w:cnfStyle w:val="000000000000" w:firstRow="0" w:lastRow="0" w:firstColumn="0" w:lastColumn="0" w:oddVBand="0" w:evenVBand="0" w:oddHBand="0" w:evenHBand="0" w:firstRowFirstColumn="0" w:firstRowLastColumn="0" w:lastRowFirstColumn="0" w:lastRowLastColumn="0"/>
+            </w:pPr>
+            <w:r>
+              <w:t>End-user efficiency</w:t>
+            </w:r>
+          </w:p>
+        </w:tc>
+        <w:tc>
+          <w:tcPr>
+            <w:tcW w:w="972" w:type="dxa"/>
+          </w:tcPr>
+          <w:p>
+            <w:pPr>
+              <w:cnfStyle w:val="000000000000" w:firstRow="0" w:lastRow="0" w:firstColumn="0" w:lastColumn="0" w:oddVBand="0" w:evenVBand="0" w:oddHBand="0" w:evenHBand="0" w:firstRowFirstColumn="0" w:firstRowLastColumn="0" w:lastRowFirstColumn="0" w:lastRowLastColumn="0"/>
+            </w:pPr>
+            <w:r>
+              <w:t>1.0</w:t>
+            </w:r>
+          </w:p>
+        </w:tc>
+        <w:tc>
+          <w:tcPr>
+            <w:tcW w:w="867" w:type="dxa"/>
+          </w:tcPr>
+          <w:p>
+            <w:pPr>
+              <w:cnfStyle w:val="000000000000" w:firstRow="0" w:lastRow="0" w:firstColumn="0" w:lastColumn="0" w:oddVBand="0" w:evenVBand="0" w:oddHBand="0" w:evenHBand="0" w:firstRowFirstColumn="0" w:firstRowLastColumn="0" w:lastRowFirstColumn="0" w:lastRowLastColumn="0"/>
+            </w:pPr>
+            <w:r>
+              <w:t>1.0</w:t>
+            </w:r>
+          </w:p>
+        </w:tc>
+        <w:tc>
+          <w:tcPr>
+            <w:tcW w:w="789" w:type="dxa"/>
+          </w:tcPr>
+          <w:p>
+            <w:pPr>
+              <w:cnfStyle w:val="000000000000" w:firstRow="0" w:lastRow="0" w:firstColumn="0" w:lastColumn="0" w:oddVBand="0" w:evenVBand="0" w:oddHBand="0" w:evenHBand="0" w:firstRowFirstColumn="0" w:firstRowLastColumn="0" w:lastRowFirstColumn="0" w:lastRowLastColumn="0"/>
+            </w:pPr>
+            <w:r>
+              <w:t>1.0</w:t>
+            </w:r>
+          </w:p>
+        </w:tc>
+      </w:tr>
+      <w:tr>
+        <w:tc>
+          <w:tcPr>
+            <w:cnfStyle w:val="001000000000" w:firstRow="0" w:lastRow="0" w:firstColumn="1" w:lastColumn="0" w:oddVBand="0" w:evenVBand="0" w:oddHBand="0" w:evenHBand="0" w:firstRowFirstColumn="0" w:firstRowLastColumn="0" w:lastRowFirstColumn="0" w:lastRowLastColumn="0"/>
+            <w:tcW w:w="803" w:type="dxa"/>
+          </w:tcPr>
+          <w:p>
+            <w:r>
+              <w:t>T4</w:t>
+            </w:r>
+          </w:p>
+        </w:tc>
+        <w:tc>
+          <w:tcPr>
+            <w:tcW w:w="5919" w:type="dxa"/>
+          </w:tcPr>
+          <w:p>
+            <w:pPr>
+              <w:cnfStyle w:val="000000000000" w:firstRow="0" w:lastRow="0" w:firstColumn="0" w:lastColumn="0" w:oddVBand="0" w:evenVBand="0" w:oddHBand="0" w:evenHBand="0" w:firstRowFirstColumn="0" w:firstRowLastColumn="0" w:lastRowFirstColumn="0" w:lastRowLastColumn="0"/>
+            </w:pPr>
+            <w:r>
+              <w:t>Internal processing complexity</w:t>
+            </w:r>
+          </w:p>
+        </w:tc>
+        <w:tc>
+          <w:tcPr>
+            <w:tcW w:w="972" w:type="dxa"/>
+          </w:tcPr>
+          <w:p>
+            <w:pPr>
+              <w:cnfStyle w:val="000000000000" w:firstRow="0" w:lastRow="0" w:firstColumn="0" w:lastColumn="0" w:oddVBand="0" w:evenVBand="0" w:oddHBand="0" w:evenHBand="0" w:firstRowFirstColumn="0" w:firstRowLastColumn="0" w:lastRowFirstColumn="0" w:lastRowLastColumn="0"/>
+            </w:pPr>
+            <w:r>
+              <w:t>1.0</w:t>
+            </w:r>
+          </w:p>
+        </w:tc>
+        <w:tc>
+          <w:tcPr>
+            <w:tcW w:w="867" w:type="dxa"/>
+          </w:tcPr>
+          <w:p>
+            <w:pPr>
+              <w:cnfStyle w:val="000000000000" w:firstRow="0" w:lastRow="0" w:firstColumn="0" w:lastColumn="0" w:oddVBand="0" w:evenVBand="0" w:oddHBand="0" w:evenHBand="0" w:firstRowFirstColumn="0" w:firstRowLastColumn="0" w:lastRowFirstColumn="0" w:lastRowLastColumn="0"/>
+            </w:pPr>
+            <w:r>
+              <w:t>0.6</w:t>
+            </w:r>
+          </w:p>
+        </w:tc>
+        <w:tc>
+          <w:tcPr>
+            <w:tcW w:w="789" w:type="dxa"/>
+          </w:tcPr>
+          <w:p>
+            <w:pPr>
+              <w:cnfStyle w:val="000000000000" w:firstRow="0" w:lastRow="0" w:firstColumn="0" w:lastColumn="0" w:oddVBand="0" w:evenVBand="0" w:oddHBand="0" w:evenHBand="0" w:firstRowFirstColumn="0" w:firstRowLastColumn="0" w:lastRowFirstColumn="0" w:lastRowLastColumn="0"/>
+            </w:pPr>
+            <w:r>
+              <w:t>0.6</w:t>
+            </w:r>
+          </w:p>
+        </w:tc>
+      </w:tr>
+      <w:tr>
+        <w:tc>
+          <w:tcPr>
+            <w:cnfStyle w:val="001000000000" w:firstRow="0" w:lastRow="0" w:firstColumn="1" w:lastColumn="0" w:oddVBand="0" w:evenVBand="0" w:oddHBand="0" w:evenHBand="0" w:firstRowFirstColumn="0" w:firstRowLastColumn="0" w:lastRowFirstColumn="0" w:lastRowLastColumn="0"/>
+            <w:tcW w:w="803" w:type="dxa"/>
+          </w:tcPr>
+          <w:p>
+            <w:r>
+              <w:t>T5</w:t>
+            </w:r>
+          </w:p>
+        </w:tc>
+        <w:tc>
+          <w:tcPr>
+            <w:tcW w:w="5919" w:type="dxa"/>
+          </w:tcPr>
+          <w:p>
+            <w:pPr>
+              <w:cnfStyle w:val="000000000000" w:firstRow="0" w:lastRow="0" w:firstColumn="0" w:lastColumn="0" w:oddVBand="0" w:evenVBand="0" w:oddHBand="0" w:evenHBand="0" w:firstRowFirstColumn="0" w:firstRowLastColumn="0" w:lastRowFirstColumn="0" w:lastRowLastColumn="0"/>
+            </w:pPr>
+            <w:r>
+              <w:t>Code reusability</w:t>
+            </w:r>
+          </w:p>
+        </w:tc>
+        <w:tc>
+          <w:tcPr>
+            <w:tcW w:w="972" w:type="dxa"/>
+          </w:tcPr>
+          <w:p>
+            <w:pPr>
+              <w:cnfStyle w:val="000000000000" w:firstRow="0" w:lastRow="0" w:firstColumn="0" w:lastColumn="0" w:oddVBand="0" w:evenVBand="0" w:oddHBand="0" w:evenHBand="0" w:firstRowFirstColumn="0" w:firstRowLastColumn="0" w:lastRowFirstColumn="0" w:lastRowLastColumn="0"/>
+            </w:pPr>
+            <w:r>
+              <w:t>1.0</w:t>
+            </w:r>
+          </w:p>
+        </w:tc>
+        <w:tc>
+          <w:tcPr>
+            <w:tcW w:w="867" w:type="dxa"/>
+          </w:tcPr>
+          <w:p>
+            <w:pPr>
+              <w:cnfStyle w:val="000000000000" w:firstRow="0" w:lastRow="0" w:firstColumn="0" w:lastColumn="0" w:oddVBand="0" w:evenVBand="0" w:oddHBand="0" w:evenHBand="0" w:firstRowFirstColumn="0" w:firstRowLastColumn="0" w:lastRowFirstColumn="0" w:lastRowLastColumn="0"/>
+            </w:pPr>
+            <w:r>
+              <w:t>1.2</w:t>
+            </w:r>
+          </w:p>
+        </w:tc>
+        <w:tc>
+          <w:tcPr>
+            <w:tcW w:w="789" w:type="dxa"/>
+          </w:tcPr>
+          <w:p>
+            <w:pPr>
+              <w:cnfStyle w:val="000000000000" w:firstRow="0" w:lastRow="0" w:firstColumn="0" w:lastColumn="0" w:oddVBand="0" w:evenVBand="0" w:oddHBand="0" w:evenHBand="0" w:firstRowFirstColumn="0" w:firstRowLastColumn="0" w:lastRowFirstColumn="0" w:lastRowLastColumn="0"/>
+            </w:pPr>
+            <w:r>
+              <w:t>1.2</w:t>
+            </w:r>
+          </w:p>
+        </w:tc>
+      </w:tr>
+      <w:tr>
+        <w:tc>
+          <w:tcPr>
+            <w:cnfStyle w:val="001000000000" w:firstRow="0" w:lastRow="0" w:firstColumn="1" w:lastColumn="0" w:oddVBand="0" w:evenVBand="0" w:oddHBand="0" w:evenHBand="0" w:firstRowFirstColumn="0" w:firstRowLastColumn="0" w:lastRowFirstColumn="0" w:lastRowLastColumn="0"/>
+            <w:tcW w:w="803" w:type="dxa"/>
+          </w:tcPr>
+          <w:p>
+            <w:r>
+              <w:t>T6</w:t>
+            </w:r>
+          </w:p>
+        </w:tc>
+        <w:tc>
+          <w:tcPr>
+            <w:tcW w:w="5919" w:type="dxa"/>
+          </w:tcPr>
+          <w:p>
+            <w:pPr>
+              <w:cnfStyle w:val="000000000000" w:firstRow="0" w:lastRow="0" w:firstColumn="0" w:lastColumn="0" w:oddVBand="0" w:evenVBand="0" w:oddHBand="0" w:evenHBand="0" w:firstRowFirstColumn="0" w:firstRowLastColumn="0" w:lastRowFirstColumn="0" w:lastRowLastColumn="0"/>
+            </w:pPr>
+            <w:r>
+              <w:t>Easy to install</w:t>
+            </w:r>
+          </w:p>
+        </w:tc>
+        <w:tc>
+          <w:tcPr>
+            <w:tcW w:w="972" w:type="dxa"/>
+          </w:tcPr>
+          <w:p>
+            <w:pPr>
+              <w:cnfStyle w:val="000000000000" w:firstRow="0" w:lastRow="0" w:firstColumn="0" w:lastColumn="0" w:oddVBand="0" w:evenVBand="0" w:oddHBand="0" w:evenHBand="0" w:firstRowFirstColumn="0" w:firstRowLastColumn="0" w:lastRowFirstColumn="0" w:lastRowLastColumn="0"/>
+            </w:pPr>
+            <w:r>
+              <w:t>0.5</w:t>
+            </w:r>
+          </w:p>
+        </w:tc>
+        <w:tc>
+          <w:tcPr>
+            <w:tcW w:w="867" w:type="dxa"/>
+          </w:tcPr>
+          <w:p>
+            <w:pPr>
+              <w:cnfStyle w:val="000000000000" w:firstRow="0" w:lastRow="0" w:firstColumn="0" w:lastColumn="0" w:oddVBand="0" w:evenVBand="0" w:oddHBand="0" w:evenHBand="0" w:firstRowFirstColumn="0" w:firstRowLastColumn="0" w:lastRowFirstColumn="0" w:lastRowLastColumn="0"/>
+            </w:pPr>
+            <w:r>
+              <w:t>0.0</w:t>
+            </w:r>
+          </w:p>
+        </w:tc>
+        <w:tc>
+          <w:tcPr>
+            <w:tcW w:w="789" w:type="dxa"/>
+          </w:tcPr>
+          <w:p>
+            <w:pPr>
+              <w:cnfStyle w:val="000000000000" w:firstRow="0" w:lastRow="0" w:firstColumn="0" w:lastColumn="0" w:oddVBand="0" w:evenVBand="0" w:oddHBand="0" w:evenHBand="0" w:firstRowFirstColumn="0" w:firstRowLastColumn="0" w:lastRowFirstColumn="0" w:lastRowLastColumn="0"/>
+            </w:pPr>
+            <w:r>
+              <w:t>0.0</w:t>
+            </w:r>
+          </w:p>
+        </w:tc>
+      </w:tr>
+      <w:tr>
+        <w:tc>
+          <w:tcPr>
+            <w:cnfStyle w:val="001000000000" w:firstRow="0" w:lastRow="0" w:firstColumn="1" w:lastColumn="0" w:oddVBand="0" w:evenVBand="0" w:oddHBand="0" w:evenHBand="0" w:firstRowFirstColumn="0" w:firstRowLastColumn="0" w:lastRowFirstColumn="0" w:lastRowLastColumn="0"/>
+            <w:tcW w:w="803" w:type="dxa"/>
+          </w:tcPr>
+          <w:p>
+            <w:r>
+              <w:t>T7</w:t>
+            </w:r>
+          </w:p>
+        </w:tc>
+        <w:tc>
+          <w:tcPr>
+            <w:tcW w:w="5919" w:type="dxa"/>
+          </w:tcPr>
+          <w:p>
+            <w:pPr>
+              <w:cnfStyle w:val="000000000000" w:firstRow="0" w:lastRow="0" w:firstColumn="0" w:lastColumn="0" w:oddVBand="0" w:evenVBand="0" w:oddHBand="0" w:evenHBand="0" w:firstRowFirstColumn="0" w:firstRowLastColumn="0" w:lastRowFirstColumn="0" w:lastRowLastColumn="0"/>
+            </w:pPr>
+            <w:r>
+              <w:t>Easy to use</w:t>
+            </w:r>
+          </w:p>
+        </w:tc>
+        <w:tc>
+          <w:tcPr>
+            <w:tcW w:w="972" w:type="dxa"/>
+          </w:tcPr>
+          <w:p>
+            <w:pPr>
+              <w:cnfStyle w:val="000000000000" w:firstRow="0" w:lastRow="0" w:firstColumn="0" w:lastColumn="0" w:oddVBand="0" w:evenVBand="0" w:oddHBand="0" w:evenHBand="0" w:firstRowFirstColumn="0" w:firstRowLastColumn="0" w:lastRowFirstColumn="0" w:lastRowLastColumn="0"/>
+            </w:pPr>
+            <w:r>
+              <w:t>0.5</w:t>
+            </w:r>
+          </w:p>
+        </w:tc>
+        <w:tc>
+          <w:tcPr>
+            <w:tcW w:w="867" w:type="dxa"/>
+          </w:tcPr>
+          <w:p>
+            <w:pPr>
+              <w:cnfStyle w:val="000000000000" w:firstRow="0" w:lastRow="0" w:firstColumn="0" w:lastColumn="0" w:oddVBand="0" w:evenVBand="0" w:oddHBand="0" w:evenHBand="0" w:firstRowFirstColumn="0" w:firstRowLastColumn="0" w:lastRowFirstColumn="0" w:lastRowLastColumn="0"/>
+            </w:pPr>
+            <w:r>
+              <w:t>5.0</w:t>
+            </w:r>
+          </w:p>
+        </w:tc>
+        <w:tc>
+          <w:tcPr>
+            <w:tcW w:w="789" w:type="dxa"/>
+          </w:tcPr>
+          <w:p>
+            <w:pPr>
+              <w:cnfStyle w:val="000000000000" w:firstRow="0" w:lastRow="0" w:firstColumn="0" w:lastColumn="0" w:oddVBand="0" w:evenVBand="0" w:oddHBand="0" w:evenHBand="0" w:firstRowFirstColumn="0" w:firstRowLastColumn="0" w:lastRowFirstColumn="0" w:lastRowLastColumn="0"/>
+            </w:pPr>
+            <w:r>
+              <w:t>2.5</w:t>
+            </w:r>
+          </w:p>
+        </w:tc>
+      </w:tr>
+      <w:tr>
+        <w:tc>
+          <w:tcPr>
+            <w:cnfStyle w:val="001000000000" w:firstRow="0" w:lastRow="0" w:firstColumn="1" w:lastColumn="0" w:oddVBand="0" w:evenVBand="0" w:oddHBand="0" w:evenHBand="0" w:firstRowFirstColumn="0" w:firstRowLastColumn="0" w:lastRowFirstColumn="0" w:lastRowLastColumn="0"/>
+            <w:tcW w:w="803" w:type="dxa"/>
+          </w:tcPr>
+          <w:p>
+            <w:r>
+              <w:t>T8</w:t>
+            </w:r>
+          </w:p>
+        </w:tc>
+        <w:tc>
+          <w:tcPr>
+            <w:tcW w:w="5919" w:type="dxa"/>
+          </w:tcPr>
+          <w:p>
+            <w:pPr>
+              <w:cnfStyle w:val="000000000000" w:firstRow="0" w:lastRow="0" w:firstColumn="0" w:lastColumn="0" w:oddVBand="0" w:evenVBand="0" w:oddHBand="0" w:evenHBand="0" w:firstRowFirstColumn="0" w:firstRowLastColumn="0" w:lastRowFirstColumn="0" w:lastRowLastColumn="0"/>
+            </w:pPr>
+            <w:r>
+              <w:t>Portability to other platforms</w:t>
+            </w:r>
+          </w:p>
+        </w:tc>
+        <w:tc>
+          <w:tcPr>
+            <w:tcW w:w="972" w:type="dxa"/>
+          </w:tcPr>
+          <w:p>
+            <w:pPr>
+              <w:cnfStyle w:val="000000000000" w:firstRow="0" w:lastRow="0" w:firstColumn="0" w:lastColumn="0" w:oddVBand="0" w:evenVBand="0" w:oddHBand="0" w:evenHBand="0" w:firstRowFirstColumn="0" w:firstRowLastColumn="0" w:lastRowFirstColumn="0" w:lastRowLastColumn="0"/>
+            </w:pPr>
+            <w:r>
+              <w:t>2.0</w:t>
+            </w:r>
+          </w:p>
+        </w:tc>
+        <w:tc>
+          <w:tcPr>
+            <w:tcW w:w="867" w:type="dxa"/>
+          </w:tcPr>
+          <w:p>
+            <w:pPr>
+              <w:cnfStyle w:val="000000000000" w:firstRow="0" w:lastRow="0" w:firstColumn="0" w:lastColumn="0" w:oddVBand="0" w:evenVBand="0" w:oddHBand="0" w:evenHBand="0" w:firstRowFirstColumn="0" w:firstRowLastColumn="0" w:lastRowFirstColumn="0" w:lastRowLastColumn="0"/>
+            </w:pPr>
+            <w:r>
+              <w:t>0.0</w:t>
+            </w:r>
+          </w:p>
+        </w:tc>
+        <w:tc>
+          <w:tcPr>
+            <w:tcW w:w="789" w:type="dxa"/>
+          </w:tcPr>
+          <w:p>
+            <w:pPr>
+              <w:cnfStyle w:val="000000000000" w:firstRow="0" w:lastRow="0" w:firstColumn="0" w:lastColumn="0" w:oddVBand="0" w:evenVBand="0" w:oddHBand="0" w:evenHBand="0" w:firstRowFirstColumn="0" w:firstRowLastColumn="0" w:lastRowFirstColumn="0" w:lastRowLastColumn="0"/>
+            </w:pPr>
+            <w:r>
+              <w:t>0.0</w:t>
+            </w:r>
+          </w:p>
+        </w:tc>
+      </w:tr>
+      <w:tr>
+        <w:tc>
+          <w:tcPr>
+            <w:cnfStyle w:val="001000000000" w:firstRow="0" w:lastRow="0" w:firstColumn="1" w:lastColumn="0" w:oddVBand="0" w:evenVBand="0" w:oddHBand="0" w:evenHBand="0" w:firstRowFirstColumn="0" w:firstRowLastColumn="0" w:lastRowFirstColumn="0" w:lastRowLastColumn="0"/>
+            <w:tcW w:w="803" w:type="dxa"/>
+          </w:tcPr>
+          <w:p>
+            <w:r>
+              <w:t>T9</w:t>
+            </w:r>
+          </w:p>
+        </w:tc>
+        <w:tc>
+          <w:tcPr>
+            <w:tcW w:w="5919" w:type="dxa"/>
+          </w:tcPr>
+          <w:p>
+            <w:pPr>
+              <w:cnfStyle w:val="000000000000" w:firstRow="0" w:lastRow="0" w:firstColumn="0" w:lastColumn="0" w:oddVBand="0" w:evenVBand="0" w:oddHBand="0" w:evenHBand="0" w:firstRowFirstColumn="0" w:firstRowLastColumn="0" w:lastRowFirstColumn="0" w:lastRowLastColumn="0"/>
+            </w:pPr>
+            <w:r>
+              <w:t>System maintenance</w:t>
+            </w:r>
+          </w:p>
+        </w:tc>
+        <w:tc>
+          <w:tcPr>
+            <w:tcW w:w="972" w:type="dxa"/>
+          </w:tcPr>
+          <w:p>
+            <w:pPr>
+              <w:cnfStyle w:val="000000000000" w:firstRow="0" w:lastRow="0" w:firstColumn="0" w:lastColumn="0" w:oddVBand="0" w:evenVBand="0" w:oddHBand="0" w:evenHBand="0" w:firstRowFirstColumn="0" w:firstRowLastColumn="0" w:lastRowFirstColumn="0" w:lastRowLastColumn="0"/>
+            </w:pPr>
+            <w:r>
+              <w:t>1.0</w:t>
+            </w:r>
+          </w:p>
+        </w:tc>
+        <w:tc>
+          <w:tcPr>
+            <w:tcW w:w="867" w:type="dxa"/>
+          </w:tcPr>
+          <w:p>
+            <w:pPr>
+              <w:cnfStyle w:val="000000000000" w:firstRow="0" w:lastRow="0" w:firstColumn="0" w:lastColumn="0" w:oddVBand="0" w:evenVBand="0" w:oddHBand="0" w:evenHBand="0" w:firstRowFirstColumn="0" w:firstRowLastColumn="0" w:lastRowFirstColumn="0" w:lastRowLastColumn="0"/>
+            </w:pPr>
+            <w:r>
+              <w:t>1.0</w:t>
+            </w:r>
+          </w:p>
+        </w:tc>
+        <w:tc>
+          <w:tcPr>
+            <w:tcW w:w="789" w:type="dxa"/>
+          </w:tcPr>
+          <w:p>
+            <w:pPr>
+              <w:cnfStyle w:val="000000000000" w:firstRow="0" w:lastRow="0" w:firstColumn="0" w:lastColumn="0" w:oddVBand="0" w:evenVBand="0" w:oddHBand="0" w:evenHBand="0" w:firstRowFirstColumn="0" w:firstRowLastColumn="0" w:lastRowFirstColumn="0" w:lastRowLastColumn="0"/>
+            </w:pPr>
+            <w:r>
+              <w:t>1.0</w:t>
+            </w:r>
+          </w:p>
+        </w:tc>
+      </w:tr>
+      <w:tr>
+        <w:tc>
+          <w:tcPr>
+            <w:cnfStyle w:val="001000000000" w:firstRow="0" w:lastRow="0" w:firstColumn="1" w:lastColumn="0" w:oddVBand="0" w:evenVBand="0" w:oddHBand="0" w:evenHBand="0" w:firstRowFirstColumn="0" w:firstRowLastColumn="0" w:lastRowFirstColumn="0" w:lastRowLastColumn="0"/>
+            <w:tcW w:w="803" w:type="dxa"/>
+          </w:tcPr>
+          <w:p>
+            <w:r>
+              <w:t>T10</w:t>
+            </w:r>
+          </w:p>
+        </w:tc>
+        <w:tc>
+          <w:tcPr>
+            <w:tcW w:w="5919" w:type="dxa"/>
+          </w:tcPr>
+          <w:p>
+            <w:pPr>
+              <w:cnfStyle w:val="000000000000" w:firstRow="0" w:lastRow="0" w:firstColumn="0" w:lastColumn="0" w:oddVBand="0" w:evenVBand="0" w:oddHBand="0" w:evenHBand="0" w:firstRowFirstColumn="0" w:firstRowLastColumn="0" w:lastRowFirstColumn="0" w:lastRowLastColumn="0"/>
+            </w:pPr>
+            <w:r>
+              <w:t>Concurrent/parallel processing</w:t>
+            </w:r>
+          </w:p>
+        </w:tc>
+        <w:tc>
+          <w:tcPr>
+            <w:tcW w:w="972" w:type="dxa"/>
+          </w:tcPr>
+          <w:p>
+            <w:pPr>
+              <w:cnfStyle w:val="000000000000" w:firstRow="0" w:lastRow="0" w:firstColumn="0" w:lastColumn="0" w:oddVBand="0" w:evenVBand="0" w:oddHBand="0" w:evenHBand="0" w:firstRowFirstColumn="0" w:firstRowLastColumn="0" w:lastRowFirstColumn="0" w:lastRowLastColumn="0"/>
+            </w:pPr>
+            <w:r>
+              <w:t>1.0</w:t>
+            </w:r>
+          </w:p>
+        </w:tc>
+        <w:tc>
+          <w:tcPr>
+            <w:tcW w:w="867" w:type="dxa"/>
+          </w:tcPr>
+          <w:p>
+            <w:pPr>
+              <w:cnfStyle w:val="000000000000" w:firstRow="0" w:lastRow="0" w:firstColumn="0" w:lastColumn="0" w:oddVBand="0" w:evenVBand="0" w:oddHBand="0" w:evenHBand="0" w:firstRowFirstColumn="0" w:firstRowLastColumn="0" w:lastRowFirstColumn="0" w:lastRowLastColumn="0"/>
+            </w:pPr>
+            <w:r>
+              <w:t>0.0</w:t>
+            </w:r>
+          </w:p>
+        </w:tc>
+        <w:tc>
+          <w:tcPr>
+            <w:tcW w:w="789" w:type="dxa"/>
+          </w:tcPr>
+          <w:p>
+            <w:pPr>
+              <w:cnfStyle w:val="000000000000" w:firstRow="0" w:lastRow="0" w:firstColumn="0" w:lastColumn="0" w:oddVBand="0" w:evenVBand="0" w:oddHBand="0" w:evenHBand="0" w:firstRowFirstColumn="0" w:firstRowLastColumn="0" w:lastRowFirstColumn="0" w:lastRowLastColumn="0"/>
+            </w:pPr>
+            <w:r>
+              <w:t>0.0</w:t>
+            </w:r>
+          </w:p>
+        </w:tc>
+      </w:tr>
+      <w:tr>
+        <w:tc>
+          <w:tcPr>
+            <w:cnfStyle w:val="001000000000" w:firstRow="0" w:lastRow="0" w:firstColumn="1" w:lastColumn="0" w:oddVBand="0" w:evenVBand="0" w:oddHBand="0" w:evenHBand="0" w:firstRowFirstColumn="0" w:firstRowLastColumn="0" w:lastRowFirstColumn="0" w:lastRowLastColumn="0"/>
+            <w:tcW w:w="803" w:type="dxa"/>
+          </w:tcPr>
+          <w:p>
+            <w:r>
+              <w:t>T11</w:t>
+            </w:r>
+          </w:p>
+        </w:tc>
+        <w:tc>
+          <w:tcPr>
+            <w:tcW w:w="5919" w:type="dxa"/>
+          </w:tcPr>
+          <w:p>
+            <w:pPr>
+              <w:cnfStyle w:val="000000000000" w:firstRow="0" w:lastRow="0" w:firstColumn="0" w:lastColumn="0" w:oddVBand="0" w:evenVBand="0" w:oddHBand="0" w:evenHBand="0" w:firstRowFirstColumn="0" w:firstRowLastColumn="0" w:lastRowFirstColumn="0" w:lastRowLastColumn="0"/>
+            </w:pPr>
+            <w:r>
+              <w:t>Security features</w:t>
+            </w:r>
+          </w:p>
+        </w:tc>
+        <w:tc>
+          <w:tcPr>
+            <w:tcW w:w="972" w:type="dxa"/>
+          </w:tcPr>
+          <w:p>
+            <w:pPr>
+              <w:cnfStyle w:val="000000000000" w:firstRow="0" w:lastRow="0" w:firstColumn="0" w:lastColumn="0" w:oddVBand="0" w:evenVBand="0" w:oddHBand="0" w:evenHBand="0" w:firstRowFirstColumn="0" w:firstRowLastColumn="0" w:lastRowFirstColumn="0" w:lastRowLastColumn="0"/>
+            </w:pPr>
+            <w:r>
+              <w:t>1.0</w:t>
+            </w:r>
+          </w:p>
+        </w:tc>
+        <w:tc>
+          <w:tcPr>
+            <w:tcW w:w="867" w:type="dxa"/>
+          </w:tcPr>
+          <w:p>
+            <w:pPr>
+              <w:cnfStyle w:val="000000000000" w:firstRow="0" w:lastRow="0" w:firstColumn="0" w:lastColumn="0" w:oddVBand="0" w:evenVBand="0" w:oddHBand="0" w:evenHBand="0" w:firstRowFirstColumn="0" w:firstRowLastColumn="0" w:lastRowFirstColumn="0" w:lastRowLastColumn="0"/>
+            </w:pPr>
+            <w:r>
+              <w:t>0.5</w:t>
+            </w:r>
+          </w:p>
+        </w:tc>
+        <w:tc>
+          <w:tcPr>
+            <w:tcW w:w="789" w:type="dxa"/>
+          </w:tcPr>
+          <w:p>
+            <w:pPr>
+              <w:cnfStyle w:val="000000000000" w:firstRow="0" w:lastRow="0" w:firstColumn="0" w:lastColumn="0" w:oddVBand="0" w:evenVBand="0" w:oddHBand="0" w:evenHBand="0" w:firstRowFirstColumn="0" w:firstRowLastColumn="0" w:lastRowFirstColumn="0" w:lastRowLastColumn="0"/>
+            </w:pPr>
+            <w:r>
+              <w:t>0.5</w:t>
+            </w:r>
+          </w:p>
+        </w:tc>
+      </w:tr>
+      <w:tr>
+        <w:tc>
+          <w:tcPr>
+            <w:cnfStyle w:val="001000000000" w:firstRow="0" w:lastRow="0" w:firstColumn="1" w:lastColumn="0" w:oddVBand="0" w:evenVBand="0" w:oddHBand="0" w:evenHBand="0" w:firstRowFirstColumn="0" w:firstRowLastColumn="0" w:lastRowFirstColumn="0" w:lastRowLastColumn="0"/>
+            <w:tcW w:w="803" w:type="dxa"/>
+          </w:tcPr>
+          <w:p>
+            <w:r>
+              <w:t>T12</w:t>
+            </w:r>
+          </w:p>
+        </w:tc>
+        <w:tc>
+          <w:tcPr>
+            <w:tcW w:w="5919" w:type="dxa"/>
+          </w:tcPr>
+          <w:p>
+            <w:pPr>
+              <w:cnfStyle w:val="000000000000" w:firstRow="0" w:lastRow="0" w:firstColumn="0" w:lastColumn="0" w:oddVBand="0" w:evenVBand="0" w:oddHBand="0" w:evenHBand="0" w:firstRowFirstColumn="0" w:firstRowLastColumn="0" w:lastRowFirstColumn="0" w:lastRowLastColumn="0"/>
+            </w:pPr>
+            <w:r>
+              <w:t>Access for third parties</w:t>
+            </w:r>
+          </w:p>
+        </w:tc>
+        <w:tc>
+          <w:tcPr>
+            <w:tcW w:w="972" w:type="dxa"/>
+          </w:tcPr>
+          <w:p>
+            <w:pPr>
+              <w:cnfStyle w:val="000000000000" w:firstRow="0" w:lastRow="0" w:firstColumn="0" w:lastColumn="0" w:oddVBand="0" w:evenVBand="0" w:oddHBand="0" w:evenHBand="0" w:firstRowFirstColumn="0" w:firstRowLastColumn="0" w:lastRowFirstColumn="0" w:lastRowLastColumn="0"/>
+            </w:pPr>
+            <w:r>
+              <w:t>1.0</w:t>
+            </w:r>
+          </w:p>
+        </w:tc>
+        <w:tc>
+          <w:tcPr>
+            <w:tcW w:w="867" w:type="dxa"/>
+          </w:tcPr>
+          <w:p>
+            <w:pPr>
+              <w:cnfStyle w:val="000000000000" w:firstRow="0" w:lastRow="0" w:firstColumn="0" w:lastColumn="0" w:oddVBand="0" w:evenVBand="0" w:oddHBand="0" w:evenHBand="0" w:firstRowFirstColumn="0" w:firstRowLastColumn="0" w:lastRowFirstColumn="0" w:lastRowLastColumn="0"/>
+            </w:pPr>
+            <w:r>
+              <w:t>0.0</w:t>
+            </w:r>
+          </w:p>
+        </w:tc>
+        <w:tc>
+          <w:tcPr>
+            <w:tcW w:w="789" w:type="dxa"/>
+          </w:tcPr>
+          <w:p>
+            <w:pPr>
+              <w:cnfStyle w:val="000000000000" w:firstRow="0" w:lastRow="0" w:firstColumn="0" w:lastColumn="0" w:oddVBand="0" w:evenVBand="0" w:oddHBand="0" w:evenHBand="0" w:firstRowFirstColumn="0" w:firstRowLastColumn="0" w:lastRowFirstColumn="0" w:lastRowLastColumn="0"/>
+            </w:pPr>
+            <w:r>
+              <w:t>0.0</w:t>
+            </w:r>
+          </w:p>
+        </w:tc>
+      </w:tr>
+      <w:tr>
+        <w:tc>
+          <w:tcPr>
+            <w:cnfStyle w:val="001000000000" w:firstRow="0" w:lastRow="0" w:firstColumn="1" w:lastColumn="0" w:oddVBand="0" w:evenVBand="0" w:oddHBand="0" w:evenHBand="0" w:firstRowFirstColumn="0" w:firstRowLastColumn="0" w:lastRowFirstColumn="0" w:lastRowLastColumn="0"/>
+            <w:tcW w:w="803" w:type="dxa"/>
+          </w:tcPr>
+          <w:p>
+            <w:r>
+              <w:t>T13</w:t>
+            </w:r>
+          </w:p>
+        </w:tc>
+        <w:tc>
+          <w:tcPr>
+            <w:tcW w:w="5919" w:type="dxa"/>
+          </w:tcPr>
+          <w:p>
+            <w:pPr>
+              <w:cnfStyle w:val="000000000000" w:firstRow="0" w:lastRow="0" w:firstColumn="0" w:lastColumn="0" w:oddVBand="0" w:evenVBand="0" w:oddHBand="0" w:evenHBand="0" w:firstRowFirstColumn="0" w:firstRowLastColumn="0" w:lastRowFirstColumn="0" w:lastRowLastColumn="0"/>
+            </w:pPr>
+            <w:r>
+              <w:t>End user training</w:t>
+            </w:r>
+          </w:p>
+        </w:tc>
+        <w:tc>
+          <w:tcPr>
+            <w:tcW w:w="972" w:type="dxa"/>
+          </w:tcPr>
+          <w:p>
+            <w:pPr>
+              <w:cnfStyle w:val="000000000000" w:firstRow="0" w:lastRow="0" w:firstColumn="0" w:lastColumn="0" w:oddVBand="0" w:evenVBand="0" w:oddHBand="0" w:evenHBand="0" w:firstRowFirstColumn="0" w:firstRowLastColumn="0" w:lastRowFirstColumn="0" w:lastRowLastColumn="0"/>
+            </w:pPr>
+            <w:r>
+              <w:t>1.0</w:t>
+            </w:r>
+          </w:p>
+        </w:tc>
+        <w:tc>
+          <w:tcPr>
+            <w:tcW w:w="867" w:type="dxa"/>
+          </w:tcPr>
+          <w:p>
+            <w:pPr>
+              <w:cnfStyle w:val="000000000000" w:firstRow="0" w:lastRow="0" w:firstColumn="0" w:lastColumn="0" w:oddVBand="0" w:evenVBand="0" w:oddHBand="0" w:evenHBand="0" w:firstRowFirstColumn="0" w:firstRowLastColumn="0" w:lastRowFirstColumn="0" w:lastRowLastColumn="0"/>
+            </w:pPr>
+            <w:r>
+              <w:t>2.0</w:t>
+            </w:r>
+          </w:p>
+        </w:tc>
+        <w:tc>
+          <w:tcPr>
+            <w:tcW w:w="789" w:type="dxa"/>
+          </w:tcPr>
+          <w:p>
+            <w:pPr>
+              <w:cnfStyle w:val="000000000000" w:firstRow="0" w:lastRow="0" w:firstColumn="0" w:lastColumn="0" w:oddVBand="0" w:evenVBand="0" w:oddHBand="0" w:evenHBand="0" w:firstRowFirstColumn="0" w:firstRowLastColumn="0" w:lastRowFirstColumn="0" w:lastRowLastColumn="0"/>
+            </w:pPr>
+            <w:r>
+              <w:t>2.0</w:t>
+            </w:r>
+          </w:p>
+        </w:tc>
+      </w:tr>
+      <w:tr>
+        <w:tc>
+          <w:tcPr>
+            <w:cnfStyle w:val="001000000000" w:firstRow="0" w:lastRow="0" w:firstColumn="1" w:lastColumn="0" w:oddVBand="0" w:evenVBand="0" w:oddHBand="0" w:evenHBand="0" w:firstRowFirstColumn="0" w:firstRowLastColumn="0" w:lastRowFirstColumn="0" w:lastRowLastColumn="0"/>
+            <w:tcW w:w="803" w:type="dxa"/>
+          </w:tcPr>
+          <w:p>
+            <w:r>
+              <w:t>TOTAL</w:t>
+            </w:r>
+          </w:p>
+        </w:tc>
+        <w:tc>
+          <w:tcPr>
+            <w:tcW w:w="5919" w:type="dxa"/>
+          </w:tcPr>
+          <w:p>
+            <w:pPr>
+              <w:cnfStyle w:val="000000000000" w:firstRow="0" w:lastRow="0" w:firstColumn="0" w:lastColumn="0" w:oddVBand="0" w:evenVBand="0" w:oddHBand="0" w:evenHBand="0" w:firstRowFirstColumn="0" w:firstRowLastColumn="0" w:lastRowFirstColumn="0" w:lastRowLastColumn="0"/>
+            </w:pPr>
+          </w:p>
+        </w:tc>
+        <w:tc>
+          <w:tcPr>
+            <w:tcW w:w="972" w:type="dxa"/>
+          </w:tcPr>
+          <w:p>
+            <w:pPr>
+              <w:cnfStyle w:val="000000000000" w:firstRow="0" w:lastRow="0" w:firstColumn="0" w:lastColumn="0" w:oddVBand="0" w:evenVBand="0" w:oddHBand="0" w:evenHBand="0" w:firstRowFirstColumn="0" w:firstRowLastColumn="0" w:lastRowFirstColumn="0" w:lastRowLastColumn="0"/>
+            </w:pPr>
+          </w:p>
+        </w:tc>
+        <w:tc>
+          <w:tcPr>
+            <w:tcW w:w="867" w:type="dxa"/>
+          </w:tcPr>
+          <w:p>
+            <w:pPr>
+              <w:cnfStyle w:val="000000000000" w:firstRow="0" w:lastRow="0" w:firstColumn="0" w:lastColumn="0" w:oddVBand="0" w:evenVBand="0" w:oddHBand="0" w:evenHBand="0" w:firstRowFirstColumn="0" w:firstRowLastColumn="0" w:lastRowFirstColumn="0" w:lastRowLastColumn="0"/>
+            </w:pPr>
+          </w:p>
+        </w:tc>
+        <w:tc>
+          <w:tcPr>
+            <w:tcW w:w="789" w:type="dxa"/>
+          </w:tcPr>
+          <w:p>
+            <w:pPr>
+              <w:cnfStyle w:val="000000000000" w:firstRow="0" w:lastRow="0" w:firstColumn="0" w:lastColumn="0" w:oddVBand="0" w:evenVBand="0" w:oddHBand="0" w:evenHBand="0" w:firstRowFirstColumn="0" w:firstRowLastColumn="0" w:lastRowFirstColumn="0" w:lastRowLastColumn="0"/>
+              <w:rPr>
+                <w:b/>
+              </w:rPr>
+            </w:pPr>
+            <w:r>
+              <w:rPr>
+                <w:b/>
+                <w:color w:val="FF0000"/>
+              </w:rPr>
+              <w:t>12.8</w:t>
+            </w:r>
+          </w:p>
+        </w:tc>
+      </w:tr>
+    </w:tbl>
+    <w:p/>
+    <w:tbl>
+      <w:tblPr>
+        <w:tblStyle w:val="GridTable1Light-Accent1"/>
+        <w:tblW w:w="0" w:type="auto"/>
+        <w:tblLook w:val="04A0" w:firstRow="1" w:lastRow="0" w:firstColumn="1" w:lastColumn="0" w:noHBand="0" w:noVBand="1"/>
+      </w:tblPr>
+      <w:tblGrid>
+        <w:gridCol w:w="809"/>
+        <w:gridCol w:w="6026"/>
+        <w:gridCol w:w="900"/>
+        <w:gridCol w:w="810"/>
+        <w:gridCol w:w="805"/>
+      </w:tblGrid>
+      <w:tr>
+        <w:trPr>
+          <w:cnfStyle w:val="100000000000" w:firstRow="1" w:lastRow="0" w:firstColumn="0" w:lastColumn="0" w:oddVBand="0" w:evenVBand="0" w:oddHBand="0" w:evenHBand="0" w:firstRowFirstColumn="0" w:firstRowLastColumn="0" w:lastRowFirstColumn="0" w:lastRowLastColumn="0"/>
+        </w:trPr>
+        <w:tc>
+          <w:tcPr>
+            <w:cnfStyle w:val="001000000000" w:firstRow="0" w:lastRow="0" w:firstColumn="1" w:lastColumn="0" w:oddVBand="0" w:evenVBand="0" w:oddHBand="0" w:evenHBand="0" w:firstRowFirstColumn="0" w:firstRowLastColumn="0" w:lastRowFirstColumn="0" w:lastRowLastColumn="0"/>
+            <w:tcW w:w="805" w:type="dxa"/>
+          </w:tcPr>
+          <w:p>
+            <w:pPr>
+              <w:rPr>
+                <w:color w:val="2F5496" w:themeColor="accent1" w:themeShade="BF"/>
+              </w:rPr>
+            </w:pPr>
+            <w:r>
+              <w:rPr>
+                <w:color w:val="2F5496" w:themeColor="accent1" w:themeShade="BF"/>
+              </w:rPr>
+              <w:t>Factor</w:t>
+            </w:r>
+          </w:p>
+        </w:tc>
+        <w:tc>
+          <w:tcPr>
+            <w:tcW w:w="6030" w:type="dxa"/>
+          </w:tcPr>
+          <w:p>
+            <w:pPr>
+              <w:cnfStyle w:val="100000000000" w:firstRow="1" w:lastRow="0" w:firstColumn="0" w:lastColumn="0" w:oddVBand="0" w:evenVBand="0" w:oddHBand="0" w:evenHBand="0" w:firstRowFirstColumn="0" w:firstRowLastColumn="0" w:lastRowFirstColumn="0" w:lastRowLastColumn="0"/>
+              <w:rPr>
+                <w:color w:val="2F5496" w:themeColor="accent1" w:themeShade="BF"/>
+              </w:rPr>
+            </w:pPr>
+            <w:r>
+              <w:rPr>
+                <w:color w:val="2F5496" w:themeColor="accent1" w:themeShade="BF"/>
+              </w:rPr>
+              <w:t>Description</w:t>
+            </w:r>
+          </w:p>
+        </w:tc>
+        <w:tc>
+          <w:tcPr>
+            <w:tcW w:w="900" w:type="dxa"/>
+          </w:tcPr>
+          <w:p>
+            <w:pPr>
+              <w:cnfStyle w:val="100000000000" w:firstRow="1" w:lastRow="0" w:firstColumn="0" w:lastColumn="0" w:oddVBand="0" w:evenVBand="0" w:oddHBand="0" w:evenHBand="0" w:firstRowFirstColumn="0" w:firstRowLastColumn="0" w:lastRowFirstColumn="0" w:lastRowLastColumn="0"/>
+              <w:rPr>
+                <w:color w:val="2F5496" w:themeColor="accent1" w:themeShade="BF"/>
+              </w:rPr>
+            </w:pPr>
+            <w:r>
+              <w:rPr>
+                <w:color w:val="2F5496" w:themeColor="accent1" w:themeShade="BF"/>
+              </w:rPr>
+              <w:t>Weight</w:t>
+            </w:r>
+          </w:p>
+        </w:tc>
+        <w:tc>
+          <w:tcPr>
+            <w:tcW w:w="810" w:type="dxa"/>
+          </w:tcPr>
+          <w:p>
+            <w:pPr>
+              <w:cnfStyle w:val="100000000000" w:firstRow="1" w:lastRow="0" w:firstColumn="0" w:lastColumn="0" w:oddVBand="0" w:evenVBand="0" w:oddHBand="0" w:evenHBand="0" w:firstRowFirstColumn="0" w:firstRowLastColumn="0" w:lastRowFirstColumn="0" w:lastRowLastColumn="0"/>
+              <w:rPr>
+                <w:color w:val="2F5496" w:themeColor="accent1" w:themeShade="BF"/>
+              </w:rPr>
+            </w:pPr>
+            <w:r>
+              <w:rPr>
+                <w:color w:val="2F5496" w:themeColor="accent1" w:themeShade="BF"/>
+              </w:rPr>
+              <w:t>Score</w:t>
+            </w:r>
+          </w:p>
+        </w:tc>
+        <w:tc>
+          <w:tcPr>
+            <w:tcW w:w="805" w:type="dxa"/>
+          </w:tcPr>
+          <w:p>
+            <w:pPr>
+              <w:cnfStyle w:val="100000000000" w:firstRow="1" w:lastRow="0" w:firstColumn="0" w:lastColumn="0" w:oddVBand="0" w:evenVBand="0" w:oddHBand="0" w:evenHBand="0" w:firstRowFirstColumn="0" w:firstRowLastColumn="0" w:lastRowFirstColumn="0" w:lastRowLastColumn="0"/>
+              <w:rPr>
+                <w:color w:val="2F5496" w:themeColor="accent1" w:themeShade="BF"/>
+              </w:rPr>
+            </w:pPr>
+            <w:r>
+              <w:rPr>
+                <w:color w:val="2F5496" w:themeColor="accent1" w:themeShade="BF"/>
+              </w:rPr>
+              <w:t>EF</w:t>
+            </w:r>
+          </w:p>
+        </w:tc>
+      </w:tr>
+      <w:tr>
+        <w:tc>
+          <w:tcPr>
+            <w:cnfStyle w:val="001000000000" w:firstRow="0" w:lastRow="0" w:firstColumn="1" w:lastColumn="0" w:oddVBand="0" w:evenVBand="0" w:oddHBand="0" w:evenHBand="0" w:firstRowFirstColumn="0" w:firstRowLastColumn="0" w:lastRowFirstColumn="0" w:lastRowLastColumn="0"/>
+            <w:tcW w:w="805" w:type="dxa"/>
+          </w:tcPr>
+          <w:p>
+            <w:r>
+              <w:t>E1</w:t>
+            </w:r>
+          </w:p>
+        </w:tc>
+        <w:tc>
+          <w:tcPr>
+            <w:tcW w:w="6030" w:type="dxa"/>
+          </w:tcPr>
+          <w:p>
+            <w:pPr>
+              <w:cnfStyle w:val="000000000000" w:firstRow="0" w:lastRow="0" w:firstColumn="0" w:lastColumn="0" w:oddVBand="0" w:evenVBand="0" w:oddHBand="0" w:evenHBand="0" w:firstRowFirstColumn="0" w:firstRowLastColumn="0" w:lastRowFirstColumn="0" w:lastRowLastColumn="0"/>
+            </w:pPr>
+            <w:r>
+              <w:t>Familiarity with development process used</w:t>
+            </w:r>
+          </w:p>
+        </w:tc>
+        <w:tc>
+          <w:tcPr>
+            <w:tcW w:w="900" w:type="dxa"/>
+          </w:tcPr>
+          <w:p>
+            <w:pPr>
+              <w:cnfStyle w:val="000000000000" w:firstRow="0" w:lastRow="0" w:firstColumn="0" w:lastColumn="0" w:oddVBand="0" w:evenVBand="0" w:oddHBand="0" w:evenHBand="0" w:firstRowFirstColumn="0" w:firstRowLastColumn="0" w:lastRowFirstColumn="0" w:lastRowLastColumn="0"/>
+            </w:pPr>
+            <w:r>
+              <w:t>1.5</w:t>
+            </w:r>
+          </w:p>
+        </w:tc>
+        <w:tc>
+          <w:tcPr>
+            <w:tcW w:w="810" w:type="dxa"/>
+          </w:tcPr>
+          <w:p>
+            <w:pPr>
+              <w:cnfStyle w:val="000000000000" w:firstRow="0" w:lastRow="0" w:firstColumn="0" w:lastColumn="0" w:oddVBand="0" w:evenVBand="0" w:oddHBand="0" w:evenHBand="0" w:firstRowFirstColumn="0" w:firstRowLastColumn="0" w:lastRowFirstColumn="0" w:lastRowLastColumn="0"/>
+            </w:pPr>
+            <w:r>
+              <w:t>1.0</w:t>
+            </w:r>
+          </w:p>
+        </w:tc>
+        <w:tc>
+          <w:tcPr>
+            <w:tcW w:w="805" w:type="dxa"/>
+          </w:tcPr>
+          <w:p>
+            <w:pPr>
+              <w:cnfStyle w:val="000000000000" w:firstRow="0" w:lastRow="0" w:firstColumn="0" w:lastColumn="0" w:oddVBand="0" w:evenVBand="0" w:oddHBand="0" w:evenHBand="0" w:firstRowFirstColumn="0" w:firstRowLastColumn="0" w:lastRowFirstColumn="0" w:lastRowLastColumn="0"/>
+            </w:pPr>
+            <w:r>
+              <w:t>1.5</w:t>
+            </w:r>
+          </w:p>
+        </w:tc>
+      </w:tr>
+      <w:tr>
+        <w:tc>
+          <w:tcPr>
+            <w:cnfStyle w:val="001000000000" w:firstRow="0" w:lastRow="0" w:firstColumn="1" w:lastColumn="0" w:oddVBand="0" w:evenVBand="0" w:oddHBand="0" w:evenHBand="0" w:firstRowFirstColumn="0" w:firstRowLastColumn="0" w:lastRowFirstColumn="0" w:lastRowLastColumn="0"/>
+            <w:tcW w:w="805" w:type="dxa"/>
+          </w:tcPr>
+          <w:p>
+            <w:r>
+              <w:t>E2</w:t>
+            </w:r>
+          </w:p>
+        </w:tc>
+        <w:tc>
+          <w:tcPr>
+            <w:tcW w:w="6030" w:type="dxa"/>
+          </w:tcPr>
+          <w:p>
+            <w:pPr>
+              <w:cnfStyle w:val="000000000000" w:firstRow="0" w:lastRow="0" w:firstColumn="0" w:lastColumn="0" w:oddVBand="0" w:evenVBand="0" w:oddHBand="0" w:evenHBand="0" w:firstRowFirstColumn="0" w:firstRowLastColumn="0" w:lastRowFirstColumn="0" w:lastRowLastColumn="0"/>
+            </w:pPr>
+            <w:r>
+              <w:t>Application experience</w:t>
+            </w:r>
+          </w:p>
+        </w:tc>
+        <w:tc>
+          <w:tcPr>
+            <w:tcW w:w="900" w:type="dxa"/>
+          </w:tcPr>
+          <w:p>
+            <w:pPr>
+              <w:cnfStyle w:val="000000000000" w:firstRow="0" w:lastRow="0" w:firstColumn="0" w:lastColumn="0" w:oddVBand="0" w:evenVBand="0" w:oddHBand="0" w:evenHBand="0" w:firstRowFirstColumn="0" w:firstRowLastColumn="0" w:lastRowFirstColumn="0" w:lastRowLastColumn="0"/>
+            </w:pPr>
+            <w:r>
+              <w:t>0.5</w:t>
+            </w:r>
+          </w:p>
+        </w:tc>
+        <w:tc>
+          <w:tcPr>
+            <w:tcW w:w="810" w:type="dxa"/>
+          </w:tcPr>
+          <w:p>
+            <w:pPr>
+              <w:cnfStyle w:val="000000000000" w:firstRow="0" w:lastRow="0" w:firstColumn="0" w:lastColumn="0" w:oddVBand="0" w:evenVBand="0" w:oddHBand="0" w:evenHBand="0" w:firstRowFirstColumn="0" w:firstRowLastColumn="0" w:lastRowFirstColumn="0" w:lastRowLastColumn="0"/>
+            </w:pPr>
+            <w:r>
+              <w:t>0.0</w:t>
+            </w:r>
+          </w:p>
+        </w:tc>
+        <w:tc>
+          <w:tcPr>
+            <w:tcW w:w="805" w:type="dxa"/>
+          </w:tcPr>
+          <w:p>
+            <w:pPr>
+              <w:cnfStyle w:val="000000000000" w:firstRow="0" w:lastRow="0" w:firstColumn="0" w:lastColumn="0" w:oddVBand="0" w:evenVBand="0" w:oddHBand="0" w:evenHBand="0" w:firstRowFirstColumn="0" w:firstRowLastColumn="0" w:lastRowFirstColumn="0" w:lastRowLastColumn="0"/>
+            </w:pPr>
+            <w:r>
+              <w:t>0.0</w:t>
+            </w:r>
+          </w:p>
+        </w:tc>
+      </w:tr>
+      <w:tr>
+        <w:tc>
+          <w:tcPr>
+            <w:cnfStyle w:val="001000000000" w:firstRow="0" w:lastRow="0" w:firstColumn="1" w:lastColumn="0" w:oddVBand="0" w:evenVBand="0" w:oddHBand="0" w:evenHBand="0" w:firstRowFirstColumn="0" w:firstRowLastColumn="0" w:lastRowFirstColumn="0" w:lastRowLastColumn="0"/>
+            <w:tcW w:w="805" w:type="dxa"/>
+          </w:tcPr>
+          <w:p>
+            <w:r>
+              <w:t>E3</w:t>
+            </w:r>
+          </w:p>
+        </w:tc>
+        <w:tc>
+          <w:tcPr>
+            <w:tcW w:w="6030" w:type="dxa"/>
+          </w:tcPr>
+          <w:p>
+            <w:pPr>
+              <w:cnfStyle w:val="000000000000" w:firstRow="0" w:lastRow="0" w:firstColumn="0" w:lastColumn="0" w:oddVBand="0" w:evenVBand="0" w:oddHBand="0" w:evenHBand="0" w:firstRowFirstColumn="0" w:firstRowLastColumn="0" w:lastRowFirstColumn="0" w:lastRowLastColumn="0"/>
+            </w:pPr>
+            <w:r>
+              <w:t>Object-oriented experience of team</w:t>
+            </w:r>
+          </w:p>
+        </w:tc>
+        <w:tc>
+          <w:tcPr>
+            <w:tcW w:w="900" w:type="dxa"/>
+          </w:tcPr>
+          <w:p>
+            <w:pPr>
+              <w:cnfStyle w:val="000000000000" w:firstRow="0" w:lastRow="0" w:firstColumn="0" w:lastColumn="0" w:oddVBand="0" w:evenVBand="0" w:oddHBand="0" w:evenHBand="0" w:firstRowFirstColumn="0" w:firstRowLastColumn="0" w:lastRowFirstColumn="0" w:lastRowLastColumn="0"/>
+            </w:pPr>
+            <w:r>
+              <w:t>1.0</w:t>
+            </w:r>
+          </w:p>
+        </w:tc>
+        <w:tc>
+          <w:tcPr>
+            <w:tcW w:w="810" w:type="dxa"/>
+          </w:tcPr>
+          <w:p>
+            <w:pPr>
+              <w:cnfStyle w:val="000000000000" w:firstRow="0" w:lastRow="0" w:firstColumn="0" w:lastColumn="0" w:oddVBand="0" w:evenVBand="0" w:oddHBand="0" w:evenHBand="0" w:firstRowFirstColumn="0" w:firstRowLastColumn="0" w:lastRowFirstColumn="0" w:lastRowLastColumn="0"/>
+            </w:pPr>
+            <w:r>
+              <w:t>3.0</w:t>
+            </w:r>
+          </w:p>
+        </w:tc>
+        <w:tc>
+          <w:tcPr>
+            <w:tcW w:w="805" w:type="dxa"/>
+          </w:tcPr>
+          <w:p>
+            <w:pPr>
+              <w:cnfStyle w:val="000000000000" w:firstRow="0" w:lastRow="0" w:firstColumn="0" w:lastColumn="0" w:oddVBand="0" w:evenVBand="0" w:oddHBand="0" w:evenHBand="0" w:firstRowFirstColumn="0" w:firstRowLastColumn="0" w:lastRowFirstColumn="0" w:lastRowLastColumn="0"/>
+            </w:pPr>
+            <w:r>
+              <w:t>3.0</w:t>
+            </w:r>
+          </w:p>
+        </w:tc>
+      </w:tr>
+      <w:tr>
+        <w:tc>
+          <w:tcPr>
+            <w:cnfStyle w:val="001000000000" w:firstRow="0" w:lastRow="0" w:firstColumn="1" w:lastColumn="0" w:oddVBand="0" w:evenVBand="0" w:oddHBand="0" w:evenHBand="0" w:firstRowFirstColumn="0" w:firstRowLastColumn="0" w:lastRowFirstColumn="0" w:lastRowLastColumn="0"/>
+            <w:tcW w:w="805" w:type="dxa"/>
+          </w:tcPr>
+          <w:p>
+            <w:r>
+              <w:t>E4</w:t>
+            </w:r>
+          </w:p>
+        </w:tc>
+        <w:tc>
+          <w:tcPr>
+            <w:tcW w:w="6030" w:type="dxa"/>
+          </w:tcPr>
+          <w:p>
+            <w:pPr>
+              <w:cnfStyle w:val="000000000000" w:firstRow="0" w:lastRow="0" w:firstColumn="0" w:lastColumn="0" w:oddVBand="0" w:evenVBand="0" w:oddHBand="0" w:evenHBand="0" w:firstRowFirstColumn="0" w:firstRowLastColumn="0" w:lastRowFirstColumn="0" w:lastRowLastColumn="0"/>
+            </w:pPr>
+            <w:r>
+              <w:t>Lead analyst capability</w:t>
+            </w:r>
+          </w:p>
+        </w:tc>
+        <w:tc>
+          <w:tcPr>
+            <w:tcW w:w="900" w:type="dxa"/>
+          </w:tcPr>
+          <w:p>
+            <w:pPr>
+              <w:cnfStyle w:val="000000000000" w:firstRow="0" w:lastRow="0" w:firstColumn="0" w:lastColumn="0" w:oddVBand="0" w:evenVBand="0" w:oddHBand="0" w:evenHBand="0" w:firstRowFirstColumn="0" w:firstRowLastColumn="0" w:lastRowFirstColumn="0" w:lastRowLastColumn="0"/>
+            </w:pPr>
+            <w:r>
+              <w:t>0.5</w:t>
+            </w:r>
+          </w:p>
+        </w:tc>
+        <w:tc>
+          <w:tcPr>
+            <w:tcW w:w="810" w:type="dxa"/>
+          </w:tcPr>
+          <w:p>
+            <w:pPr>
+              <w:cnfStyle w:val="000000000000" w:firstRow="0" w:lastRow="0" w:firstColumn="0" w:lastColumn="0" w:oddVBand="0" w:evenVBand="0" w:oddHBand="0" w:evenHBand="0" w:firstRowFirstColumn="0" w:firstRowLastColumn="0" w:lastRowFirstColumn="0" w:lastRowLastColumn="0"/>
+            </w:pPr>
+            <w:r>
+              <w:t>0.5</w:t>
+            </w:r>
+          </w:p>
+        </w:tc>
+        <w:tc>
+          <w:tcPr>
+            <w:tcW w:w="805" w:type="dxa"/>
+          </w:tcPr>
+          <w:p>
+            <w:pPr>
+              <w:cnfStyle w:val="000000000000" w:firstRow="0" w:lastRow="0" w:firstColumn="0" w:lastColumn="0" w:oddVBand="0" w:evenVBand="0" w:oddHBand="0" w:evenHBand="0" w:firstRowFirstColumn="0" w:firstRowLastColumn="0" w:lastRowFirstColumn="0" w:lastRowLastColumn="0"/>
+            </w:pPr>
+            <w:r>
+              <w:t>0.25</w:t>
+            </w:r>
+          </w:p>
+        </w:tc>
+      </w:tr>
+      <w:tr>
+        <w:tc>
+          <w:tcPr>
+            <w:cnfStyle w:val="001000000000" w:firstRow="0" w:lastRow="0" w:firstColumn="1" w:lastColumn="0" w:oddVBand="0" w:evenVBand="0" w:oddHBand="0" w:evenHBand="0" w:firstRowFirstColumn="0" w:firstRowLastColumn="0" w:lastRowFirstColumn="0" w:lastRowLastColumn="0"/>
+            <w:tcW w:w="805" w:type="dxa"/>
+          </w:tcPr>
+          <w:p>
+            <w:r>
+              <w:t>E5</w:t>
+            </w:r>
+          </w:p>
+        </w:tc>
+        <w:tc>
+          <w:tcPr>
+            <w:tcW w:w="6030" w:type="dxa"/>
+          </w:tcPr>
+          <w:p>
+            <w:pPr>
+              <w:cnfStyle w:val="000000000000" w:firstRow="0" w:lastRow="0" w:firstColumn="0" w:lastColumn="0" w:oddVBand="0" w:evenVBand="0" w:oddHBand="0" w:evenHBand="0" w:firstRowFirstColumn="0" w:firstRowLastColumn="0" w:lastRowFirstColumn="0" w:lastRowLastColumn="0"/>
+            </w:pPr>
+            <w:r>
+              <w:t>Motivation of the team</w:t>
+            </w:r>
+          </w:p>
+        </w:tc>
+        <w:tc>
+          <w:tcPr>
+            <w:tcW w:w="900" w:type="dxa"/>
+          </w:tcPr>
+          <w:p>
+            <w:pPr>
+              <w:cnfStyle w:val="000000000000" w:firstRow="0" w:lastRow="0" w:firstColumn="0" w:lastColumn="0" w:oddVBand="0" w:evenVBand="0" w:oddHBand="0" w:evenHBand="0" w:firstRowFirstColumn="0" w:firstRowLastColumn="0" w:lastRowFirstColumn="0" w:lastRowLastColumn="0"/>
+            </w:pPr>
+            <w:r>
+              <w:t>1.0</w:t>
+            </w:r>
+          </w:p>
+        </w:tc>
+        <w:tc>
+          <w:tcPr>
+            <w:tcW w:w="810" w:type="dxa"/>
+          </w:tcPr>
+          <w:p>
+            <w:pPr>
+              <w:cnfStyle w:val="000000000000" w:firstRow="0" w:lastRow="0" w:firstColumn="0" w:lastColumn="0" w:oddVBand="0" w:evenVBand="0" w:oddHBand="0" w:evenHBand="0" w:firstRowFirstColumn="0" w:firstRowLastColumn="0" w:lastRowFirstColumn="0" w:lastRowLastColumn="0"/>
+            </w:pPr>
+            <w:r>
+              <w:t>2.5</w:t>
+            </w:r>
+          </w:p>
+        </w:tc>
+        <w:tc>
+          <w:tcPr>
+            <w:tcW w:w="805" w:type="dxa"/>
+          </w:tcPr>
+          <w:p>
+            <w:pPr>
+              <w:cnfStyle w:val="000000000000" w:firstRow="0" w:lastRow="0" w:firstColumn="0" w:lastColumn="0" w:oddVBand="0" w:evenVBand="0" w:oddHBand="0" w:evenHBand="0" w:firstRowFirstColumn="0" w:firstRowLastColumn="0" w:lastRowFirstColumn="0" w:lastRowLastColumn="0"/>
+            </w:pPr>
+            <w:r>
+              <w:t>2.5</w:t>
+            </w:r>
+          </w:p>
+        </w:tc>
+      </w:tr>
+      <w:tr>
+        <w:tc>
+          <w:tcPr>
+            <w:cnfStyle w:val="001000000000" w:firstRow="0" w:lastRow="0" w:firstColumn="1" w:lastColumn="0" w:oddVBand="0" w:evenVBand="0" w:oddHBand="0" w:evenHBand="0" w:firstRowFirstColumn="0" w:firstRowLastColumn="0" w:lastRowFirstColumn="0" w:lastRowLastColumn="0"/>
+            <w:tcW w:w="805" w:type="dxa"/>
+          </w:tcPr>
+          <w:p>
+            <w:r>
+              <w:t>E6</w:t>
+            </w:r>
+          </w:p>
+        </w:tc>
+        <w:tc>
+          <w:tcPr>
+            <w:tcW w:w="6030" w:type="dxa"/>
+          </w:tcPr>
+          <w:p>
+            <w:pPr>
+              <w:cnfStyle w:val="000000000000" w:firstRow="0" w:lastRow="0" w:firstColumn="0" w:lastColumn="0" w:oddVBand="0" w:evenVBand="0" w:oddHBand="0" w:evenHBand="0" w:firstRowFirstColumn="0" w:firstRowLastColumn="0" w:lastRowFirstColumn="0" w:lastRowLastColumn="0"/>
+            </w:pPr>
+            <w:r>
+              <w:t>Stability of requirements</w:t>
+            </w:r>
+          </w:p>
+        </w:tc>
+        <w:tc>
+          <w:tcPr>
+            <w:tcW w:w="900" w:type="dxa"/>
+          </w:tcPr>
+          <w:p>
+            <w:pPr>
+              <w:cnfStyle w:val="000000000000" w:firstRow="0" w:lastRow="0" w:firstColumn="0" w:lastColumn="0" w:oddVBand="0" w:evenVBand="0" w:oddHBand="0" w:evenHBand="0" w:firstRowFirstColumn="0" w:firstRowLastColumn="0" w:lastRowFirstColumn="0" w:lastRowLastColumn="0"/>
+            </w:pPr>
+            <w:r>
+              <w:t>2.0</w:t>
+            </w:r>
+          </w:p>
+        </w:tc>
+        <w:tc>
+          <w:tcPr>
+            <w:tcW w:w="810" w:type="dxa"/>
+          </w:tcPr>
+          <w:p>
+            <w:pPr>
+              <w:cnfStyle w:val="000000000000" w:firstRow="0" w:lastRow="0" w:firstColumn="0" w:lastColumn="0" w:oddVBand="0" w:evenVBand="0" w:oddHBand="0" w:evenHBand="0" w:firstRowFirstColumn="0" w:firstRowLastColumn="0" w:lastRowFirstColumn="0" w:lastRowLastColumn="0"/>
+            </w:pPr>
+            <w:r>
+              <w:t>4.0</w:t>
+            </w:r>
+          </w:p>
+        </w:tc>
+        <w:tc>
+          <w:tcPr>
+            <w:tcW w:w="805" w:type="dxa"/>
+          </w:tcPr>
+          <w:p>
+            <w:pPr>
+              <w:cnfStyle w:val="000000000000" w:firstRow="0" w:lastRow="0" w:firstColumn="0" w:lastColumn="0" w:oddVBand="0" w:evenVBand="0" w:oddHBand="0" w:evenHBand="0" w:firstRowFirstColumn="0" w:firstRowLastColumn="0" w:lastRowFirstColumn="0" w:lastRowLastColumn="0"/>
+            </w:pPr>
+            <w:r>
+              <w:t>8.0</w:t>
+            </w:r>
+          </w:p>
+        </w:tc>
+      </w:tr>
+      <w:tr>
+        <w:tc>
+          <w:tcPr>
+            <w:cnfStyle w:val="001000000000" w:firstRow="0" w:lastRow="0" w:firstColumn="1" w:lastColumn="0" w:oddVBand="0" w:evenVBand="0" w:oddHBand="0" w:evenHBand="0" w:firstRowFirstColumn="0" w:firstRowLastColumn="0" w:lastRowFirstColumn="0" w:lastRowLastColumn="0"/>
+            <w:tcW w:w="805" w:type="dxa"/>
+          </w:tcPr>
+          <w:p>
+            <w:r>
+              <w:t>E7</w:t>
+            </w:r>
+          </w:p>
+        </w:tc>
+        <w:tc>
+          <w:tcPr>
+            <w:tcW w:w="6030" w:type="dxa"/>
+          </w:tcPr>
+          <w:p>
+            <w:pPr>
+              <w:cnfStyle w:val="000000000000" w:firstRow="0" w:lastRow="0" w:firstColumn="0" w:lastColumn="0" w:oddVBand="0" w:evenVBand="0" w:oddHBand="0" w:evenHBand="0" w:firstRowFirstColumn="0" w:firstRowLastColumn="0" w:lastRowFirstColumn="0" w:lastRowLastColumn="0"/>
+            </w:pPr>
+            <w:r>
+              <w:t>Part-time staff</w:t>
+            </w:r>
+          </w:p>
+        </w:tc>
+        <w:tc>
+          <w:tcPr>
+            <w:tcW w:w="900" w:type="dxa"/>
+          </w:tcPr>
+          <w:p>
+            <w:pPr>
+              <w:cnfStyle w:val="000000000000" w:firstRow="0" w:lastRow="0" w:firstColumn="0" w:lastColumn="0" w:oddVBand="0" w:evenVBand="0" w:oddHBand="0" w:evenHBand="0" w:firstRowFirstColumn="0" w:firstRowLastColumn="0" w:lastRowFirstColumn="0" w:lastRowLastColumn="0"/>
+            </w:pPr>
+            <w:r>
+              <w:t>-1.0</w:t>
+            </w:r>
+          </w:p>
+        </w:tc>
+        <w:tc>
+          <w:tcPr>
+            <w:tcW w:w="810" w:type="dxa"/>
+          </w:tcPr>
+          <w:p>
+            <w:pPr>
+              <w:cnfStyle w:val="000000000000" w:firstRow="0" w:lastRow="0" w:firstColumn="0" w:lastColumn="0" w:oddVBand="0" w:evenVBand="0" w:oddHBand="0" w:evenHBand="0" w:firstRowFirstColumn="0" w:firstRowLastColumn="0" w:lastRowFirstColumn="0" w:lastRowLastColumn="0"/>
+            </w:pPr>
+            <w:r>
+              <w:t>5.0</w:t>
+            </w:r>
+          </w:p>
+        </w:tc>
+        <w:tc>
+          <w:tcPr>
+            <w:tcW w:w="805" w:type="dxa"/>
+          </w:tcPr>
+          <w:p>
+            <w:pPr>
+              <w:cnfStyle w:val="000000000000" w:firstRow="0" w:lastRow="0" w:firstColumn="0" w:lastColumn="0" w:oddVBand="0" w:evenVBand="0" w:oddHBand="0" w:evenHBand="0" w:firstRowFirstColumn="0" w:firstRowLastColumn="0" w:lastRowFirstColumn="0" w:lastRowLastColumn="0"/>
+            </w:pPr>
+            <w:r>
+              <w:t>-5.0</w:t>
+            </w:r>
+          </w:p>
+        </w:tc>
+      </w:tr>
+      <w:tr>
+        <w:tc>
+          <w:tcPr>
+            <w:cnfStyle w:val="001000000000" w:firstRow="0" w:lastRow="0" w:firstColumn="1" w:lastColumn="0" w:oddVBand="0" w:evenVBand="0" w:oddHBand="0" w:evenHBand="0" w:firstRowFirstColumn="0" w:firstRowLastColumn="0" w:lastRowFirstColumn="0" w:lastRowLastColumn="0"/>
+            <w:tcW w:w="805" w:type="dxa"/>
+          </w:tcPr>
+          <w:p>
+            <w:r>
+              <w:t>E8</w:t>
+            </w:r>
+          </w:p>
+        </w:tc>
+        <w:tc>
+          <w:tcPr>
+            <w:tcW w:w="6030" w:type="dxa"/>
+          </w:tcPr>
+          <w:p>
+            <w:pPr>
+              <w:cnfStyle w:val="000000000000" w:firstRow="0" w:lastRow="0" w:firstColumn="0" w:lastColumn="0" w:oddVBand="0" w:evenVBand="0" w:oddHBand="0" w:evenHBand="0" w:firstRowFirstColumn="0" w:firstRowLastColumn="0" w:lastRowFirstColumn="0" w:lastRowLastColumn="0"/>
+            </w:pPr>
+            <w:r>
+              <w:t>Difficult programming language</w:t>
+            </w:r>
+          </w:p>
+        </w:tc>
+        <w:tc>
+          <w:tcPr>
+            <w:tcW w:w="900" w:type="dxa"/>
+          </w:tcPr>
+          <w:p>
+            <w:pPr>
+              <w:cnfStyle w:val="000000000000" w:firstRow="0" w:lastRow="0" w:firstColumn="0" w:lastColumn="0" w:oddVBand="0" w:evenVBand="0" w:oddHBand="0" w:evenHBand="0" w:firstRowFirstColumn="0" w:firstRowLastColumn="0" w:lastRowFirstColumn="0" w:lastRowLastColumn="0"/>
+            </w:pPr>
+            <w:r>
+              <w:t>-1.0</w:t>
+            </w:r>
+          </w:p>
+        </w:tc>
+        <w:tc>
+          <w:tcPr>
+            <w:tcW w:w="810" w:type="dxa"/>
+          </w:tcPr>
+          <w:p>
+            <w:pPr>
+              <w:cnfStyle w:val="000000000000" w:firstRow="0" w:lastRow="0" w:firstColumn="0" w:lastColumn="0" w:oddVBand="0" w:evenVBand="0" w:oddHBand="0" w:evenHBand="0" w:firstRowFirstColumn="0" w:firstRowLastColumn="0" w:lastRowFirstColumn="0" w:lastRowLastColumn="0"/>
+            </w:pPr>
+            <w:r>
+              <w:t>1.0</w:t>
+            </w:r>
+          </w:p>
+        </w:tc>
+        <w:tc>
+          <w:tcPr>
+            <w:tcW w:w="805" w:type="dxa"/>
+          </w:tcPr>
+          <w:p>
+            <w:pPr>
+              <w:cnfStyle w:val="000000000000" w:firstRow="0" w:lastRow="0" w:firstColumn="0" w:lastColumn="0" w:oddVBand="0" w:evenVBand="0" w:oddHBand="0" w:evenHBand="0" w:firstRowFirstColumn="0" w:firstRowLastColumn="0" w:lastRowFirstColumn="0" w:lastRowLastColumn="0"/>
+            </w:pPr>
+            <w:r>
+              <w:t>-1.0</w:t>
+            </w:r>
+          </w:p>
+        </w:tc>
+      </w:tr>
+      <w:tr>
+        <w:tc>
+          <w:tcPr>
+            <w:cnfStyle w:val="001000000000" w:firstRow="0" w:lastRow="0" w:firstColumn="1" w:lastColumn="0" w:oddVBand="0" w:evenVBand="0" w:oddHBand="0" w:evenHBand="0" w:firstRowFirstColumn="0" w:firstRowLastColumn="0" w:lastRowFirstColumn="0" w:lastRowLastColumn="0"/>
+            <w:tcW w:w="805" w:type="dxa"/>
+          </w:tcPr>
+          <w:p>
+            <w:r>
+              <w:t>TOTAL</w:t>
+            </w:r>
+          </w:p>
+        </w:tc>
+        <w:tc>
+          <w:tcPr>
+            <w:tcW w:w="6030" w:type="dxa"/>
+          </w:tcPr>
+          <w:p>
+            <w:pPr>
+              <w:cnfStyle w:val="000000000000" w:firstRow="0" w:lastRow="0" w:firstColumn="0" w:lastColumn="0" w:oddVBand="0" w:evenVBand="0" w:oddHBand="0" w:evenHBand="0" w:firstRowFirstColumn="0" w:firstRowLastColumn="0" w:lastRowFirstColumn="0" w:lastRowLastColumn="0"/>
+            </w:pPr>
+          </w:p>
+        </w:tc>
+        <w:tc>
+          <w:tcPr>
+            <w:tcW w:w="900" w:type="dxa"/>
+          </w:tcPr>
+          <w:p>
+            <w:pPr>
+              <w:cnfStyle w:val="000000000000" w:firstRow="0" w:lastRow="0" w:firstColumn="0" w:lastColumn="0" w:oddVBand="0" w:evenVBand="0" w:oddHBand="0" w:evenHBand="0" w:firstRowFirstColumn="0" w:firstRowLastColumn="0" w:lastRowFirstColumn="0" w:lastRowLastColumn="0"/>
+            </w:pPr>
+          </w:p>
+        </w:tc>
+        <w:tc>
+          <w:tcPr>
+            <w:tcW w:w="810" w:type="dxa"/>
+          </w:tcPr>
+          <w:p>
+            <w:pPr>
+              <w:cnfStyle w:val="000000000000" w:firstRow="0" w:lastRow="0" w:firstColumn="0" w:lastColumn="0" w:oddVBand="0" w:evenVBand="0" w:oddHBand="0" w:evenHBand="0" w:firstRowFirstColumn="0" w:firstRowLastColumn="0" w:lastRowFirstColumn="0" w:lastRowLastColumn="0"/>
+            </w:pPr>
+          </w:p>
+        </w:tc>
+        <w:tc>
+          <w:tcPr>
+            <w:tcW w:w="805" w:type="dxa"/>
+          </w:tcPr>
+          <w:p>
+            <w:pPr>
+              <w:cnfStyle w:val="000000000000" w:firstRow="0" w:lastRow="0" w:firstColumn="0" w:lastColumn="0" w:oddVBand="0" w:evenVBand="0" w:oddHBand="0" w:evenHBand="0" w:firstRowFirstColumn="0" w:firstRowLastColumn="0" w:lastRowFirstColumn="0" w:lastRowLastColumn="0"/>
+            </w:pPr>
+            <w:r>
+              <w:rPr>
+                <w:color w:val="FF0000"/>
+              </w:rPr>
+              <w:t>6.25</w:t>
+            </w:r>
+          </w:p>
+        </w:tc>
+      </w:tr>
+    </w:tbl>
+    <w:p/>
+    <w:p>
+      <w:pPr>
+        <w:pStyle w:val="TableHeading"/>
+      </w:pPr>
+      <w:r>
+        <w:rPr>
+          <w:color w:val="FF0000"/>
+        </w:rPr>
+        <w:t xml:space="preserve">UUCW </w:t>
+      </w:r>
+      <w:r>
+        <w:t xml:space="preserve">= </w:t>
+      </w:r>
+      <w:r>
+        <w:t>(3 * 5) + (2 * 10) + (0 * 15) = 35</w:t>
+      </w:r>
+    </w:p>
+    <w:p>
+      <w:pPr>
+        <w:pStyle w:val="TableHeading"/>
+      </w:pPr>
+      <w:r>
+        <w:rPr>
+          <w:color w:val="FF0000"/>
+        </w:rPr>
+        <w:t xml:space="preserve">UAW </w:t>
+      </w:r>
+      <w:r>
+        <w:t>= (3 * 1) + (2 * 2) + (0 * 3) = 7</w:t>
+      </w:r>
+    </w:p>
+    <w:p>
+      <w:pPr>
+        <w:pStyle w:val="TableHeading"/>
+      </w:pPr>
+      <w:r>
+        <w:rPr>
+          <w:color w:val="FF0000"/>
+        </w:rPr>
+        <w:t xml:space="preserve">TCF </w:t>
+      </w:r>
+      <w:r>
+        <w:t>= 0.6 + (</w:t>
+      </w:r>
+      <w:r>
+        <w:t>12.8</w:t>
+      </w:r>
+      <w:r>
+        <w:t>/100)</w:t>
+      </w:r>
+      <w:r>
+        <w:t xml:space="preserve"> = 0.728</w:t>
+      </w:r>
+    </w:p>
+    <w:p>
+      <w:pPr>
+        <w:pStyle w:val="TableHeading"/>
+      </w:pPr>
+      <w:r>
+        <w:rPr>
+          <w:color w:val="FF0000"/>
+        </w:rPr>
+        <w:t xml:space="preserve">ECF </w:t>
+      </w:r>
+      <w:r>
+        <w:t xml:space="preserve">= 1.4 + (-0.03 * </w:t>
+      </w:r>
+      <w:r>
+        <w:t>6.25</w:t>
+      </w:r>
+      <w:r>
+        <w:t xml:space="preserve">) = </w:t>
+      </w:r>
+      <w:r>
+        <w:t>1.213</w:t>
+      </w:r>
+    </w:p>
+    <w:p>
+      <w:pPr>
+        <w:pStyle w:val="TableHeading"/>
+        <w:rPr>
+          <w:color w:val="2F5496" w:themeColor="accent1" w:themeShade="BF"/>
+        </w:rPr>
+      </w:pPr>
+      <w:r>
+        <w:rPr>
+          <w:color w:val="FF0000"/>
+        </w:rPr>
+        <w:t xml:space="preserve">UCP </w:t>
+      </w:r>
+      <w:r>
+        <w:t xml:space="preserve">= </w:t>
+      </w:r>
+      <w:r>
+        <w:t xml:space="preserve">(35 + 7) * 0.728 * 1.213 = </w:t>
+      </w:r>
+      <w:r>
+        <w:t>37.09</w:t>
+      </w:r>
+    </w:p>
+    <w:p>
+      <w:pPr>
+        <w:pStyle w:val="TableHeading"/>
+        <w:rPr>
+          <w:color w:val="2F5496" w:themeColor="accent1" w:themeShade="BF"/>
+        </w:rPr>
+      </w:pPr>
+      <w:r>
+        <w:rPr>
+          <w:color w:val="FF0000"/>
+        </w:rPr>
+        <w:lastRenderedPageBreak/>
+        <w:t>Estimated Effort = 37.09 * 28 = 1,038.52 Hours</w:t>
+      </w:r>
+    </w:p>
+    <w:p>
+      <w:pPr>
+        <w:jc w:val="center"/>
+        <w:rPr>
+          <w:b/>
+          <w:bCs/>
+          <w:sz w:val="30"/>
+          <w:szCs w:val="30"/>
+        </w:rPr>
+      </w:pPr>
+    </w:p>
+    <w:p>
+      <w:pPr>
         <w:rPr>
           <w:sz w:val="24"/>
           <w:szCs w:val="24"/>
@@ -5081,7 +8596,6 @@
           <w:sz w:val="24"/>
           <w:szCs w:val="24"/>
         </w:rPr>
-        <w:lastRenderedPageBreak/>
         <w:drawing>
           <wp:anchor distT="0" distB="0" distL="0" distR="0" simplePos="0" relativeHeight="251666432" behindDoc="0" locked="0" layoutInCell="1" allowOverlap="1" wp14:anchorId="2C53B507" wp14:editId="22548A50">
             <wp:simplePos x="0" y="0"/>
@@ -5108,7 +8622,7 @@
                     </pic:cNvPicPr>
                   </pic:nvPicPr>
                   <pic:blipFill>
-                    <a:blip r:embed="rId13"/>
+                    <a:blip r:embed="rId14"/>
                     <a:stretch>
                       <a:fillRect/>
                     </a:stretch>
@@ -5166,11 +8680,13 @@
       <w:pPr>
         <w:pStyle w:val="Heading1"/>
       </w:pPr>
-      <w:bookmarkStart w:id="11" w:name="_Toc494097103"/>
+      <w:bookmarkStart w:id="15" w:name="_Toc494097103"/>
+      <w:bookmarkStart w:id="16" w:name="_Toc498355291"/>
       <w:r>
         <w:t>Stakeholders</w:t>
       </w:r>
-      <w:bookmarkEnd w:id="11"/>
+      <w:bookmarkEnd w:id="15"/>
+      <w:bookmarkEnd w:id="16"/>
     </w:p>
     <w:p>
       <w:r>
@@ -5180,6 +8696,7 @@
     <w:p/>
     <w:p>
       <w:r>
+        <w:lastRenderedPageBreak/>
         <w:t>S1: The customer/end user -- In this case, the customer and end user can be considered the same group.  They are people who pay for and use this software.</w:t>
       </w:r>
     </w:p>
@@ -5206,13 +8723,15 @@
       <w:pPr>
         <w:pStyle w:val="Heading1"/>
       </w:pPr>
-      <w:bookmarkStart w:id="12" w:name="__DdeLink__742_838229597"/>
-      <w:bookmarkStart w:id="13" w:name="_Toc494097104"/>
-      <w:bookmarkEnd w:id="12"/>
+      <w:bookmarkStart w:id="17" w:name="__DdeLink__742_838229597"/>
+      <w:bookmarkStart w:id="18" w:name="_Toc494097104"/>
+      <w:bookmarkStart w:id="19" w:name="_Toc498355292"/>
+      <w:bookmarkEnd w:id="17"/>
       <w:r>
         <w:t>Actors and Goals</w:t>
       </w:r>
-      <w:bookmarkEnd w:id="13"/>
+      <w:bookmarkEnd w:id="18"/>
+      <w:bookmarkEnd w:id="19"/>
     </w:p>
     <w:p>
       <w:r>
@@ -5246,17 +8765,19 @@
       <w:r>
         <w:t xml:space="preserve"> and a player may choose to export it to an external file.</w:t>
       </w:r>
-      <w:bookmarkStart w:id="14" w:name="_Toc494097105"/>
+      <w:bookmarkStart w:id="20" w:name="_Toc494097105"/>
     </w:p>
     <w:p/>
     <w:p>
       <w:pPr>
         <w:pStyle w:val="Heading1"/>
       </w:pPr>
+      <w:bookmarkStart w:id="21" w:name="_Toc498355293"/>
       <w:r>
         <w:t>Casual Use Cases</w:t>
       </w:r>
-      <w:bookmarkEnd w:id="14"/>
+      <w:bookmarkEnd w:id="20"/>
+      <w:bookmarkEnd w:id="21"/>
     </w:p>
     <w:p>
       <w:r>
@@ -5295,6 +8816,7 @@
     </w:p>
     <w:p>
       <w:r>
+        <w:lastRenderedPageBreak/>
         <w:tab/>
         <w:t>Extension Point: Change Opponent – The Player may change the game type between solitaire, vs humans, and vs AI.</w:t>
       </w:r>
@@ -5341,7 +8863,6 @@
     </w:p>
     <w:p>
       <w:r>
-        <w:lastRenderedPageBreak/>
         <w:tab/>
         <w:t xml:space="preserve">Derived from </w:t>
       </w:r>
@@ -5437,8 +8958,8 @@
       <w:r>
         <w:tab/>
       </w:r>
-      <w:bookmarkStart w:id="15" w:name="__DdeLink__818_2915995668"/>
-      <w:bookmarkEnd w:id="15"/>
+      <w:bookmarkStart w:id="22" w:name="__DdeLink__818_2915995668"/>
+      <w:bookmarkEnd w:id="22"/>
       <w:r>
         <w:t xml:space="preserve">(optional sub use case, «extend» UC-1: Play Game). </w:t>
       </w:r>
@@ -5521,7 +9042,8 @@
       <w:pPr>
         <w:pStyle w:val="Heading1"/>
       </w:pPr>
-      <w:bookmarkStart w:id="16" w:name="_Toc494097106"/>
+      <w:bookmarkStart w:id="23" w:name="_Toc494097106"/>
+      <w:bookmarkStart w:id="24" w:name="_Toc498355294"/>
       <w:r>
         <w:rPr>
           <w:noProof/>
@@ -5553,7 +9075,7 @@
                     </pic:cNvPicPr>
                   </pic:nvPicPr>
                   <pic:blipFill>
-                    <a:blip r:embed="rId14"/>
+                    <a:blip r:embed="rId15"/>
                     <a:stretch>
                       <a:fillRect/>
                     </a:stretch>
@@ -5576,7 +9098,8 @@
       <w:r>
         <w:t>Use Case Diagram</w:t>
       </w:r>
-      <w:bookmarkEnd w:id="16"/>
+      <w:bookmarkEnd w:id="23"/>
+      <w:bookmarkEnd w:id="24"/>
     </w:p>
     <w:p>
       <w:pPr>
@@ -5587,7 +9110,7 @@
       <w:pPr>
         <w:pStyle w:val="Heading1"/>
       </w:pPr>
-      <w:bookmarkStart w:id="17" w:name="_Toc494097107"/>
+      <w:bookmarkStart w:id="25" w:name="_Toc494097107"/>
     </w:p>
     <w:p>
       <w:pPr>
@@ -5618,19 +9141,23 @@
       <w:pPr>
         <w:pStyle w:val="Heading1"/>
       </w:pPr>
+      <w:bookmarkStart w:id="26" w:name="_Toc498355295"/>
       <w:r>
         <w:t>Interaction Diagrams</w:t>
       </w:r>
+      <w:bookmarkEnd w:id="26"/>
     </w:p>
     <w:p>
       <w:pPr>
         <w:pStyle w:val="Heading2"/>
       </w:pPr>
+      <w:bookmarkStart w:id="27" w:name="_Toc498355296"/>
       <w:r>
         <w:lastRenderedPageBreak/>
         <w:t>Sequence Diagram</w:t>
       </w:r>
-      <w:bookmarkEnd w:id="17"/>
+      <w:bookmarkEnd w:id="25"/>
+      <w:bookmarkEnd w:id="27"/>
     </w:p>
     <w:p>
       <w:r>
@@ -5655,7 +9182,7 @@
                     </pic:cNvPicPr>
                   </pic:nvPicPr>
                   <pic:blipFill>
-                    <a:blip r:embed="rId15"/>
+                    <a:blip r:embed="rId16"/>
                     <a:stretch>
                       <a:fillRect/>
                     </a:stretch>
@@ -5698,7 +9225,7 @@
                     <pic:cNvPicPr/>
                   </pic:nvPicPr>
                   <pic:blipFill>
-                    <a:blip r:embed="rId16"/>
+                    <a:blip r:embed="rId17"/>
                     <a:stretch>
                       <a:fillRect/>
                     </a:stretch>
@@ -5741,7 +9268,7 @@
                     <pic:cNvPicPr/>
                   </pic:nvPicPr>
                   <pic:blipFill>
-                    <a:blip r:embed="rId17"/>
+                    <a:blip r:embed="rId18"/>
                     <a:stretch>
                       <a:fillRect/>
                     </a:stretch>
@@ -5785,7 +9312,7 @@
                     </pic:cNvPicPr>
                   </pic:nvPicPr>
                   <pic:blipFill>
-                    <a:blip r:embed="rId18" cstate="print">
+                    <a:blip r:embed="rId19" cstate="print">
                       <a:extLst>
                         <a:ext uri="{28A0092B-C50C-407E-A947-70E740481C1C}">
                           <a14:useLocalDpi xmlns:a14="http://schemas.microsoft.com/office/drawing/2010/main" val="0"/>
@@ -5821,23 +9348,27 @@
       <w:pPr>
         <w:pStyle w:val="Heading1"/>
       </w:pPr>
-      <w:bookmarkStart w:id="18" w:name="_Toc496278694"/>
+      <w:bookmarkStart w:id="28" w:name="_Toc496278694"/>
+      <w:bookmarkStart w:id="29" w:name="_Toc498355297"/>
       <w:r>
         <w:lastRenderedPageBreak/>
         <w:t>Class Diagram and Interface Specification</w:t>
       </w:r>
-      <w:bookmarkEnd w:id="18"/>
+      <w:bookmarkEnd w:id="28"/>
+      <w:bookmarkEnd w:id="29"/>
     </w:p>
     <w:p/>
     <w:p>
       <w:pPr>
         <w:pStyle w:val="Heading2"/>
       </w:pPr>
-      <w:bookmarkStart w:id="19" w:name="_Toc496278695"/>
+      <w:bookmarkStart w:id="30" w:name="_Toc496278695"/>
+      <w:bookmarkStart w:id="31" w:name="_Toc498355298"/>
       <w:r>
         <w:t>Class Diagram</w:t>
       </w:r>
-      <w:bookmarkEnd w:id="19"/>
+      <w:bookmarkEnd w:id="30"/>
+      <w:bookmarkEnd w:id="31"/>
     </w:p>
     <w:p/>
     <w:p>
@@ -5861,7 +9392,7 @@
                     <pic:cNvPicPr/>
                   </pic:nvPicPr>
                   <pic:blipFill>
-                    <a:blip r:embed="rId19"/>
+                    <a:blip r:embed="rId20"/>
                     <a:stretch>
                       <a:fillRect/>
                     </a:stretch>
@@ -5881,16 +9412,20 @@
           </wp:inline>
         </w:drawing>
       </w:r>
+      <w:bookmarkStart w:id="32" w:name="_GoBack"/>
+      <w:bookmarkEnd w:id="32"/>
     </w:p>
     <w:p>
       <w:pPr>
         <w:pStyle w:val="Heading2"/>
       </w:pPr>
-      <w:bookmarkStart w:id="20" w:name="_Toc496278696"/>
+      <w:bookmarkStart w:id="33" w:name="_Toc496278696"/>
+      <w:bookmarkStart w:id="34" w:name="_Toc498355299"/>
       <w:r>
         <w:t>Data Types and Operation Signatures</w:t>
       </w:r>
-      <w:bookmarkEnd w:id="20"/>
+      <w:bookmarkEnd w:id="33"/>
+      <w:bookmarkEnd w:id="34"/>
     </w:p>
     <w:p/>
     <w:p>
@@ -7489,88 +11024,13 @@
       <w:pPr>
         <w:pStyle w:val="Heading1"/>
       </w:pPr>
-      <w:bookmarkStart w:id="21" w:name="_Toc494097108"/>
-      <w:r>
-        <w:t>Traceability Matrix</w:t>
-      </w:r>
-      <w:bookmarkEnd w:id="21"/>
-    </w:p>
-    <w:p>
-      <w:r>
-        <w:rPr>
-          <w:noProof/>
-        </w:rPr>
-        <w:drawing>
-          <wp:anchor distT="0" distB="0" distL="0" distR="0" simplePos="0" relativeHeight="251667456" behindDoc="0" locked="0" layoutInCell="1" allowOverlap="1" wp14:anchorId="3C457B08" wp14:editId="508DC509">
-            <wp:simplePos x="0" y="0"/>
-            <wp:positionH relativeFrom="column">
-              <wp:posOffset>51435</wp:posOffset>
-            </wp:positionH>
-            <wp:positionV relativeFrom="paragraph">
-              <wp:posOffset>86995</wp:posOffset>
-            </wp:positionV>
-            <wp:extent cx="6228080" cy="2402840"/>
-            <wp:effectExtent l="0" t="0" r="0" b="0"/>
-            <wp:wrapSquare wrapText="largest"/>
-            <wp:docPr id="21" name="Object1"/>
-            <wp:cNvGraphicFramePr>
-              <a:graphicFrameLocks xmlns:a="http://schemas.openxmlformats.org/drawingml/2006/main" noChangeAspect="1"/>
-            </wp:cNvGraphicFramePr>
-            <a:graphic xmlns:a="http://schemas.openxmlformats.org/drawingml/2006/main">
-              <a:graphicData uri="http://schemas.openxmlformats.org/drawingml/2006/picture">
-                <pic:pic xmlns:pic="http://schemas.openxmlformats.org/drawingml/2006/picture">
-                  <pic:nvPicPr>
-                    <pic:cNvPr id="21" name="Object1"/>
-                    <pic:cNvPicPr>
-                      <a:picLocks noChangeAspect="1" noChangeArrowheads="1"/>
-                    </pic:cNvPicPr>
-                  </pic:nvPicPr>
-                  <pic:blipFill>
-                    <a:blip r:embed="rId20"/>
-                    <a:stretch>
-                      <a:fillRect/>
-                    </a:stretch>
-                  </pic:blipFill>
-                  <pic:spPr bwMode="auto">
-                    <a:xfrm>
-                      <a:off x="0" y="0"/>
-                      <a:ext cx="6228080" cy="2402840"/>
-                    </a:xfrm>
-                    <a:prstGeom prst="rect">
-                      <a:avLst/>
-                    </a:prstGeom>
-                  </pic:spPr>
-                </pic:pic>
-              </a:graphicData>
-            </a:graphic>
-          </wp:anchor>
-        </w:drawing>
-      </w:r>
-    </w:p>
-    <w:p>
-      <w:r>
-        <w:t xml:space="preserve">Above is the traceability matrix for this project.  The play game use case is by far the highest priority.  The next three highest are play card, buy card, and end turn.  These are </w:t>
-      </w:r>
-      <w:proofErr w:type="spellStart"/>
-      <w:r>
-        <w:t>al</w:t>
-      </w:r>
-      <w:proofErr w:type="spellEnd"/>
-      <w:r>
-        <w:t xml:space="preserve"> included in or extend the play game use case.  Play game and its subcases are where the bulk of our effort will be directed early in the project.</w:t>
-      </w:r>
-    </w:p>
-    <w:p/>
-    <w:p>
-      <w:pPr>
-        <w:pStyle w:val="Heading1"/>
-      </w:pPr>
-      <w:bookmarkStart w:id="22" w:name="_Toc494097109"/>
-      <w:r>
-        <w:lastRenderedPageBreak/>
+      <w:bookmarkStart w:id="35" w:name="_Toc494097109"/>
+      <w:bookmarkStart w:id="36" w:name="_Toc498355301"/>
+      <w:r>
         <w:t>Preliminary Design</w:t>
       </w:r>
-      <w:bookmarkEnd w:id="22"/>
+      <w:bookmarkEnd w:id="35"/>
+      <w:bookmarkEnd w:id="36"/>
     </w:p>
     <w:p>
       <w:r>
@@ -7650,12 +11110,13 @@
       <w:pPr>
         <w:pStyle w:val="Heading1"/>
       </w:pPr>
-      <w:bookmarkStart w:id="23" w:name="_Toc494097110"/>
-      <w:r>
-        <w:lastRenderedPageBreak/>
+      <w:bookmarkStart w:id="37" w:name="_Toc494097110"/>
+      <w:bookmarkStart w:id="38" w:name="_Toc498355302"/>
+      <w:r>
         <w:t>User Effort Estimation</w:t>
       </w:r>
-      <w:bookmarkEnd w:id="23"/>
+      <w:bookmarkEnd w:id="37"/>
+      <w:bookmarkEnd w:id="38"/>
     </w:p>
     <w:p>
       <w:pPr>
@@ -7704,7 +11165,19 @@
         <w:rPr>
           <w:b/>
         </w:rPr>
-        <w:t>MOVE CARD TO DITCH PILE</w:t>
+        <w:t xml:space="preserve">MOVE CARD TO </w:t>
+      </w:r>
+      <w:r>
+        <w:rPr>
+          <w:b/>
+        </w:rPr>
+        <w:t>TRASH</w:t>
+      </w:r>
+      <w:r>
+        <w:rPr>
+          <w:b/>
+        </w:rPr>
+        <w:t xml:space="preserve"> PILE</w:t>
       </w:r>
     </w:p>
     <w:p>
@@ -7728,7 +11201,13 @@
         </w:numPr>
       </w:pPr>
       <w:r>
-        <w:t>Click on “ditch pile”.</w:t>
+        <w:t>Click on “</w:t>
+      </w:r>
+      <w:r>
+        <w:t>trash</w:t>
+      </w:r>
+      <w:r>
+        <w:t xml:space="preserve"> pile”.</w:t>
       </w:r>
     </w:p>
     <w:p>
@@ -7871,8 +11350,8 @@
       <w:pPr>
         <w:pStyle w:val="Heading1"/>
       </w:pPr>
-      <w:bookmarkStart w:id="24" w:name="__DdeLink__1498_2915995668"/>
-      <w:bookmarkEnd w:id="24"/>
+      <w:bookmarkStart w:id="39" w:name="__DdeLink__1498_2915995668"/>
+      <w:bookmarkEnd w:id="39"/>
     </w:p>
     <w:p>
       <w:pPr>
@@ -7892,12 +11371,14 @@
       <w:pPr>
         <w:pStyle w:val="Heading1"/>
       </w:pPr>
-      <w:bookmarkStart w:id="25" w:name="_Toc494097111"/>
+      <w:bookmarkStart w:id="40" w:name="_Toc494097111"/>
+      <w:bookmarkStart w:id="41" w:name="_Toc498355303"/>
       <w:r>
         <w:lastRenderedPageBreak/>
         <w:t>Project Management</w:t>
       </w:r>
-      <w:bookmarkEnd w:id="25"/>
+      <w:bookmarkEnd w:id="40"/>
+      <w:bookmarkEnd w:id="41"/>
     </w:p>
     <w:p/>
     <w:tbl>
@@ -8594,7 +12075,6 @@
                 <w:b w:val="0"/>
                 <w:bCs w:val="0"/>
               </w:rPr>
-              <w:lastRenderedPageBreak/>
               <w:t>10/9 – 10/15</w:t>
             </w:r>
           </w:p>
@@ -9637,12 +13117,14 @@
       <w:pPr>
         <w:pStyle w:val="Heading1"/>
       </w:pPr>
-      <w:bookmarkStart w:id="26" w:name="_Toc494097112"/>
+      <w:bookmarkStart w:id="42" w:name="_Toc494097112"/>
+      <w:bookmarkStart w:id="43" w:name="_Toc498355304"/>
       <w:r>
         <w:lastRenderedPageBreak/>
         <w:t>References</w:t>
       </w:r>
-      <w:bookmarkEnd w:id="26"/>
+      <w:bookmarkEnd w:id="42"/>
+      <w:bookmarkEnd w:id="43"/>
     </w:p>
     <w:p>
       <w:pPr>
@@ -9766,7 +13248,6 @@
         <w:docPartUnique/>
       </w:docPartObj>
     </w:sdtPr>
-    <w:sdtEndPr/>
     <w:sdtContent>
       <w:p>
         <w:pPr>
@@ -9787,7 +13268,7 @@
           <w:rPr>
             <w:noProof/>
           </w:rPr>
-          <w:t>21</w:t>
+          <w:t>27</w:t>
         </w:r>
         <w:r>
           <w:fldChar w:fldCharType="end"/>
@@ -10292,6 +13773,95 @@
     </w:lvl>
   </w:abstractNum>
   <w:abstractNum w:abstractNumId="5" w15:restartNumberingAfterBreak="0">
+    <w:nsid w:val="5BE11654"/>
+    <w:multiLevelType w:val="hybridMultilevel"/>
+    <w:tmpl w:val="E79AC620"/>
+    <w:lvl w:ilvl="0" w:tplc="352AEDEE">
+      <w:start w:val="1"/>
+      <w:numFmt w:val="lowerLetter"/>
+      <w:lvlText w:val="%1)"/>
+      <w:lvlJc w:val="left"/>
+      <w:pPr>
+        <w:ind w:left="720" w:hanging="360"/>
+      </w:pPr>
+      <w:rPr>
+        <w:b w:val="0"/>
+      </w:rPr>
+    </w:lvl>
+    <w:lvl w:ilvl="1" w:tplc="04090019" w:tentative="1">
+      <w:start w:val="1"/>
+      <w:numFmt w:val="lowerLetter"/>
+      <w:lvlText w:val="%2."/>
+      <w:lvlJc w:val="left"/>
+      <w:pPr>
+        <w:ind w:left="1440" w:hanging="360"/>
+      </w:pPr>
+    </w:lvl>
+    <w:lvl w:ilvl="2" w:tplc="0409001B" w:tentative="1">
+      <w:start w:val="1"/>
+      <w:numFmt w:val="lowerRoman"/>
+      <w:lvlText w:val="%3."/>
+      <w:lvlJc w:val="right"/>
+      <w:pPr>
+        <w:ind w:left="2160" w:hanging="180"/>
+      </w:pPr>
+    </w:lvl>
+    <w:lvl w:ilvl="3" w:tplc="0409000F" w:tentative="1">
+      <w:start w:val="1"/>
+      <w:numFmt w:val="decimal"/>
+      <w:lvlText w:val="%4."/>
+      <w:lvlJc w:val="left"/>
+      <w:pPr>
+        <w:ind w:left="2880" w:hanging="360"/>
+      </w:pPr>
+    </w:lvl>
+    <w:lvl w:ilvl="4" w:tplc="04090019" w:tentative="1">
+      <w:start w:val="1"/>
+      <w:numFmt w:val="lowerLetter"/>
+      <w:lvlText w:val="%5."/>
+      <w:lvlJc w:val="left"/>
+      <w:pPr>
+        <w:ind w:left="3600" w:hanging="360"/>
+      </w:pPr>
+    </w:lvl>
+    <w:lvl w:ilvl="5" w:tplc="0409001B" w:tentative="1">
+      <w:start w:val="1"/>
+      <w:numFmt w:val="lowerRoman"/>
+      <w:lvlText w:val="%6."/>
+      <w:lvlJc w:val="right"/>
+      <w:pPr>
+        <w:ind w:left="4320" w:hanging="180"/>
+      </w:pPr>
+    </w:lvl>
+    <w:lvl w:ilvl="6" w:tplc="0409000F" w:tentative="1">
+      <w:start w:val="1"/>
+      <w:numFmt w:val="decimal"/>
+      <w:lvlText w:val="%7."/>
+      <w:lvlJc w:val="left"/>
+      <w:pPr>
+        <w:ind w:left="5040" w:hanging="360"/>
+      </w:pPr>
+    </w:lvl>
+    <w:lvl w:ilvl="7" w:tplc="04090019" w:tentative="1">
+      <w:start w:val="1"/>
+      <w:numFmt w:val="lowerLetter"/>
+      <w:lvlText w:val="%8."/>
+      <w:lvlJc w:val="left"/>
+      <w:pPr>
+        <w:ind w:left="5760" w:hanging="360"/>
+      </w:pPr>
+    </w:lvl>
+    <w:lvl w:ilvl="8" w:tplc="0409001B" w:tentative="1">
+      <w:start w:val="1"/>
+      <w:numFmt w:val="lowerRoman"/>
+      <w:lvlText w:val="%9."/>
+      <w:lvlJc w:val="right"/>
+      <w:pPr>
+        <w:ind w:left="6480" w:hanging="180"/>
+      </w:pPr>
+    </w:lvl>
+  </w:abstractNum>
+  <w:abstractNum w:abstractNumId="6" w15:restartNumberingAfterBreak="0">
     <w:nsid w:val="6304659A"/>
     <w:multiLevelType w:val="multilevel"/>
     <w:tmpl w:val="2A72E308"/>
@@ -10405,7 +13975,93 @@
       </w:rPr>
     </w:lvl>
   </w:abstractNum>
-  <w:abstractNum w:abstractNumId="6" w15:restartNumberingAfterBreak="0">
+  <w:abstractNum w:abstractNumId="7" w15:restartNumberingAfterBreak="0">
+    <w:nsid w:val="65B516F4"/>
+    <w:multiLevelType w:val="hybridMultilevel"/>
+    <w:tmpl w:val="7458F5A0"/>
+    <w:lvl w:ilvl="0" w:tplc="0409000F">
+      <w:start w:val="1"/>
+      <w:numFmt w:val="decimal"/>
+      <w:lvlText w:val="%1."/>
+      <w:lvlJc w:val="left"/>
+      <w:pPr>
+        <w:ind w:left="720" w:hanging="360"/>
+      </w:pPr>
+    </w:lvl>
+    <w:lvl w:ilvl="1" w:tplc="04090019" w:tentative="1">
+      <w:start w:val="1"/>
+      <w:numFmt w:val="lowerLetter"/>
+      <w:lvlText w:val="%2."/>
+      <w:lvlJc w:val="left"/>
+      <w:pPr>
+        <w:ind w:left="1440" w:hanging="360"/>
+      </w:pPr>
+    </w:lvl>
+    <w:lvl w:ilvl="2" w:tplc="0409001B" w:tentative="1">
+      <w:start w:val="1"/>
+      <w:numFmt w:val="lowerRoman"/>
+      <w:lvlText w:val="%3."/>
+      <w:lvlJc w:val="right"/>
+      <w:pPr>
+        <w:ind w:left="2160" w:hanging="180"/>
+      </w:pPr>
+    </w:lvl>
+    <w:lvl w:ilvl="3" w:tplc="0409000F" w:tentative="1">
+      <w:start w:val="1"/>
+      <w:numFmt w:val="decimal"/>
+      <w:lvlText w:val="%4."/>
+      <w:lvlJc w:val="left"/>
+      <w:pPr>
+        <w:ind w:left="2880" w:hanging="360"/>
+      </w:pPr>
+    </w:lvl>
+    <w:lvl w:ilvl="4" w:tplc="04090019" w:tentative="1">
+      <w:start w:val="1"/>
+      <w:numFmt w:val="lowerLetter"/>
+      <w:lvlText w:val="%5."/>
+      <w:lvlJc w:val="left"/>
+      <w:pPr>
+        <w:ind w:left="3600" w:hanging="360"/>
+      </w:pPr>
+    </w:lvl>
+    <w:lvl w:ilvl="5" w:tplc="0409001B" w:tentative="1">
+      <w:start w:val="1"/>
+      <w:numFmt w:val="lowerRoman"/>
+      <w:lvlText w:val="%6."/>
+      <w:lvlJc w:val="right"/>
+      <w:pPr>
+        <w:ind w:left="4320" w:hanging="180"/>
+      </w:pPr>
+    </w:lvl>
+    <w:lvl w:ilvl="6" w:tplc="0409000F" w:tentative="1">
+      <w:start w:val="1"/>
+      <w:numFmt w:val="decimal"/>
+      <w:lvlText w:val="%7."/>
+      <w:lvlJc w:val="left"/>
+      <w:pPr>
+        <w:ind w:left="5040" w:hanging="360"/>
+      </w:pPr>
+    </w:lvl>
+    <w:lvl w:ilvl="7" w:tplc="04090019" w:tentative="1">
+      <w:start w:val="1"/>
+      <w:numFmt w:val="lowerLetter"/>
+      <w:lvlText w:val="%8."/>
+      <w:lvlJc w:val="left"/>
+      <w:pPr>
+        <w:ind w:left="5760" w:hanging="360"/>
+      </w:pPr>
+    </w:lvl>
+    <w:lvl w:ilvl="8" w:tplc="0409001B" w:tentative="1">
+      <w:start w:val="1"/>
+      <w:numFmt w:val="lowerRoman"/>
+      <w:lvlText w:val="%9."/>
+      <w:lvlJc w:val="right"/>
+      <w:pPr>
+        <w:ind w:left="6480" w:hanging="180"/>
+      </w:pPr>
+    </w:lvl>
+  </w:abstractNum>
+  <w:abstractNum w:abstractNumId="8" w15:restartNumberingAfterBreak="0">
     <w:nsid w:val="6FB07506"/>
     <w:multiLevelType w:val="multilevel"/>
     <w:tmpl w:val="953810AA"/>
@@ -10519,7 +14175,7 @@
       </w:rPr>
     </w:lvl>
   </w:abstractNum>
-  <w:abstractNum w:abstractNumId="7" w15:restartNumberingAfterBreak="0">
+  <w:abstractNum w:abstractNumId="9" w15:restartNumberingAfterBreak="0">
     <w:nsid w:val="7A8A54E9"/>
     <w:multiLevelType w:val="hybridMultilevel"/>
     <w:tmpl w:val="66BCD848"/>
@@ -10605,7 +14261,7 @@
       </w:pPr>
     </w:lvl>
   </w:abstractNum>
-  <w:abstractNum w:abstractNumId="8" w15:restartNumberingAfterBreak="0">
+  <w:abstractNum w:abstractNumId="10" w15:restartNumberingAfterBreak="0">
     <w:nsid w:val="7FBF0464"/>
     <w:multiLevelType w:val="hybridMultilevel"/>
     <w:tmpl w:val="46629066"/>
@@ -10695,13 +14351,13 @@
     <w:abstractNumId w:val="2"/>
   </w:num>
   <w:num w:numId="2">
-    <w:abstractNumId w:val="6"/>
+    <w:abstractNumId w:val="8"/>
   </w:num>
   <w:num w:numId="3">
     <w:abstractNumId w:val="3"/>
   </w:num>
   <w:num w:numId="4">
-    <w:abstractNumId w:val="5"/>
+    <w:abstractNumId w:val="6"/>
   </w:num>
   <w:num w:numId="5">
     <w:abstractNumId w:val="4"/>
@@ -10713,10 +14369,16 @@
     <w:abstractNumId w:val="1"/>
   </w:num>
   <w:num w:numId="8">
+    <w:abstractNumId w:val="9"/>
+  </w:num>
+  <w:num w:numId="9">
+    <w:abstractNumId w:val="10"/>
+  </w:num>
+  <w:num w:numId="10">
     <w:abstractNumId w:val="7"/>
   </w:num>
-  <w:num w:numId="9">
-    <w:abstractNumId w:val="8"/>
+  <w:num w:numId="11">
+    <w:abstractNumId w:val="5"/>
   </w:num>
 </w:numbering>
 </file>
@@ -11573,6 +15235,95 @@
       <w:szCs w:val="22"/>
     </w:rPr>
   </w:style>
+  <w:style w:type="table" w:styleId="TableGrid">
+    <w:name w:val="Table Grid"/>
+    <w:basedOn w:val="TableNormal"/>
+    <w:uiPriority w:val="39"/>
+    <w:rsid w:val="009F11ED"/>
+    <w:pPr>
+      <w:spacing w:after="0" w:line="240" w:lineRule="auto"/>
+    </w:pPr>
+    <w:tblPr>
+      <w:tblBorders>
+        <w:top w:val="single" w:sz="4" w:space="0" w:color="auto"/>
+        <w:left w:val="single" w:sz="4" w:space="0" w:color="auto"/>
+        <w:bottom w:val="single" w:sz="4" w:space="0" w:color="auto"/>
+        <w:right w:val="single" w:sz="4" w:space="0" w:color="auto"/>
+        <w:insideH w:val="single" w:sz="4" w:space="0" w:color="auto"/>
+        <w:insideV w:val="single" w:sz="4" w:space="0" w:color="auto"/>
+      </w:tblBorders>
+    </w:tblPr>
+  </w:style>
+  <w:style w:type="table" w:styleId="GridTable1Light-Accent1">
+    <w:name w:val="Grid Table 1 Light Accent 1"/>
+    <w:basedOn w:val="TableNormal"/>
+    <w:uiPriority w:val="46"/>
+    <w:rsid w:val="00671C73"/>
+    <w:pPr>
+      <w:spacing w:after="0" w:line="240" w:lineRule="auto"/>
+    </w:pPr>
+    <w:tblPr>
+      <w:tblStyleRowBandSize w:val="1"/>
+      <w:tblStyleColBandSize w:val="1"/>
+      <w:tblBorders>
+        <w:top w:val="single" w:sz="4" w:space="0" w:color="B4C6E7" w:themeColor="accent1" w:themeTint="66"/>
+        <w:left w:val="single" w:sz="4" w:space="0" w:color="B4C6E7" w:themeColor="accent1" w:themeTint="66"/>
+        <w:bottom w:val="single" w:sz="4" w:space="0" w:color="B4C6E7" w:themeColor="accent1" w:themeTint="66"/>
+        <w:right w:val="single" w:sz="4" w:space="0" w:color="B4C6E7" w:themeColor="accent1" w:themeTint="66"/>
+        <w:insideH w:val="single" w:sz="4" w:space="0" w:color="B4C6E7" w:themeColor="accent1" w:themeTint="66"/>
+        <w:insideV w:val="single" w:sz="4" w:space="0" w:color="B4C6E7" w:themeColor="accent1" w:themeTint="66"/>
+      </w:tblBorders>
+    </w:tblPr>
+    <w:tblStylePr w:type="firstRow">
+      <w:rPr>
+        <w:b/>
+        <w:bCs/>
+      </w:rPr>
+      <w:tblPr/>
+      <w:tcPr>
+        <w:tcBorders>
+          <w:bottom w:val="single" w:sz="12" w:space="0" w:color="8EAADB" w:themeColor="accent1" w:themeTint="99"/>
+        </w:tcBorders>
+      </w:tcPr>
+    </w:tblStylePr>
+    <w:tblStylePr w:type="lastRow">
+      <w:rPr>
+        <w:b/>
+        <w:bCs/>
+      </w:rPr>
+      <w:tblPr/>
+      <w:tcPr>
+        <w:tcBorders>
+          <w:top w:val="double" w:sz="2" w:space="0" w:color="8EAADB" w:themeColor="accent1" w:themeTint="99"/>
+        </w:tcBorders>
+      </w:tcPr>
+    </w:tblStylePr>
+    <w:tblStylePr w:type="firstCol">
+      <w:rPr>
+        <w:b/>
+        <w:bCs/>
+      </w:rPr>
+    </w:tblStylePr>
+    <w:tblStylePr w:type="lastCol">
+      <w:rPr>
+        <w:b/>
+        <w:bCs/>
+      </w:rPr>
+    </w:tblStylePr>
+  </w:style>
+  <w:style w:type="paragraph" w:styleId="TOC2">
+    <w:name w:val="toc 2"/>
+    <w:basedOn w:val="Normal"/>
+    <w:next w:val="Normal"/>
+    <w:autoRedefine/>
+    <w:uiPriority w:val="39"/>
+    <w:unhideWhenUsed/>
+    <w:rsid w:val="00C0662B"/>
+    <w:pPr>
+      <w:spacing w:after="100"/>
+      <w:ind w:left="220"/>
+    </w:pPr>
+  </w:style>
 </w:styles>
 </file>
 
@@ -11914,7 +15665,7 @@
 </file>
 
 <file path=customXml/itemProps1.xml><?xml version="1.0" encoding="utf-8"?>
-<ds:datastoreItem xmlns:ds="http://schemas.openxmlformats.org/officeDocument/2006/customXml" ds:itemID="{09BFF714-9852-49E4-AE8A-495D79A2B4AE}">
+<ds:datastoreItem xmlns:ds="http://schemas.openxmlformats.org/officeDocument/2006/customXml" ds:itemID="{DF4DD6B3-51AC-4AAF-83EC-A1EEFE5BEFF2}">
   <ds:schemaRefs>
     <ds:schemaRef ds:uri="http://schemas.openxmlformats.org/officeDocument/2006/bibliography"/>
   </ds:schemaRefs>

</xml_diff>

<commit_message>
added history of work -bp
</commit_message>
<xml_diff>
--- a/projects/Report3/Report3Part1.docx
+++ b/projects/Report3/Report3Part1.docx
@@ -242,6 +242,38 @@
     </w:p>
     <w:p>
       <w:pPr>
+        <w:ind w:left="720"/>
+      </w:pPr>
+      <w:r>
+        <w:t>Interaction diagram (</w:t>
+      </w:r>
+      <w:proofErr w:type="spellStart"/>
+      <w:r>
+        <w:t>sd</w:t>
+      </w:r>
+      <w:proofErr w:type="spellEnd"/>
+      <w:r>
+        <w:t xml:space="preserve"> </w:t>
+      </w:r>
+      <w:proofErr w:type="spellStart"/>
+      <w:r>
+        <w:t>DominionPlayGame</w:t>
+      </w:r>
+      <w:proofErr w:type="spellEnd"/>
+      <w:r>
+        <w:t>)</w:t>
+      </w:r>
+      <w:proofErr w:type="gramStart"/>
+      <w:r>
+        <w:t>, ,</w:t>
+      </w:r>
+      <w:proofErr w:type="gramEnd"/>
+      <w:r>
+        <w:t xml:space="preserve"> integration and testing (report 2)</w:t>
+      </w:r>
+    </w:p>
+    <w:p>
+      <w:pPr>
         <w:pStyle w:val="ListParagraph"/>
         <w:rPr>
           <w:b/>
@@ -264,10 +296,7 @@
         <w:t>cover page, Problem Statement, and Glossary of Terms sections.</w:t>
       </w:r>
       <w:r>
-        <w:t xml:space="preserve"> </w:t>
-      </w:r>
-      <w:r>
-        <w:t>(report 1)</w:t>
+        <w:t xml:space="preserve"> (report 1)</w:t>
       </w:r>
     </w:p>
     <w:p>
@@ -278,10 +307,7 @@
         <w:t>Sequence Diagram, added terms to glossary.</w:t>
       </w:r>
       <w:r>
-        <w:t xml:space="preserve"> </w:t>
-      </w:r>
-      <w:r>
-        <w:t>(report 1)</w:t>
+        <w:t xml:space="preserve"> (report 1)</w:t>
       </w:r>
     </w:p>
     <w:p>
@@ -292,10 +318,7 @@
         <w:t>Revised Problem Statement, and Sequence Diagram</w:t>
       </w:r>
       <w:r>
-        <w:t xml:space="preserve"> </w:t>
-      </w:r>
-      <w:r>
-        <w:t>(report 1)</w:t>
+        <w:t xml:space="preserve"> (report 1)</w:t>
       </w:r>
     </w:p>
     <w:p>
@@ -303,18 +326,61 @@
         <w:ind w:left="720"/>
       </w:pPr>
       <w:r>
-        <w:t>Effort estimation (with use case points).</w:t>
+        <w:t>Cover page, contents, select opponent and view high scores sequence diagrams. (report 2)</w:t>
       </w:r>
     </w:p>
     <w:p>
       <w:pPr>
         <w:ind w:left="720"/>
       </w:pPr>
+      <w:r>
+        <w:t xml:space="preserve">Data </w:t>
+      </w:r>
+      <w:proofErr w:type="gramStart"/>
+      <w:r>
+        <w:t>Structures ,</w:t>
+      </w:r>
+      <w:proofErr w:type="gramEnd"/>
+      <w:r>
+        <w:t xml:space="preserve"> class diagrams, data types and  operation signatures (report 2)</w:t>
+      </w:r>
     </w:p>
     <w:p>
       <w:pPr>
         <w:ind w:left="720"/>
-      </w:pPr>
+        <w:rPr>
+          <w:b/>
+          <w:color w:val="FF0000"/>
+        </w:rPr>
+      </w:pPr>
+      <w:r>
+        <w:rPr>
+          <w:b/>
+          <w:color w:val="FF0000"/>
+        </w:rPr>
+        <w:t>Effort estimation (with use case points)</w:t>
+      </w:r>
+      <w:r>
+        <w:rPr>
+          <w:b/>
+          <w:color w:val="FF0000"/>
+        </w:rPr>
+        <w:t>, history of work</w:t>
+      </w:r>
+      <w:r>
+        <w:rPr>
+          <w:b/>
+          <w:color w:val="FF0000"/>
+        </w:rPr>
+        <w:t>.</w:t>
+      </w:r>
+      <w:r>
+        <w:rPr>
+          <w:b/>
+          <w:color w:val="FF0000"/>
+        </w:rPr>
+        <w:t xml:space="preserve"> (report 3)</w:t>
+      </w:r>
     </w:p>
     <w:p>
       <w:pPr>
@@ -325,6 +391,18 @@
       <w:pPr>
         <w:ind w:left="720"/>
       </w:pPr>
+    </w:p>
+    <w:p>
+      <w:pPr>
+        <w:ind w:left="720"/>
+      </w:pPr>
+    </w:p>
+    <w:p>
+      <w:pPr>
+        <w:ind w:left="720"/>
+      </w:pPr>
+      <w:bookmarkStart w:id="5" w:name="_GoBack"/>
+      <w:bookmarkEnd w:id="5"/>
     </w:p>
     <w:p>
       <w:pPr>
@@ -1923,13 +2001,13 @@
       <w:pPr>
         <w:pStyle w:val="Heading1"/>
       </w:pPr>
-      <w:bookmarkStart w:id="5" w:name="_Toc494097100"/>
-      <w:bookmarkStart w:id="6" w:name="_Toc498355286"/>
+      <w:bookmarkStart w:id="6" w:name="_Toc494097100"/>
+      <w:bookmarkStart w:id="7" w:name="_Toc498355286"/>
       <w:r>
         <w:t>Problem Statement</w:t>
       </w:r>
-      <w:bookmarkEnd w:id="5"/>
       <w:bookmarkEnd w:id="6"/>
+      <w:bookmarkEnd w:id="7"/>
     </w:p>
     <w:p>
       <w:pPr>
@@ -1946,11 +2024,11 @@
         <w:ind w:firstLine="360"/>
       </w:pPr>
       <w:r>
-        <w:t xml:space="preserve">A game of Dominion includes 10 kingdom cards that are chosen at random from a deck of 17 different kingdom cards. 10 copies of the 10 chosen kingdom cards are added to the supply which will be shared by all players. The initial version of this project will offer 11 of the 17 kingdom cards so that </w:t>
+        <w:t xml:space="preserve">A game of Dominion includes 10 kingdom cards that are chosen at random from a deck of 17 different kingdom cards. 10 copies of the 10 chosen kingdom cards are added to the supply which will </w:t>
       </w:r>
       <w:r>
         <w:lastRenderedPageBreak/>
-        <w:t xml:space="preserve">players will still get variability in their games. In addition to those cards, three types of treasure cards and four types of victory point cards will also be added to the supply.  </w:t>
+        <w:t xml:space="preserve">be shared by all players. The initial version of this project will offer 11 of the 17 kingdom cards so that players will still get variability in their games. In addition to those cards, three types of treasure cards and four types of victory point cards will also be added to the supply.  </w:t>
       </w:r>
     </w:p>
     <w:p>
@@ -1994,11 +2072,11 @@
       </w:r>
       <w:proofErr w:type="gramEnd"/>
       <w:r>
-        <w:t xml:space="preserve"> they may click on the supply pile and move one copy to their discard pile.  When a player can’t, or no longer wishes to buy cards, they end their turn.  All cards in the played </w:t>
+        <w:t xml:space="preserve"> they may click on the supply pile and move one copy to their discard </w:t>
       </w:r>
       <w:r>
         <w:lastRenderedPageBreak/>
-        <w:t>cards area, or remaining in the player’s hand are moved to the player’s discard pile.  The player shuffles their discard pile and draws five new cards and the next turn begins.</w:t>
+        <w:t>pile.  When a player can’t, or no longer wishes to buy cards, they end their turn.  All cards in the played cards area, or remaining in the player’s hand are moved to the player’s discard pile.  The player shuffles their discard pile and draws five new cards and the next turn begins.</w:t>
       </w:r>
     </w:p>
     <w:p>
@@ -2051,11 +2129,11 @@
       </w:r>
       <w:proofErr w:type="spellEnd"/>
       <w:r>
-        <w:t xml:space="preserve"> could be added to the game eventually. This is necessary for multiplayer, but may be helpful for single player as well.  In a multiplayer game, it is important to be able to see what cards were purchased, played, or discarded on other players’ turns.  A solitaire player may wish to examine past </w:t>
+        <w:t xml:space="preserve"> could be added to the game eventually. This is necessary for multiplayer, but may be helpful for single player as well.  In a multiplayer game, it is important to be able to see what cards were </w:t>
       </w:r>
       <w:r>
         <w:lastRenderedPageBreak/>
-        <w:t xml:space="preserve">games to improve their future play.  If players have access to a </w:t>
+        <w:t xml:space="preserve">purchased, played, or discarded on other players’ turns.  A solitaire player may wish to examine past games to improve their future play.  If players have access to a </w:t>
       </w:r>
       <w:proofErr w:type="spellStart"/>
       <w:r>
@@ -2096,13 +2174,13 @@
       <w:pPr>
         <w:pStyle w:val="Heading1"/>
       </w:pPr>
-      <w:bookmarkStart w:id="7" w:name="_Toc494097101"/>
-      <w:bookmarkStart w:id="8" w:name="_Toc498355287"/>
+      <w:bookmarkStart w:id="8" w:name="_Toc494097101"/>
+      <w:bookmarkStart w:id="9" w:name="_Toc498355287"/>
       <w:r>
         <w:t>Glossary of Terms</w:t>
       </w:r>
-      <w:bookmarkEnd w:id="7"/>
       <w:bookmarkEnd w:id="8"/>
+      <w:bookmarkEnd w:id="9"/>
     </w:p>
     <w:p>
       <w:r>
@@ -3374,13 +3452,13 @@
       <w:pPr>
         <w:pStyle w:val="Heading1"/>
       </w:pPr>
-      <w:bookmarkStart w:id="9" w:name="_Toc494097102"/>
-      <w:bookmarkStart w:id="10" w:name="_Toc498355288"/>
+      <w:bookmarkStart w:id="10" w:name="_Toc494097102"/>
+      <w:bookmarkStart w:id="11" w:name="_Toc498355288"/>
       <w:r>
         <w:t>System Requirements</w:t>
       </w:r>
-      <w:bookmarkEnd w:id="9"/>
       <w:bookmarkEnd w:id="10"/>
+      <w:bookmarkEnd w:id="11"/>
     </w:p>
     <w:p>
       <w:pPr>
@@ -3534,11 +3612,11 @@
       <w:pPr>
         <w:pStyle w:val="Heading1"/>
       </w:pPr>
-      <w:bookmarkStart w:id="11" w:name="_Toc498355289"/>
+      <w:bookmarkStart w:id="12" w:name="_Toc498355289"/>
       <w:r>
         <w:t>Functional Requirements</w:t>
       </w:r>
-      <w:bookmarkEnd w:id="11"/>
+      <w:bookmarkEnd w:id="12"/>
     </w:p>
     <w:tbl>
       <w:tblPr>
@@ -6255,13 +6333,13 @@
       <w:pPr>
         <w:pStyle w:val="Heading2"/>
       </w:pPr>
-      <w:bookmarkStart w:id="12" w:name="_Toc494097108"/>
-      <w:bookmarkStart w:id="13" w:name="_Toc498355300"/>
+      <w:bookmarkStart w:id="13" w:name="_Toc494097108"/>
+      <w:bookmarkStart w:id="14" w:name="_Toc498355300"/>
       <w:r>
         <w:t>Traceability Matrix</w:t>
       </w:r>
-      <w:bookmarkEnd w:id="12"/>
       <w:bookmarkEnd w:id="13"/>
+      <w:bookmarkEnd w:id="14"/>
     </w:p>
     <w:p>
       <w:r>
@@ -6344,11 +6422,11 @@
       <w:pPr>
         <w:pStyle w:val="Heading1"/>
       </w:pPr>
-      <w:bookmarkStart w:id="14" w:name="_Toc498355290"/>
+      <w:bookmarkStart w:id="15" w:name="_Toc498355290"/>
       <w:r>
         <w:t>Effort Estimation (with use case points)</w:t>
       </w:r>
-      <w:bookmarkEnd w:id="14"/>
+      <w:bookmarkEnd w:id="15"/>
     </w:p>
     <w:tbl>
       <w:tblPr>
@@ -8680,13 +8758,13 @@
       <w:pPr>
         <w:pStyle w:val="Heading1"/>
       </w:pPr>
-      <w:bookmarkStart w:id="15" w:name="_Toc494097103"/>
-      <w:bookmarkStart w:id="16" w:name="_Toc498355291"/>
+      <w:bookmarkStart w:id="16" w:name="_Toc494097103"/>
+      <w:bookmarkStart w:id="17" w:name="_Toc498355291"/>
       <w:r>
         <w:t>Stakeholders</w:t>
       </w:r>
-      <w:bookmarkEnd w:id="15"/>
       <w:bookmarkEnd w:id="16"/>
+      <w:bookmarkEnd w:id="17"/>
     </w:p>
     <w:p>
       <w:r>
@@ -8723,15 +8801,15 @@
       <w:pPr>
         <w:pStyle w:val="Heading1"/>
       </w:pPr>
-      <w:bookmarkStart w:id="17" w:name="__DdeLink__742_838229597"/>
-      <w:bookmarkStart w:id="18" w:name="_Toc494097104"/>
-      <w:bookmarkStart w:id="19" w:name="_Toc498355292"/>
-      <w:bookmarkEnd w:id="17"/>
+      <w:bookmarkStart w:id="18" w:name="__DdeLink__742_838229597"/>
+      <w:bookmarkStart w:id="19" w:name="_Toc494097104"/>
+      <w:bookmarkStart w:id="20" w:name="_Toc498355292"/>
+      <w:bookmarkEnd w:id="18"/>
       <w:r>
         <w:t>Actors and Goals</w:t>
       </w:r>
-      <w:bookmarkEnd w:id="18"/>
       <w:bookmarkEnd w:id="19"/>
+      <w:bookmarkEnd w:id="20"/>
     </w:p>
     <w:p>
       <w:r>
@@ -8765,19 +8843,19 @@
       <w:r>
         <w:t xml:space="preserve"> and a player may choose to export it to an external file.</w:t>
       </w:r>
-      <w:bookmarkStart w:id="20" w:name="_Toc494097105"/>
+      <w:bookmarkStart w:id="21" w:name="_Toc494097105"/>
     </w:p>
     <w:p/>
     <w:p>
       <w:pPr>
         <w:pStyle w:val="Heading1"/>
       </w:pPr>
-      <w:bookmarkStart w:id="21" w:name="_Toc498355293"/>
+      <w:bookmarkStart w:id="22" w:name="_Toc498355293"/>
       <w:r>
         <w:t>Casual Use Cases</w:t>
       </w:r>
-      <w:bookmarkEnd w:id="20"/>
       <w:bookmarkEnd w:id="21"/>
+      <w:bookmarkEnd w:id="22"/>
     </w:p>
     <w:p>
       <w:r>
@@ -8958,8 +9036,8 @@
       <w:r>
         <w:tab/>
       </w:r>
-      <w:bookmarkStart w:id="22" w:name="__DdeLink__818_2915995668"/>
-      <w:bookmarkEnd w:id="22"/>
+      <w:bookmarkStart w:id="23" w:name="__DdeLink__818_2915995668"/>
+      <w:bookmarkEnd w:id="23"/>
       <w:r>
         <w:t xml:space="preserve">(optional sub use case, «extend» UC-1: Play Game). </w:t>
       </w:r>
@@ -9042,8 +9120,8 @@
       <w:pPr>
         <w:pStyle w:val="Heading1"/>
       </w:pPr>
-      <w:bookmarkStart w:id="23" w:name="_Toc494097106"/>
-      <w:bookmarkStart w:id="24" w:name="_Toc498355294"/>
+      <w:bookmarkStart w:id="24" w:name="_Toc494097106"/>
+      <w:bookmarkStart w:id="25" w:name="_Toc498355294"/>
       <w:r>
         <w:rPr>
           <w:noProof/>
@@ -9098,8 +9176,8 @@
       <w:r>
         <w:t>Use Case Diagram</w:t>
       </w:r>
-      <w:bookmarkEnd w:id="23"/>
       <w:bookmarkEnd w:id="24"/>
+      <w:bookmarkEnd w:id="25"/>
     </w:p>
     <w:p>
       <w:pPr>
@@ -9110,7 +9188,7 @@
       <w:pPr>
         <w:pStyle w:val="Heading1"/>
       </w:pPr>
-      <w:bookmarkStart w:id="25" w:name="_Toc494097107"/>
+      <w:bookmarkStart w:id="26" w:name="_Toc494097107"/>
     </w:p>
     <w:p>
       <w:pPr>
@@ -9141,23 +9219,23 @@
       <w:pPr>
         <w:pStyle w:val="Heading1"/>
       </w:pPr>
-      <w:bookmarkStart w:id="26" w:name="_Toc498355295"/>
+      <w:bookmarkStart w:id="27" w:name="_Toc498355295"/>
       <w:r>
         <w:t>Interaction Diagrams</w:t>
       </w:r>
-      <w:bookmarkEnd w:id="26"/>
+      <w:bookmarkEnd w:id="27"/>
     </w:p>
     <w:p>
       <w:pPr>
         <w:pStyle w:val="Heading2"/>
       </w:pPr>
-      <w:bookmarkStart w:id="27" w:name="_Toc498355296"/>
+      <w:bookmarkStart w:id="28" w:name="_Toc498355296"/>
       <w:r>
         <w:lastRenderedPageBreak/>
         <w:t>Sequence Diagram</w:t>
       </w:r>
-      <w:bookmarkEnd w:id="25"/>
-      <w:bookmarkEnd w:id="27"/>
+      <w:bookmarkEnd w:id="26"/>
+      <w:bookmarkEnd w:id="28"/>
     </w:p>
     <w:p>
       <w:r>
@@ -9348,27 +9426,27 @@
       <w:pPr>
         <w:pStyle w:val="Heading1"/>
       </w:pPr>
-      <w:bookmarkStart w:id="28" w:name="_Toc496278694"/>
-      <w:bookmarkStart w:id="29" w:name="_Toc498355297"/>
+      <w:bookmarkStart w:id="29" w:name="_Toc496278694"/>
+      <w:bookmarkStart w:id="30" w:name="_Toc498355297"/>
       <w:r>
         <w:lastRenderedPageBreak/>
         <w:t>Class Diagram and Interface Specification</w:t>
       </w:r>
-      <w:bookmarkEnd w:id="28"/>
       <w:bookmarkEnd w:id="29"/>
+      <w:bookmarkEnd w:id="30"/>
     </w:p>
     <w:p/>
     <w:p>
       <w:pPr>
         <w:pStyle w:val="Heading2"/>
       </w:pPr>
-      <w:bookmarkStart w:id="30" w:name="_Toc496278695"/>
-      <w:bookmarkStart w:id="31" w:name="_Toc498355298"/>
+      <w:bookmarkStart w:id="31" w:name="_Toc496278695"/>
+      <w:bookmarkStart w:id="32" w:name="_Toc498355298"/>
       <w:r>
         <w:t>Class Diagram</w:t>
       </w:r>
-      <w:bookmarkEnd w:id="30"/>
       <w:bookmarkEnd w:id="31"/>
+      <w:bookmarkEnd w:id="32"/>
     </w:p>
     <w:p/>
     <w:p>
@@ -9412,8 +9490,6 @@
           </wp:inline>
         </w:drawing>
       </w:r>
-      <w:bookmarkStart w:id="32" w:name="_GoBack"/>
-      <w:bookmarkEnd w:id="32"/>
     </w:p>
     <w:p>
       <w:pPr>
@@ -11019,18 +11095,1388 @@
         </w:tc>
       </w:tr>
     </w:tbl>
+    <w:p>
+      <w:pPr>
+        <w:pStyle w:val="Heading1"/>
+      </w:pPr>
+      <w:bookmarkStart w:id="35" w:name="_Toc496278698"/>
+      <w:r>
+        <w:lastRenderedPageBreak/>
+        <w:t>System Architecture</w:t>
+      </w:r>
+      <w:bookmarkEnd w:id="35"/>
+    </w:p>
     <w:p/>
     <w:p>
       <w:pPr>
+        <w:pStyle w:val="Heading2"/>
+      </w:pPr>
+      <w:bookmarkStart w:id="36" w:name="_Toc496278699"/>
+      <w:r>
+        <w:t>Architecture Styles</w:t>
+      </w:r>
+      <w:bookmarkEnd w:id="36"/>
+    </w:p>
+    <w:p>
+      <w:r>
+        <w:t xml:space="preserve">The bulk of this system is built upon a </w:t>
+      </w:r>
+      <w:r>
+        <w:rPr>
+          <w:b/>
+        </w:rPr>
+        <w:t>component-based</w:t>
+      </w:r>
+      <w:r>
+        <w:t xml:space="preserve"> architectural style. The system is built from functions and objects that are dedicated to their own purpose so that they can be replaced, used in a similar program, and easily extended. This architectural style is easier to use than other architectures. In the future we may implement a </w:t>
+      </w:r>
+      <w:r>
+        <w:rPr>
+          <w:b/>
+        </w:rPr>
+        <w:t>client-queue-client system</w:t>
+      </w:r>
+      <w:r>
+        <w:t xml:space="preserve"> for multiplayer games. </w:t>
+      </w:r>
+    </w:p>
+    <w:p>
+      <w:pPr>
+        <w:pStyle w:val="Heading2"/>
+      </w:pPr>
+      <w:bookmarkStart w:id="37" w:name="_Toc496278700"/>
+      <w:r>
+        <w:t>UML Package Diagram</w:t>
+      </w:r>
+      <w:bookmarkEnd w:id="37"/>
+    </w:p>
+    <w:p>
+      <w:r>
+        <w:rPr>
+          <w:noProof/>
+        </w:rPr>
+        <w:drawing>
+          <wp:inline distT="0" distB="0" distL="0" distR="0" wp14:anchorId="0A35FA96" wp14:editId="53DB0031">
+            <wp:extent cx="5895975" cy="3676650"/>
+            <wp:effectExtent l="0" t="0" r="9525" b="0"/>
+            <wp:docPr id="16" name="Picture 16"/>
+            <wp:cNvGraphicFramePr>
+              <a:graphicFrameLocks xmlns:a="http://schemas.openxmlformats.org/drawingml/2006/main" noChangeAspect="1"/>
+            </wp:cNvGraphicFramePr>
+            <a:graphic xmlns:a="http://schemas.openxmlformats.org/drawingml/2006/main">
+              <a:graphicData uri="http://schemas.openxmlformats.org/drawingml/2006/picture">
+                <pic:pic xmlns:pic="http://schemas.openxmlformats.org/drawingml/2006/picture">
+                  <pic:nvPicPr>
+                    <pic:cNvPr id="1" name=""/>
+                    <pic:cNvPicPr/>
+                  </pic:nvPicPr>
+                  <pic:blipFill>
+                    <a:blip r:embed="rId21"/>
+                    <a:stretch>
+                      <a:fillRect/>
+                    </a:stretch>
+                  </pic:blipFill>
+                  <pic:spPr>
+                    <a:xfrm>
+                      <a:off x="0" y="0"/>
+                      <a:ext cx="5895975" cy="3676650"/>
+                    </a:xfrm>
+                    <a:prstGeom prst="rect">
+                      <a:avLst/>
+                    </a:prstGeom>
+                  </pic:spPr>
+                </pic:pic>
+              </a:graphicData>
+            </a:graphic>
+          </wp:inline>
+        </w:drawing>
+      </w:r>
+    </w:p>
+    <w:p>
+      <w:pPr>
+        <w:pStyle w:val="Heading2"/>
+      </w:pPr>
+      <w:bookmarkStart w:id="38" w:name="_Toc496278701"/>
+      <w:r>
+        <w:t>Mapping Subsystems to hardware</w:t>
+      </w:r>
+      <w:bookmarkEnd w:id="38"/>
+    </w:p>
+    <w:p>
+      <w:r>
+        <w:t>The subsystems are all client based for the time being.</w:t>
+      </w:r>
+    </w:p>
+    <w:p>
+      <w:pPr>
+        <w:pStyle w:val="Heading2"/>
+      </w:pPr>
+      <w:bookmarkStart w:id="39" w:name="_Toc496278702"/>
+      <w:r>
+        <w:t>Persistent Data Storage</w:t>
+      </w:r>
+      <w:bookmarkEnd w:id="39"/>
+    </w:p>
+    <w:p>
+      <w:r>
+        <w:t xml:space="preserve">The players high score needs to be persistent at some point in development. This may not be included in the initial release of the game. The player high scores will be stored in a relational database in the format: </w:t>
+      </w:r>
+    </w:p>
+    <w:tbl>
+      <w:tblPr>
+        <w:tblStyle w:val="TableGrid"/>
+        <w:tblW w:w="0" w:type="auto"/>
+        <w:tblLook w:val="04A0" w:firstRow="1" w:lastRow="0" w:firstColumn="1" w:lastColumn="0" w:noHBand="0" w:noVBand="1"/>
+      </w:tblPr>
+      <w:tblGrid>
+        <w:gridCol w:w="3116"/>
+        <w:gridCol w:w="3117"/>
+        <w:gridCol w:w="3117"/>
+      </w:tblGrid>
+      <w:tr>
+        <w:tc>
+          <w:tcPr>
+            <w:tcW w:w="3116" w:type="dxa"/>
+          </w:tcPr>
+          <w:p>
+            <w:r>
+              <w:t>Player name</w:t>
+            </w:r>
+          </w:p>
+        </w:tc>
+        <w:tc>
+          <w:tcPr>
+            <w:tcW w:w="3117" w:type="dxa"/>
+          </w:tcPr>
+          <w:p>
+            <w:r>
+              <w:t>High Score</w:t>
+            </w:r>
+          </w:p>
+        </w:tc>
+        <w:tc>
+          <w:tcPr>
+            <w:tcW w:w="3117" w:type="dxa"/>
+          </w:tcPr>
+          <w:p>
+            <w:r>
+              <w:t>Date</w:t>
+            </w:r>
+          </w:p>
+        </w:tc>
+      </w:tr>
+    </w:tbl>
+    <w:p>
+      <w:pPr>
+        <w:pStyle w:val="Heading2"/>
+      </w:pPr>
+      <w:r>
+        <w:br/>
+      </w:r>
+      <w:bookmarkStart w:id="40" w:name="_Toc496278703"/>
+      <w:r>
+        <w:t>Network Protocol</w:t>
+      </w:r>
+      <w:bookmarkEnd w:id="40"/>
+    </w:p>
+    <w:p>
+      <w:r>
+        <w:t xml:space="preserve">We’re using </w:t>
+      </w:r>
+      <w:r>
+        <w:rPr>
+          <w:b/>
+        </w:rPr>
+        <w:t>HTTP</w:t>
+      </w:r>
+      <w:r>
+        <w:t xml:space="preserve"> for this project because it’s simple to use, and we want our game to be easily accessible so that users can simply go to our website and start playing the game. </w:t>
+      </w:r>
+    </w:p>
+    <w:p>
+      <w:pPr>
         <w:pStyle w:val="Heading1"/>
       </w:pPr>
-      <w:bookmarkStart w:id="35" w:name="_Toc494097109"/>
-      <w:bookmarkStart w:id="36" w:name="_Toc498355301"/>
-      <w:r>
+      <w:bookmarkStart w:id="41" w:name="_Toc496278713"/>
+      <w:r>
+        <w:lastRenderedPageBreak/>
+        <w:t>User Interface Design and Implementation</w:t>
+      </w:r>
+      <w:bookmarkEnd w:id="41"/>
+    </w:p>
+    <w:p>
+      <w:r>
+        <w:t xml:space="preserve">From our initial mockups we ended up having to zoom-in the cards when the user hover </w:t>
+      </w:r>
+      <w:proofErr w:type="gramStart"/>
+      <w:r>
+        <w:t>them</w:t>
+      </w:r>
+      <w:proofErr w:type="gramEnd"/>
+      <w:r>
+        <w:t xml:space="preserve"> so they could read the content of the card. We added titles to the pile and trash to identify them without having to guess what they did. Moved the End Turn button, and the number of buys, actions and money above the hand so the user can always see this information. We moved New Game and High Score to the top of the screen where they are not inside of the game, and more as secondary tools.</w:t>
+      </w:r>
+    </w:p>
+    <w:p>
+      <w:r>
+        <w:t xml:space="preserve">We simplified the actions of the </w:t>
+      </w:r>
+      <w:proofErr w:type="gramStart"/>
+      <w:r>
+        <w:t>game</w:t>
+      </w:r>
+      <w:proofErr w:type="gramEnd"/>
+      <w:r>
+        <w:t xml:space="preserve"> so the user can play the game without reading extended set of rules. Clicking on an action card will perform the action right away, no second click necessary. Clicking on any card that required to be bought, will perform the action right away and take the money away. If user does not have the money, it will then inform them after clicking the card.</w:t>
+      </w:r>
+    </w:p>
+    <w:p>
+      <w:r>
+        <w:t xml:space="preserve">New game button will re-shuffle the deck instantly, and get the player into a new game in seconds. While high scores will show as an overlay on top of the </w:t>
+      </w:r>
+      <w:proofErr w:type="gramStart"/>
+      <w:r>
+        <w:t>way</w:t>
+      </w:r>
+      <w:proofErr w:type="gramEnd"/>
+      <w:r>
+        <w:t xml:space="preserve"> so the game is no disrupted if the user clicks on it.</w:t>
+      </w:r>
+    </w:p>
+    <w:p>
+      <w:pPr>
+        <w:pStyle w:val="Heading1"/>
+      </w:pPr>
+      <w:bookmarkStart w:id="42" w:name="_Toc496278709"/>
+      <w:r>
+        <w:t>Design of Tests</w:t>
+      </w:r>
+      <w:bookmarkEnd w:id="42"/>
+    </w:p>
+    <w:p/>
+    <w:p>
+      <w:pPr>
+        <w:pStyle w:val="Heading2"/>
+      </w:pPr>
+      <w:bookmarkStart w:id="43" w:name="_Toc496278710"/>
+      <w:r>
+        <w:t>Test Cases</w:t>
+      </w:r>
+      <w:bookmarkEnd w:id="43"/>
+    </w:p>
+    <w:p/>
+    <w:tbl>
+      <w:tblPr>
+        <w:tblStyle w:val="ListTable1Light-Accent3"/>
+        <w:tblW w:w="0" w:type="auto"/>
+        <w:tblLayout w:type="fixed"/>
+        <w:tblCellMar>
+          <w:left w:w="115" w:type="dxa"/>
+          <w:right w:w="115" w:type="dxa"/>
+        </w:tblCellMar>
+        <w:tblLook w:val="04A0" w:firstRow="1" w:lastRow="0" w:firstColumn="1" w:lastColumn="0" w:noHBand="0" w:noVBand="1"/>
+      </w:tblPr>
+      <w:tblGrid>
+        <w:gridCol w:w="990"/>
+        <w:gridCol w:w="3647"/>
+        <w:gridCol w:w="3780"/>
+      </w:tblGrid>
+      <w:tr>
+        <w:trPr>
+          <w:cnfStyle w:val="100000000000" w:firstRow="1" w:lastRow="0" w:firstColumn="0" w:lastColumn="0" w:oddVBand="0" w:evenVBand="0" w:oddHBand="0" w:evenHBand="0" w:firstRowFirstColumn="0" w:firstRowLastColumn="0" w:lastRowFirstColumn="0" w:lastRowLastColumn="0"/>
+          <w:tblHeader/>
+        </w:trPr>
+        <w:tc>
+          <w:tcPr>
+            <w:cnfStyle w:val="001000000000" w:firstRow="0" w:lastRow="0" w:firstColumn="1" w:lastColumn="0" w:oddVBand="0" w:evenVBand="0" w:oddHBand="0" w:evenHBand="0" w:firstRowFirstColumn="0" w:firstRowLastColumn="0" w:lastRowFirstColumn="0" w:lastRowLastColumn="0"/>
+            <w:tcW w:w="990" w:type="dxa"/>
+          </w:tcPr>
+          <w:p>
+            <w:r>
+              <w:t>Test Case ID</w:t>
+            </w:r>
+          </w:p>
+        </w:tc>
+        <w:tc>
+          <w:tcPr>
+            <w:tcW w:w="3647" w:type="dxa"/>
+          </w:tcPr>
+          <w:p>
+            <w:pPr>
+              <w:cnfStyle w:val="100000000000" w:firstRow="1" w:lastRow="0" w:firstColumn="0" w:lastColumn="0" w:oddVBand="0" w:evenVBand="0" w:oddHBand="0" w:evenHBand="0" w:firstRowFirstColumn="0" w:firstRowLastColumn="0" w:lastRowFirstColumn="0" w:lastRowLastColumn="0"/>
+            </w:pPr>
+            <w:r>
+              <w:t>Test Case</w:t>
+            </w:r>
+          </w:p>
+        </w:tc>
+        <w:tc>
+          <w:tcPr>
+            <w:tcW w:w="3780" w:type="dxa"/>
+          </w:tcPr>
+          <w:p>
+            <w:pPr>
+              <w:cnfStyle w:val="100000000000" w:firstRow="1" w:lastRow="0" w:firstColumn="0" w:lastColumn="0" w:oddVBand="0" w:evenVBand="0" w:oddHBand="0" w:evenHBand="0" w:firstRowFirstColumn="0" w:firstRowLastColumn="0" w:lastRowFirstColumn="0" w:lastRowLastColumn="0"/>
+            </w:pPr>
+            <w:r>
+              <w:t>Expected Outcome</w:t>
+            </w:r>
+          </w:p>
+        </w:tc>
+      </w:tr>
+      <w:tr>
+        <w:trPr>
+          <w:cnfStyle w:val="000000100000" w:firstRow="0" w:lastRow="0" w:firstColumn="0" w:lastColumn="0" w:oddVBand="0" w:evenVBand="0" w:oddHBand="1" w:evenHBand="0" w:firstRowFirstColumn="0" w:firstRowLastColumn="0" w:lastRowFirstColumn="0" w:lastRowLastColumn="0"/>
+        </w:trPr>
+        <w:tc>
+          <w:tcPr>
+            <w:cnfStyle w:val="001000000000" w:firstRow="0" w:lastRow="0" w:firstColumn="1" w:lastColumn="0" w:oddVBand="0" w:evenVBand="0" w:oddHBand="0" w:evenHBand="0" w:firstRowFirstColumn="0" w:firstRowLastColumn="0" w:lastRowFirstColumn="0" w:lastRowLastColumn="0"/>
+            <w:tcW w:w="990" w:type="dxa"/>
+          </w:tcPr>
+          <w:p>
+            <w:pPr>
+              <w:rPr>
+                <w:b w:val="0"/>
+              </w:rPr>
+            </w:pPr>
+            <w:r>
+              <w:rPr>
+                <w:b w:val="0"/>
+              </w:rPr>
+              <w:t>1</w:t>
+            </w:r>
+          </w:p>
+        </w:tc>
+        <w:tc>
+          <w:tcPr>
+            <w:tcW w:w="3647" w:type="dxa"/>
+          </w:tcPr>
+          <w:p>
+            <w:pPr>
+              <w:cnfStyle w:val="000000100000" w:firstRow="0" w:lastRow="0" w:firstColumn="0" w:lastColumn="0" w:oddVBand="0" w:evenVBand="0" w:oddHBand="1" w:evenHBand="0" w:firstRowFirstColumn="0" w:firstRowLastColumn="0" w:lastRowFirstColumn="0" w:lastRowLastColumn="0"/>
+            </w:pPr>
+            <w:r>
+              <w:t>User clicks on card from supply to buy it, but has insufficient coins:</w:t>
+            </w:r>
+          </w:p>
+          <w:p>
+            <w:pPr>
+              <w:cnfStyle w:val="000000100000" w:firstRow="0" w:lastRow="0" w:firstColumn="0" w:lastColumn="0" w:oddVBand="0" w:evenVBand="0" w:oddHBand="1" w:evenHBand="0" w:firstRowFirstColumn="0" w:firstRowLastColumn="0" w:lastRowFirstColumn="0" w:lastRowLastColumn="0"/>
+            </w:pPr>
+          </w:p>
+        </w:tc>
+        <w:tc>
+          <w:tcPr>
+            <w:tcW w:w="3780" w:type="dxa"/>
+          </w:tcPr>
+          <w:p>
+            <w:pPr>
+              <w:cnfStyle w:val="000000100000" w:firstRow="0" w:lastRow="0" w:firstColumn="0" w:lastColumn="0" w:oddVBand="0" w:evenVBand="0" w:oddHBand="1" w:evenHBand="0" w:firstRowFirstColumn="0" w:firstRowLastColumn="0" w:lastRowFirstColumn="0" w:lastRowLastColumn="0"/>
+            </w:pPr>
+            <w:proofErr w:type="spellStart"/>
+            <w:proofErr w:type="gramStart"/>
+            <w:r>
+              <w:t>GetPrice</w:t>
+            </w:r>
+            <w:proofErr w:type="spellEnd"/>
+            <w:r>
+              <w:t>(</w:t>
+            </w:r>
+            <w:proofErr w:type="gramEnd"/>
+            <w:r>
+              <w:t>) returns: “insufficient coins”</w:t>
+            </w:r>
+          </w:p>
+          <w:p>
+            <w:pPr>
+              <w:cnfStyle w:val="000000100000" w:firstRow="0" w:lastRow="0" w:firstColumn="0" w:lastColumn="0" w:oddVBand="0" w:evenVBand="0" w:oddHBand="1" w:evenHBand="0" w:firstRowFirstColumn="0" w:firstRowLastColumn="0" w:lastRowFirstColumn="0" w:lastRowLastColumn="0"/>
+            </w:pPr>
+          </w:p>
+        </w:tc>
+      </w:tr>
+      <w:tr>
+        <w:tc>
+          <w:tcPr>
+            <w:cnfStyle w:val="001000000000" w:firstRow="0" w:lastRow="0" w:firstColumn="1" w:lastColumn="0" w:oddVBand="0" w:evenVBand="0" w:oddHBand="0" w:evenHBand="0" w:firstRowFirstColumn="0" w:firstRowLastColumn="0" w:lastRowFirstColumn="0" w:lastRowLastColumn="0"/>
+            <w:tcW w:w="990" w:type="dxa"/>
+          </w:tcPr>
+          <w:p>
+            <w:pPr>
+              <w:rPr>
+                <w:b w:val="0"/>
+              </w:rPr>
+            </w:pPr>
+            <w:r>
+              <w:rPr>
+                <w:b w:val="0"/>
+              </w:rPr>
+              <w:t>2</w:t>
+            </w:r>
+          </w:p>
+        </w:tc>
+        <w:tc>
+          <w:tcPr>
+            <w:tcW w:w="3647" w:type="dxa"/>
+          </w:tcPr>
+          <w:p>
+            <w:pPr>
+              <w:cnfStyle w:val="000000000000" w:firstRow="0" w:lastRow="0" w:firstColumn="0" w:lastColumn="0" w:oddVBand="0" w:evenVBand="0" w:oddHBand="0" w:evenHBand="0" w:firstRowFirstColumn="0" w:firstRowLastColumn="0" w:lastRowFirstColumn="0" w:lastRowLastColumn="0"/>
+            </w:pPr>
+            <w:r>
+              <w:t>User clicks on card from supply to buy it and has sufficient coins:</w:t>
+            </w:r>
+          </w:p>
+          <w:p>
+            <w:pPr>
+              <w:cnfStyle w:val="000000000000" w:firstRow="0" w:lastRow="0" w:firstColumn="0" w:lastColumn="0" w:oddVBand="0" w:evenVBand="0" w:oddHBand="0" w:evenHBand="0" w:firstRowFirstColumn="0" w:firstRowLastColumn="0" w:lastRowFirstColumn="0" w:lastRowLastColumn="0"/>
+            </w:pPr>
+          </w:p>
+        </w:tc>
+        <w:tc>
+          <w:tcPr>
+            <w:tcW w:w="3780" w:type="dxa"/>
+          </w:tcPr>
+          <w:p>
+            <w:pPr>
+              <w:cnfStyle w:val="000000000000" w:firstRow="0" w:lastRow="0" w:firstColumn="0" w:lastColumn="0" w:oddVBand="0" w:evenVBand="0" w:oddHBand="0" w:evenHBand="0" w:firstRowFirstColumn="0" w:firstRowLastColumn="0" w:lastRowFirstColumn="0" w:lastRowLastColumn="0"/>
+            </w:pPr>
+            <w:proofErr w:type="spellStart"/>
+            <w:proofErr w:type="gramStart"/>
+            <w:r>
+              <w:t>GetPrice</w:t>
+            </w:r>
+            <w:proofErr w:type="spellEnd"/>
+            <w:r>
+              <w:t>(</w:t>
+            </w:r>
+            <w:proofErr w:type="gramEnd"/>
+            <w:r>
+              <w:t>) returns: “sufficient coins”</w:t>
+            </w:r>
+          </w:p>
+        </w:tc>
+      </w:tr>
+      <w:tr>
+        <w:trPr>
+          <w:cnfStyle w:val="000000100000" w:firstRow="0" w:lastRow="0" w:firstColumn="0" w:lastColumn="0" w:oddVBand="0" w:evenVBand="0" w:oddHBand="1" w:evenHBand="0" w:firstRowFirstColumn="0" w:firstRowLastColumn="0" w:lastRowFirstColumn="0" w:lastRowLastColumn="0"/>
+        </w:trPr>
+        <w:tc>
+          <w:tcPr>
+            <w:cnfStyle w:val="001000000000" w:firstRow="0" w:lastRow="0" w:firstColumn="1" w:lastColumn="0" w:oddVBand="0" w:evenVBand="0" w:oddHBand="0" w:evenHBand="0" w:firstRowFirstColumn="0" w:firstRowLastColumn="0" w:lastRowFirstColumn="0" w:lastRowLastColumn="0"/>
+            <w:tcW w:w="990" w:type="dxa"/>
+          </w:tcPr>
+          <w:p>
+            <w:pPr>
+              <w:rPr>
+                <w:b w:val="0"/>
+              </w:rPr>
+            </w:pPr>
+            <w:r>
+              <w:rPr>
+                <w:b w:val="0"/>
+              </w:rPr>
+              <w:t>3</w:t>
+            </w:r>
+          </w:p>
+        </w:tc>
+        <w:tc>
+          <w:tcPr>
+            <w:tcW w:w="3647" w:type="dxa"/>
+          </w:tcPr>
+          <w:p>
+            <w:pPr>
+              <w:cnfStyle w:val="000000100000" w:firstRow="0" w:lastRow="0" w:firstColumn="0" w:lastColumn="0" w:oddVBand="0" w:evenVBand="0" w:oddHBand="1" w:evenHBand="0" w:firstRowFirstColumn="0" w:firstRowLastColumn="0" w:lastRowFirstColumn="0" w:lastRowLastColumn="0"/>
+            </w:pPr>
+            <w:r>
+              <w:t>Three decks in the supply have been depleted</w:t>
+            </w:r>
+          </w:p>
+        </w:tc>
+        <w:tc>
+          <w:tcPr>
+            <w:tcW w:w="3780" w:type="dxa"/>
+          </w:tcPr>
+          <w:p>
+            <w:pPr>
+              <w:cnfStyle w:val="000000100000" w:firstRow="0" w:lastRow="0" w:firstColumn="0" w:lastColumn="0" w:oddVBand="0" w:evenVBand="0" w:oddHBand="1" w:evenHBand="0" w:firstRowFirstColumn="0" w:firstRowLastColumn="0" w:lastRowFirstColumn="0" w:lastRowLastColumn="0"/>
+            </w:pPr>
+            <w:proofErr w:type="spellStart"/>
+            <w:proofErr w:type="gramStart"/>
+            <w:r>
+              <w:t>endGame</w:t>
+            </w:r>
+            <w:proofErr w:type="spellEnd"/>
+            <w:r>
+              <w:t>(</w:t>
+            </w:r>
+            <w:proofErr w:type="gramEnd"/>
+            <w:r>
+              <w:t>) returns the player scores</w:t>
+            </w:r>
+          </w:p>
+        </w:tc>
+      </w:tr>
+      <w:tr>
+        <w:tc>
+          <w:tcPr>
+            <w:cnfStyle w:val="001000000000" w:firstRow="0" w:lastRow="0" w:firstColumn="1" w:lastColumn="0" w:oddVBand="0" w:evenVBand="0" w:oddHBand="0" w:evenHBand="0" w:firstRowFirstColumn="0" w:firstRowLastColumn="0" w:lastRowFirstColumn="0" w:lastRowLastColumn="0"/>
+            <w:tcW w:w="990" w:type="dxa"/>
+          </w:tcPr>
+          <w:p>
+            <w:pPr>
+              <w:rPr>
+                <w:b w:val="0"/>
+              </w:rPr>
+            </w:pPr>
+            <w:r>
+              <w:rPr>
+                <w:b w:val="0"/>
+              </w:rPr>
+              <w:t>4</w:t>
+            </w:r>
+          </w:p>
+        </w:tc>
+        <w:tc>
+          <w:tcPr>
+            <w:tcW w:w="3647" w:type="dxa"/>
+          </w:tcPr>
+          <w:p>
+            <w:pPr>
+              <w:cnfStyle w:val="000000000000" w:firstRow="0" w:lastRow="0" w:firstColumn="0" w:lastColumn="0" w:oddVBand="0" w:evenVBand="0" w:oddHBand="0" w:evenHBand="0" w:firstRowFirstColumn="0" w:firstRowLastColumn="0" w:lastRowFirstColumn="0" w:lastRowLastColumn="0"/>
+            </w:pPr>
+            <w:r>
+              <w:t>User clicks “End Turn” button</w:t>
+            </w:r>
+          </w:p>
+        </w:tc>
+        <w:tc>
+          <w:tcPr>
+            <w:tcW w:w="3780" w:type="dxa"/>
+          </w:tcPr>
+          <w:p>
+            <w:pPr>
+              <w:cnfStyle w:val="000000000000" w:firstRow="0" w:lastRow="0" w:firstColumn="0" w:lastColumn="0" w:oddVBand="0" w:evenVBand="0" w:oddHBand="0" w:evenHBand="0" w:firstRowFirstColumn="0" w:firstRowLastColumn="0" w:lastRowFirstColumn="0" w:lastRowLastColumn="0"/>
+            </w:pPr>
+            <w:proofErr w:type="spellStart"/>
+            <w:proofErr w:type="gramStart"/>
+            <w:r>
+              <w:t>EndTurn</w:t>
+            </w:r>
+            <w:proofErr w:type="spellEnd"/>
+            <w:r>
+              <w:t>(</w:t>
+            </w:r>
+            <w:proofErr w:type="gramEnd"/>
+            <w:r>
+              <w:t xml:space="preserve">) returns a player object, and </w:t>
+            </w:r>
+          </w:p>
+        </w:tc>
+      </w:tr>
+      <w:tr>
+        <w:trPr>
+          <w:cnfStyle w:val="000000100000" w:firstRow="0" w:lastRow="0" w:firstColumn="0" w:lastColumn="0" w:oddVBand="0" w:evenVBand="0" w:oddHBand="1" w:evenHBand="0" w:firstRowFirstColumn="0" w:firstRowLastColumn="0" w:lastRowFirstColumn="0" w:lastRowLastColumn="0"/>
+        </w:trPr>
+        <w:tc>
+          <w:tcPr>
+            <w:cnfStyle w:val="001000000000" w:firstRow="0" w:lastRow="0" w:firstColumn="1" w:lastColumn="0" w:oddVBand="0" w:evenVBand="0" w:oddHBand="0" w:evenHBand="0" w:firstRowFirstColumn="0" w:firstRowLastColumn="0" w:lastRowFirstColumn="0" w:lastRowLastColumn="0"/>
+            <w:tcW w:w="990" w:type="dxa"/>
+          </w:tcPr>
+          <w:p>
+            <w:pPr>
+              <w:rPr>
+                <w:b w:val="0"/>
+              </w:rPr>
+            </w:pPr>
+            <w:r>
+              <w:rPr>
+                <w:b w:val="0"/>
+              </w:rPr>
+              <w:t>5</w:t>
+            </w:r>
+          </w:p>
+        </w:tc>
+        <w:tc>
+          <w:tcPr>
+            <w:tcW w:w="3647" w:type="dxa"/>
+          </w:tcPr>
+          <w:p>
+            <w:pPr>
+              <w:cnfStyle w:val="000000100000" w:firstRow="0" w:lastRow="0" w:firstColumn="0" w:lastColumn="0" w:oddVBand="0" w:evenVBand="0" w:oddHBand="1" w:evenHBand="0" w:firstRowFirstColumn="0" w:firstRowLastColumn="0" w:lastRowFirstColumn="0" w:lastRowLastColumn="0"/>
+            </w:pPr>
+            <w:r>
+              <w:t>User clicks “New Game” button</w:t>
+            </w:r>
+          </w:p>
+        </w:tc>
+        <w:tc>
+          <w:tcPr>
+            <w:tcW w:w="3780" w:type="dxa"/>
+          </w:tcPr>
+          <w:p>
+            <w:pPr>
+              <w:cnfStyle w:val="000000100000" w:firstRow="0" w:lastRow="0" w:firstColumn="0" w:lastColumn="0" w:oddVBand="0" w:evenVBand="0" w:oddHBand="1" w:evenHBand="0" w:firstRowFirstColumn="0" w:firstRowLastColumn="0" w:lastRowFirstColumn="0" w:lastRowLastColumn="0"/>
+            </w:pPr>
+            <w:r>
+              <w:t>Page is refreshed</w:t>
+            </w:r>
+          </w:p>
+        </w:tc>
+      </w:tr>
+      <w:tr>
+        <w:tc>
+          <w:tcPr>
+            <w:cnfStyle w:val="001000000000" w:firstRow="0" w:lastRow="0" w:firstColumn="1" w:lastColumn="0" w:oddVBand="0" w:evenVBand="0" w:oddHBand="0" w:evenHBand="0" w:firstRowFirstColumn="0" w:firstRowLastColumn="0" w:lastRowFirstColumn="0" w:lastRowLastColumn="0"/>
+            <w:tcW w:w="990" w:type="dxa"/>
+          </w:tcPr>
+          <w:p>
+            <w:pPr>
+              <w:rPr>
+                <w:b w:val="0"/>
+              </w:rPr>
+            </w:pPr>
+            <w:r>
+              <w:rPr>
+                <w:b w:val="0"/>
+              </w:rPr>
+              <w:t>6</w:t>
+            </w:r>
+          </w:p>
+        </w:tc>
+        <w:tc>
+          <w:tcPr>
+            <w:tcW w:w="3647" w:type="dxa"/>
+          </w:tcPr>
+          <w:p>
+            <w:pPr>
+              <w:cnfStyle w:val="000000000000" w:firstRow="0" w:lastRow="0" w:firstColumn="0" w:lastColumn="0" w:oddVBand="0" w:evenVBand="0" w:oddHBand="0" w:evenHBand="0" w:firstRowFirstColumn="0" w:firstRowLastColumn="0" w:lastRowFirstColumn="0" w:lastRowLastColumn="0"/>
+            </w:pPr>
+            <w:r>
+              <w:t>User clicks “High Scores” button</w:t>
+            </w:r>
+          </w:p>
+        </w:tc>
+        <w:tc>
+          <w:tcPr>
+            <w:tcW w:w="3780" w:type="dxa"/>
+          </w:tcPr>
+          <w:p>
+            <w:pPr>
+              <w:cnfStyle w:val="000000000000" w:firstRow="0" w:lastRow="0" w:firstColumn="0" w:lastColumn="0" w:oddVBand="0" w:evenVBand="0" w:oddHBand="0" w:evenHBand="0" w:firstRowFirstColumn="0" w:firstRowLastColumn="0" w:lastRowFirstColumn="0" w:lastRowLastColumn="0"/>
+            </w:pPr>
+            <w:r>
+              <w:t>High Scores page opens in browser</w:t>
+            </w:r>
+          </w:p>
+        </w:tc>
+      </w:tr>
+      <w:tr>
+        <w:trPr>
+          <w:cnfStyle w:val="000000100000" w:firstRow="0" w:lastRow="0" w:firstColumn="0" w:lastColumn="0" w:oddVBand="0" w:evenVBand="0" w:oddHBand="1" w:evenHBand="0" w:firstRowFirstColumn="0" w:firstRowLastColumn="0" w:lastRowFirstColumn="0" w:lastRowLastColumn="0"/>
+        </w:trPr>
+        <w:tc>
+          <w:tcPr>
+            <w:cnfStyle w:val="001000000000" w:firstRow="0" w:lastRow="0" w:firstColumn="1" w:lastColumn="0" w:oddVBand="0" w:evenVBand="0" w:oddHBand="0" w:evenHBand="0" w:firstRowFirstColumn="0" w:firstRowLastColumn="0" w:lastRowFirstColumn="0" w:lastRowLastColumn="0"/>
+            <w:tcW w:w="990" w:type="dxa"/>
+          </w:tcPr>
+          <w:p>
+            <w:pPr>
+              <w:rPr>
+                <w:b w:val="0"/>
+              </w:rPr>
+            </w:pPr>
+            <w:r>
+              <w:rPr>
+                <w:b w:val="0"/>
+              </w:rPr>
+              <w:t>7</w:t>
+            </w:r>
+          </w:p>
+        </w:tc>
+        <w:tc>
+          <w:tcPr>
+            <w:tcW w:w="3647" w:type="dxa"/>
+          </w:tcPr>
+          <w:p>
+            <w:pPr>
+              <w:cnfStyle w:val="000000100000" w:firstRow="0" w:lastRow="0" w:firstColumn="0" w:lastColumn="0" w:oddVBand="0" w:evenVBand="0" w:oddHBand="1" w:evenHBand="0" w:firstRowFirstColumn="0" w:firstRowLastColumn="0" w:lastRowFirstColumn="0" w:lastRowLastColumn="0"/>
+            </w:pPr>
+            <w:r>
+              <w:t>User clicks on the trash card</w:t>
+            </w:r>
+          </w:p>
+        </w:tc>
+        <w:tc>
+          <w:tcPr>
+            <w:tcW w:w="3780" w:type="dxa"/>
+          </w:tcPr>
+          <w:p>
+            <w:pPr>
+              <w:cnfStyle w:val="000000100000" w:firstRow="0" w:lastRow="0" w:firstColumn="0" w:lastColumn="0" w:oddVBand="0" w:evenVBand="0" w:oddHBand="1" w:evenHBand="0" w:firstRowFirstColumn="0" w:firstRowLastColumn="0" w:lastRowFirstColumn="0" w:lastRowLastColumn="0"/>
+            </w:pPr>
+            <w:proofErr w:type="spellStart"/>
+            <w:proofErr w:type="gramStart"/>
+            <w:r>
+              <w:t>trashCard</w:t>
+            </w:r>
+            <w:proofErr w:type="spellEnd"/>
+            <w:r>
+              <w:t>(</w:t>
+            </w:r>
+            <w:proofErr w:type="gramEnd"/>
+            <w:r>
+              <w:t>) returns the next card the user clicks on</w:t>
+            </w:r>
+          </w:p>
+        </w:tc>
+      </w:tr>
+    </w:tbl>
+    <w:p/>
+    <w:p>
+      <w:pPr>
+        <w:pStyle w:val="Heading2"/>
+      </w:pPr>
+      <w:bookmarkStart w:id="44" w:name="_Toc496278711"/>
+      <w:r>
+        <w:t>Test Coverage</w:t>
+      </w:r>
+      <w:bookmarkEnd w:id="44"/>
+    </w:p>
+    <w:p>
+      <w:r>
+        <w:t>Since all the code hasn’t been written yet, the coverage may not be completely accurate. We could test all the arrays for the player hand, player discard pile, and all the supply arrays with their objects, but those are mostly static, and testing the count for every card pile seems counterproductive.</w:t>
+      </w:r>
+    </w:p>
+    <w:p>
+      <w:r>
+        <w:t>A good estimate for the test coverage would be about 60 percent, we can certainly add more tests as we add more code, but some of the things that could be tested don’t need to be tested.</w:t>
+      </w:r>
+    </w:p>
+    <w:p/>
+    <w:p>
+      <w:pPr>
+        <w:pStyle w:val="Heading2"/>
+      </w:pPr>
+      <w:bookmarkStart w:id="45" w:name="_Toc496278712"/>
+      <w:r>
+        <w:t>Integration Testing Strategy</w:t>
+      </w:r>
+      <w:bookmarkEnd w:id="45"/>
+    </w:p>
+    <w:p>
+      <w:r>
+        <w:t>We plan to use a top down integration testing strategy so that we can start testing the program as a prototype. Top down also allows us to find major design flaws before smaller ones which is valuable if we can’t complete as much as we’d hoped to.</w:t>
+      </w:r>
+    </w:p>
+    <w:p/>
+    <w:p/>
+    <w:p>
+      <w:pPr>
+        <w:pStyle w:val="Heading1"/>
+      </w:pPr>
+      <w:r>
+        <w:t>History of work</w:t>
+      </w:r>
+    </w:p>
+    <w:p>
+      <w:r>
+        <w:t xml:space="preserve">So far, the plans for this program have stayed mostly the same. However, because we’ve lost a team member, and another team member doesn’t have as much time as we originally thought he would, we may have to leave out the A.I. </w:t>
+      </w:r>
+    </w:p>
+    <w:tbl>
+      <w:tblPr>
+        <w:tblStyle w:val="GridTable5Dark-Accent1"/>
+        <w:tblW w:w="0" w:type="auto"/>
+        <w:tblLook w:val="04A0" w:firstRow="1" w:lastRow="0" w:firstColumn="1" w:lastColumn="0" w:noHBand="0" w:noVBand="1"/>
+      </w:tblPr>
+      <w:tblGrid>
+        <w:gridCol w:w="2337"/>
+        <w:gridCol w:w="2337"/>
+        <w:gridCol w:w="2338"/>
+        <w:gridCol w:w="2338"/>
+      </w:tblGrid>
+      <w:tr>
+        <w:trPr>
+          <w:cnfStyle w:val="100000000000" w:firstRow="1" w:lastRow="0" w:firstColumn="0" w:lastColumn="0" w:oddVBand="0" w:evenVBand="0" w:oddHBand="0" w:evenHBand="0" w:firstRowFirstColumn="0" w:firstRowLastColumn="0" w:lastRowFirstColumn="0" w:lastRowLastColumn="0"/>
+        </w:trPr>
+        <w:tc>
+          <w:tcPr>
+            <w:cnfStyle w:val="001000000000" w:firstRow="0" w:lastRow="0" w:firstColumn="1" w:lastColumn="0" w:oddVBand="0" w:evenVBand="0" w:oddHBand="0" w:evenHBand="0" w:firstRowFirstColumn="0" w:firstRowLastColumn="0" w:lastRowFirstColumn="0" w:lastRowLastColumn="0"/>
+            <w:tcW w:w="2337" w:type="dxa"/>
+          </w:tcPr>
+          <w:p/>
+        </w:tc>
+        <w:tc>
+          <w:tcPr>
+            <w:tcW w:w="2337" w:type="dxa"/>
+          </w:tcPr>
+          <w:p>
+            <w:pPr>
+              <w:cnfStyle w:val="100000000000" w:firstRow="1" w:lastRow="0" w:firstColumn="0" w:lastColumn="0" w:oddVBand="0" w:evenVBand="0" w:oddHBand="0" w:evenHBand="0" w:firstRowFirstColumn="0" w:firstRowLastColumn="0" w:lastRowFirstColumn="0" w:lastRowLastColumn="0"/>
+            </w:pPr>
+            <w:r>
+              <w:t>Brent</w:t>
+            </w:r>
+          </w:p>
+        </w:tc>
+        <w:tc>
+          <w:tcPr>
+            <w:tcW w:w="2338" w:type="dxa"/>
+          </w:tcPr>
+          <w:p>
+            <w:pPr>
+              <w:cnfStyle w:val="100000000000" w:firstRow="1" w:lastRow="0" w:firstColumn="0" w:lastColumn="0" w:oddVBand="0" w:evenVBand="0" w:oddHBand="0" w:evenHBand="0" w:firstRowFirstColumn="0" w:firstRowLastColumn="0" w:lastRowFirstColumn="0" w:lastRowLastColumn="0"/>
+            </w:pPr>
+            <w:r>
+              <w:t>Carlos</w:t>
+            </w:r>
+          </w:p>
+        </w:tc>
+        <w:tc>
+          <w:tcPr>
+            <w:tcW w:w="2338" w:type="dxa"/>
+          </w:tcPr>
+          <w:p>
+            <w:pPr>
+              <w:cnfStyle w:val="100000000000" w:firstRow="1" w:lastRow="0" w:firstColumn="0" w:lastColumn="0" w:oddVBand="0" w:evenVBand="0" w:oddHBand="0" w:evenHBand="0" w:firstRowFirstColumn="0" w:firstRowLastColumn="0" w:lastRowFirstColumn="0" w:lastRowLastColumn="0"/>
+            </w:pPr>
+            <w:r>
+              <w:t>Matt</w:t>
+            </w:r>
+          </w:p>
+        </w:tc>
+      </w:tr>
+      <w:tr>
+        <w:trPr>
+          <w:cnfStyle w:val="000000100000" w:firstRow="0" w:lastRow="0" w:firstColumn="0" w:lastColumn="0" w:oddVBand="0" w:evenVBand="0" w:oddHBand="1" w:evenHBand="0" w:firstRowFirstColumn="0" w:firstRowLastColumn="0" w:lastRowFirstColumn="0" w:lastRowLastColumn="0"/>
+        </w:trPr>
+        <w:tc>
+          <w:tcPr>
+            <w:cnfStyle w:val="001000000000" w:firstRow="0" w:lastRow="0" w:firstColumn="1" w:lastColumn="0" w:oddVBand="0" w:evenVBand="0" w:oddHBand="0" w:evenHBand="0" w:firstRowFirstColumn="0" w:firstRowLastColumn="0" w:lastRowFirstColumn="0" w:lastRowLastColumn="0"/>
+            <w:tcW w:w="2337" w:type="dxa"/>
+          </w:tcPr>
+          <w:p>
+            <w:r>
+              <w:t>Front-end Code</w:t>
+            </w:r>
+          </w:p>
+        </w:tc>
+        <w:tc>
+          <w:tcPr>
+            <w:tcW w:w="2337" w:type="dxa"/>
+          </w:tcPr>
+          <w:p>
+            <w:pPr>
+              <w:cnfStyle w:val="000000100000" w:firstRow="0" w:lastRow="0" w:firstColumn="0" w:lastColumn="0" w:oddVBand="0" w:evenVBand="0" w:oddHBand="1" w:evenHBand="0" w:firstRowFirstColumn="0" w:firstRowLastColumn="0" w:lastRowFirstColumn="0" w:lastRowLastColumn="0"/>
+            </w:pPr>
+            <w:r>
+              <w:t>10%</w:t>
+            </w:r>
+          </w:p>
+        </w:tc>
+        <w:tc>
+          <w:tcPr>
+            <w:tcW w:w="2338" w:type="dxa"/>
+          </w:tcPr>
+          <w:p>
+            <w:pPr>
+              <w:cnfStyle w:val="000000100000" w:firstRow="0" w:lastRow="0" w:firstColumn="0" w:lastColumn="0" w:oddVBand="0" w:evenVBand="0" w:oddHBand="1" w:evenHBand="0" w:firstRowFirstColumn="0" w:firstRowLastColumn="0" w:lastRowFirstColumn="0" w:lastRowLastColumn="0"/>
+            </w:pPr>
+            <w:r>
+              <w:t>90%</w:t>
+            </w:r>
+          </w:p>
+        </w:tc>
+        <w:tc>
+          <w:tcPr>
+            <w:tcW w:w="2338" w:type="dxa"/>
+          </w:tcPr>
+          <w:p>
+            <w:pPr>
+              <w:cnfStyle w:val="000000100000" w:firstRow="0" w:lastRow="0" w:firstColumn="0" w:lastColumn="0" w:oddVBand="0" w:evenVBand="0" w:oddHBand="1" w:evenHBand="0" w:firstRowFirstColumn="0" w:firstRowLastColumn="0" w:lastRowFirstColumn="0" w:lastRowLastColumn="0"/>
+            </w:pPr>
+          </w:p>
+        </w:tc>
+      </w:tr>
+      <w:tr>
+        <w:tc>
+          <w:tcPr>
+            <w:cnfStyle w:val="001000000000" w:firstRow="0" w:lastRow="0" w:firstColumn="1" w:lastColumn="0" w:oddVBand="0" w:evenVBand="0" w:oddHBand="0" w:evenHBand="0" w:firstRowFirstColumn="0" w:firstRowLastColumn="0" w:lastRowFirstColumn="0" w:lastRowLastColumn="0"/>
+            <w:tcW w:w="2337" w:type="dxa"/>
+          </w:tcPr>
+          <w:p>
+            <w:r>
+              <w:t>Decks</w:t>
+            </w:r>
+          </w:p>
+        </w:tc>
+        <w:tc>
+          <w:tcPr>
+            <w:tcW w:w="2337" w:type="dxa"/>
+          </w:tcPr>
+          <w:p>
+            <w:pPr>
+              <w:cnfStyle w:val="000000000000" w:firstRow="0" w:lastRow="0" w:firstColumn="0" w:lastColumn="0" w:oddVBand="0" w:evenVBand="0" w:oddHBand="0" w:evenHBand="0" w:firstRowFirstColumn="0" w:firstRowLastColumn="0" w:lastRowFirstColumn="0" w:lastRowLastColumn="0"/>
+            </w:pPr>
+            <w:r>
+              <w:t>80%</w:t>
+            </w:r>
+          </w:p>
+        </w:tc>
+        <w:tc>
+          <w:tcPr>
+            <w:tcW w:w="2338" w:type="dxa"/>
+          </w:tcPr>
+          <w:p>
+            <w:pPr>
+              <w:cnfStyle w:val="000000000000" w:firstRow="0" w:lastRow="0" w:firstColumn="0" w:lastColumn="0" w:oddVBand="0" w:evenVBand="0" w:oddHBand="0" w:evenHBand="0" w:firstRowFirstColumn="0" w:firstRowLastColumn="0" w:lastRowFirstColumn="0" w:lastRowLastColumn="0"/>
+            </w:pPr>
+          </w:p>
+        </w:tc>
+        <w:tc>
+          <w:tcPr>
+            <w:tcW w:w="2338" w:type="dxa"/>
+          </w:tcPr>
+          <w:p>
+            <w:pPr>
+              <w:cnfStyle w:val="000000000000" w:firstRow="0" w:lastRow="0" w:firstColumn="0" w:lastColumn="0" w:oddVBand="0" w:evenVBand="0" w:oddHBand="0" w:evenHBand="0" w:firstRowFirstColumn="0" w:firstRowLastColumn="0" w:lastRowFirstColumn="0" w:lastRowLastColumn="0"/>
+            </w:pPr>
+            <w:r>
+              <w:t>20%</w:t>
+            </w:r>
+          </w:p>
+        </w:tc>
+      </w:tr>
+      <w:tr>
+        <w:trPr>
+          <w:cnfStyle w:val="000000100000" w:firstRow="0" w:lastRow="0" w:firstColumn="0" w:lastColumn="0" w:oddVBand="0" w:evenVBand="0" w:oddHBand="1" w:evenHBand="0" w:firstRowFirstColumn="0" w:firstRowLastColumn="0" w:lastRowFirstColumn="0" w:lastRowLastColumn="0"/>
+        </w:trPr>
+        <w:tc>
+          <w:tcPr>
+            <w:cnfStyle w:val="001000000000" w:firstRow="0" w:lastRow="0" w:firstColumn="1" w:lastColumn="0" w:oddVBand="0" w:evenVBand="0" w:oddHBand="0" w:evenHBand="0" w:firstRowFirstColumn="0" w:firstRowLastColumn="0" w:lastRowFirstColumn="0" w:lastRowLastColumn="0"/>
+            <w:tcW w:w="2337" w:type="dxa"/>
+          </w:tcPr>
+          <w:p>
+            <w:r>
+              <w:t>Card Objects</w:t>
+            </w:r>
+          </w:p>
+        </w:tc>
+        <w:tc>
+          <w:tcPr>
+            <w:tcW w:w="2337" w:type="dxa"/>
+          </w:tcPr>
+          <w:p>
+            <w:pPr>
+              <w:cnfStyle w:val="000000100000" w:firstRow="0" w:lastRow="0" w:firstColumn="0" w:lastColumn="0" w:oddVBand="0" w:evenVBand="0" w:oddHBand="1" w:evenHBand="0" w:firstRowFirstColumn="0" w:firstRowLastColumn="0" w:lastRowFirstColumn="0" w:lastRowLastColumn="0"/>
+            </w:pPr>
+            <w:r>
+              <w:t>95%</w:t>
+            </w:r>
+          </w:p>
+        </w:tc>
+        <w:tc>
+          <w:tcPr>
+            <w:tcW w:w="2338" w:type="dxa"/>
+          </w:tcPr>
+          <w:p>
+            <w:pPr>
+              <w:cnfStyle w:val="000000100000" w:firstRow="0" w:lastRow="0" w:firstColumn="0" w:lastColumn="0" w:oddVBand="0" w:evenVBand="0" w:oddHBand="1" w:evenHBand="0" w:firstRowFirstColumn="0" w:firstRowLastColumn="0" w:lastRowFirstColumn="0" w:lastRowLastColumn="0"/>
+            </w:pPr>
+          </w:p>
+        </w:tc>
+        <w:tc>
+          <w:tcPr>
+            <w:tcW w:w="2338" w:type="dxa"/>
+          </w:tcPr>
+          <w:p>
+            <w:pPr>
+              <w:cnfStyle w:val="000000100000" w:firstRow="0" w:lastRow="0" w:firstColumn="0" w:lastColumn="0" w:oddVBand="0" w:evenVBand="0" w:oddHBand="1" w:evenHBand="0" w:firstRowFirstColumn="0" w:firstRowLastColumn="0" w:lastRowFirstColumn="0" w:lastRowLastColumn="0"/>
+            </w:pPr>
+            <w:r>
+              <w:t>5%</w:t>
+            </w:r>
+          </w:p>
+        </w:tc>
+      </w:tr>
+      <w:tr>
+        <w:tc>
+          <w:tcPr>
+            <w:cnfStyle w:val="001000000000" w:firstRow="0" w:lastRow="0" w:firstColumn="1" w:lastColumn="0" w:oddVBand="0" w:evenVBand="0" w:oddHBand="0" w:evenHBand="0" w:firstRowFirstColumn="0" w:firstRowLastColumn="0" w:lastRowFirstColumn="0" w:lastRowLastColumn="0"/>
+            <w:tcW w:w="2337" w:type="dxa"/>
+          </w:tcPr>
+          <w:p>
+            <w:r>
+              <w:t>Hand Deck</w:t>
+            </w:r>
+          </w:p>
+        </w:tc>
+        <w:tc>
+          <w:tcPr>
+            <w:tcW w:w="2337" w:type="dxa"/>
+          </w:tcPr>
+          <w:p>
+            <w:pPr>
+              <w:cnfStyle w:val="000000000000" w:firstRow="0" w:lastRow="0" w:firstColumn="0" w:lastColumn="0" w:oddVBand="0" w:evenVBand="0" w:oddHBand="0" w:evenHBand="0" w:firstRowFirstColumn="0" w:firstRowLastColumn="0" w:lastRowFirstColumn="0" w:lastRowLastColumn="0"/>
+            </w:pPr>
+            <w:r>
+              <w:t>100%</w:t>
+            </w:r>
+          </w:p>
+        </w:tc>
+        <w:tc>
+          <w:tcPr>
+            <w:tcW w:w="2338" w:type="dxa"/>
+          </w:tcPr>
+          <w:p>
+            <w:pPr>
+              <w:cnfStyle w:val="000000000000" w:firstRow="0" w:lastRow="0" w:firstColumn="0" w:lastColumn="0" w:oddVBand="0" w:evenVBand="0" w:oddHBand="0" w:evenHBand="0" w:firstRowFirstColumn="0" w:firstRowLastColumn="0" w:lastRowFirstColumn="0" w:lastRowLastColumn="0"/>
+            </w:pPr>
+          </w:p>
+        </w:tc>
+        <w:tc>
+          <w:tcPr>
+            <w:tcW w:w="2338" w:type="dxa"/>
+          </w:tcPr>
+          <w:p>
+            <w:pPr>
+              <w:cnfStyle w:val="000000000000" w:firstRow="0" w:lastRow="0" w:firstColumn="0" w:lastColumn="0" w:oddVBand="0" w:evenVBand="0" w:oddHBand="0" w:evenHBand="0" w:firstRowFirstColumn="0" w:firstRowLastColumn="0" w:lastRowFirstColumn="0" w:lastRowLastColumn="0"/>
+            </w:pPr>
+          </w:p>
+        </w:tc>
+      </w:tr>
+      <w:tr>
+        <w:trPr>
+          <w:cnfStyle w:val="000000100000" w:firstRow="0" w:lastRow="0" w:firstColumn="0" w:lastColumn="0" w:oddVBand="0" w:evenVBand="0" w:oddHBand="1" w:evenHBand="0" w:firstRowFirstColumn="0" w:firstRowLastColumn="0" w:lastRowFirstColumn="0" w:lastRowLastColumn="0"/>
+        </w:trPr>
+        <w:tc>
+          <w:tcPr>
+            <w:cnfStyle w:val="001000000000" w:firstRow="0" w:lastRow="0" w:firstColumn="1" w:lastColumn="0" w:oddVBand="0" w:evenVBand="0" w:oddHBand="0" w:evenHBand="0" w:firstRowFirstColumn="0" w:firstRowLastColumn="0" w:lastRowFirstColumn="0" w:lastRowLastColumn="0"/>
+            <w:tcW w:w="2337" w:type="dxa"/>
+          </w:tcPr>
+          <w:p>
+            <w:r>
+              <w:t>Discard Pile Deck</w:t>
+            </w:r>
+          </w:p>
+        </w:tc>
+        <w:tc>
+          <w:tcPr>
+            <w:tcW w:w="2337" w:type="dxa"/>
+          </w:tcPr>
+          <w:p>
+            <w:pPr>
+              <w:cnfStyle w:val="000000100000" w:firstRow="0" w:lastRow="0" w:firstColumn="0" w:lastColumn="0" w:oddVBand="0" w:evenVBand="0" w:oddHBand="1" w:evenHBand="0" w:firstRowFirstColumn="0" w:firstRowLastColumn="0" w:lastRowFirstColumn="0" w:lastRowLastColumn="0"/>
+            </w:pPr>
+          </w:p>
+        </w:tc>
+        <w:tc>
+          <w:tcPr>
+            <w:tcW w:w="2338" w:type="dxa"/>
+          </w:tcPr>
+          <w:p>
+            <w:pPr>
+              <w:cnfStyle w:val="000000100000" w:firstRow="0" w:lastRow="0" w:firstColumn="0" w:lastColumn="0" w:oddVBand="0" w:evenVBand="0" w:oddHBand="1" w:evenHBand="0" w:firstRowFirstColumn="0" w:firstRowLastColumn="0" w:lastRowFirstColumn="0" w:lastRowLastColumn="0"/>
+            </w:pPr>
+            <w:r>
+              <w:t>25%</w:t>
+            </w:r>
+          </w:p>
+        </w:tc>
+        <w:tc>
+          <w:tcPr>
+            <w:tcW w:w="2338" w:type="dxa"/>
+          </w:tcPr>
+          <w:p>
+            <w:pPr>
+              <w:cnfStyle w:val="000000100000" w:firstRow="0" w:lastRow="0" w:firstColumn="0" w:lastColumn="0" w:oddVBand="0" w:evenVBand="0" w:oddHBand="1" w:evenHBand="0" w:firstRowFirstColumn="0" w:firstRowLastColumn="0" w:lastRowFirstColumn="0" w:lastRowLastColumn="0"/>
+            </w:pPr>
+          </w:p>
+        </w:tc>
+      </w:tr>
+      <w:tr>
+        <w:tc>
+          <w:tcPr>
+            <w:cnfStyle w:val="001000000000" w:firstRow="0" w:lastRow="0" w:firstColumn="1" w:lastColumn="0" w:oddVBand="0" w:evenVBand="0" w:oddHBand="0" w:evenHBand="0" w:firstRowFirstColumn="0" w:firstRowLastColumn="0" w:lastRowFirstColumn="0" w:lastRowLastColumn="0"/>
+            <w:tcW w:w="2337" w:type="dxa"/>
+          </w:tcPr>
+          <w:p>
+            <w:r>
+              <w:t>Trash Deck</w:t>
+            </w:r>
+          </w:p>
+        </w:tc>
+        <w:tc>
+          <w:tcPr>
+            <w:tcW w:w="2337" w:type="dxa"/>
+          </w:tcPr>
+          <w:p>
+            <w:pPr>
+              <w:cnfStyle w:val="000000000000" w:firstRow="0" w:lastRow="0" w:firstColumn="0" w:lastColumn="0" w:oddVBand="0" w:evenVBand="0" w:oddHBand="0" w:evenHBand="0" w:firstRowFirstColumn="0" w:firstRowLastColumn="0" w:lastRowFirstColumn="0" w:lastRowLastColumn="0"/>
+            </w:pPr>
+          </w:p>
+        </w:tc>
+        <w:tc>
+          <w:tcPr>
+            <w:tcW w:w="2338" w:type="dxa"/>
+          </w:tcPr>
+          <w:p>
+            <w:pPr>
+              <w:cnfStyle w:val="000000000000" w:firstRow="0" w:lastRow="0" w:firstColumn="0" w:lastColumn="0" w:oddVBand="0" w:evenVBand="0" w:oddHBand="0" w:evenHBand="0" w:firstRowFirstColumn="0" w:firstRowLastColumn="0" w:lastRowFirstColumn="0" w:lastRowLastColumn="0"/>
+            </w:pPr>
+          </w:p>
+        </w:tc>
+        <w:tc>
+          <w:tcPr>
+            <w:tcW w:w="2338" w:type="dxa"/>
+          </w:tcPr>
+          <w:p>
+            <w:pPr>
+              <w:cnfStyle w:val="000000000000" w:firstRow="0" w:lastRow="0" w:firstColumn="0" w:lastColumn="0" w:oddVBand="0" w:evenVBand="0" w:oddHBand="0" w:evenHBand="0" w:firstRowFirstColumn="0" w:firstRowLastColumn="0" w:lastRowFirstColumn="0" w:lastRowLastColumn="0"/>
+            </w:pPr>
+          </w:p>
+        </w:tc>
+      </w:tr>
+      <w:tr>
+        <w:trPr>
+          <w:cnfStyle w:val="000000100000" w:firstRow="0" w:lastRow="0" w:firstColumn="0" w:lastColumn="0" w:oddVBand="0" w:evenVBand="0" w:oddHBand="1" w:evenHBand="0" w:firstRowFirstColumn="0" w:firstRowLastColumn="0" w:lastRowFirstColumn="0" w:lastRowLastColumn="0"/>
+        </w:trPr>
+        <w:tc>
+          <w:tcPr>
+            <w:cnfStyle w:val="001000000000" w:firstRow="0" w:lastRow="0" w:firstColumn="1" w:lastColumn="0" w:oddVBand="0" w:evenVBand="0" w:oddHBand="0" w:evenHBand="0" w:firstRowFirstColumn="0" w:firstRowLastColumn="0" w:lastRowFirstColumn="0" w:lastRowLastColumn="0"/>
+            <w:tcW w:w="2337" w:type="dxa"/>
+          </w:tcPr>
+          <w:p>
+            <w:r>
+              <w:t>New Game Function</w:t>
+            </w:r>
+          </w:p>
+        </w:tc>
+        <w:tc>
+          <w:tcPr>
+            <w:tcW w:w="2337" w:type="dxa"/>
+          </w:tcPr>
+          <w:p>
+            <w:pPr>
+              <w:cnfStyle w:val="000000100000" w:firstRow="0" w:lastRow="0" w:firstColumn="0" w:lastColumn="0" w:oddVBand="0" w:evenVBand="0" w:oddHBand="1" w:evenHBand="0" w:firstRowFirstColumn="0" w:firstRowLastColumn="0" w:lastRowFirstColumn="0" w:lastRowLastColumn="0"/>
+            </w:pPr>
+          </w:p>
+        </w:tc>
+        <w:tc>
+          <w:tcPr>
+            <w:tcW w:w="2338" w:type="dxa"/>
+          </w:tcPr>
+          <w:p>
+            <w:pPr>
+              <w:cnfStyle w:val="000000100000" w:firstRow="0" w:lastRow="0" w:firstColumn="0" w:lastColumn="0" w:oddVBand="0" w:evenVBand="0" w:oddHBand="1" w:evenHBand="0" w:firstRowFirstColumn="0" w:firstRowLastColumn="0" w:lastRowFirstColumn="0" w:lastRowLastColumn="0"/>
+            </w:pPr>
+          </w:p>
+        </w:tc>
+        <w:tc>
+          <w:tcPr>
+            <w:tcW w:w="2338" w:type="dxa"/>
+          </w:tcPr>
+          <w:p>
+            <w:pPr>
+              <w:cnfStyle w:val="000000100000" w:firstRow="0" w:lastRow="0" w:firstColumn="0" w:lastColumn="0" w:oddVBand="0" w:evenVBand="0" w:oddHBand="1" w:evenHBand="0" w:firstRowFirstColumn="0" w:firstRowLastColumn="0" w:lastRowFirstColumn="0" w:lastRowLastColumn="0"/>
+            </w:pPr>
+          </w:p>
+        </w:tc>
+      </w:tr>
+      <w:tr>
+        <w:tc>
+          <w:tcPr>
+            <w:cnfStyle w:val="001000000000" w:firstRow="0" w:lastRow="0" w:firstColumn="1" w:lastColumn="0" w:oddVBand="0" w:evenVBand="0" w:oddHBand="0" w:evenHBand="0" w:firstRowFirstColumn="0" w:firstRowLastColumn="0" w:lastRowFirstColumn="0" w:lastRowLastColumn="0"/>
+            <w:tcW w:w="2337" w:type="dxa"/>
+          </w:tcPr>
+          <w:p>
+            <w:r>
+              <w:t>End Turn Function</w:t>
+            </w:r>
+          </w:p>
+        </w:tc>
+        <w:tc>
+          <w:tcPr>
+            <w:tcW w:w="2337" w:type="dxa"/>
+          </w:tcPr>
+          <w:p>
+            <w:pPr>
+              <w:cnfStyle w:val="000000000000" w:firstRow="0" w:lastRow="0" w:firstColumn="0" w:lastColumn="0" w:oddVBand="0" w:evenVBand="0" w:oddHBand="0" w:evenHBand="0" w:firstRowFirstColumn="0" w:firstRowLastColumn="0" w:lastRowFirstColumn="0" w:lastRowLastColumn="0"/>
+            </w:pPr>
+          </w:p>
+        </w:tc>
+        <w:tc>
+          <w:tcPr>
+            <w:tcW w:w="2338" w:type="dxa"/>
+          </w:tcPr>
+          <w:p>
+            <w:pPr>
+              <w:cnfStyle w:val="000000000000" w:firstRow="0" w:lastRow="0" w:firstColumn="0" w:lastColumn="0" w:oddVBand="0" w:evenVBand="0" w:oddHBand="0" w:evenHBand="0" w:firstRowFirstColumn="0" w:firstRowLastColumn="0" w:lastRowFirstColumn="0" w:lastRowLastColumn="0"/>
+            </w:pPr>
+          </w:p>
+        </w:tc>
+        <w:tc>
+          <w:tcPr>
+            <w:tcW w:w="2338" w:type="dxa"/>
+          </w:tcPr>
+          <w:p>
+            <w:pPr>
+              <w:cnfStyle w:val="000000000000" w:firstRow="0" w:lastRow="0" w:firstColumn="0" w:lastColumn="0" w:oddVBand="0" w:evenVBand="0" w:oddHBand="0" w:evenHBand="0" w:firstRowFirstColumn="0" w:firstRowLastColumn="0" w:lastRowFirstColumn="0" w:lastRowLastColumn="0"/>
+            </w:pPr>
+          </w:p>
+        </w:tc>
+      </w:tr>
+      <w:tr>
+        <w:trPr>
+          <w:cnfStyle w:val="000000100000" w:firstRow="0" w:lastRow="0" w:firstColumn="0" w:lastColumn="0" w:oddVBand="0" w:evenVBand="0" w:oddHBand="1" w:evenHBand="0" w:firstRowFirstColumn="0" w:firstRowLastColumn="0" w:lastRowFirstColumn="0" w:lastRowLastColumn="0"/>
+        </w:trPr>
+        <w:tc>
+          <w:tcPr>
+            <w:cnfStyle w:val="001000000000" w:firstRow="0" w:lastRow="0" w:firstColumn="1" w:lastColumn="0" w:oddVBand="0" w:evenVBand="0" w:oddHBand="0" w:evenHBand="0" w:firstRowFirstColumn="0" w:firstRowLastColumn="0" w:lastRowFirstColumn="0" w:lastRowLastColumn="0"/>
+            <w:tcW w:w="2337" w:type="dxa"/>
+          </w:tcPr>
+          <w:p>
+            <w:r>
+              <w:t>Help tooltips</w:t>
+            </w:r>
+          </w:p>
+        </w:tc>
+        <w:tc>
+          <w:tcPr>
+            <w:tcW w:w="2337" w:type="dxa"/>
+          </w:tcPr>
+          <w:p>
+            <w:pPr>
+              <w:cnfStyle w:val="000000100000" w:firstRow="0" w:lastRow="0" w:firstColumn="0" w:lastColumn="0" w:oddVBand="0" w:evenVBand="0" w:oddHBand="1" w:evenHBand="0" w:firstRowFirstColumn="0" w:firstRowLastColumn="0" w:lastRowFirstColumn="0" w:lastRowLastColumn="0"/>
+            </w:pPr>
+          </w:p>
+        </w:tc>
+        <w:tc>
+          <w:tcPr>
+            <w:tcW w:w="2338" w:type="dxa"/>
+          </w:tcPr>
+          <w:p>
+            <w:pPr>
+              <w:cnfStyle w:val="000000100000" w:firstRow="0" w:lastRow="0" w:firstColumn="0" w:lastColumn="0" w:oddVBand="0" w:evenVBand="0" w:oddHBand="1" w:evenHBand="0" w:firstRowFirstColumn="0" w:firstRowLastColumn="0" w:lastRowFirstColumn="0" w:lastRowLastColumn="0"/>
+            </w:pPr>
+          </w:p>
+        </w:tc>
+        <w:tc>
+          <w:tcPr>
+            <w:tcW w:w="2338" w:type="dxa"/>
+          </w:tcPr>
+          <w:p>
+            <w:pPr>
+              <w:cnfStyle w:val="000000100000" w:firstRow="0" w:lastRow="0" w:firstColumn="0" w:lastColumn="0" w:oddVBand="0" w:evenVBand="0" w:oddHBand="1" w:evenHBand="0" w:firstRowFirstColumn="0" w:firstRowLastColumn="0" w:lastRowFirstColumn="0" w:lastRowLastColumn="0"/>
+            </w:pPr>
+          </w:p>
+        </w:tc>
+      </w:tr>
+      <w:tr>
+        <w:tc>
+          <w:tcPr>
+            <w:cnfStyle w:val="001000000000" w:firstRow="0" w:lastRow="0" w:firstColumn="1" w:lastColumn="0" w:oddVBand="0" w:evenVBand="0" w:oddHBand="0" w:evenHBand="0" w:firstRowFirstColumn="0" w:firstRowLastColumn="0" w:lastRowFirstColumn="0" w:lastRowLastColumn="0"/>
+            <w:tcW w:w="2337" w:type="dxa"/>
+          </w:tcPr>
+          <w:p>
+            <w:r>
+              <w:t>A.I players</w:t>
+            </w:r>
+          </w:p>
+        </w:tc>
+        <w:tc>
+          <w:tcPr>
+            <w:tcW w:w="2337" w:type="dxa"/>
+          </w:tcPr>
+          <w:p>
+            <w:pPr>
+              <w:cnfStyle w:val="000000000000" w:firstRow="0" w:lastRow="0" w:firstColumn="0" w:lastColumn="0" w:oddVBand="0" w:evenVBand="0" w:oddHBand="0" w:evenHBand="0" w:firstRowFirstColumn="0" w:firstRowLastColumn="0" w:lastRowFirstColumn="0" w:lastRowLastColumn="0"/>
+            </w:pPr>
+          </w:p>
+        </w:tc>
+        <w:tc>
+          <w:tcPr>
+            <w:tcW w:w="2338" w:type="dxa"/>
+          </w:tcPr>
+          <w:p>
+            <w:pPr>
+              <w:cnfStyle w:val="000000000000" w:firstRow="0" w:lastRow="0" w:firstColumn="0" w:lastColumn="0" w:oddVBand="0" w:evenVBand="0" w:oddHBand="0" w:evenHBand="0" w:firstRowFirstColumn="0" w:firstRowLastColumn="0" w:lastRowFirstColumn="0" w:lastRowLastColumn="0"/>
+            </w:pPr>
+          </w:p>
+        </w:tc>
+        <w:tc>
+          <w:tcPr>
+            <w:tcW w:w="2338" w:type="dxa"/>
+          </w:tcPr>
+          <w:p>
+            <w:pPr>
+              <w:cnfStyle w:val="000000000000" w:firstRow="0" w:lastRow="0" w:firstColumn="0" w:lastColumn="0" w:oddVBand="0" w:evenVBand="0" w:oddHBand="0" w:evenHBand="0" w:firstRowFirstColumn="0" w:firstRowLastColumn="0" w:lastRowFirstColumn="0" w:lastRowLastColumn="0"/>
+            </w:pPr>
+          </w:p>
+        </w:tc>
+      </w:tr>
+      <w:tr>
+        <w:trPr>
+          <w:cnfStyle w:val="000000100000" w:firstRow="0" w:lastRow="0" w:firstColumn="0" w:lastColumn="0" w:oddVBand="0" w:evenVBand="0" w:oddHBand="1" w:evenHBand="0" w:firstRowFirstColumn="0" w:firstRowLastColumn="0" w:lastRowFirstColumn="0" w:lastRowLastColumn="0"/>
+        </w:trPr>
+        <w:tc>
+          <w:tcPr>
+            <w:cnfStyle w:val="001000000000" w:firstRow="0" w:lastRow="0" w:firstColumn="1" w:lastColumn="0" w:oddVBand="0" w:evenVBand="0" w:oddHBand="0" w:evenHBand="0" w:firstRowFirstColumn="0" w:firstRowLastColumn="0" w:lastRowFirstColumn="0" w:lastRowLastColumn="0"/>
+            <w:tcW w:w="2337" w:type="dxa"/>
+          </w:tcPr>
+          <w:p>
+            <w:r>
+              <w:t>Play Card Function</w:t>
+            </w:r>
+          </w:p>
+        </w:tc>
+        <w:tc>
+          <w:tcPr>
+            <w:tcW w:w="2337" w:type="dxa"/>
+          </w:tcPr>
+          <w:p>
+            <w:pPr>
+              <w:cnfStyle w:val="000000100000" w:firstRow="0" w:lastRow="0" w:firstColumn="0" w:lastColumn="0" w:oddVBand="0" w:evenVBand="0" w:oddHBand="1" w:evenHBand="0" w:firstRowFirstColumn="0" w:firstRowLastColumn="0" w:lastRowFirstColumn="0" w:lastRowLastColumn="0"/>
+            </w:pPr>
+            <w:r>
+              <w:t>100%</w:t>
+            </w:r>
+          </w:p>
+        </w:tc>
+        <w:tc>
+          <w:tcPr>
+            <w:tcW w:w="2338" w:type="dxa"/>
+          </w:tcPr>
+          <w:p>
+            <w:pPr>
+              <w:cnfStyle w:val="000000100000" w:firstRow="0" w:lastRow="0" w:firstColumn="0" w:lastColumn="0" w:oddVBand="0" w:evenVBand="0" w:oddHBand="1" w:evenHBand="0" w:firstRowFirstColumn="0" w:firstRowLastColumn="0" w:lastRowFirstColumn="0" w:lastRowLastColumn="0"/>
+            </w:pPr>
+          </w:p>
+        </w:tc>
+        <w:tc>
+          <w:tcPr>
+            <w:tcW w:w="2338" w:type="dxa"/>
+          </w:tcPr>
+          <w:p>
+            <w:pPr>
+              <w:cnfStyle w:val="000000100000" w:firstRow="0" w:lastRow="0" w:firstColumn="0" w:lastColumn="0" w:oddVBand="0" w:evenVBand="0" w:oddHBand="1" w:evenHBand="0" w:firstRowFirstColumn="0" w:firstRowLastColumn="0" w:lastRowFirstColumn="0" w:lastRowLastColumn="0"/>
+            </w:pPr>
+          </w:p>
+        </w:tc>
+      </w:tr>
+    </w:tbl>
+    <w:p>
+      <w:pPr>
+        <w:pStyle w:val="Heading1"/>
+      </w:pPr>
+      <w:bookmarkStart w:id="46" w:name="_Toc494097109"/>
+      <w:bookmarkStart w:id="47" w:name="_Toc498355301"/>
+      <w:r>
+        <w:lastRenderedPageBreak/>
         <w:t>Preliminary Design</w:t>
       </w:r>
-      <w:bookmarkEnd w:id="35"/>
-      <w:bookmarkEnd w:id="36"/>
+      <w:bookmarkEnd w:id="46"/>
+      <w:bookmarkEnd w:id="47"/>
     </w:p>
     <w:p>
       <w:r>
@@ -11055,7 +12501,7 @@
                     </pic:cNvPicPr>
                   </pic:nvPicPr>
                   <pic:blipFill>
-                    <a:blip r:embed="rId21">
+                    <a:blip r:embed="rId22">
                       <a:extLst>
                         <a:ext uri="{28A0092B-C50C-407E-A947-70E740481C1C}">
                           <a14:useLocalDpi xmlns:a14="http://schemas.microsoft.com/office/drawing/2010/main" val="0"/>
@@ -11110,13 +12556,14 @@
       <w:pPr>
         <w:pStyle w:val="Heading1"/>
       </w:pPr>
-      <w:bookmarkStart w:id="37" w:name="_Toc494097110"/>
-      <w:bookmarkStart w:id="38" w:name="_Toc498355302"/>
-      <w:r>
+      <w:bookmarkStart w:id="48" w:name="_Toc494097110"/>
+      <w:bookmarkStart w:id="49" w:name="_Toc498355302"/>
+      <w:r>
+        <w:lastRenderedPageBreak/>
         <w:t>User Effort Estimation</w:t>
       </w:r>
-      <w:bookmarkEnd w:id="37"/>
-      <w:bookmarkEnd w:id="38"/>
+      <w:bookmarkEnd w:id="48"/>
+      <w:bookmarkEnd w:id="49"/>
     </w:p>
     <w:p>
       <w:pPr>
@@ -11345,1686 +12792,6 @@
         <w:t>Click “X” (close button) once the user is done.</w:t>
       </w:r>
     </w:p>
-    <w:p/>
-    <w:p>
-      <w:pPr>
-        <w:pStyle w:val="Heading1"/>
-      </w:pPr>
-      <w:bookmarkStart w:id="39" w:name="__DdeLink__1498_2915995668"/>
-      <w:bookmarkEnd w:id="39"/>
-    </w:p>
-    <w:p>
-      <w:pPr>
-        <w:pStyle w:val="Heading1"/>
-      </w:pPr>
-    </w:p>
-    <w:p/>
-    <w:p/>
-    <w:p/>
-    <w:p/>
-    <w:p/>
-    <w:p/>
-    <w:p/>
-    <w:p/>
-    <w:p/>
-    <w:p>
-      <w:pPr>
-        <w:pStyle w:val="Heading1"/>
-      </w:pPr>
-      <w:bookmarkStart w:id="40" w:name="_Toc494097111"/>
-      <w:bookmarkStart w:id="41" w:name="_Toc498355303"/>
-      <w:r>
-        <w:lastRenderedPageBreak/>
-        <w:t>Project Management</w:t>
-      </w:r>
-      <w:bookmarkEnd w:id="40"/>
-      <w:bookmarkEnd w:id="41"/>
-    </w:p>
-    <w:p/>
-    <w:tbl>
-      <w:tblPr>
-        <w:tblW w:w="9195" w:type="dxa"/>
-        <w:tblInd w:w="50" w:type="dxa"/>
-        <w:tblBorders>
-          <w:top w:val="single" w:sz="2" w:space="0" w:color="000001"/>
-          <w:left w:val="single" w:sz="2" w:space="0" w:color="000001"/>
-          <w:bottom w:val="single" w:sz="2" w:space="0" w:color="000001"/>
-          <w:insideH w:val="single" w:sz="2" w:space="0" w:color="000001"/>
-        </w:tblBorders>
-        <w:tblCellMar>
-          <w:top w:w="55" w:type="dxa"/>
-          <w:left w:w="48" w:type="dxa"/>
-          <w:bottom w:w="55" w:type="dxa"/>
-          <w:right w:w="55" w:type="dxa"/>
-        </w:tblCellMar>
-        <w:tblLook w:val="04A0" w:firstRow="1" w:lastRow="0" w:firstColumn="1" w:lastColumn="0" w:noHBand="0" w:noVBand="1"/>
-      </w:tblPr>
-      <w:tblGrid>
-        <w:gridCol w:w="1562"/>
-        <w:gridCol w:w="7633"/>
-      </w:tblGrid>
-      <w:tr>
-        <w:trPr>
-          <w:trHeight w:val="459"/>
-          <w:tblHeader/>
-        </w:trPr>
-        <w:tc>
-          <w:tcPr>
-            <w:tcW w:w="1562" w:type="dxa"/>
-            <w:tcBorders>
-              <w:top w:val="single" w:sz="2" w:space="0" w:color="000001"/>
-              <w:left w:val="single" w:sz="2" w:space="0" w:color="000001"/>
-              <w:bottom w:val="single" w:sz="2" w:space="0" w:color="000001"/>
-            </w:tcBorders>
-            <w:shd w:val="clear" w:color="auto" w:fill="auto"/>
-            <w:tcMar>
-              <w:left w:w="48" w:type="dxa"/>
-            </w:tcMar>
-          </w:tcPr>
-          <w:p>
-            <w:pPr>
-              <w:pStyle w:val="TableHeading"/>
-            </w:pPr>
-            <w:r>
-              <w:t>Week</w:t>
-            </w:r>
-          </w:p>
-        </w:tc>
-        <w:tc>
-          <w:tcPr>
-            <w:tcW w:w="7632" w:type="dxa"/>
-            <w:tcBorders>
-              <w:top w:val="single" w:sz="2" w:space="0" w:color="000001"/>
-              <w:left w:val="single" w:sz="2" w:space="0" w:color="000001"/>
-              <w:bottom w:val="single" w:sz="2" w:space="0" w:color="000001"/>
-              <w:right w:val="single" w:sz="2" w:space="0" w:color="000001"/>
-            </w:tcBorders>
-            <w:shd w:val="clear" w:color="auto" w:fill="auto"/>
-            <w:tcMar>
-              <w:left w:w="48" w:type="dxa"/>
-            </w:tcMar>
-          </w:tcPr>
-          <w:p>
-            <w:pPr>
-              <w:pStyle w:val="TableHeading"/>
-            </w:pPr>
-            <w:r>
-              <w:t>Tasks</w:t>
-            </w:r>
-          </w:p>
-        </w:tc>
-      </w:tr>
-      <w:tr>
-        <w:trPr>
-          <w:trHeight w:val="1067"/>
-        </w:trPr>
-        <w:tc>
-          <w:tcPr>
-            <w:tcW w:w="1562" w:type="dxa"/>
-            <w:tcBorders>
-              <w:top w:val="single" w:sz="2" w:space="0" w:color="000001"/>
-              <w:left w:val="single" w:sz="2" w:space="0" w:color="000001"/>
-              <w:bottom w:val="single" w:sz="2" w:space="0" w:color="000001"/>
-            </w:tcBorders>
-            <w:shd w:val="clear" w:color="auto" w:fill="auto"/>
-            <w:tcMar>
-              <w:left w:w="48" w:type="dxa"/>
-            </w:tcMar>
-          </w:tcPr>
-          <w:p>
-            <w:pPr>
-              <w:pStyle w:val="TableHeading"/>
-              <w:rPr>
-                <w:b w:val="0"/>
-                <w:bCs w:val="0"/>
-              </w:rPr>
-            </w:pPr>
-            <w:r>
-              <w:rPr>
-                <w:b w:val="0"/>
-                <w:bCs w:val="0"/>
-              </w:rPr>
-              <w:t>9/11 – 9/17</w:t>
-            </w:r>
-          </w:p>
-        </w:tc>
-        <w:tc>
-          <w:tcPr>
-            <w:tcW w:w="7632" w:type="dxa"/>
-            <w:tcBorders>
-              <w:top w:val="single" w:sz="2" w:space="0" w:color="000001"/>
-              <w:left w:val="single" w:sz="2" w:space="0" w:color="000001"/>
-              <w:bottom w:val="single" w:sz="2" w:space="0" w:color="000001"/>
-              <w:right w:val="single" w:sz="2" w:space="0" w:color="000001"/>
-            </w:tcBorders>
-            <w:shd w:val="clear" w:color="auto" w:fill="auto"/>
-            <w:tcMar>
-              <w:left w:w="48" w:type="dxa"/>
-            </w:tcMar>
-          </w:tcPr>
-          <w:p>
-            <w:pPr>
-              <w:pStyle w:val="TableHeading"/>
-              <w:numPr>
-                <w:ilvl w:val="0"/>
-                <w:numId w:val="1"/>
-              </w:numPr>
-              <w:ind w:left="311" w:hanging="270"/>
-              <w:jc w:val="both"/>
-              <w:rPr>
-                <w:b w:val="0"/>
-                <w:bCs w:val="0"/>
-              </w:rPr>
-            </w:pPr>
-            <w:r>
-              <w:rPr>
-                <w:b w:val="0"/>
-                <w:bCs w:val="0"/>
-              </w:rPr>
-              <w:t>Carlos: Design basic board the board, and place where elements will be placed. Design in CSS Kingdom cards and place in board.</w:t>
-            </w:r>
-          </w:p>
-          <w:p>
-            <w:pPr>
-              <w:pStyle w:val="TableHeading"/>
-              <w:numPr>
-                <w:ilvl w:val="0"/>
-                <w:numId w:val="1"/>
-              </w:numPr>
-              <w:ind w:left="311" w:hanging="270"/>
-              <w:jc w:val="both"/>
-              <w:rPr>
-                <w:b w:val="0"/>
-                <w:bCs w:val="0"/>
-              </w:rPr>
-            </w:pPr>
-            <w:r>
-              <w:rPr>
-                <w:b w:val="0"/>
-                <w:bCs w:val="0"/>
-              </w:rPr>
-              <w:t>Matthew: Design in CSS Treasure and Curse cards. Prepare all strings different cards will need.</w:t>
-            </w:r>
-          </w:p>
-          <w:p>
-            <w:pPr>
-              <w:pStyle w:val="TableHeading"/>
-              <w:numPr>
-                <w:ilvl w:val="0"/>
-                <w:numId w:val="1"/>
-              </w:numPr>
-              <w:ind w:left="311" w:hanging="270"/>
-              <w:jc w:val="both"/>
-              <w:rPr>
-                <w:b w:val="0"/>
-                <w:bCs w:val="0"/>
-              </w:rPr>
-            </w:pPr>
-            <w:r>
-              <w:rPr>
-                <w:b w:val="0"/>
-                <w:bCs w:val="0"/>
-              </w:rPr>
-              <w:t xml:space="preserve">Brent: Design in CSS Victory and Trash pile cards. For victory cards, generate the strings we will need </w:t>
-            </w:r>
-          </w:p>
-          <w:p>
-            <w:pPr>
-              <w:pStyle w:val="TableHeading"/>
-              <w:numPr>
-                <w:ilvl w:val="0"/>
-                <w:numId w:val="1"/>
-              </w:numPr>
-              <w:ind w:left="311" w:hanging="270"/>
-              <w:jc w:val="both"/>
-              <w:rPr>
-                <w:b w:val="0"/>
-                <w:bCs w:val="0"/>
-              </w:rPr>
-            </w:pPr>
-            <w:r>
-              <w:rPr>
-                <w:b w:val="0"/>
-                <w:bCs w:val="0"/>
-              </w:rPr>
-              <w:t xml:space="preserve">Goal for the week is to start to have our assets ready for functionality, and communicate with the team </w:t>
-            </w:r>
-          </w:p>
-        </w:tc>
-      </w:tr>
-      <w:tr>
-        <w:trPr>
-          <w:trHeight w:val="4026"/>
-        </w:trPr>
-        <w:tc>
-          <w:tcPr>
-            <w:tcW w:w="1562" w:type="dxa"/>
-            <w:tcBorders>
-              <w:top w:val="single" w:sz="2" w:space="0" w:color="000001"/>
-              <w:left w:val="single" w:sz="2" w:space="0" w:color="000001"/>
-              <w:bottom w:val="single" w:sz="2" w:space="0" w:color="000001"/>
-            </w:tcBorders>
-            <w:shd w:val="clear" w:color="auto" w:fill="auto"/>
-            <w:tcMar>
-              <w:left w:w="48" w:type="dxa"/>
-            </w:tcMar>
-          </w:tcPr>
-          <w:p>
-            <w:pPr>
-              <w:pStyle w:val="TableHeading"/>
-              <w:rPr>
-                <w:b w:val="0"/>
-                <w:bCs w:val="0"/>
-              </w:rPr>
-            </w:pPr>
-            <w:r>
-              <w:rPr>
-                <w:b w:val="0"/>
-                <w:bCs w:val="0"/>
-              </w:rPr>
-              <w:t>9/18 – 9/24</w:t>
-            </w:r>
-          </w:p>
-        </w:tc>
-        <w:tc>
-          <w:tcPr>
-            <w:tcW w:w="7632" w:type="dxa"/>
-            <w:tcBorders>
-              <w:top w:val="single" w:sz="2" w:space="0" w:color="000001"/>
-              <w:left w:val="single" w:sz="2" w:space="0" w:color="000001"/>
-              <w:bottom w:val="single" w:sz="2" w:space="0" w:color="000001"/>
-              <w:right w:val="single" w:sz="2" w:space="0" w:color="000001"/>
-            </w:tcBorders>
-            <w:shd w:val="clear" w:color="auto" w:fill="auto"/>
-            <w:tcMar>
-              <w:left w:w="48" w:type="dxa"/>
-            </w:tcMar>
-          </w:tcPr>
-          <w:p>
-            <w:pPr>
-              <w:pStyle w:val="TableHeading"/>
-              <w:numPr>
-                <w:ilvl w:val="0"/>
-                <w:numId w:val="1"/>
-              </w:numPr>
-              <w:ind w:left="311" w:hanging="270"/>
-              <w:jc w:val="both"/>
-              <w:rPr>
-                <w:b w:val="0"/>
-                <w:bCs w:val="0"/>
-              </w:rPr>
-            </w:pPr>
-            <w:r>
-              <w:rPr>
-                <w:b w:val="0"/>
-                <w:bCs w:val="0"/>
-              </w:rPr>
-              <w:t>Finish task from last week and share with the team and get feedback from everyone.</w:t>
-            </w:r>
-          </w:p>
-          <w:p>
-            <w:pPr>
-              <w:pStyle w:val="TableHeading"/>
-              <w:numPr>
-                <w:ilvl w:val="0"/>
-                <w:numId w:val="1"/>
-              </w:numPr>
-              <w:ind w:left="311" w:hanging="270"/>
-              <w:jc w:val="both"/>
-              <w:rPr>
-                <w:b w:val="0"/>
-                <w:bCs w:val="0"/>
-              </w:rPr>
-            </w:pPr>
-            <w:r>
-              <w:rPr>
-                <w:b w:val="0"/>
-                <w:bCs w:val="0"/>
-              </w:rPr>
-              <w:t>Carlos: Functionality to start board’s deck with 10 Kingdom cards and give the user 5 random cards from the deck.</w:t>
-            </w:r>
-          </w:p>
-          <w:p>
-            <w:pPr>
-              <w:pStyle w:val="TableHeading"/>
-              <w:numPr>
-                <w:ilvl w:val="0"/>
-                <w:numId w:val="1"/>
-              </w:numPr>
-              <w:ind w:left="311" w:hanging="270"/>
-              <w:jc w:val="both"/>
-              <w:rPr>
-                <w:b w:val="0"/>
-                <w:bCs w:val="0"/>
-              </w:rPr>
-            </w:pPr>
-            <w:r>
-              <w:rPr>
-                <w:b w:val="0"/>
-                <w:bCs w:val="0"/>
-              </w:rPr>
-              <w:t>Matthew: Treasure cards functionality. Assign the value of the cards, and basic functionality that will decrease the buy actions if clicked on a card.</w:t>
-            </w:r>
-          </w:p>
-          <w:p>
-            <w:pPr>
-              <w:pStyle w:val="TableHeading"/>
-              <w:numPr>
-                <w:ilvl w:val="0"/>
-                <w:numId w:val="1"/>
-              </w:numPr>
-              <w:ind w:left="311" w:hanging="270"/>
-              <w:jc w:val="both"/>
-              <w:rPr>
-                <w:b w:val="0"/>
-                <w:bCs w:val="0"/>
-              </w:rPr>
-            </w:pPr>
-            <w:r>
-              <w:rPr>
-                <w:b w:val="0"/>
-                <w:bCs w:val="0"/>
-              </w:rPr>
-              <w:t>Brent: Give the player their 7 copper cards and 3 estates cards (actions don’t need to work perfect at this point, just make sure he gets the cards when he starts the same).</w:t>
-            </w:r>
-          </w:p>
-          <w:p>
-            <w:pPr>
-              <w:pStyle w:val="TableHeading"/>
-              <w:numPr>
-                <w:ilvl w:val="0"/>
-                <w:numId w:val="1"/>
-              </w:numPr>
-              <w:ind w:left="311" w:hanging="270"/>
-              <w:jc w:val="both"/>
-              <w:rPr>
-                <w:b w:val="0"/>
-                <w:bCs w:val="0"/>
-              </w:rPr>
-            </w:pPr>
-            <w:r>
-              <w:rPr>
-                <w:b w:val="0"/>
-                <w:bCs w:val="0"/>
-              </w:rPr>
-              <w:t>Goal for the week is to start with basic functionality that will be the framework of the game, and start shaping gameplay.</w:t>
-            </w:r>
-          </w:p>
-        </w:tc>
-      </w:tr>
-      <w:tr>
-        <w:trPr>
-          <w:trHeight w:val="1074"/>
-        </w:trPr>
-        <w:tc>
-          <w:tcPr>
-            <w:tcW w:w="1562" w:type="dxa"/>
-            <w:tcBorders>
-              <w:top w:val="single" w:sz="2" w:space="0" w:color="000001"/>
-              <w:left w:val="single" w:sz="2" w:space="0" w:color="000001"/>
-              <w:bottom w:val="single" w:sz="2" w:space="0" w:color="000001"/>
-            </w:tcBorders>
-            <w:shd w:val="clear" w:color="auto" w:fill="auto"/>
-            <w:tcMar>
-              <w:left w:w="48" w:type="dxa"/>
-            </w:tcMar>
-          </w:tcPr>
-          <w:p>
-            <w:pPr>
-              <w:pStyle w:val="TableHeading"/>
-              <w:rPr>
-                <w:b w:val="0"/>
-                <w:bCs w:val="0"/>
-              </w:rPr>
-            </w:pPr>
-            <w:r>
-              <w:rPr>
-                <w:b w:val="0"/>
-                <w:bCs w:val="0"/>
-              </w:rPr>
-              <w:t>9/25 – 10/1</w:t>
-            </w:r>
-          </w:p>
-        </w:tc>
-        <w:tc>
-          <w:tcPr>
-            <w:tcW w:w="7632" w:type="dxa"/>
-            <w:tcBorders>
-              <w:top w:val="single" w:sz="2" w:space="0" w:color="000001"/>
-              <w:left w:val="single" w:sz="2" w:space="0" w:color="000001"/>
-              <w:bottom w:val="single" w:sz="2" w:space="0" w:color="000001"/>
-              <w:right w:val="single" w:sz="2" w:space="0" w:color="000001"/>
-            </w:tcBorders>
-            <w:shd w:val="clear" w:color="auto" w:fill="auto"/>
-            <w:tcMar>
-              <w:left w:w="48" w:type="dxa"/>
-            </w:tcMar>
-          </w:tcPr>
-          <w:p>
-            <w:pPr>
-              <w:pStyle w:val="TableHeading"/>
-              <w:numPr>
-                <w:ilvl w:val="0"/>
-                <w:numId w:val="1"/>
-              </w:numPr>
-              <w:ind w:left="311" w:hanging="270"/>
-              <w:jc w:val="both"/>
-              <w:rPr>
-                <w:b w:val="0"/>
-                <w:bCs w:val="0"/>
-              </w:rPr>
-            </w:pPr>
-            <w:r>
-              <w:rPr>
-                <w:b w:val="0"/>
-                <w:bCs w:val="0"/>
-              </w:rPr>
-              <w:t xml:space="preserve">Carlos: Action cards, once a player </w:t>
-            </w:r>
-            <w:proofErr w:type="gramStart"/>
-            <w:r>
-              <w:rPr>
-                <w:b w:val="0"/>
-                <w:bCs w:val="0"/>
-              </w:rPr>
-              <w:t>click</w:t>
-            </w:r>
-            <w:proofErr w:type="gramEnd"/>
-            <w:r>
-              <w:rPr>
-                <w:b w:val="0"/>
-                <w:bCs w:val="0"/>
-              </w:rPr>
-              <w:t xml:space="preserve"> on an action card. Perfect the action (coins, moves, whatever the card value/action says)</w:t>
-            </w:r>
-          </w:p>
-          <w:p>
-            <w:pPr>
-              <w:pStyle w:val="TableHeading"/>
-              <w:numPr>
-                <w:ilvl w:val="0"/>
-                <w:numId w:val="1"/>
-              </w:numPr>
-              <w:ind w:left="311" w:hanging="270"/>
-              <w:jc w:val="both"/>
-              <w:rPr>
-                <w:b w:val="0"/>
-                <w:bCs w:val="0"/>
-              </w:rPr>
-            </w:pPr>
-            <w:r>
-              <w:rPr>
-                <w:b w:val="0"/>
-                <w:bCs w:val="0"/>
-              </w:rPr>
-              <w:t>Matthew: Give a player a card after using his coins from the coin system.</w:t>
-            </w:r>
-          </w:p>
-          <w:p>
-            <w:pPr>
-              <w:pStyle w:val="TableHeading"/>
-              <w:numPr>
-                <w:ilvl w:val="0"/>
-                <w:numId w:val="1"/>
-              </w:numPr>
-              <w:ind w:left="311" w:hanging="270"/>
-              <w:jc w:val="both"/>
-              <w:rPr>
-                <w:b w:val="0"/>
-                <w:bCs w:val="0"/>
-              </w:rPr>
-            </w:pPr>
-            <w:r>
-              <w:rPr>
-                <w:b w:val="0"/>
-                <w:bCs w:val="0"/>
-              </w:rPr>
-              <w:t>Brent: Trash pile functionality. Move cards from the trash to the top supply, only if supply is empty.</w:t>
-            </w:r>
-          </w:p>
-          <w:p>
-            <w:pPr>
-              <w:pStyle w:val="TableHeading"/>
-              <w:numPr>
-                <w:ilvl w:val="0"/>
-                <w:numId w:val="1"/>
-              </w:numPr>
-              <w:ind w:left="311" w:hanging="270"/>
-              <w:jc w:val="both"/>
-              <w:rPr>
-                <w:b w:val="0"/>
-                <w:bCs w:val="0"/>
-              </w:rPr>
-            </w:pPr>
-            <w:r>
-              <w:rPr>
-                <w:b w:val="0"/>
-                <w:bCs w:val="0"/>
-              </w:rPr>
-              <w:t>Goal for the week is to get the card functionality in check, and perform quick moves with the cards.</w:t>
-            </w:r>
-          </w:p>
-        </w:tc>
-      </w:tr>
-      <w:tr>
-        <w:trPr>
-          <w:trHeight w:val="1074"/>
-        </w:trPr>
-        <w:tc>
-          <w:tcPr>
-            <w:tcW w:w="1562" w:type="dxa"/>
-            <w:tcBorders>
-              <w:top w:val="single" w:sz="2" w:space="0" w:color="000001"/>
-              <w:left w:val="single" w:sz="2" w:space="0" w:color="000001"/>
-              <w:bottom w:val="single" w:sz="2" w:space="0" w:color="000001"/>
-            </w:tcBorders>
-            <w:shd w:val="clear" w:color="auto" w:fill="auto"/>
-            <w:tcMar>
-              <w:left w:w="48" w:type="dxa"/>
-            </w:tcMar>
-          </w:tcPr>
-          <w:p>
-            <w:pPr>
-              <w:pStyle w:val="TableHeading"/>
-              <w:rPr>
-                <w:b w:val="0"/>
-                <w:bCs w:val="0"/>
-              </w:rPr>
-            </w:pPr>
-            <w:r>
-              <w:rPr>
-                <w:b w:val="0"/>
-                <w:bCs w:val="0"/>
-              </w:rPr>
-              <w:t>10/2 – 10/8</w:t>
-            </w:r>
-          </w:p>
-        </w:tc>
-        <w:tc>
-          <w:tcPr>
-            <w:tcW w:w="7632" w:type="dxa"/>
-            <w:tcBorders>
-              <w:top w:val="single" w:sz="2" w:space="0" w:color="000001"/>
-              <w:left w:val="single" w:sz="2" w:space="0" w:color="000001"/>
-              <w:bottom w:val="single" w:sz="2" w:space="0" w:color="000001"/>
-              <w:right w:val="single" w:sz="2" w:space="0" w:color="000001"/>
-            </w:tcBorders>
-            <w:shd w:val="clear" w:color="auto" w:fill="auto"/>
-            <w:tcMar>
-              <w:left w:w="48" w:type="dxa"/>
-            </w:tcMar>
-          </w:tcPr>
-          <w:p>
-            <w:pPr>
-              <w:pStyle w:val="TableHeading"/>
-              <w:numPr>
-                <w:ilvl w:val="0"/>
-                <w:numId w:val="1"/>
-              </w:numPr>
-              <w:ind w:left="311" w:hanging="270"/>
-              <w:jc w:val="both"/>
-              <w:rPr>
-                <w:b w:val="0"/>
-                <w:bCs w:val="0"/>
-              </w:rPr>
-            </w:pPr>
-            <w:r>
-              <w:rPr>
-                <w:b w:val="0"/>
-                <w:bCs w:val="0"/>
-              </w:rPr>
-              <w:t>Carlos: When no more moves are available, and player wishes to move all cards to pile, also move 5 cards from supply into the deck</w:t>
-            </w:r>
-          </w:p>
-          <w:p>
-            <w:pPr>
-              <w:pStyle w:val="TableHeading"/>
-              <w:numPr>
-                <w:ilvl w:val="0"/>
-                <w:numId w:val="1"/>
-              </w:numPr>
-              <w:ind w:left="311" w:hanging="270"/>
-              <w:jc w:val="both"/>
-              <w:rPr>
-                <w:b w:val="0"/>
-                <w:bCs w:val="0"/>
-              </w:rPr>
-            </w:pPr>
-            <w:r>
-              <w:rPr>
-                <w:b w:val="0"/>
-                <w:bCs w:val="0"/>
-              </w:rPr>
-              <w:lastRenderedPageBreak/>
-              <w:t>Matthew: Buy cards from the supply into a player’s deck functionality and move card from supply to deck</w:t>
-            </w:r>
-          </w:p>
-          <w:p>
-            <w:pPr>
-              <w:pStyle w:val="TableHeading"/>
-              <w:numPr>
-                <w:ilvl w:val="0"/>
-                <w:numId w:val="1"/>
-              </w:numPr>
-              <w:ind w:left="311" w:hanging="270"/>
-              <w:jc w:val="both"/>
-              <w:rPr>
-                <w:b w:val="0"/>
-                <w:bCs w:val="0"/>
-              </w:rPr>
-            </w:pPr>
-            <w:r>
-              <w:rPr>
-                <w:b w:val="0"/>
-                <w:bCs w:val="0"/>
-              </w:rPr>
-              <w:t>Brent: End game logic, if there are no more cards to grab, or any 3 supply piles are empty, end the game and give final score/coins left.</w:t>
-            </w:r>
-          </w:p>
-          <w:p>
-            <w:pPr>
-              <w:pStyle w:val="TableHeading"/>
-              <w:numPr>
-                <w:ilvl w:val="0"/>
-                <w:numId w:val="1"/>
-              </w:numPr>
-              <w:ind w:left="311" w:hanging="270"/>
-              <w:jc w:val="both"/>
-              <w:rPr>
-                <w:b w:val="0"/>
-                <w:bCs w:val="0"/>
-              </w:rPr>
-            </w:pPr>
-            <w:r>
-              <w:rPr>
-                <w:b w:val="0"/>
-                <w:bCs w:val="0"/>
-              </w:rPr>
-              <w:t>This week’s goal: Wrap up functionality as far as gameplay.</w:t>
-            </w:r>
-          </w:p>
-        </w:tc>
-      </w:tr>
-      <w:tr>
-        <w:trPr>
-          <w:trHeight w:val="1074"/>
-        </w:trPr>
-        <w:tc>
-          <w:tcPr>
-            <w:tcW w:w="1562" w:type="dxa"/>
-            <w:tcBorders>
-              <w:top w:val="single" w:sz="2" w:space="0" w:color="000001"/>
-              <w:left w:val="single" w:sz="2" w:space="0" w:color="000001"/>
-              <w:bottom w:val="single" w:sz="2" w:space="0" w:color="000001"/>
-            </w:tcBorders>
-            <w:shd w:val="clear" w:color="auto" w:fill="auto"/>
-            <w:tcMar>
-              <w:left w:w="48" w:type="dxa"/>
-            </w:tcMar>
-          </w:tcPr>
-          <w:p>
-            <w:pPr>
-              <w:pStyle w:val="TableHeading"/>
-              <w:rPr>
-                <w:b w:val="0"/>
-                <w:bCs w:val="0"/>
-              </w:rPr>
-            </w:pPr>
-            <w:r>
-              <w:rPr>
-                <w:b w:val="0"/>
-                <w:bCs w:val="0"/>
-              </w:rPr>
-              <w:t>10/9 – 10/15</w:t>
-            </w:r>
-          </w:p>
-        </w:tc>
-        <w:tc>
-          <w:tcPr>
-            <w:tcW w:w="7632" w:type="dxa"/>
-            <w:tcBorders>
-              <w:top w:val="single" w:sz="2" w:space="0" w:color="000001"/>
-              <w:left w:val="single" w:sz="2" w:space="0" w:color="000001"/>
-              <w:bottom w:val="single" w:sz="2" w:space="0" w:color="000001"/>
-              <w:right w:val="single" w:sz="2" w:space="0" w:color="000001"/>
-            </w:tcBorders>
-            <w:shd w:val="clear" w:color="auto" w:fill="auto"/>
-            <w:tcMar>
-              <w:left w:w="48" w:type="dxa"/>
-            </w:tcMar>
-          </w:tcPr>
-          <w:p>
-            <w:pPr>
-              <w:pStyle w:val="TableHeading"/>
-              <w:jc w:val="both"/>
-              <w:rPr>
-                <w:b w:val="0"/>
-                <w:bCs w:val="0"/>
-              </w:rPr>
-            </w:pPr>
-            <w:r>
-              <w:rPr>
-                <w:bCs w:val="0"/>
-                <w:u w:val="single"/>
-              </w:rPr>
-              <w:t>Make up week</w:t>
-            </w:r>
-            <w:r>
-              <w:rPr>
-                <w:b w:val="0"/>
-                <w:bCs w:val="0"/>
-              </w:rPr>
-              <w:t>. If we are behind, or we need time catch up. Also test our code, and fix bugs from the functionality that should be complete.</w:t>
-            </w:r>
-          </w:p>
-        </w:tc>
-      </w:tr>
-      <w:tr>
-        <w:trPr>
-          <w:trHeight w:val="1074"/>
-        </w:trPr>
-        <w:tc>
-          <w:tcPr>
-            <w:tcW w:w="1562" w:type="dxa"/>
-            <w:tcBorders>
-              <w:top w:val="single" w:sz="2" w:space="0" w:color="000001"/>
-              <w:left w:val="single" w:sz="2" w:space="0" w:color="000001"/>
-              <w:bottom w:val="single" w:sz="2" w:space="0" w:color="000001"/>
-            </w:tcBorders>
-            <w:shd w:val="clear" w:color="auto" w:fill="auto"/>
-            <w:tcMar>
-              <w:left w:w="48" w:type="dxa"/>
-            </w:tcMar>
-          </w:tcPr>
-          <w:p>
-            <w:pPr>
-              <w:pStyle w:val="TableHeading"/>
-              <w:rPr>
-                <w:b w:val="0"/>
-                <w:bCs w:val="0"/>
-              </w:rPr>
-            </w:pPr>
-            <w:r>
-              <w:rPr>
-                <w:b w:val="0"/>
-                <w:bCs w:val="0"/>
-              </w:rPr>
-              <w:t>10/16 – 10/22</w:t>
-            </w:r>
-          </w:p>
-        </w:tc>
-        <w:tc>
-          <w:tcPr>
-            <w:tcW w:w="7632" w:type="dxa"/>
-            <w:tcBorders>
-              <w:top w:val="single" w:sz="2" w:space="0" w:color="000001"/>
-              <w:left w:val="single" w:sz="2" w:space="0" w:color="000001"/>
-              <w:bottom w:val="single" w:sz="2" w:space="0" w:color="000001"/>
-              <w:right w:val="single" w:sz="2" w:space="0" w:color="000001"/>
-            </w:tcBorders>
-            <w:shd w:val="clear" w:color="auto" w:fill="auto"/>
-            <w:tcMar>
-              <w:left w:w="48" w:type="dxa"/>
-            </w:tcMar>
-          </w:tcPr>
-          <w:p>
-            <w:pPr>
-              <w:pStyle w:val="TableHeading"/>
-              <w:numPr>
-                <w:ilvl w:val="0"/>
-                <w:numId w:val="2"/>
-              </w:numPr>
-              <w:ind w:left="311" w:hanging="270"/>
-              <w:jc w:val="both"/>
-              <w:rPr>
-                <w:b w:val="0"/>
-                <w:bCs w:val="0"/>
-              </w:rPr>
-            </w:pPr>
-            <w:r>
-              <w:rPr>
-                <w:b w:val="0"/>
-                <w:bCs w:val="0"/>
-              </w:rPr>
-              <w:t>Carlos: Calculate final store, when a game ends.</w:t>
-            </w:r>
-          </w:p>
-          <w:p>
-            <w:pPr>
-              <w:pStyle w:val="TableHeading"/>
-              <w:numPr>
-                <w:ilvl w:val="0"/>
-                <w:numId w:val="2"/>
-              </w:numPr>
-              <w:ind w:left="311" w:hanging="270"/>
-              <w:jc w:val="both"/>
-              <w:rPr>
-                <w:b w:val="0"/>
-                <w:bCs w:val="0"/>
-              </w:rPr>
-            </w:pPr>
-            <w:r>
-              <w:rPr>
-                <w:b w:val="0"/>
-                <w:bCs w:val="0"/>
-              </w:rPr>
-              <w:t>Matthew: Treasure cards functionality. Assign the value of the cards, and basic functionality that will decrease the buy actions if clicked on a card.</w:t>
-            </w:r>
-          </w:p>
-          <w:p>
-            <w:pPr>
-              <w:pStyle w:val="TableHeading"/>
-              <w:numPr>
-                <w:ilvl w:val="0"/>
-                <w:numId w:val="2"/>
-              </w:numPr>
-              <w:ind w:left="311" w:hanging="270"/>
-              <w:jc w:val="both"/>
-              <w:rPr>
-                <w:b w:val="0"/>
-                <w:bCs w:val="0"/>
-              </w:rPr>
-            </w:pPr>
-            <w:r>
-              <w:rPr>
-                <w:b w:val="0"/>
-                <w:bCs w:val="0"/>
-              </w:rPr>
-              <w:t>Brent: Give the player their 7 copper cards and 3 estates cards (actions don’t need to work perfect at this point, just make sure he gets the cards when he starts the same).</w:t>
-            </w:r>
-          </w:p>
-          <w:p>
-            <w:pPr>
-              <w:pStyle w:val="TableHeading"/>
-              <w:numPr>
-                <w:ilvl w:val="0"/>
-                <w:numId w:val="2"/>
-              </w:numPr>
-              <w:ind w:left="311" w:hanging="270"/>
-              <w:jc w:val="both"/>
-              <w:rPr>
-                <w:b w:val="0"/>
-                <w:bCs w:val="0"/>
-              </w:rPr>
-            </w:pPr>
-            <w:r>
-              <w:rPr>
-                <w:b w:val="0"/>
-                <w:bCs w:val="0"/>
-              </w:rPr>
-              <w:t>Goal for the week is to start with basic functionality that will be the framework of the game, and start shaping gameplay.</w:t>
-            </w:r>
-          </w:p>
-        </w:tc>
-      </w:tr>
-      <w:tr>
-        <w:trPr>
-          <w:trHeight w:val="1074"/>
-        </w:trPr>
-        <w:tc>
-          <w:tcPr>
-            <w:tcW w:w="1562" w:type="dxa"/>
-            <w:tcBorders>
-              <w:top w:val="single" w:sz="2" w:space="0" w:color="000001"/>
-              <w:left w:val="single" w:sz="2" w:space="0" w:color="000001"/>
-              <w:bottom w:val="single" w:sz="2" w:space="0" w:color="000001"/>
-            </w:tcBorders>
-            <w:shd w:val="clear" w:color="auto" w:fill="auto"/>
-            <w:tcMar>
-              <w:left w:w="48" w:type="dxa"/>
-            </w:tcMar>
-          </w:tcPr>
-          <w:p>
-            <w:pPr>
-              <w:pStyle w:val="TableHeading"/>
-              <w:rPr>
-                <w:b w:val="0"/>
-                <w:bCs w:val="0"/>
-              </w:rPr>
-            </w:pPr>
-            <w:r>
-              <w:rPr>
-                <w:b w:val="0"/>
-                <w:bCs w:val="0"/>
-              </w:rPr>
-              <w:t>10/23 – 10/29</w:t>
-            </w:r>
-          </w:p>
-        </w:tc>
-        <w:tc>
-          <w:tcPr>
-            <w:tcW w:w="7632" w:type="dxa"/>
-            <w:tcBorders>
-              <w:top w:val="single" w:sz="2" w:space="0" w:color="000001"/>
-              <w:left w:val="single" w:sz="2" w:space="0" w:color="000001"/>
-              <w:bottom w:val="single" w:sz="2" w:space="0" w:color="000001"/>
-              <w:right w:val="single" w:sz="2" w:space="0" w:color="000001"/>
-            </w:tcBorders>
-            <w:shd w:val="clear" w:color="auto" w:fill="auto"/>
-            <w:tcMar>
-              <w:left w:w="48" w:type="dxa"/>
-            </w:tcMar>
-          </w:tcPr>
-          <w:p>
-            <w:pPr>
-              <w:pStyle w:val="TableHeading"/>
-              <w:jc w:val="both"/>
-              <w:rPr>
-                <w:b w:val="0"/>
-                <w:bCs w:val="0"/>
-              </w:rPr>
-            </w:pPr>
-            <w:r>
-              <w:rPr>
-                <w:b w:val="0"/>
-                <w:bCs w:val="0"/>
-              </w:rPr>
-              <w:t>Prepare demo for next week. Use this time to fix final bugs, and present also prepare the report for the demo. Iron our bugs and prepare to turn in final demo one next week. Depending on the stage of the game, different people can pick up different bugs and functionality that needs to be done.</w:t>
-            </w:r>
-          </w:p>
-        </w:tc>
-      </w:tr>
-      <w:tr>
-        <w:trPr>
-          <w:trHeight w:val="1074"/>
-        </w:trPr>
-        <w:tc>
-          <w:tcPr>
-            <w:tcW w:w="1562" w:type="dxa"/>
-            <w:tcBorders>
-              <w:top w:val="single" w:sz="2" w:space="0" w:color="000001"/>
-              <w:left w:val="single" w:sz="2" w:space="0" w:color="000001"/>
-              <w:bottom w:val="single" w:sz="2" w:space="0" w:color="000001"/>
-            </w:tcBorders>
-            <w:shd w:val="clear" w:color="auto" w:fill="auto"/>
-            <w:tcMar>
-              <w:left w:w="48" w:type="dxa"/>
-            </w:tcMar>
-          </w:tcPr>
-          <w:p>
-            <w:pPr>
-              <w:pStyle w:val="TableHeading"/>
-              <w:rPr>
-                <w:b w:val="0"/>
-                <w:bCs w:val="0"/>
-              </w:rPr>
-            </w:pPr>
-            <w:r>
-              <w:rPr>
-                <w:b w:val="0"/>
-                <w:bCs w:val="0"/>
-              </w:rPr>
-              <w:t>10/30 – 11/5</w:t>
-            </w:r>
-          </w:p>
-        </w:tc>
-        <w:tc>
-          <w:tcPr>
-            <w:tcW w:w="7632" w:type="dxa"/>
-            <w:tcBorders>
-              <w:top w:val="single" w:sz="2" w:space="0" w:color="000001"/>
-              <w:left w:val="single" w:sz="2" w:space="0" w:color="000001"/>
-              <w:bottom w:val="single" w:sz="2" w:space="0" w:color="000001"/>
-              <w:right w:val="single" w:sz="2" w:space="0" w:color="000001"/>
-            </w:tcBorders>
-            <w:shd w:val="clear" w:color="auto" w:fill="auto"/>
-            <w:tcMar>
-              <w:left w:w="48" w:type="dxa"/>
-            </w:tcMar>
-          </w:tcPr>
-          <w:p>
-            <w:pPr>
-              <w:pStyle w:val="TableHeading"/>
-              <w:jc w:val="both"/>
-              <w:rPr>
-                <w:bCs w:val="0"/>
-              </w:rPr>
-            </w:pPr>
-            <w:r>
-              <w:rPr>
-                <w:bCs w:val="0"/>
-              </w:rPr>
-              <w:t>DEMO 1 DUE 11/6</w:t>
-            </w:r>
-          </w:p>
-          <w:p>
-            <w:pPr>
-              <w:pStyle w:val="TableHeading"/>
-              <w:jc w:val="both"/>
-              <w:rPr>
-                <w:b w:val="0"/>
-                <w:bCs w:val="0"/>
-              </w:rPr>
-            </w:pPr>
-            <w:r>
-              <w:rPr>
-                <w:b w:val="0"/>
-                <w:bCs w:val="0"/>
-              </w:rPr>
-              <w:t xml:space="preserve">Make sure game is in good standing to turn in. </w:t>
-            </w:r>
-          </w:p>
-        </w:tc>
-      </w:tr>
-      <w:tr>
-        <w:trPr>
-          <w:trHeight w:val="1074"/>
-        </w:trPr>
-        <w:tc>
-          <w:tcPr>
-            <w:tcW w:w="1562" w:type="dxa"/>
-            <w:tcBorders>
-              <w:top w:val="single" w:sz="2" w:space="0" w:color="000001"/>
-              <w:left w:val="single" w:sz="2" w:space="0" w:color="000001"/>
-              <w:bottom w:val="single" w:sz="2" w:space="0" w:color="000001"/>
-            </w:tcBorders>
-            <w:shd w:val="clear" w:color="auto" w:fill="auto"/>
-            <w:tcMar>
-              <w:left w:w="48" w:type="dxa"/>
-            </w:tcMar>
-          </w:tcPr>
-          <w:p>
-            <w:pPr>
-              <w:pStyle w:val="TableHeading"/>
-              <w:rPr>
-                <w:b w:val="0"/>
-                <w:bCs w:val="0"/>
-              </w:rPr>
-            </w:pPr>
-            <w:r>
-              <w:rPr>
-                <w:b w:val="0"/>
-                <w:bCs w:val="0"/>
-              </w:rPr>
-              <w:t>11/6 – 11/12</w:t>
-            </w:r>
-          </w:p>
-        </w:tc>
-        <w:tc>
-          <w:tcPr>
-            <w:tcW w:w="7632" w:type="dxa"/>
-            <w:tcBorders>
-              <w:top w:val="single" w:sz="2" w:space="0" w:color="000001"/>
-              <w:left w:val="single" w:sz="2" w:space="0" w:color="000001"/>
-              <w:bottom w:val="single" w:sz="2" w:space="0" w:color="000001"/>
-              <w:right w:val="single" w:sz="2" w:space="0" w:color="000001"/>
-            </w:tcBorders>
-            <w:shd w:val="clear" w:color="auto" w:fill="auto"/>
-            <w:tcMar>
-              <w:left w:w="48" w:type="dxa"/>
-            </w:tcMar>
-          </w:tcPr>
-          <w:p>
-            <w:pPr>
-              <w:pStyle w:val="TableHeading"/>
-              <w:numPr>
-                <w:ilvl w:val="0"/>
-                <w:numId w:val="3"/>
-              </w:numPr>
-              <w:ind w:left="311" w:hanging="270"/>
-              <w:jc w:val="both"/>
-              <w:rPr>
-                <w:b w:val="0"/>
-                <w:bCs w:val="0"/>
-              </w:rPr>
-            </w:pPr>
-            <w:r>
-              <w:rPr>
-                <w:b w:val="0"/>
-                <w:bCs w:val="0"/>
-              </w:rPr>
-              <w:t>Carlos: High score functionality, add up the score of the player and store.</w:t>
-            </w:r>
-          </w:p>
-          <w:p>
-            <w:pPr>
-              <w:pStyle w:val="TableHeading"/>
-              <w:numPr>
-                <w:ilvl w:val="0"/>
-                <w:numId w:val="3"/>
-              </w:numPr>
-              <w:ind w:left="311" w:hanging="270"/>
-              <w:jc w:val="both"/>
-              <w:rPr>
-                <w:b w:val="0"/>
-                <w:bCs w:val="0"/>
-              </w:rPr>
-            </w:pPr>
-            <w:r>
-              <w:rPr>
-                <w:b w:val="0"/>
-                <w:bCs w:val="0"/>
-              </w:rPr>
-              <w:t>Matthew: Rules of the game, add a tutorial to let the user know how to play the game.</w:t>
-            </w:r>
-          </w:p>
-          <w:p>
-            <w:pPr>
-              <w:pStyle w:val="TableHeading"/>
-              <w:numPr>
-                <w:ilvl w:val="0"/>
-                <w:numId w:val="3"/>
-              </w:numPr>
-              <w:ind w:left="311" w:hanging="270"/>
-              <w:jc w:val="both"/>
-              <w:rPr>
-                <w:b w:val="0"/>
-                <w:bCs w:val="0"/>
-              </w:rPr>
-            </w:pPr>
-            <w:r>
-              <w:rPr>
-                <w:b w:val="0"/>
-                <w:bCs w:val="0"/>
-              </w:rPr>
-              <w:t>Brent: Hint system. Give player tooltips for help, and add (?) icons for players to seek help if needed.</w:t>
-            </w:r>
-          </w:p>
-          <w:p>
-            <w:pPr>
-              <w:pStyle w:val="TableHeading"/>
-              <w:numPr>
-                <w:ilvl w:val="0"/>
-                <w:numId w:val="3"/>
-              </w:numPr>
-              <w:ind w:left="311" w:hanging="270"/>
-              <w:jc w:val="both"/>
-              <w:rPr>
-                <w:bCs w:val="0"/>
-              </w:rPr>
-            </w:pPr>
-            <w:r>
-              <w:rPr>
-                <w:b w:val="0"/>
-                <w:bCs w:val="0"/>
-              </w:rPr>
-              <w:t>Work on UI, make the experience easier, and show the player how to work.</w:t>
-            </w:r>
-          </w:p>
-        </w:tc>
-      </w:tr>
-      <w:tr>
-        <w:trPr>
-          <w:trHeight w:val="1074"/>
-        </w:trPr>
-        <w:tc>
-          <w:tcPr>
-            <w:tcW w:w="1562" w:type="dxa"/>
-            <w:tcBorders>
-              <w:top w:val="single" w:sz="2" w:space="0" w:color="000001"/>
-              <w:left w:val="single" w:sz="2" w:space="0" w:color="000001"/>
-              <w:bottom w:val="single" w:sz="2" w:space="0" w:color="000001"/>
-            </w:tcBorders>
-            <w:shd w:val="clear" w:color="auto" w:fill="auto"/>
-            <w:tcMar>
-              <w:left w:w="48" w:type="dxa"/>
-            </w:tcMar>
-          </w:tcPr>
-          <w:p>
-            <w:pPr>
-              <w:pStyle w:val="TableHeading"/>
-              <w:rPr>
-                <w:b w:val="0"/>
-                <w:bCs w:val="0"/>
-              </w:rPr>
-            </w:pPr>
-            <w:r>
-              <w:rPr>
-                <w:b w:val="0"/>
-                <w:bCs w:val="0"/>
-              </w:rPr>
-              <w:lastRenderedPageBreak/>
-              <w:t>11/13 – 11/19</w:t>
-            </w:r>
-          </w:p>
-        </w:tc>
-        <w:tc>
-          <w:tcPr>
-            <w:tcW w:w="7632" w:type="dxa"/>
-            <w:tcBorders>
-              <w:top w:val="single" w:sz="2" w:space="0" w:color="000001"/>
-              <w:left w:val="single" w:sz="2" w:space="0" w:color="000001"/>
-              <w:bottom w:val="single" w:sz="2" w:space="0" w:color="000001"/>
-              <w:right w:val="single" w:sz="2" w:space="0" w:color="000001"/>
-            </w:tcBorders>
-            <w:shd w:val="clear" w:color="auto" w:fill="auto"/>
-            <w:tcMar>
-              <w:left w:w="48" w:type="dxa"/>
-            </w:tcMar>
-          </w:tcPr>
-          <w:p>
-            <w:pPr>
-              <w:pStyle w:val="TableHeading"/>
-              <w:numPr>
-                <w:ilvl w:val="0"/>
-                <w:numId w:val="3"/>
-              </w:numPr>
-              <w:ind w:left="311" w:hanging="270"/>
-              <w:jc w:val="both"/>
-              <w:rPr>
-                <w:b w:val="0"/>
-                <w:bCs w:val="0"/>
-              </w:rPr>
-            </w:pPr>
-            <w:r>
-              <w:rPr>
-                <w:b w:val="0"/>
-                <w:bCs w:val="0"/>
-              </w:rPr>
-              <w:t>Carlos: Work on animations, make the game more presentable.</w:t>
-            </w:r>
-          </w:p>
-          <w:p>
-            <w:pPr>
-              <w:pStyle w:val="TableHeading"/>
-              <w:numPr>
-                <w:ilvl w:val="0"/>
-                <w:numId w:val="3"/>
-              </w:numPr>
-              <w:ind w:left="311" w:hanging="270"/>
-              <w:jc w:val="both"/>
-              <w:rPr>
-                <w:b w:val="0"/>
-                <w:bCs w:val="0"/>
-              </w:rPr>
-            </w:pPr>
-            <w:r>
-              <w:rPr>
-                <w:b w:val="0"/>
-                <w:bCs w:val="0"/>
-              </w:rPr>
-              <w:t>Matthew: Iron out cards, graphics and work on CSS to make the game easier on the eyes.</w:t>
-            </w:r>
-          </w:p>
-          <w:p>
-            <w:pPr>
-              <w:pStyle w:val="TableHeading"/>
-              <w:numPr>
-                <w:ilvl w:val="0"/>
-                <w:numId w:val="3"/>
-              </w:numPr>
-              <w:ind w:left="311" w:hanging="270"/>
-              <w:jc w:val="both"/>
-              <w:rPr>
-                <w:bCs w:val="0"/>
-              </w:rPr>
-            </w:pPr>
-            <w:r>
-              <w:rPr>
-                <w:b w:val="0"/>
-                <w:bCs w:val="0"/>
-              </w:rPr>
-              <w:t>Brent: CSS fixes, bugs, and make sure the game works on different browsers (</w:t>
-            </w:r>
-            <w:proofErr w:type="spellStart"/>
-            <w:proofErr w:type="gramStart"/>
-            <w:r>
-              <w:rPr>
-                <w:b w:val="0"/>
-                <w:bCs w:val="0"/>
-              </w:rPr>
-              <w:t>chrome,ie</w:t>
-            </w:r>
-            <w:proofErr w:type="gramEnd"/>
-            <w:r>
-              <w:rPr>
-                <w:b w:val="0"/>
-                <w:bCs w:val="0"/>
-              </w:rPr>
-              <w:t>,firefox</w:t>
-            </w:r>
-            <w:proofErr w:type="spellEnd"/>
-            <w:r>
-              <w:rPr>
-                <w:b w:val="0"/>
-                <w:bCs w:val="0"/>
-              </w:rPr>
-              <w:t>).</w:t>
-            </w:r>
-          </w:p>
-        </w:tc>
-      </w:tr>
-      <w:tr>
-        <w:trPr>
-          <w:trHeight w:val="1281"/>
-        </w:trPr>
-        <w:tc>
-          <w:tcPr>
-            <w:tcW w:w="1562" w:type="dxa"/>
-            <w:tcBorders>
-              <w:top w:val="single" w:sz="2" w:space="0" w:color="000001"/>
-              <w:left w:val="single" w:sz="2" w:space="0" w:color="000001"/>
-              <w:bottom w:val="single" w:sz="2" w:space="0" w:color="000001"/>
-            </w:tcBorders>
-            <w:shd w:val="clear" w:color="auto" w:fill="auto"/>
-            <w:tcMar>
-              <w:left w:w="48" w:type="dxa"/>
-            </w:tcMar>
-          </w:tcPr>
-          <w:p>
-            <w:pPr>
-              <w:pStyle w:val="TableHeading"/>
-              <w:rPr>
-                <w:b w:val="0"/>
-                <w:bCs w:val="0"/>
-              </w:rPr>
-            </w:pPr>
-            <w:r>
-              <w:rPr>
-                <w:b w:val="0"/>
-                <w:bCs w:val="0"/>
-              </w:rPr>
-              <w:t>11/20 – 11/26</w:t>
-            </w:r>
-          </w:p>
-        </w:tc>
-        <w:tc>
-          <w:tcPr>
-            <w:tcW w:w="7632" w:type="dxa"/>
-            <w:tcBorders>
-              <w:top w:val="single" w:sz="2" w:space="0" w:color="000001"/>
-              <w:left w:val="single" w:sz="2" w:space="0" w:color="000001"/>
-              <w:bottom w:val="single" w:sz="2" w:space="0" w:color="000001"/>
-              <w:right w:val="single" w:sz="2" w:space="0" w:color="000001"/>
-            </w:tcBorders>
-            <w:shd w:val="clear" w:color="auto" w:fill="auto"/>
-            <w:tcMar>
-              <w:left w:w="48" w:type="dxa"/>
-            </w:tcMar>
-          </w:tcPr>
-          <w:p>
-            <w:pPr>
-              <w:pStyle w:val="TableHeading"/>
-              <w:jc w:val="both"/>
-              <w:rPr>
-                <w:bCs w:val="0"/>
-              </w:rPr>
-            </w:pPr>
-            <w:r>
-              <w:rPr>
-                <w:bCs w:val="0"/>
-              </w:rPr>
-              <w:t>SHORT WEEK – HAPPY THANKSGIVING</w:t>
-            </w:r>
-          </w:p>
-          <w:p>
-            <w:pPr>
-              <w:pStyle w:val="TableHeading"/>
-              <w:jc w:val="both"/>
-              <w:rPr>
-                <w:bCs w:val="0"/>
-              </w:rPr>
-            </w:pPr>
-            <w:r>
-              <w:rPr>
-                <w:bCs w:val="0"/>
-              </w:rPr>
-              <w:t>Easy week, fix bugs that we find and work on smaller items as we feel, but mostly taking it easy for this week.</w:t>
-            </w:r>
-          </w:p>
-        </w:tc>
-      </w:tr>
-      <w:tr>
-        <w:trPr>
-          <w:trHeight w:val="1074"/>
-        </w:trPr>
-        <w:tc>
-          <w:tcPr>
-            <w:tcW w:w="1562" w:type="dxa"/>
-            <w:tcBorders>
-              <w:top w:val="single" w:sz="2" w:space="0" w:color="000001"/>
-              <w:left w:val="single" w:sz="2" w:space="0" w:color="000001"/>
-              <w:bottom w:val="single" w:sz="2" w:space="0" w:color="000001"/>
-            </w:tcBorders>
-            <w:shd w:val="clear" w:color="auto" w:fill="auto"/>
-            <w:tcMar>
-              <w:left w:w="48" w:type="dxa"/>
-            </w:tcMar>
-          </w:tcPr>
-          <w:p>
-            <w:pPr>
-              <w:pStyle w:val="TableHeading"/>
-              <w:rPr>
-                <w:b w:val="0"/>
-                <w:bCs w:val="0"/>
-              </w:rPr>
-            </w:pPr>
-            <w:r>
-              <w:rPr>
-                <w:b w:val="0"/>
-                <w:bCs w:val="0"/>
-              </w:rPr>
-              <w:t>11/27 – 12/3</w:t>
-            </w:r>
-          </w:p>
-        </w:tc>
-        <w:tc>
-          <w:tcPr>
-            <w:tcW w:w="7632" w:type="dxa"/>
-            <w:tcBorders>
-              <w:top w:val="single" w:sz="2" w:space="0" w:color="000001"/>
-              <w:left w:val="single" w:sz="2" w:space="0" w:color="000001"/>
-              <w:bottom w:val="single" w:sz="2" w:space="0" w:color="000001"/>
-              <w:right w:val="single" w:sz="2" w:space="0" w:color="000001"/>
-            </w:tcBorders>
-            <w:shd w:val="clear" w:color="auto" w:fill="auto"/>
-            <w:tcMar>
-              <w:left w:w="48" w:type="dxa"/>
-            </w:tcMar>
-          </w:tcPr>
-          <w:p>
-            <w:pPr>
-              <w:pStyle w:val="TableHeading"/>
-              <w:numPr>
-                <w:ilvl w:val="0"/>
-                <w:numId w:val="4"/>
-              </w:numPr>
-              <w:ind w:left="311" w:hanging="270"/>
-              <w:jc w:val="both"/>
-              <w:rPr>
-                <w:b w:val="0"/>
-                <w:bCs w:val="0"/>
-              </w:rPr>
-            </w:pPr>
-            <w:r>
-              <w:rPr>
-                <w:b w:val="0"/>
-                <w:bCs w:val="0"/>
-              </w:rPr>
-              <w:t xml:space="preserve">Carlos: Fixes, bugs and documentation for next week. </w:t>
-            </w:r>
-          </w:p>
-          <w:p>
-            <w:pPr>
-              <w:pStyle w:val="TableHeading"/>
-              <w:numPr>
-                <w:ilvl w:val="0"/>
-                <w:numId w:val="4"/>
-              </w:numPr>
-              <w:ind w:left="311" w:hanging="270"/>
-              <w:jc w:val="both"/>
-              <w:rPr>
-                <w:b w:val="0"/>
-                <w:bCs w:val="0"/>
-              </w:rPr>
-            </w:pPr>
-            <w:r>
-              <w:rPr>
-                <w:b w:val="0"/>
-                <w:bCs w:val="0"/>
-              </w:rPr>
-              <w:t>Matthew: Documentation, reporting and final stages of the game.</w:t>
-            </w:r>
-          </w:p>
-          <w:p>
-            <w:pPr>
-              <w:pStyle w:val="TableHeading"/>
-              <w:numPr>
-                <w:ilvl w:val="0"/>
-                <w:numId w:val="4"/>
-              </w:numPr>
-              <w:ind w:left="311" w:hanging="270"/>
-              <w:jc w:val="both"/>
-              <w:rPr>
-                <w:bCs w:val="0"/>
-              </w:rPr>
-            </w:pPr>
-            <w:r>
-              <w:rPr>
-                <w:b w:val="0"/>
-                <w:bCs w:val="0"/>
-              </w:rPr>
-              <w:t>Brent: Testing the game, provide feedback to others and work on a final bug list we can all work on during the week.</w:t>
-            </w:r>
-          </w:p>
-        </w:tc>
-      </w:tr>
-      <w:tr>
-        <w:trPr>
-          <w:trHeight w:val="1074"/>
-        </w:trPr>
-        <w:tc>
-          <w:tcPr>
-            <w:tcW w:w="1562" w:type="dxa"/>
-            <w:tcBorders>
-              <w:top w:val="single" w:sz="2" w:space="0" w:color="000001"/>
-              <w:left w:val="single" w:sz="2" w:space="0" w:color="000001"/>
-              <w:bottom w:val="single" w:sz="2" w:space="0" w:color="000001"/>
-            </w:tcBorders>
-            <w:shd w:val="clear" w:color="auto" w:fill="auto"/>
-            <w:tcMar>
-              <w:left w:w="48" w:type="dxa"/>
-            </w:tcMar>
-          </w:tcPr>
-          <w:p>
-            <w:pPr>
-              <w:pStyle w:val="TableHeading"/>
-              <w:rPr>
-                <w:b w:val="0"/>
-                <w:bCs w:val="0"/>
-              </w:rPr>
-            </w:pPr>
-            <w:r>
-              <w:rPr>
-                <w:b w:val="0"/>
-                <w:bCs w:val="0"/>
-              </w:rPr>
-              <w:t>12/4 – 12/10</w:t>
-            </w:r>
-          </w:p>
-        </w:tc>
-        <w:tc>
-          <w:tcPr>
-            <w:tcW w:w="7632" w:type="dxa"/>
-            <w:tcBorders>
-              <w:top w:val="single" w:sz="2" w:space="0" w:color="000001"/>
-              <w:left w:val="single" w:sz="2" w:space="0" w:color="000001"/>
-              <w:bottom w:val="single" w:sz="2" w:space="0" w:color="000001"/>
-              <w:right w:val="single" w:sz="2" w:space="0" w:color="000001"/>
-            </w:tcBorders>
-            <w:shd w:val="clear" w:color="auto" w:fill="auto"/>
-            <w:tcMar>
-              <w:left w:w="48" w:type="dxa"/>
-            </w:tcMar>
-          </w:tcPr>
-          <w:p>
-            <w:pPr>
-              <w:pStyle w:val="TableHeading"/>
-              <w:jc w:val="both"/>
-              <w:rPr>
-                <w:bCs w:val="0"/>
-              </w:rPr>
-            </w:pPr>
-            <w:r>
-              <w:rPr>
-                <w:bCs w:val="0"/>
-              </w:rPr>
-              <w:t>DEMO 2 DUE 12/11 – FINAL VERSION</w:t>
-            </w:r>
-          </w:p>
-          <w:p>
-            <w:pPr>
-              <w:pStyle w:val="TableHeading"/>
-              <w:jc w:val="both"/>
-              <w:rPr>
-                <w:bCs w:val="0"/>
-              </w:rPr>
-            </w:pPr>
-            <w:r>
-              <w:rPr>
-                <w:bCs w:val="0"/>
-              </w:rPr>
-              <w:t>Go over the list of final bugs and fixes that Brent worked on last week.</w:t>
-            </w:r>
-          </w:p>
-        </w:tc>
-      </w:tr>
-      <w:tr>
-        <w:trPr>
-          <w:trHeight w:val="1074"/>
-        </w:trPr>
-        <w:tc>
-          <w:tcPr>
-            <w:tcW w:w="1562" w:type="dxa"/>
-            <w:tcBorders>
-              <w:top w:val="single" w:sz="2" w:space="0" w:color="000001"/>
-              <w:left w:val="single" w:sz="2" w:space="0" w:color="000001"/>
-              <w:bottom w:val="single" w:sz="2" w:space="0" w:color="000001"/>
-            </w:tcBorders>
-            <w:shd w:val="clear" w:color="auto" w:fill="auto"/>
-            <w:tcMar>
-              <w:left w:w="48" w:type="dxa"/>
-            </w:tcMar>
-          </w:tcPr>
-          <w:p>
-            <w:pPr>
-              <w:pStyle w:val="TableHeading"/>
-              <w:rPr>
-                <w:b w:val="0"/>
-                <w:bCs w:val="0"/>
-              </w:rPr>
-            </w:pPr>
-            <w:r>
-              <w:rPr>
-                <w:b w:val="0"/>
-                <w:bCs w:val="0"/>
-              </w:rPr>
-              <w:t>12/11</w:t>
-            </w:r>
-          </w:p>
-        </w:tc>
-        <w:tc>
-          <w:tcPr>
-            <w:tcW w:w="7632" w:type="dxa"/>
-            <w:tcBorders>
-              <w:top w:val="single" w:sz="2" w:space="0" w:color="000001"/>
-              <w:left w:val="single" w:sz="2" w:space="0" w:color="000001"/>
-              <w:bottom w:val="single" w:sz="2" w:space="0" w:color="000001"/>
-              <w:right w:val="single" w:sz="2" w:space="0" w:color="000001"/>
-            </w:tcBorders>
-            <w:shd w:val="clear" w:color="auto" w:fill="auto"/>
-            <w:tcMar>
-              <w:left w:w="48" w:type="dxa"/>
-            </w:tcMar>
-          </w:tcPr>
-          <w:p>
-            <w:pPr>
-              <w:pStyle w:val="TableHeading"/>
-              <w:jc w:val="both"/>
-              <w:rPr>
-                <w:bCs w:val="0"/>
-              </w:rPr>
-            </w:pPr>
-            <w:r>
-              <w:rPr>
-                <w:bCs w:val="0"/>
-              </w:rPr>
-              <w:t>Turn in final Project</w:t>
-            </w:r>
-          </w:p>
-        </w:tc>
-      </w:tr>
-    </w:tbl>
     <w:p>
       <w:pPr>
         <w:jc w:val="center"/>
@@ -13035,96 +12802,20 @@
           <w:szCs w:val="30"/>
         </w:rPr>
       </w:pPr>
-    </w:p>
-    <w:p>
-      <w:pPr>
-        <w:jc w:val="center"/>
-        <w:rPr>
-          <w:b/>
-          <w:bCs/>
-          <w:sz w:val="30"/>
-          <w:szCs w:val="30"/>
-        </w:rPr>
-      </w:pPr>
-    </w:p>
-    <w:p>
-      <w:pPr>
-        <w:jc w:val="center"/>
-        <w:rPr>
-          <w:b/>
-          <w:bCs/>
-          <w:sz w:val="30"/>
-          <w:szCs w:val="30"/>
-        </w:rPr>
-      </w:pPr>
-    </w:p>
-    <w:p>
-      <w:pPr>
-        <w:jc w:val="center"/>
-        <w:rPr>
-          <w:b/>
-          <w:bCs/>
-          <w:sz w:val="30"/>
-          <w:szCs w:val="30"/>
-        </w:rPr>
-      </w:pPr>
-    </w:p>
-    <w:p>
-      <w:pPr>
-        <w:jc w:val="center"/>
-        <w:rPr>
-          <w:b/>
-          <w:bCs/>
-          <w:sz w:val="30"/>
-          <w:szCs w:val="30"/>
-        </w:rPr>
-      </w:pPr>
-    </w:p>
-    <w:p>
-      <w:pPr>
-        <w:jc w:val="center"/>
-        <w:rPr>
-          <w:b/>
-          <w:bCs/>
-          <w:sz w:val="30"/>
-          <w:szCs w:val="30"/>
-        </w:rPr>
-      </w:pPr>
-    </w:p>
-    <w:p>
-      <w:pPr>
-        <w:jc w:val="center"/>
-        <w:rPr>
-          <w:b/>
-          <w:bCs/>
-          <w:sz w:val="30"/>
-          <w:szCs w:val="30"/>
-        </w:rPr>
-      </w:pPr>
-    </w:p>
-    <w:p>
-      <w:pPr>
-        <w:jc w:val="center"/>
-        <w:rPr>
-          <w:b/>
-          <w:bCs/>
-          <w:sz w:val="30"/>
-          <w:szCs w:val="30"/>
-        </w:rPr>
-      </w:pPr>
+      <w:bookmarkStart w:id="50" w:name="__DdeLink__1498_2915995668"/>
+      <w:bookmarkEnd w:id="50"/>
     </w:p>
     <w:p>
       <w:pPr>
         <w:pStyle w:val="Heading1"/>
       </w:pPr>
-      <w:bookmarkStart w:id="42" w:name="_Toc494097112"/>
-      <w:bookmarkStart w:id="43" w:name="_Toc498355304"/>
-      <w:r>
-        <w:lastRenderedPageBreak/>
+      <w:bookmarkStart w:id="51" w:name="_Toc494097112"/>
+      <w:bookmarkStart w:id="52" w:name="_Toc498355304"/>
+      <w:r>
         <w:t>References</w:t>
       </w:r>
-      <w:bookmarkEnd w:id="42"/>
-      <w:bookmarkEnd w:id="43"/>
+      <w:bookmarkEnd w:id="51"/>
+      <w:bookmarkEnd w:id="52"/>
     </w:p>
     <w:p>
       <w:pPr>
@@ -13178,7 +12869,7 @@
     </w:p>
     <w:p/>
     <w:sectPr>
-      <w:headerReference w:type="default" r:id="rId22"/>
+      <w:headerReference w:type="default" r:id="rId23"/>
       <w:pgSz w:w="12240" w:h="15840"/>
       <w:pgMar w:top="1440" w:right="1440" w:bottom="1440" w:left="1440" w:header="720" w:footer="720" w:gutter="0"/>
       <w:cols w:space="720"/>
@@ -13268,7 +12959,7 @@
           <w:rPr>
             <w:noProof/>
           </w:rPr>
-          <w:t>27</w:t>
+          <w:t>3</w:t>
         </w:r>
         <w:r>
           <w:fldChar w:fldCharType="end"/>
@@ -15324,6 +15015,173 @@
       <w:ind w:left="220"/>
     </w:pPr>
   </w:style>
+  <w:style w:type="table" w:styleId="ListTable1Light-Accent3">
+    <w:name w:val="List Table 1 Light Accent 3"/>
+    <w:basedOn w:val="TableNormal"/>
+    <w:uiPriority w:val="46"/>
+    <w:rsid w:val="008159F5"/>
+    <w:pPr>
+      <w:spacing w:after="0" w:line="240" w:lineRule="auto"/>
+    </w:pPr>
+    <w:tblPr>
+      <w:tblStyleRowBandSize w:val="1"/>
+      <w:tblStyleColBandSize w:val="1"/>
+    </w:tblPr>
+    <w:tblStylePr w:type="firstRow">
+      <w:rPr>
+        <w:b/>
+        <w:bCs/>
+      </w:rPr>
+      <w:tblPr/>
+      <w:tcPr>
+        <w:tcBorders>
+          <w:bottom w:val="single" w:sz="4" w:space="0" w:color="C9C9C9" w:themeColor="accent3" w:themeTint="99"/>
+        </w:tcBorders>
+      </w:tcPr>
+    </w:tblStylePr>
+    <w:tblStylePr w:type="lastRow">
+      <w:rPr>
+        <w:b/>
+        <w:bCs/>
+      </w:rPr>
+      <w:tblPr/>
+      <w:tcPr>
+        <w:tcBorders>
+          <w:top w:val="single" w:sz="4" w:space="0" w:color="C9C9C9" w:themeColor="accent3" w:themeTint="99"/>
+        </w:tcBorders>
+      </w:tcPr>
+    </w:tblStylePr>
+    <w:tblStylePr w:type="firstCol">
+      <w:rPr>
+        <w:b/>
+        <w:bCs/>
+      </w:rPr>
+    </w:tblStylePr>
+    <w:tblStylePr w:type="lastCol">
+      <w:rPr>
+        <w:b/>
+        <w:bCs/>
+      </w:rPr>
+    </w:tblStylePr>
+    <w:tblStylePr w:type="band1Vert">
+      <w:tblPr/>
+      <w:tcPr>
+        <w:shd w:val="clear" w:color="auto" w:fill="EDEDED" w:themeFill="accent3" w:themeFillTint="33"/>
+      </w:tcPr>
+    </w:tblStylePr>
+    <w:tblStylePr w:type="band1Horz">
+      <w:tblPr/>
+      <w:tcPr>
+        <w:shd w:val="clear" w:color="auto" w:fill="EDEDED" w:themeFill="accent3" w:themeFillTint="33"/>
+      </w:tcPr>
+    </w:tblStylePr>
+  </w:style>
+  <w:style w:type="table" w:styleId="GridTable5Dark-Accent1">
+    <w:name w:val="Grid Table 5 Dark Accent 1"/>
+    <w:basedOn w:val="TableNormal"/>
+    <w:uiPriority w:val="50"/>
+    <w:rsid w:val="008159F5"/>
+    <w:pPr>
+      <w:spacing w:after="0" w:line="240" w:lineRule="auto"/>
+    </w:pPr>
+    <w:tblPr>
+      <w:tblStyleRowBandSize w:val="1"/>
+      <w:tblStyleColBandSize w:val="1"/>
+      <w:tblBorders>
+        <w:top w:val="single" w:sz="4" w:space="0" w:color="FFFFFF" w:themeColor="background1"/>
+        <w:left w:val="single" w:sz="4" w:space="0" w:color="FFFFFF" w:themeColor="background1"/>
+        <w:bottom w:val="single" w:sz="4" w:space="0" w:color="FFFFFF" w:themeColor="background1"/>
+        <w:right w:val="single" w:sz="4" w:space="0" w:color="FFFFFF" w:themeColor="background1"/>
+        <w:insideH w:val="single" w:sz="4" w:space="0" w:color="FFFFFF" w:themeColor="background1"/>
+        <w:insideV w:val="single" w:sz="4" w:space="0" w:color="FFFFFF" w:themeColor="background1"/>
+      </w:tblBorders>
+    </w:tblPr>
+    <w:tcPr>
+      <w:shd w:val="clear" w:color="auto" w:fill="D9E2F3" w:themeFill="accent1" w:themeFillTint="33"/>
+    </w:tcPr>
+    <w:tblStylePr w:type="firstRow">
+      <w:rPr>
+        <w:b/>
+        <w:bCs/>
+        <w:color w:val="FFFFFF" w:themeColor="background1"/>
+      </w:rPr>
+      <w:tblPr/>
+      <w:tcPr>
+        <w:tcBorders>
+          <w:top w:val="single" w:sz="4" w:space="0" w:color="FFFFFF" w:themeColor="background1"/>
+          <w:left w:val="single" w:sz="4" w:space="0" w:color="FFFFFF" w:themeColor="background1"/>
+          <w:right w:val="single" w:sz="4" w:space="0" w:color="FFFFFF" w:themeColor="background1"/>
+          <w:insideH w:val="nil"/>
+          <w:insideV w:val="nil"/>
+        </w:tcBorders>
+        <w:shd w:val="clear" w:color="auto" w:fill="4472C4" w:themeFill="accent1"/>
+      </w:tcPr>
+    </w:tblStylePr>
+    <w:tblStylePr w:type="lastRow">
+      <w:rPr>
+        <w:b/>
+        <w:bCs/>
+        <w:color w:val="FFFFFF" w:themeColor="background1"/>
+      </w:rPr>
+      <w:tblPr/>
+      <w:tcPr>
+        <w:tcBorders>
+          <w:left w:val="single" w:sz="4" w:space="0" w:color="FFFFFF" w:themeColor="background1"/>
+          <w:bottom w:val="single" w:sz="4" w:space="0" w:color="FFFFFF" w:themeColor="background1"/>
+          <w:right w:val="single" w:sz="4" w:space="0" w:color="FFFFFF" w:themeColor="background1"/>
+          <w:insideH w:val="nil"/>
+          <w:insideV w:val="nil"/>
+        </w:tcBorders>
+        <w:shd w:val="clear" w:color="auto" w:fill="4472C4" w:themeFill="accent1"/>
+      </w:tcPr>
+    </w:tblStylePr>
+    <w:tblStylePr w:type="firstCol">
+      <w:rPr>
+        <w:b/>
+        <w:bCs/>
+        <w:color w:val="FFFFFF" w:themeColor="background1"/>
+      </w:rPr>
+      <w:tblPr/>
+      <w:tcPr>
+        <w:tcBorders>
+          <w:top w:val="single" w:sz="4" w:space="0" w:color="FFFFFF" w:themeColor="background1"/>
+          <w:left w:val="single" w:sz="4" w:space="0" w:color="FFFFFF" w:themeColor="background1"/>
+          <w:bottom w:val="single" w:sz="4" w:space="0" w:color="FFFFFF" w:themeColor="background1"/>
+          <w:insideV w:val="nil"/>
+        </w:tcBorders>
+        <w:shd w:val="clear" w:color="auto" w:fill="4472C4" w:themeFill="accent1"/>
+      </w:tcPr>
+    </w:tblStylePr>
+    <w:tblStylePr w:type="lastCol">
+      <w:rPr>
+        <w:b/>
+        <w:bCs/>
+        <w:color w:val="FFFFFF" w:themeColor="background1"/>
+      </w:rPr>
+      <w:tblPr/>
+      <w:tcPr>
+        <w:tcBorders>
+          <w:top w:val="single" w:sz="4" w:space="0" w:color="FFFFFF" w:themeColor="background1"/>
+          <w:bottom w:val="single" w:sz="4" w:space="0" w:color="FFFFFF" w:themeColor="background1"/>
+          <w:right w:val="single" w:sz="4" w:space="0" w:color="FFFFFF" w:themeColor="background1"/>
+          <w:insideV w:val="nil"/>
+        </w:tcBorders>
+        <w:shd w:val="clear" w:color="auto" w:fill="4472C4" w:themeFill="accent1"/>
+      </w:tcPr>
+    </w:tblStylePr>
+    <w:tblStylePr w:type="band1Vert">
+      <w:tblPr/>
+      <w:tcPr>
+        <w:shd w:val="clear" w:color="auto" w:fill="B4C6E7" w:themeFill="accent1" w:themeFillTint="66"/>
+      </w:tcPr>
+    </w:tblStylePr>
+    <w:tblStylePr w:type="band1Horz">
+      <w:tblPr/>
+      <w:tcPr>
+        <w:shd w:val="clear" w:color="auto" w:fill="B4C6E7" w:themeFill="accent1" w:themeFillTint="66"/>
+      </w:tcPr>
+    </w:tblStylePr>
+  </w:style>
 </w:styles>
 </file>
 
@@ -15665,7 +15523,7 @@
 </file>
 
 <file path=customXml/itemProps1.xml><?xml version="1.0" encoding="utf-8"?>
-<ds:datastoreItem xmlns:ds="http://schemas.openxmlformats.org/officeDocument/2006/customXml" ds:itemID="{DF4DD6B3-51AC-4AAF-83EC-A1EEFE5BEFF2}">
+<ds:datastoreItem xmlns:ds="http://schemas.openxmlformats.org/officeDocument/2006/customXml" ds:itemID="{9B90A7FE-2A43-4B18-BD5D-E12F8E1DFF7F}">
   <ds:schemaRefs>
     <ds:schemaRef ds:uri="http://schemas.openxmlformats.org/officeDocument/2006/bibliography"/>
   </ds:schemaRefs>

</xml_diff>

<commit_message>
fixed report3, converted to PDF -bp
</commit_message>
<xml_diff>
--- a/projects/Report3/Report3Part1.docx
+++ b/projects/Report3/Report3Part1.docx
@@ -134,7 +134,7 @@
         </w:rPr>
       </w:pPr>
       <w:bookmarkStart w:id="0" w:name="_Toc494097095"/>
-      <w:bookmarkStart w:id="1" w:name="_Toc498355285"/>
+      <w:bookmarkStart w:id="1" w:name="_Toc498362275"/>
       <w:r>
         <w:rPr>
           <w:rFonts w:eastAsia="Times New Roman"/>
@@ -245,31 +245,7 @@
         <w:ind w:left="720"/>
       </w:pPr>
       <w:r>
-        <w:t>Interaction diagram (</w:t>
-      </w:r>
-      <w:proofErr w:type="spellStart"/>
-      <w:r>
-        <w:t>sd</w:t>
-      </w:r>
-      <w:proofErr w:type="spellEnd"/>
-      <w:r>
-        <w:t xml:space="preserve"> </w:t>
-      </w:r>
-      <w:proofErr w:type="spellStart"/>
-      <w:r>
-        <w:t>DominionPlayGame</w:t>
-      </w:r>
-      <w:proofErr w:type="spellEnd"/>
-      <w:r>
-        <w:t>)</w:t>
-      </w:r>
-      <w:proofErr w:type="gramStart"/>
-      <w:r>
-        <w:t>, ,</w:t>
-      </w:r>
-      <w:proofErr w:type="gramEnd"/>
-      <w:r>
-        <w:t xml:space="preserve"> integration and testing (report 2)</w:t>
+        <w:t>Interaction diagram (sd DominionPlayGame), , integration and testing (report 2)</w:t>
       </w:r>
     </w:p>
     <w:p>
@@ -334,15 +310,7 @@
         <w:ind w:left="720"/>
       </w:pPr>
       <w:r>
-        <w:t xml:space="preserve">Data </w:t>
-      </w:r>
-      <w:proofErr w:type="gramStart"/>
-      <w:r>
-        <w:t>Structures ,</w:t>
-      </w:r>
-      <w:proofErr w:type="gramEnd"/>
-      <w:r>
-        <w:t xml:space="preserve"> class diagrams, data types and  operation signatures (report 2)</w:t>
+        <w:t>Data Structures , class diagrams, data types and  operation signatures (report 2)</w:t>
       </w:r>
     </w:p>
     <w:p>
@@ -381,43 +349,6 @@
         </w:rPr>
         <w:t xml:space="preserve"> (report 3)</w:t>
       </w:r>
-    </w:p>
-    <w:p>
-      <w:pPr>
-        <w:ind w:left="720"/>
-      </w:pPr>
-    </w:p>
-    <w:p>
-      <w:pPr>
-        <w:ind w:left="720"/>
-      </w:pPr>
-    </w:p>
-    <w:p>
-      <w:pPr>
-        <w:ind w:left="720"/>
-      </w:pPr>
-    </w:p>
-    <w:p>
-      <w:pPr>
-        <w:ind w:left="720"/>
-      </w:pPr>
-      <w:bookmarkStart w:id="5" w:name="_GoBack"/>
-      <w:bookmarkEnd w:id="5"/>
-    </w:p>
-    <w:p>
-      <w:pPr>
-        <w:ind w:left="720"/>
-      </w:pPr>
-    </w:p>
-    <w:p>
-      <w:pPr>
-        <w:ind w:left="720"/>
-      </w:pPr>
-    </w:p>
-    <w:p>
-      <w:pPr>
-        <w:ind w:left="720"/>
-      </w:pPr>
     </w:p>
     <w:p>
       <w:pPr>
@@ -519,7 +450,7 @@
           <w:r>
             <w:fldChar w:fldCharType="separate"/>
           </w:r>
-          <w:hyperlink w:anchor="_Toc498355285" w:history="1">
+          <w:hyperlink w:anchor="_Toc498362275" w:history="1">
             <w:r>
               <w:rPr>
                 <w:rStyle w:val="Hyperlink"/>
@@ -547,7 +478,7 @@
                 <w:noProof/>
                 <w:webHidden/>
               </w:rPr>
-              <w:instrText xml:space="preserve"> PAGEREF _Toc498355285 \h </w:instrText>
+              <w:instrText xml:space="preserve"> PAGEREF _Toc498362275 \h </w:instrText>
             </w:r>
             <w:r>
               <w:rPr>
@@ -589,7 +520,7 @@
               <w:noProof/>
             </w:rPr>
           </w:pPr>
-          <w:hyperlink w:anchor="_Toc498355286" w:history="1">
+          <w:hyperlink w:anchor="_Toc498362276" w:history="1">
             <w:r>
               <w:rPr>
                 <w:rStyle w:val="Hyperlink"/>
@@ -616,7 +547,7 @@
                 <w:noProof/>
                 <w:webHidden/>
               </w:rPr>
-              <w:instrText xml:space="preserve"> PAGEREF _Toc498355286 \h </w:instrText>
+              <w:instrText xml:space="preserve"> PAGEREF _Toc498362276 \h </w:instrText>
             </w:r>
             <w:r>
               <w:rPr>
@@ -636,7 +567,7 @@
                 <w:noProof/>
                 <w:webHidden/>
               </w:rPr>
-              <w:t>4</w:t>
+              <w:t>5</w:t>
             </w:r>
             <w:r>
               <w:rPr>
@@ -658,7 +589,7 @@
               <w:noProof/>
             </w:rPr>
           </w:pPr>
-          <w:hyperlink w:anchor="_Toc498355287" w:history="1">
+          <w:hyperlink w:anchor="_Toc498362277" w:history="1">
             <w:r>
               <w:rPr>
                 <w:rStyle w:val="Hyperlink"/>
@@ -685,7 +616,7 @@
                 <w:noProof/>
                 <w:webHidden/>
               </w:rPr>
-              <w:instrText xml:space="preserve"> PAGEREF _Toc498355287 \h </w:instrText>
+              <w:instrText xml:space="preserve"> PAGEREF _Toc498362277 \h </w:instrText>
             </w:r>
             <w:r>
               <w:rPr>
@@ -705,7 +636,7 @@
                 <w:noProof/>
                 <w:webHidden/>
               </w:rPr>
-              <w:t>7</w:t>
+              <w:t>8</w:t>
             </w:r>
             <w:r>
               <w:rPr>
@@ -727,7 +658,7 @@
               <w:noProof/>
             </w:rPr>
           </w:pPr>
-          <w:hyperlink w:anchor="_Toc498355288" w:history="1">
+          <w:hyperlink w:anchor="_Toc498362278" w:history="1">
             <w:r>
               <w:rPr>
                 <w:rStyle w:val="Hyperlink"/>
@@ -754,7 +685,7 @@
                 <w:noProof/>
                 <w:webHidden/>
               </w:rPr>
-              <w:instrText xml:space="preserve"> PAGEREF _Toc498355288 \h </w:instrText>
+              <w:instrText xml:space="preserve"> PAGEREF _Toc498362278 \h </w:instrText>
             </w:r>
             <w:r>
               <w:rPr>
@@ -774,7 +705,7 @@
                 <w:noProof/>
                 <w:webHidden/>
               </w:rPr>
-              <w:t>10</w:t>
+              <w:t>11</w:t>
             </w:r>
             <w:r>
               <w:rPr>
@@ -796,7 +727,7 @@
               <w:noProof/>
             </w:rPr>
           </w:pPr>
-          <w:hyperlink w:anchor="_Toc498355289" w:history="1">
+          <w:hyperlink w:anchor="_Toc498362279" w:history="1">
             <w:r>
               <w:rPr>
                 <w:rStyle w:val="Hyperlink"/>
@@ -823,7 +754,7 @@
                 <w:noProof/>
                 <w:webHidden/>
               </w:rPr>
-              <w:instrText xml:space="preserve"> PAGEREF _Toc498355289 \h </w:instrText>
+              <w:instrText xml:space="preserve"> PAGEREF _Toc498362279 \h </w:instrText>
             </w:r>
             <w:r>
               <w:rPr>
@@ -844,6 +775,75 @@
                 <w:webHidden/>
               </w:rPr>
               <w:t>11</w:t>
+            </w:r>
+            <w:r>
+              <w:rPr>
+                <w:noProof/>
+                <w:webHidden/>
+              </w:rPr>
+              <w:fldChar w:fldCharType="end"/>
+            </w:r>
+          </w:hyperlink>
+        </w:p>
+        <w:p>
+          <w:pPr>
+            <w:pStyle w:val="TOC2"/>
+            <w:tabs>
+              <w:tab w:val="right" w:leader="dot" w:pos="9350"/>
+            </w:tabs>
+            <w:rPr>
+              <w:rFonts w:eastAsiaTheme="minorEastAsia"/>
+              <w:noProof/>
+            </w:rPr>
+          </w:pPr>
+          <w:hyperlink w:anchor="_Toc498362280" w:history="1">
+            <w:r>
+              <w:rPr>
+                <w:rStyle w:val="Hyperlink"/>
+                <w:noProof/>
+              </w:rPr>
+              <w:t>Traceability Matrix</w:t>
+            </w:r>
+            <w:r>
+              <w:rPr>
+                <w:noProof/>
+                <w:webHidden/>
+              </w:rPr>
+              <w:tab/>
+            </w:r>
+            <w:r>
+              <w:rPr>
+                <w:noProof/>
+                <w:webHidden/>
+              </w:rPr>
+              <w:fldChar w:fldCharType="begin"/>
+            </w:r>
+            <w:r>
+              <w:rPr>
+                <w:noProof/>
+                <w:webHidden/>
+              </w:rPr>
+              <w:instrText xml:space="preserve"> PAGEREF _Toc498362280 \h </w:instrText>
+            </w:r>
+            <w:r>
+              <w:rPr>
+                <w:noProof/>
+                <w:webHidden/>
+              </w:rPr>
+            </w:r>
+            <w:r>
+              <w:rPr>
+                <w:noProof/>
+                <w:webHidden/>
+              </w:rPr>
+              <w:fldChar w:fldCharType="separate"/>
+            </w:r>
+            <w:r>
+              <w:rPr>
+                <w:noProof/>
+                <w:webHidden/>
+              </w:rPr>
+              <w:t>13</w:t>
             </w:r>
             <w:r>
               <w:rPr>
@@ -865,11 +865,12 @@
               <w:noProof/>
             </w:rPr>
           </w:pPr>
-          <w:hyperlink w:anchor="_Toc498355290" w:history="1">
+          <w:hyperlink w:anchor="_Toc498362281" w:history="1">
             <w:r>
               <w:rPr>
                 <w:rStyle w:val="Hyperlink"/>
                 <w:noProof/>
+                <w:color w:val="FF0000"/>
               </w:rPr>
               <w:t>Effort Estimation (with use case points)</w:t>
             </w:r>
@@ -892,7 +893,7 @@
                 <w:noProof/>
                 <w:webHidden/>
               </w:rPr>
-              <w:instrText xml:space="preserve"> PAGEREF _Toc498355290 \h </w:instrText>
+              <w:instrText xml:space="preserve"> PAGEREF _Toc498362281 \h </w:instrText>
             </w:r>
             <w:r>
               <w:rPr>
@@ -912,7 +913,7 @@
                 <w:noProof/>
                 <w:webHidden/>
               </w:rPr>
-              <w:t>13</w:t>
+              <w:t>14</w:t>
             </w:r>
             <w:r>
               <w:rPr>
@@ -934,7 +935,7 @@
               <w:noProof/>
             </w:rPr>
           </w:pPr>
-          <w:hyperlink w:anchor="_Toc498355291" w:history="1">
+          <w:hyperlink w:anchor="_Toc498362282" w:history="1">
             <w:r>
               <w:rPr>
                 <w:rStyle w:val="Hyperlink"/>
@@ -961,7 +962,7 @@
                 <w:noProof/>
                 <w:webHidden/>
               </w:rPr>
-              <w:instrText xml:space="preserve"> PAGEREF _Toc498355291 \h </w:instrText>
+              <w:instrText xml:space="preserve"> PAGEREF _Toc498362282 \h </w:instrText>
             </w:r>
             <w:r>
               <w:rPr>
@@ -981,7 +982,7 @@
                 <w:noProof/>
                 <w:webHidden/>
               </w:rPr>
-              <w:t>15</w:t>
+              <w:t>16</w:t>
             </w:r>
             <w:r>
               <w:rPr>
@@ -1003,7 +1004,7 @@
               <w:noProof/>
             </w:rPr>
           </w:pPr>
-          <w:hyperlink w:anchor="_Toc498355292" w:history="1">
+          <w:hyperlink w:anchor="_Toc498362283" w:history="1">
             <w:r>
               <w:rPr>
                 <w:rStyle w:val="Hyperlink"/>
@@ -1030,7 +1031,7 @@
                 <w:noProof/>
                 <w:webHidden/>
               </w:rPr>
-              <w:instrText xml:space="preserve"> PAGEREF _Toc498355292 \h </w:instrText>
+              <w:instrText xml:space="preserve"> PAGEREF _Toc498362283 \h </w:instrText>
             </w:r>
             <w:r>
               <w:rPr>
@@ -1050,7 +1051,7 @@
                 <w:noProof/>
                 <w:webHidden/>
               </w:rPr>
-              <w:t>15</w:t>
+              <w:t>16</w:t>
             </w:r>
             <w:r>
               <w:rPr>
@@ -1072,7 +1073,7 @@
               <w:noProof/>
             </w:rPr>
           </w:pPr>
-          <w:hyperlink w:anchor="_Toc498355293" w:history="1">
+          <w:hyperlink w:anchor="_Toc498362284" w:history="1">
             <w:r>
               <w:rPr>
                 <w:rStyle w:val="Hyperlink"/>
@@ -1099,7 +1100,7 @@
                 <w:noProof/>
                 <w:webHidden/>
               </w:rPr>
-              <w:instrText xml:space="preserve"> PAGEREF _Toc498355293 \h </w:instrText>
+              <w:instrText xml:space="preserve"> PAGEREF _Toc498362284 \h </w:instrText>
             </w:r>
             <w:r>
               <w:rPr>
@@ -1119,7 +1120,7 @@
                 <w:noProof/>
                 <w:webHidden/>
               </w:rPr>
-              <w:t>16</w:t>
+              <w:t>17</w:t>
             </w:r>
             <w:r>
               <w:rPr>
@@ -1141,7 +1142,7 @@
               <w:noProof/>
             </w:rPr>
           </w:pPr>
-          <w:hyperlink w:anchor="_Toc498355294" w:history="1">
+          <w:hyperlink w:anchor="_Toc498362285" w:history="1">
             <w:r>
               <w:rPr>
                 <w:rStyle w:val="Hyperlink"/>
@@ -1168,7 +1169,7 @@
                 <w:noProof/>
                 <w:webHidden/>
               </w:rPr>
-              <w:instrText xml:space="preserve"> PAGEREF _Toc498355294 \h </w:instrText>
+              <w:instrText xml:space="preserve"> PAGEREF _Toc498362285 \h </w:instrText>
             </w:r>
             <w:r>
               <w:rPr>
@@ -1188,7 +1189,7 @@
                 <w:noProof/>
                 <w:webHidden/>
               </w:rPr>
-              <w:t>18</w:t>
+              <w:t>19</w:t>
             </w:r>
             <w:r>
               <w:rPr>
@@ -1210,7 +1211,7 @@
               <w:noProof/>
             </w:rPr>
           </w:pPr>
-          <w:hyperlink w:anchor="_Toc498355295" w:history="1">
+          <w:hyperlink w:anchor="_Toc498362286" w:history="1">
             <w:r>
               <w:rPr>
                 <w:rStyle w:val="Hyperlink"/>
@@ -1237,7 +1238,7 @@
                 <w:noProof/>
                 <w:webHidden/>
               </w:rPr>
-              <w:instrText xml:space="preserve"> PAGEREF _Toc498355295 \h </w:instrText>
+              <w:instrText xml:space="preserve"> PAGEREF _Toc498362286 \h </w:instrText>
             </w:r>
             <w:r>
               <w:rPr>
@@ -1257,7 +1258,7 @@
                 <w:noProof/>
                 <w:webHidden/>
               </w:rPr>
-              <w:t>18</w:t>
+              <w:t>19</w:t>
             </w:r>
             <w:r>
               <w:rPr>
@@ -1279,7 +1280,7 @@
               <w:noProof/>
             </w:rPr>
           </w:pPr>
-          <w:hyperlink w:anchor="_Toc498355296" w:history="1">
+          <w:hyperlink w:anchor="_Toc498362287" w:history="1">
             <w:r>
               <w:rPr>
                 <w:rStyle w:val="Hyperlink"/>
@@ -1306,7 +1307,7 @@
                 <w:noProof/>
                 <w:webHidden/>
               </w:rPr>
-              <w:instrText xml:space="preserve"> PAGEREF _Toc498355296 \h </w:instrText>
+              <w:instrText xml:space="preserve"> PAGEREF _Toc498362287 \h </w:instrText>
             </w:r>
             <w:r>
               <w:rPr>
@@ -1326,7 +1327,7 @@
                 <w:noProof/>
                 <w:webHidden/>
               </w:rPr>
-              <w:t>19</w:t>
+              <w:t>20</w:t>
             </w:r>
             <w:r>
               <w:rPr>
@@ -1348,7 +1349,7 @@
               <w:noProof/>
             </w:rPr>
           </w:pPr>
-          <w:hyperlink w:anchor="_Toc498355297" w:history="1">
+          <w:hyperlink w:anchor="_Toc498362288" w:history="1">
             <w:r>
               <w:rPr>
                 <w:rStyle w:val="Hyperlink"/>
@@ -1375,7 +1376,7 @@
                 <w:noProof/>
                 <w:webHidden/>
               </w:rPr>
-              <w:instrText xml:space="preserve"> PAGEREF _Toc498355297 \h </w:instrText>
+              <w:instrText xml:space="preserve"> PAGEREF _Toc498362288 \h </w:instrText>
             </w:r>
             <w:r>
               <w:rPr>
@@ -1395,7 +1396,7 @@
                 <w:noProof/>
                 <w:webHidden/>
               </w:rPr>
-              <w:t>21</w:t>
+              <w:t>22</w:t>
             </w:r>
             <w:r>
               <w:rPr>
@@ -1417,7 +1418,7 @@
               <w:noProof/>
             </w:rPr>
           </w:pPr>
-          <w:hyperlink w:anchor="_Toc498355298" w:history="1">
+          <w:hyperlink w:anchor="_Toc498362289" w:history="1">
             <w:r>
               <w:rPr>
                 <w:rStyle w:val="Hyperlink"/>
@@ -1444,7 +1445,7 @@
                 <w:noProof/>
                 <w:webHidden/>
               </w:rPr>
-              <w:instrText xml:space="preserve"> PAGEREF _Toc498355298 \h </w:instrText>
+              <w:instrText xml:space="preserve"> PAGEREF _Toc498362289 \h </w:instrText>
             </w:r>
             <w:r>
               <w:rPr>
@@ -1464,7 +1465,7 @@
                 <w:noProof/>
                 <w:webHidden/>
               </w:rPr>
-              <w:t>21</w:t>
+              <w:t>22</w:t>
             </w:r>
             <w:r>
               <w:rPr>
@@ -1486,7 +1487,7 @@
               <w:noProof/>
             </w:rPr>
           </w:pPr>
-          <w:hyperlink w:anchor="_Toc498355299" w:history="1">
+          <w:hyperlink w:anchor="_Toc498362290" w:history="1">
             <w:r>
               <w:rPr>
                 <w:rStyle w:val="Hyperlink"/>
@@ -1513,7 +1514,7 @@
                 <w:noProof/>
                 <w:webHidden/>
               </w:rPr>
-              <w:instrText xml:space="preserve"> PAGEREF _Toc498355299 \h </w:instrText>
+              <w:instrText xml:space="preserve"> PAGEREF _Toc498362290 \h </w:instrText>
             </w:r>
             <w:r>
               <w:rPr>
@@ -1533,7 +1534,7 @@
                 <w:noProof/>
                 <w:webHidden/>
               </w:rPr>
-              <w:t>21</w:t>
+              <w:t>22</w:t>
             </w:r>
             <w:r>
               <w:rPr>
@@ -1555,13 +1556,13 @@
               <w:noProof/>
             </w:rPr>
           </w:pPr>
-          <w:hyperlink w:anchor="_Toc498355300" w:history="1">
+          <w:hyperlink w:anchor="_Toc498362291" w:history="1">
             <w:r>
               <w:rPr>
                 <w:rStyle w:val="Hyperlink"/>
                 <w:noProof/>
               </w:rPr>
-              <w:t>Traceability Matrix</w:t>
+              <w:t>System Architecture</w:t>
             </w:r>
             <w:r>
               <w:rPr>
@@ -1582,7 +1583,7 @@
                 <w:noProof/>
                 <w:webHidden/>
               </w:rPr>
-              <w:instrText xml:space="preserve"> PAGEREF _Toc498355300 \h </w:instrText>
+              <w:instrText xml:space="preserve"> PAGEREF _Toc498362291 \h </w:instrText>
             </w:r>
             <w:r>
               <w:rPr>
@@ -1602,7 +1603,352 @@
                 <w:noProof/>
                 <w:webHidden/>
               </w:rPr>
-              <w:t>23</w:t>
+              <w:t>24</w:t>
+            </w:r>
+            <w:r>
+              <w:rPr>
+                <w:noProof/>
+                <w:webHidden/>
+              </w:rPr>
+              <w:fldChar w:fldCharType="end"/>
+            </w:r>
+          </w:hyperlink>
+        </w:p>
+        <w:p>
+          <w:pPr>
+            <w:pStyle w:val="TOC2"/>
+            <w:tabs>
+              <w:tab w:val="right" w:leader="dot" w:pos="9350"/>
+            </w:tabs>
+            <w:rPr>
+              <w:rFonts w:eastAsiaTheme="minorEastAsia"/>
+              <w:noProof/>
+            </w:rPr>
+          </w:pPr>
+          <w:hyperlink w:anchor="_Toc498362292" w:history="1">
+            <w:r>
+              <w:rPr>
+                <w:rStyle w:val="Hyperlink"/>
+                <w:noProof/>
+              </w:rPr>
+              <w:t>Architecture Styles</w:t>
+            </w:r>
+            <w:r>
+              <w:rPr>
+                <w:noProof/>
+                <w:webHidden/>
+              </w:rPr>
+              <w:tab/>
+            </w:r>
+            <w:r>
+              <w:rPr>
+                <w:noProof/>
+                <w:webHidden/>
+              </w:rPr>
+              <w:fldChar w:fldCharType="begin"/>
+            </w:r>
+            <w:r>
+              <w:rPr>
+                <w:noProof/>
+                <w:webHidden/>
+              </w:rPr>
+              <w:instrText xml:space="preserve"> PAGEREF _Toc498362292 \h </w:instrText>
+            </w:r>
+            <w:r>
+              <w:rPr>
+                <w:noProof/>
+                <w:webHidden/>
+              </w:rPr>
+            </w:r>
+            <w:r>
+              <w:rPr>
+                <w:noProof/>
+                <w:webHidden/>
+              </w:rPr>
+              <w:fldChar w:fldCharType="separate"/>
+            </w:r>
+            <w:r>
+              <w:rPr>
+                <w:noProof/>
+                <w:webHidden/>
+              </w:rPr>
+              <w:t>24</w:t>
+            </w:r>
+            <w:r>
+              <w:rPr>
+                <w:noProof/>
+                <w:webHidden/>
+              </w:rPr>
+              <w:fldChar w:fldCharType="end"/>
+            </w:r>
+          </w:hyperlink>
+        </w:p>
+        <w:p>
+          <w:pPr>
+            <w:pStyle w:val="TOC2"/>
+            <w:tabs>
+              <w:tab w:val="right" w:leader="dot" w:pos="9350"/>
+            </w:tabs>
+            <w:rPr>
+              <w:rFonts w:eastAsiaTheme="minorEastAsia"/>
+              <w:noProof/>
+            </w:rPr>
+          </w:pPr>
+          <w:hyperlink w:anchor="_Toc498362293" w:history="1">
+            <w:r>
+              <w:rPr>
+                <w:rStyle w:val="Hyperlink"/>
+                <w:noProof/>
+              </w:rPr>
+              <w:t>UML Package Diagram</w:t>
+            </w:r>
+            <w:r>
+              <w:rPr>
+                <w:noProof/>
+                <w:webHidden/>
+              </w:rPr>
+              <w:tab/>
+            </w:r>
+            <w:r>
+              <w:rPr>
+                <w:noProof/>
+                <w:webHidden/>
+              </w:rPr>
+              <w:fldChar w:fldCharType="begin"/>
+            </w:r>
+            <w:r>
+              <w:rPr>
+                <w:noProof/>
+                <w:webHidden/>
+              </w:rPr>
+              <w:instrText xml:space="preserve"> PAGEREF _Toc498362293 \h </w:instrText>
+            </w:r>
+            <w:r>
+              <w:rPr>
+                <w:noProof/>
+                <w:webHidden/>
+              </w:rPr>
+            </w:r>
+            <w:r>
+              <w:rPr>
+                <w:noProof/>
+                <w:webHidden/>
+              </w:rPr>
+              <w:fldChar w:fldCharType="separate"/>
+            </w:r>
+            <w:r>
+              <w:rPr>
+                <w:noProof/>
+                <w:webHidden/>
+              </w:rPr>
+              <w:t>24</w:t>
+            </w:r>
+            <w:r>
+              <w:rPr>
+                <w:noProof/>
+                <w:webHidden/>
+              </w:rPr>
+              <w:fldChar w:fldCharType="end"/>
+            </w:r>
+          </w:hyperlink>
+        </w:p>
+        <w:p>
+          <w:pPr>
+            <w:pStyle w:val="TOC2"/>
+            <w:tabs>
+              <w:tab w:val="right" w:leader="dot" w:pos="9350"/>
+            </w:tabs>
+            <w:rPr>
+              <w:rFonts w:eastAsiaTheme="minorEastAsia"/>
+              <w:noProof/>
+            </w:rPr>
+          </w:pPr>
+          <w:hyperlink w:anchor="_Toc498362294" w:history="1">
+            <w:r>
+              <w:rPr>
+                <w:rStyle w:val="Hyperlink"/>
+                <w:noProof/>
+              </w:rPr>
+              <w:t>Mapping Subsystems to hardware</w:t>
+            </w:r>
+            <w:r>
+              <w:rPr>
+                <w:noProof/>
+                <w:webHidden/>
+              </w:rPr>
+              <w:tab/>
+            </w:r>
+            <w:r>
+              <w:rPr>
+                <w:noProof/>
+                <w:webHidden/>
+              </w:rPr>
+              <w:fldChar w:fldCharType="begin"/>
+            </w:r>
+            <w:r>
+              <w:rPr>
+                <w:noProof/>
+                <w:webHidden/>
+              </w:rPr>
+              <w:instrText xml:space="preserve"> PAGEREF _Toc498362294 \h </w:instrText>
+            </w:r>
+            <w:r>
+              <w:rPr>
+                <w:noProof/>
+                <w:webHidden/>
+              </w:rPr>
+            </w:r>
+            <w:r>
+              <w:rPr>
+                <w:noProof/>
+                <w:webHidden/>
+              </w:rPr>
+              <w:fldChar w:fldCharType="separate"/>
+            </w:r>
+            <w:r>
+              <w:rPr>
+                <w:noProof/>
+                <w:webHidden/>
+              </w:rPr>
+              <w:t>24</w:t>
+            </w:r>
+            <w:r>
+              <w:rPr>
+                <w:noProof/>
+                <w:webHidden/>
+              </w:rPr>
+              <w:fldChar w:fldCharType="end"/>
+            </w:r>
+          </w:hyperlink>
+        </w:p>
+        <w:p>
+          <w:pPr>
+            <w:pStyle w:val="TOC2"/>
+            <w:tabs>
+              <w:tab w:val="right" w:leader="dot" w:pos="9350"/>
+            </w:tabs>
+            <w:rPr>
+              <w:rFonts w:eastAsiaTheme="minorEastAsia"/>
+              <w:noProof/>
+            </w:rPr>
+          </w:pPr>
+          <w:hyperlink w:anchor="_Toc498362295" w:history="1">
+            <w:r>
+              <w:rPr>
+                <w:rStyle w:val="Hyperlink"/>
+                <w:noProof/>
+              </w:rPr>
+              <w:t>Persistent Data Storage</w:t>
+            </w:r>
+            <w:r>
+              <w:rPr>
+                <w:noProof/>
+                <w:webHidden/>
+              </w:rPr>
+              <w:tab/>
+            </w:r>
+            <w:r>
+              <w:rPr>
+                <w:noProof/>
+                <w:webHidden/>
+              </w:rPr>
+              <w:fldChar w:fldCharType="begin"/>
+            </w:r>
+            <w:r>
+              <w:rPr>
+                <w:noProof/>
+                <w:webHidden/>
+              </w:rPr>
+              <w:instrText xml:space="preserve"> PAGEREF _Toc498362295 \h </w:instrText>
+            </w:r>
+            <w:r>
+              <w:rPr>
+                <w:noProof/>
+                <w:webHidden/>
+              </w:rPr>
+            </w:r>
+            <w:r>
+              <w:rPr>
+                <w:noProof/>
+                <w:webHidden/>
+              </w:rPr>
+              <w:fldChar w:fldCharType="separate"/>
+            </w:r>
+            <w:r>
+              <w:rPr>
+                <w:noProof/>
+                <w:webHidden/>
+              </w:rPr>
+              <w:t>24</w:t>
+            </w:r>
+            <w:r>
+              <w:rPr>
+                <w:noProof/>
+                <w:webHidden/>
+              </w:rPr>
+              <w:fldChar w:fldCharType="end"/>
+            </w:r>
+          </w:hyperlink>
+        </w:p>
+        <w:p>
+          <w:pPr>
+            <w:pStyle w:val="TOC2"/>
+            <w:tabs>
+              <w:tab w:val="right" w:leader="dot" w:pos="9350"/>
+            </w:tabs>
+            <w:rPr>
+              <w:rFonts w:eastAsiaTheme="minorEastAsia"/>
+              <w:noProof/>
+            </w:rPr>
+          </w:pPr>
+          <w:hyperlink w:anchor="_Toc498362296" w:history="1">
+            <w:r>
+              <w:rPr>
+                <w:rStyle w:val="Hyperlink"/>
+                <w:noProof/>
+              </w:rPr>
+              <w:t>Network Protocol</w:t>
+            </w:r>
+            <w:r>
+              <w:rPr>
+                <w:noProof/>
+                <w:webHidden/>
+              </w:rPr>
+              <w:tab/>
+            </w:r>
+            <w:r>
+              <w:rPr>
+                <w:noProof/>
+                <w:webHidden/>
+              </w:rPr>
+              <w:fldChar w:fldCharType="begin"/>
+            </w:r>
+            <w:r>
+              <w:rPr>
+                <w:noProof/>
+                <w:webHidden/>
+              </w:rPr>
+              <w:instrText xml:space="preserve"> PAGEREF _Toc498362296 \h </w:instrText>
+            </w:r>
+            <w:r>
+              <w:rPr>
+                <w:noProof/>
+                <w:webHidden/>
+              </w:rPr>
+            </w:r>
+            <w:r>
+              <w:rPr>
+                <w:noProof/>
+                <w:webHidden/>
+              </w:rPr>
+              <w:fldChar w:fldCharType="separate"/>
+            </w:r>
+            <w:r>
+              <w:rPr>
+                <w:noProof/>
+                <w:webHidden/>
+              </w:rPr>
+              <w:t>24</w:t>
             </w:r>
             <w:r>
               <w:rPr>
@@ -1624,13 +1970,13 @@
               <w:noProof/>
             </w:rPr>
           </w:pPr>
-          <w:hyperlink w:anchor="_Toc498355301" w:history="1">
+          <w:hyperlink w:anchor="_Toc498362297" w:history="1">
             <w:r>
               <w:rPr>
                 <w:rStyle w:val="Hyperlink"/>
                 <w:noProof/>
               </w:rPr>
-              <w:t>Preliminary Design</w:t>
+              <w:t>User Interface Design and Implementation</w:t>
             </w:r>
             <w:r>
               <w:rPr>
@@ -1651,7 +1997,7 @@
                 <w:noProof/>
                 <w:webHidden/>
               </w:rPr>
-              <w:instrText xml:space="preserve"> PAGEREF _Toc498355301 \h </w:instrText>
+              <w:instrText xml:space="preserve"> PAGEREF _Toc498362297 \h </w:instrText>
             </w:r>
             <w:r>
               <w:rPr>
@@ -1671,7 +2017,7 @@
                 <w:noProof/>
                 <w:webHidden/>
               </w:rPr>
-              <w:t>24</w:t>
+              <w:t>25</w:t>
             </w:r>
             <w:r>
               <w:rPr>
@@ -1693,13 +2039,13 @@
               <w:noProof/>
             </w:rPr>
           </w:pPr>
-          <w:hyperlink w:anchor="_Toc498355302" w:history="1">
+          <w:hyperlink w:anchor="_Toc498362298" w:history="1">
             <w:r>
               <w:rPr>
                 <w:rStyle w:val="Hyperlink"/>
                 <w:noProof/>
               </w:rPr>
-              <w:t>User Effort Estimation</w:t>
+              <w:t>Design of Tests</w:t>
             </w:r>
             <w:r>
               <w:rPr>
@@ -1720,7 +2066,7 @@
                 <w:noProof/>
                 <w:webHidden/>
               </w:rPr>
-              <w:instrText xml:space="preserve"> PAGEREF _Toc498355302 \h </w:instrText>
+              <w:instrText xml:space="preserve"> PAGEREF _Toc498362298 \h </w:instrText>
             </w:r>
             <w:r>
               <w:rPr>
@@ -1741,6 +2087,213 @@
                 <w:webHidden/>
               </w:rPr>
               <w:t>25</w:t>
+            </w:r>
+            <w:r>
+              <w:rPr>
+                <w:noProof/>
+                <w:webHidden/>
+              </w:rPr>
+              <w:fldChar w:fldCharType="end"/>
+            </w:r>
+          </w:hyperlink>
+        </w:p>
+        <w:p>
+          <w:pPr>
+            <w:pStyle w:val="TOC2"/>
+            <w:tabs>
+              <w:tab w:val="right" w:leader="dot" w:pos="9350"/>
+            </w:tabs>
+            <w:rPr>
+              <w:rFonts w:eastAsiaTheme="minorEastAsia"/>
+              <w:noProof/>
+            </w:rPr>
+          </w:pPr>
+          <w:hyperlink w:anchor="_Toc498362299" w:history="1">
+            <w:r>
+              <w:rPr>
+                <w:rStyle w:val="Hyperlink"/>
+                <w:noProof/>
+              </w:rPr>
+              <w:t>Test Cases</w:t>
+            </w:r>
+            <w:r>
+              <w:rPr>
+                <w:noProof/>
+                <w:webHidden/>
+              </w:rPr>
+              <w:tab/>
+            </w:r>
+            <w:r>
+              <w:rPr>
+                <w:noProof/>
+                <w:webHidden/>
+              </w:rPr>
+              <w:fldChar w:fldCharType="begin"/>
+            </w:r>
+            <w:r>
+              <w:rPr>
+                <w:noProof/>
+                <w:webHidden/>
+              </w:rPr>
+              <w:instrText xml:space="preserve"> PAGEREF _Toc498362299 \h </w:instrText>
+            </w:r>
+            <w:r>
+              <w:rPr>
+                <w:noProof/>
+                <w:webHidden/>
+              </w:rPr>
+            </w:r>
+            <w:r>
+              <w:rPr>
+                <w:noProof/>
+                <w:webHidden/>
+              </w:rPr>
+              <w:fldChar w:fldCharType="separate"/>
+            </w:r>
+            <w:r>
+              <w:rPr>
+                <w:noProof/>
+                <w:webHidden/>
+              </w:rPr>
+              <w:t>25</w:t>
+            </w:r>
+            <w:r>
+              <w:rPr>
+                <w:noProof/>
+                <w:webHidden/>
+              </w:rPr>
+              <w:fldChar w:fldCharType="end"/>
+            </w:r>
+          </w:hyperlink>
+        </w:p>
+        <w:p>
+          <w:pPr>
+            <w:pStyle w:val="TOC2"/>
+            <w:tabs>
+              <w:tab w:val="right" w:leader="dot" w:pos="9350"/>
+            </w:tabs>
+            <w:rPr>
+              <w:rFonts w:eastAsiaTheme="minorEastAsia"/>
+              <w:noProof/>
+            </w:rPr>
+          </w:pPr>
+          <w:hyperlink w:anchor="_Toc498362300" w:history="1">
+            <w:r>
+              <w:rPr>
+                <w:rStyle w:val="Hyperlink"/>
+                <w:noProof/>
+              </w:rPr>
+              <w:t>Test Coverage</w:t>
+            </w:r>
+            <w:r>
+              <w:rPr>
+                <w:noProof/>
+                <w:webHidden/>
+              </w:rPr>
+              <w:tab/>
+            </w:r>
+            <w:r>
+              <w:rPr>
+                <w:noProof/>
+                <w:webHidden/>
+              </w:rPr>
+              <w:fldChar w:fldCharType="begin"/>
+            </w:r>
+            <w:r>
+              <w:rPr>
+                <w:noProof/>
+                <w:webHidden/>
+              </w:rPr>
+              <w:instrText xml:space="preserve"> PAGEREF _Toc498362300 \h </w:instrText>
+            </w:r>
+            <w:r>
+              <w:rPr>
+                <w:noProof/>
+                <w:webHidden/>
+              </w:rPr>
+            </w:r>
+            <w:r>
+              <w:rPr>
+                <w:noProof/>
+                <w:webHidden/>
+              </w:rPr>
+              <w:fldChar w:fldCharType="separate"/>
+            </w:r>
+            <w:r>
+              <w:rPr>
+                <w:noProof/>
+                <w:webHidden/>
+              </w:rPr>
+              <w:t>25</w:t>
+            </w:r>
+            <w:r>
+              <w:rPr>
+                <w:noProof/>
+                <w:webHidden/>
+              </w:rPr>
+              <w:fldChar w:fldCharType="end"/>
+            </w:r>
+          </w:hyperlink>
+        </w:p>
+        <w:p>
+          <w:pPr>
+            <w:pStyle w:val="TOC2"/>
+            <w:tabs>
+              <w:tab w:val="right" w:leader="dot" w:pos="9350"/>
+            </w:tabs>
+            <w:rPr>
+              <w:rFonts w:eastAsiaTheme="minorEastAsia"/>
+              <w:noProof/>
+            </w:rPr>
+          </w:pPr>
+          <w:hyperlink w:anchor="_Toc498362301" w:history="1">
+            <w:r>
+              <w:rPr>
+                <w:rStyle w:val="Hyperlink"/>
+                <w:noProof/>
+              </w:rPr>
+              <w:t>Integration Testing Strategy</w:t>
+            </w:r>
+            <w:r>
+              <w:rPr>
+                <w:noProof/>
+                <w:webHidden/>
+              </w:rPr>
+              <w:tab/>
+            </w:r>
+            <w:r>
+              <w:rPr>
+                <w:noProof/>
+                <w:webHidden/>
+              </w:rPr>
+              <w:fldChar w:fldCharType="begin"/>
+            </w:r>
+            <w:r>
+              <w:rPr>
+                <w:noProof/>
+                <w:webHidden/>
+              </w:rPr>
+              <w:instrText xml:space="preserve"> PAGEREF _Toc498362301 \h </w:instrText>
+            </w:r>
+            <w:r>
+              <w:rPr>
+                <w:noProof/>
+                <w:webHidden/>
+              </w:rPr>
+            </w:r>
+            <w:r>
+              <w:rPr>
+                <w:noProof/>
+                <w:webHidden/>
+              </w:rPr>
+              <w:fldChar w:fldCharType="separate"/>
+            </w:r>
+            <w:r>
+              <w:rPr>
+                <w:noProof/>
+                <w:webHidden/>
+              </w:rPr>
+              <w:t>26</w:t>
             </w:r>
             <w:r>
               <w:rPr>
@@ -1762,13 +2315,14 @@
               <w:noProof/>
             </w:rPr>
           </w:pPr>
-          <w:hyperlink w:anchor="_Toc498355303" w:history="1">
+          <w:hyperlink w:anchor="_Toc498362302" w:history="1">
             <w:r>
               <w:rPr>
                 <w:rStyle w:val="Hyperlink"/>
                 <w:noProof/>
-              </w:rPr>
-              <w:t>Project Management</w:t>
+                <w:color w:val="FF0000"/>
+              </w:rPr>
+              <w:t>History of work</w:t>
             </w:r>
             <w:r>
               <w:rPr>
@@ -1789,7 +2343,7 @@
                 <w:noProof/>
                 <w:webHidden/>
               </w:rPr>
-              <w:instrText xml:space="preserve"> PAGEREF _Toc498355303 \h </w:instrText>
+              <w:instrText xml:space="preserve"> PAGEREF _Toc498362302 \h </w:instrText>
             </w:r>
             <w:r>
               <w:rPr>
@@ -1831,12 +2385,150 @@
               <w:noProof/>
             </w:rPr>
           </w:pPr>
-          <w:hyperlink w:anchor="_Toc498355304" w:history="1">
+          <w:hyperlink w:anchor="_Toc498362303" w:history="1">
             <w:r>
               <w:rPr>
                 <w:rStyle w:val="Hyperlink"/>
                 <w:noProof/>
               </w:rPr>
+              <w:t>Preliminary Design</w:t>
+            </w:r>
+            <w:r>
+              <w:rPr>
+                <w:noProof/>
+                <w:webHidden/>
+              </w:rPr>
+              <w:tab/>
+            </w:r>
+            <w:r>
+              <w:rPr>
+                <w:noProof/>
+                <w:webHidden/>
+              </w:rPr>
+              <w:fldChar w:fldCharType="begin"/>
+            </w:r>
+            <w:r>
+              <w:rPr>
+                <w:noProof/>
+                <w:webHidden/>
+              </w:rPr>
+              <w:instrText xml:space="preserve"> PAGEREF _Toc498362303 \h </w:instrText>
+            </w:r>
+            <w:r>
+              <w:rPr>
+                <w:noProof/>
+                <w:webHidden/>
+              </w:rPr>
+            </w:r>
+            <w:r>
+              <w:rPr>
+                <w:noProof/>
+                <w:webHidden/>
+              </w:rPr>
+              <w:fldChar w:fldCharType="separate"/>
+            </w:r>
+            <w:r>
+              <w:rPr>
+                <w:noProof/>
+                <w:webHidden/>
+              </w:rPr>
+              <w:t>27</w:t>
+            </w:r>
+            <w:r>
+              <w:rPr>
+                <w:noProof/>
+                <w:webHidden/>
+              </w:rPr>
+              <w:fldChar w:fldCharType="end"/>
+            </w:r>
+          </w:hyperlink>
+        </w:p>
+        <w:p>
+          <w:pPr>
+            <w:pStyle w:val="TOC1"/>
+            <w:tabs>
+              <w:tab w:val="right" w:leader="dot" w:pos="9350"/>
+            </w:tabs>
+            <w:rPr>
+              <w:rFonts w:eastAsiaTheme="minorEastAsia"/>
+              <w:noProof/>
+            </w:rPr>
+          </w:pPr>
+          <w:hyperlink w:anchor="_Toc498362304" w:history="1">
+            <w:r>
+              <w:rPr>
+                <w:rStyle w:val="Hyperlink"/>
+                <w:noProof/>
+              </w:rPr>
+              <w:t>User Effort Estimation</w:t>
+            </w:r>
+            <w:r>
+              <w:rPr>
+                <w:noProof/>
+                <w:webHidden/>
+              </w:rPr>
+              <w:tab/>
+            </w:r>
+            <w:r>
+              <w:rPr>
+                <w:noProof/>
+                <w:webHidden/>
+              </w:rPr>
+              <w:fldChar w:fldCharType="begin"/>
+            </w:r>
+            <w:r>
+              <w:rPr>
+                <w:noProof/>
+                <w:webHidden/>
+              </w:rPr>
+              <w:instrText xml:space="preserve"> PAGEREF _Toc498362304 \h </w:instrText>
+            </w:r>
+            <w:r>
+              <w:rPr>
+                <w:noProof/>
+                <w:webHidden/>
+              </w:rPr>
+            </w:r>
+            <w:r>
+              <w:rPr>
+                <w:noProof/>
+                <w:webHidden/>
+              </w:rPr>
+              <w:fldChar w:fldCharType="separate"/>
+            </w:r>
+            <w:r>
+              <w:rPr>
+                <w:noProof/>
+                <w:webHidden/>
+              </w:rPr>
+              <w:t>28</w:t>
+            </w:r>
+            <w:r>
+              <w:rPr>
+                <w:noProof/>
+                <w:webHidden/>
+              </w:rPr>
+              <w:fldChar w:fldCharType="end"/>
+            </w:r>
+          </w:hyperlink>
+        </w:p>
+        <w:p>
+          <w:pPr>
+            <w:pStyle w:val="TOC1"/>
+            <w:tabs>
+              <w:tab w:val="right" w:leader="dot" w:pos="9350"/>
+            </w:tabs>
+            <w:rPr>
+              <w:rFonts w:eastAsiaTheme="minorEastAsia"/>
+              <w:noProof/>
+            </w:rPr>
+          </w:pPr>
+          <w:hyperlink w:anchor="_Toc498362305" w:history="1">
+            <w:r>
+              <w:rPr>
+                <w:rStyle w:val="Hyperlink"/>
+                <w:noProof/>
+              </w:rPr>
               <w:t>References</w:t>
             </w:r>
             <w:r>
@@ -1858,7 +2550,7 @@
                 <w:noProof/>
                 <w:webHidden/>
               </w:rPr>
-              <w:instrText xml:space="preserve"> PAGEREF _Toc498355304 \h </w:instrText>
+              <w:instrText xml:space="preserve"> PAGEREF _Toc498362305 \h </w:instrText>
             </w:r>
             <w:r>
               <w:rPr>
@@ -1878,7 +2570,7 @@
                 <w:noProof/>
                 <w:webHidden/>
               </w:rPr>
-              <w:t>29</w:t>
+              <w:t>28</w:t>
             </w:r>
             <w:r>
               <w:rPr>
@@ -1901,113 +2593,18 @@
         </w:p>
       </w:sdtContent>
     </w:sdt>
-    <w:p/>
-    <w:p>
-      <w:pPr>
-        <w:ind w:left="720"/>
-      </w:pPr>
-    </w:p>
-    <w:p>
-      <w:pPr>
-        <w:ind w:left="720"/>
-      </w:pPr>
-    </w:p>
-    <w:p>
-      <w:pPr>
-        <w:ind w:left="720"/>
-      </w:pPr>
-    </w:p>
-    <w:p>
-      <w:pPr>
-        <w:ind w:left="720"/>
-      </w:pPr>
-    </w:p>
-    <w:p>
-      <w:pPr>
-        <w:ind w:left="720"/>
-      </w:pPr>
-    </w:p>
-    <w:p>
-      <w:pPr>
-        <w:ind w:left="720"/>
-      </w:pPr>
-    </w:p>
-    <w:p>
-      <w:pPr>
-        <w:ind w:left="720"/>
-      </w:pPr>
-    </w:p>
-    <w:p>
-      <w:pPr>
-        <w:ind w:left="720"/>
-      </w:pPr>
-    </w:p>
-    <w:p>
-      <w:pPr>
-        <w:ind w:left="720"/>
-      </w:pPr>
-    </w:p>
-    <w:p>
-      <w:pPr>
-        <w:ind w:left="720"/>
-      </w:pPr>
-    </w:p>
-    <w:p>
-      <w:pPr>
-        <w:ind w:left="720"/>
-      </w:pPr>
-    </w:p>
-    <w:p>
-      <w:pPr>
-        <w:ind w:left="720"/>
-      </w:pPr>
-    </w:p>
-    <w:p>
-      <w:pPr>
-        <w:ind w:left="720"/>
-      </w:pPr>
-    </w:p>
-    <w:p>
-      <w:pPr>
-        <w:ind w:left="720"/>
-      </w:pPr>
-    </w:p>
-    <w:p>
-      <w:pPr>
-        <w:ind w:left="720"/>
-      </w:pPr>
-    </w:p>
-    <w:p>
-      <w:pPr>
-        <w:ind w:left="720"/>
-      </w:pPr>
-    </w:p>
-    <w:p>
-      <w:pPr>
-        <w:ind w:left="720"/>
-      </w:pPr>
-    </w:p>
-    <w:p>
-      <w:pPr>
-        <w:ind w:left="720"/>
-      </w:pPr>
-    </w:p>
-    <w:p>
-      <w:pPr>
-        <w:ind w:left="720"/>
-      </w:pPr>
-    </w:p>
     <w:p>
       <w:pPr>
         <w:pStyle w:val="Heading1"/>
       </w:pPr>
-      <w:bookmarkStart w:id="6" w:name="_Toc494097100"/>
-      <w:bookmarkStart w:id="7" w:name="_Toc498355286"/>
-      <w:r>
+      <w:bookmarkStart w:id="5" w:name="_Toc494097100"/>
+      <w:bookmarkStart w:id="6" w:name="_Toc498362276"/>
+      <w:r>
+        <w:lastRenderedPageBreak/>
         <w:t>Problem Statement</w:t>
       </w:r>
+      <w:bookmarkEnd w:id="5"/>
       <w:bookmarkEnd w:id="6"/>
-      <w:bookmarkEnd w:id="7"/>
     </w:p>
     <w:p>
       <w:pPr>
@@ -2024,11 +2621,7 @@
         <w:ind w:firstLine="360"/>
       </w:pPr>
       <w:r>
-        <w:t xml:space="preserve">A game of Dominion includes 10 kingdom cards that are chosen at random from a deck of 17 different kingdom cards. 10 copies of the 10 chosen kingdom cards are added to the supply which will </w:t>
-      </w:r>
-      <w:r>
-        <w:lastRenderedPageBreak/>
-        <w:t xml:space="preserve">be shared by all players. The initial version of this project will offer 11 of the 17 kingdom cards so that players will still get variability in their games. In addition to those cards, three types of treasure cards and four types of victory point cards will also be added to the supply.  </w:t>
+        <w:t xml:space="preserve">A game of Dominion includes 10 kingdom cards that are chosen at random from a deck of 17 different kingdom cards. 10 copies of the 10 chosen kingdom cards are added to the supply which will be shared by all players. The initial version of this project will offer 11 of the 17 kingdom cards so that players will still get variability in their games. In addition to those cards, three types of treasure cards and four types of victory point cards will also be added to the supply.  </w:t>
       </w:r>
     </w:p>
     <w:p>
@@ -2055,6 +2648,7 @@
         <w:ind w:firstLine="360"/>
       </w:pPr>
       <w:r>
+        <w:lastRenderedPageBreak/>
         <w:t>The player’s hand contains the cards drawn from the draw deck. A player may choose to play any of the treasure or action cards by clicking on the card image.  Action cards may only be played if the player has actions points available.  If a card can be legally played, it is moved from the player’s hand to the discard pile and the player may draw additional cards, gain coins to be used for the buy phase, or be given extra actions so they can play additional action cards. What the player gets to do depends on which action card they played.  Treasure cards do not require actions and always increase the amount of buy points available to the player.</w:t>
       </w:r>
     </w:p>
@@ -2064,19 +2658,7 @@
         <w:ind w:firstLine="360"/>
       </w:pPr>
       <w:r>
-        <w:t xml:space="preserve">When a player no longer can, or wishes to play more action cards, they may choose to add cards from the supply to their deck.  To buy a card, a player needs at least one buy action, their buy points need to be at least as great as the cost, and the quantity of the card in the supply must be greater than zero.  If the player can buy a </w:t>
-      </w:r>
-      <w:proofErr w:type="gramStart"/>
-      <w:r>
-        <w:t>card</w:t>
-      </w:r>
-      <w:proofErr w:type="gramEnd"/>
-      <w:r>
-        <w:t xml:space="preserve"> they may click on the supply pile and move one copy to their discard </w:t>
-      </w:r>
-      <w:r>
-        <w:lastRenderedPageBreak/>
-        <w:t>pile.  When a player can’t, or no longer wishes to buy cards, they end their turn.  All cards in the played cards area, or remaining in the player’s hand are moved to the player’s discard pile.  The player shuffles their discard pile and draws five new cards and the next turn begins.</w:t>
+        <w:t>When a player no longer can, or wishes to play more action cards, they may choose to add cards from the supply to their deck.  To buy a card, a player needs at least one buy action, their buy points need to be at least as great as the cost, and the quantity of the card in the supply must be greater than zero.  If the player can buy a card they may click on the supply pile and move one copy to their discard pile.  When a player can’t, or no longer wishes to buy cards, they end their turn.  All cards in the played cards area, or remaining in the player’s hand are moved to the player’s discard pile.  The player shuffles their discard pile and draws five new cards and the next turn begins.</w:t>
       </w:r>
     </w:p>
     <w:p>
@@ -2103,6 +2685,7 @@
         <w:ind w:firstLine="360"/>
       </w:pPr>
       <w:r>
+        <w:lastRenderedPageBreak/>
         <w:t>Some type of multiplayer capabilities should be added in the future as well. Multiplayer capabilities would significantly increase the scope of the project.  The ideal way would be a networked system with all players at different computers.  Another option is the “hot seat” method where players take turns sharing one computer.  The main difficulty with the second method is that certain cards require decision making on another player’s turn.  This could make the game cumbersome, and in some situations basically unplayable.</w:t>
       </w:r>
     </w:p>
@@ -2121,35 +2704,7 @@
         <w:ind w:firstLine="360"/>
       </w:pPr>
       <w:r>
-        <w:t xml:space="preserve">A </w:t>
-      </w:r>
-      <w:proofErr w:type="spellStart"/>
-      <w:r>
-        <w:t>Gamelog</w:t>
-      </w:r>
-      <w:proofErr w:type="spellEnd"/>
-      <w:r>
-        <w:t xml:space="preserve"> could be added to the game eventually. This is necessary for multiplayer, but may be helpful for single player as well.  In a multiplayer game, it is important to be able to see what cards were </w:t>
-      </w:r>
-      <w:r>
-        <w:lastRenderedPageBreak/>
-        <w:t xml:space="preserve">purchased, played, or discarded on other players’ turns.  A solitaire player may wish to examine past games to improve their future play.  If players have access to a </w:t>
-      </w:r>
-      <w:proofErr w:type="spellStart"/>
-      <w:r>
-        <w:t>gamelog</w:t>
-      </w:r>
-      <w:proofErr w:type="spellEnd"/>
-      <w:r>
-        <w:t xml:space="preserve">, it’s possible for them to critically examine games that they finished a long time ago.  However, the potential audience for that is very limited and the </w:t>
-      </w:r>
-      <w:proofErr w:type="spellStart"/>
-      <w:r>
-        <w:t>gamelog</w:t>
-      </w:r>
-      <w:proofErr w:type="spellEnd"/>
-      <w:r>
-        <w:t xml:space="preserve"> should be added after multiplayer capabilities are implemented.</w:t>
+        <w:t>A Gamelog could be added to the game eventually. This is necessary for multiplayer, but may be helpful for single player as well.  In a multiplayer game, it is important to be able to see what cards were purchased, played, or discarded on other players’ turns.  A solitaire player may wish to examine past games to improve their future play.  If players have access to a gamelog, it’s possible for them to critically examine games that they finished a long time ago.  However, the potential audience for that is very limited and the gamelog should be added after multiplayer capabilities are implemented.</w:t>
       </w:r>
     </w:p>
     <w:p>
@@ -2167,20 +2722,24 @@
         <w:ind w:firstLine="360"/>
       </w:pPr>
       <w:r>
-        <w:t xml:space="preserve">This game should be released when the minimum requirements for an enjoyable experience have been met. Once the game is released and players are offering their feedback about the game, less important features can be added, and some features and game fixes that players request can also be added. </w:t>
+        <w:t xml:space="preserve">This game should be released when the minimum requirements for an enjoyable experience have been met. Once the game is released and players are offering their feedback about the game, less </w:t>
+      </w:r>
+      <w:r>
+        <w:lastRenderedPageBreak/>
+        <w:t xml:space="preserve">important features can be added, and some features and game fixes that players request can also be added. </w:t>
       </w:r>
     </w:p>
     <w:p>
       <w:pPr>
         <w:pStyle w:val="Heading1"/>
       </w:pPr>
-      <w:bookmarkStart w:id="8" w:name="_Toc494097101"/>
-      <w:bookmarkStart w:id="9" w:name="_Toc498355287"/>
+      <w:bookmarkStart w:id="7" w:name="_Toc494097101"/>
+      <w:bookmarkStart w:id="8" w:name="_Toc498362277"/>
       <w:r>
         <w:t>Glossary of Terms</w:t>
       </w:r>
+      <w:bookmarkEnd w:id="7"/>
       <w:bookmarkEnd w:id="8"/>
-      <w:bookmarkEnd w:id="9"/>
     </w:p>
     <w:p>
       <w:r>
@@ -2384,7 +2943,6 @@
         <w:rPr>
           <w:noProof/>
         </w:rPr>
-        <w:lastRenderedPageBreak/>
         <w:drawing>
           <wp:inline distT="0" distB="0" distL="0" distR="0" wp14:anchorId="4D9A83CD" wp14:editId="3BBF269D">
             <wp:extent cx="4333875" cy="2143125"/>
@@ -2663,21 +3221,7 @@
                               <w:rPr>
                                 <w:color w:val="000000"/>
                               </w:rPr>
-                              <w:t xml:space="preserve">are mostly used with specific action cards like Witch cards. 10 curse cards go in the supply for a </w:t>
-                            </w:r>
-                            <w:proofErr w:type="gramStart"/>
-                            <w:r>
-                              <w:rPr>
-                                <w:color w:val="000000"/>
-                              </w:rPr>
-                              <w:t>2 player</w:t>
-                            </w:r>
-                            <w:proofErr w:type="gramEnd"/>
-                            <w:r>
-                              <w:rPr>
-                                <w:color w:val="000000"/>
-                              </w:rPr>
-                              <w:t xml:space="preserve"> game, 20 cards go in the supply for 3 players, and 30 cards go in the supply for 4 players. These have a negative victory point value.</w:t>
+                              <w:t>are mostly used with specific action cards like Witch cards. 10 curse cards go in the supply for a 2 player game, 20 cards go in the supply for 3 players, and 30 cards go in the supply for 4 players. These have a negative victory point value.</w:t>
                             </w:r>
                           </w:p>
                           <w:p>
@@ -2755,6 +3299,7 @@
         <w:rPr>
           <w:noProof/>
         </w:rPr>
+        <w:lastRenderedPageBreak/>
         <w:drawing>
           <wp:inline distT="0" distB="0" distL="0" distR="0" wp14:anchorId="2829EFBD" wp14:editId="6BDEEF03">
             <wp:extent cx="1285875" cy="2171700"/>
@@ -2938,7 +3483,6 @@
         <w:rPr>
           <w:noProof/>
         </w:rPr>
-        <w:lastRenderedPageBreak/>
         <w:drawing>
           <wp:inline distT="0" distB="0" distL="0" distR="0" wp14:anchorId="6A150C3B" wp14:editId="448324CD">
             <wp:extent cx="3552825" cy="5641975"/>
@@ -3230,6 +3774,7 @@
         <w:rPr>
           <w:b/>
         </w:rPr>
+        <w:lastRenderedPageBreak/>
         <w:t xml:space="preserve">Action phase </w:t>
       </w:r>
       <w:r>
@@ -3285,7 +3830,6 @@
         <w:rPr>
           <w:b/>
         </w:rPr>
-        <w:lastRenderedPageBreak/>
         <w:t xml:space="preserve">Coins </w:t>
       </w:r>
       <w:r>
@@ -3452,13 +3996,14 @@
       <w:pPr>
         <w:pStyle w:val="Heading1"/>
       </w:pPr>
-      <w:bookmarkStart w:id="10" w:name="_Toc494097102"/>
-      <w:bookmarkStart w:id="11" w:name="_Toc498355288"/>
-      <w:r>
+      <w:bookmarkStart w:id="9" w:name="_Toc494097102"/>
+      <w:bookmarkStart w:id="10" w:name="_Toc498362278"/>
+      <w:r>
+        <w:lastRenderedPageBreak/>
         <w:t>System Requirements</w:t>
       </w:r>
+      <w:bookmarkEnd w:id="9"/>
       <w:bookmarkEnd w:id="10"/>
-      <w:bookmarkEnd w:id="11"/>
     </w:p>
     <w:p>
       <w:pPr>
@@ -3612,11 +4157,11 @@
       <w:pPr>
         <w:pStyle w:val="Heading1"/>
       </w:pPr>
-      <w:bookmarkStart w:id="12" w:name="_Toc498355289"/>
+      <w:bookmarkStart w:id="11" w:name="_Toc498362279"/>
       <w:r>
         <w:t>Functional Requirements</w:t>
       </w:r>
-      <w:bookmarkEnd w:id="12"/>
+      <w:bookmarkEnd w:id="11"/>
     </w:p>
     <w:tbl>
       <w:tblPr>
@@ -3896,23 +4441,7 @@
                 <w:b w:val="0"/>
                 <w:bCs w:val="0"/>
               </w:rPr>
-              <w:t xml:space="preserve">The system shall move the top card from the deck to a player’s hand whenever a draw is </w:t>
-            </w:r>
-            <w:proofErr w:type="gramStart"/>
-            <w:r>
-              <w:rPr>
-                <w:b w:val="0"/>
-                <w:bCs w:val="0"/>
-              </w:rPr>
-              <w:t>required</w:t>
-            </w:r>
-            <w:proofErr w:type="gramEnd"/>
-            <w:r>
-              <w:rPr>
-                <w:b w:val="0"/>
-                <w:bCs w:val="0"/>
-              </w:rPr>
-              <w:t xml:space="preserve"> and the deck is not empty.</w:t>
+              <w:t>The system shall move the top card from the deck to a player’s hand whenever a draw is required and the deck is not empty.</w:t>
             </w:r>
           </w:p>
         </w:tc>
@@ -4006,23 +4535,7 @@
                 <w:b w:val="0"/>
                 <w:bCs w:val="0"/>
               </w:rPr>
-              <w:t xml:space="preserve">The system shall move the contents of the discard pile to the deck and randomize the card order when a draw is </w:t>
-            </w:r>
-            <w:proofErr w:type="gramStart"/>
-            <w:r>
-              <w:rPr>
-                <w:b w:val="0"/>
-                <w:bCs w:val="0"/>
-              </w:rPr>
-              <w:t>required</w:t>
-            </w:r>
-            <w:proofErr w:type="gramEnd"/>
-            <w:r>
-              <w:rPr>
-                <w:b w:val="0"/>
-                <w:bCs w:val="0"/>
-              </w:rPr>
-              <w:t xml:space="preserve"> and the deck is empty. The system shall then draw a card.</w:t>
+              <w:t>The system shall move the contents of the discard pile to the deck and randomize the card order when a draw is required and the deck is empty. The system shall then draw a card.</w:t>
             </w:r>
           </w:p>
         </w:tc>
@@ -4195,15 +4708,7 @@
               <w:jc w:val="both"/>
             </w:pPr>
             <w:r>
-              <w:t xml:space="preserve">The system shall buy a card when a supply pile is clicked on by the player </w:t>
-            </w:r>
-            <w:proofErr w:type="gramStart"/>
-            <w:r>
-              <w:t>provided that</w:t>
-            </w:r>
-            <w:proofErr w:type="gramEnd"/>
-            <w:r>
-              <w:t xml:space="preserve"> player has at least one buy and at least as many coins as the cost of the card.</w:t>
+              <w:t>The system shall buy a card when a supply pile is clicked on by the player provided that player has at least one buy and at least as many coins as the cost of the card.</w:t>
             </w:r>
           </w:p>
         </w:tc>
@@ -4554,6 +5059,7 @@
                 <w:b w:val="0"/>
                 <w:bCs w:val="0"/>
               </w:rPr>
+              <w:lastRenderedPageBreak/>
               <w:t>Req4.5</w:t>
             </w:r>
           </w:p>
@@ -4786,22 +5292,12 @@
                 <w:bCs w:val="0"/>
               </w:rPr>
             </w:pPr>
-            <w:proofErr w:type="spellStart"/>
             <w:r>
               <w:rPr>
                 <w:b w:val="0"/>
                 <w:bCs w:val="0"/>
               </w:rPr>
-              <w:lastRenderedPageBreak/>
-              <w:t>Req</w:t>
-            </w:r>
-            <w:proofErr w:type="spellEnd"/>
-            <w:r>
-              <w:rPr>
-                <w:b w:val="0"/>
-                <w:bCs w:val="0"/>
-              </w:rPr>
-              <w:t xml:space="preserve"> 6.1</w:t>
+              <w:t>Req 6.1</w:t>
             </w:r>
           </w:p>
         </w:tc>
@@ -4875,21 +5371,12 @@
                 <w:bCs w:val="0"/>
               </w:rPr>
             </w:pPr>
-            <w:proofErr w:type="spellStart"/>
             <w:r>
               <w:rPr>
                 <w:b w:val="0"/>
                 <w:bCs w:val="0"/>
               </w:rPr>
-              <w:t>Req</w:t>
-            </w:r>
-            <w:proofErr w:type="spellEnd"/>
-            <w:r>
-              <w:rPr>
-                <w:b w:val="0"/>
-                <w:bCs w:val="0"/>
-              </w:rPr>
-              <w:t xml:space="preserve"> 6.2</w:t>
+              <w:t>Req 6.2</w:t>
             </w:r>
           </w:p>
         </w:tc>
@@ -5715,6 +6202,7 @@
                 <w:sz w:val="24"/>
                 <w:szCs w:val="24"/>
               </w:rPr>
+              <w:lastRenderedPageBreak/>
               <w:t>Req14</w:t>
             </w:r>
           </w:p>
@@ -5961,7 +6449,6 @@
                 <w:sz w:val="24"/>
                 <w:szCs w:val="24"/>
               </w:rPr>
-              <w:lastRenderedPageBreak/>
               <w:t>Identifier</w:t>
             </w:r>
           </w:p>
@@ -6333,13 +6820,13 @@
       <w:pPr>
         <w:pStyle w:val="Heading2"/>
       </w:pPr>
-      <w:bookmarkStart w:id="13" w:name="_Toc494097108"/>
-      <w:bookmarkStart w:id="14" w:name="_Toc498355300"/>
+      <w:bookmarkStart w:id="12" w:name="_Toc494097108"/>
+      <w:bookmarkStart w:id="13" w:name="_Toc498362280"/>
       <w:r>
         <w:t>Traceability Matrix</w:t>
       </w:r>
+      <w:bookmarkEnd w:id="12"/>
       <w:bookmarkEnd w:id="13"/>
-      <w:bookmarkEnd w:id="14"/>
     </w:p>
     <w:p>
       <w:r>
@@ -6395,15 +6882,11 @@
     </w:p>
     <w:p>
       <w:r>
-        <w:t xml:space="preserve">Above is the traceability matrix for this project.  The play game use case is by far the highest priority.  The next three highest are play card, buy card, and end turn.  These are </w:t>
-      </w:r>
-      <w:proofErr w:type="spellStart"/>
-      <w:r>
-        <w:t>al</w:t>
-      </w:r>
-      <w:proofErr w:type="spellEnd"/>
-      <w:r>
-        <w:t xml:space="preserve"> included in or extend the play game use case.  Play game and its subcases are where the bulk of our effort will be directed early in the project.</w:t>
+        <w:t xml:space="preserve">Above is the traceability matrix for this project.  The play game use case is by far the highest priority.  The next three highest are play card, buy card, and end turn.  These are al included in or extend the play </w:t>
+      </w:r>
+      <w:r>
+        <w:lastRenderedPageBreak/>
+        <w:t>game use case.  Play game and its subcases are where the bulk of our effort will be directed early in the project.</w:t>
       </w:r>
     </w:p>
     <w:p/>
@@ -6422,11 +6905,11 @@
       <w:pPr>
         <w:pStyle w:val="Heading1"/>
       </w:pPr>
-      <w:bookmarkStart w:id="15" w:name="_Toc498355290"/>
+      <w:bookmarkStart w:id="14" w:name="_Toc498362281"/>
       <w:r>
         <w:t>Effort Estimation (with use case points)</w:t>
       </w:r>
-      <w:bookmarkEnd w:id="15"/>
+      <w:bookmarkEnd w:id="14"/>
     </w:p>
     <w:tbl>
       <w:tblPr>
@@ -6593,7 +7076,6 @@
           </w:tcPr>
           <w:p>
             <w:r>
-              <w:lastRenderedPageBreak/>
               <w:t>Play Card</w:t>
             </w:r>
           </w:p>
@@ -8460,6 +8942,7 @@
           </w:tcPr>
           <w:p>
             <w:r>
+              <w:lastRenderedPageBreak/>
               <w:t>TOTAL</w:t>
             </w:r>
           </w:p>
@@ -8624,7 +9107,6 @@
         <w:rPr>
           <w:color w:val="FF0000"/>
         </w:rPr>
-        <w:lastRenderedPageBreak/>
         <w:t>Estimated Effort = 37.09 * 28 = 1,038.52 Hours</w:t>
       </w:r>
     </w:p>
@@ -8758,104 +9240,96 @@
       <w:pPr>
         <w:pStyle w:val="Heading1"/>
       </w:pPr>
-      <w:bookmarkStart w:id="16" w:name="_Toc494097103"/>
-      <w:bookmarkStart w:id="17" w:name="_Toc498355291"/>
+      <w:bookmarkStart w:id="15" w:name="_Toc494097103"/>
+      <w:bookmarkStart w:id="16" w:name="_Toc498362282"/>
       <w:r>
         <w:t>Stakeholders</w:t>
       </w:r>
+      <w:bookmarkEnd w:id="15"/>
       <w:bookmarkEnd w:id="16"/>
+    </w:p>
+    <w:p>
+      <w:r>
+        <w:t>We have identified four major stakeholders:</w:t>
+      </w:r>
+    </w:p>
+    <w:p/>
+    <w:p>
+      <w:r>
+        <w:t>S1: The customer/end user -- In this case, the customer and end user can be considered the same group.  They are people who pay for and use this software.</w:t>
+      </w:r>
+    </w:p>
+    <w:p/>
+    <w:p>
+      <w:r>
+        <w:t>S2: The design team -- These are the people in charge of making the necessary decisions to make this project a reality.</w:t>
+      </w:r>
+    </w:p>
+    <w:p/>
+    <w:p>
+      <w:r>
+        <w:t>S3: Video game publisher –  A publisher gets the completed game to the customers.  It can either be an external publishing company or the design team could self-publish.  Using an existing IP may limit the publishing options.</w:t>
+      </w:r>
+    </w:p>
+    <w:p/>
+    <w:p>
+      <w:r>
+        <w:t>S4: Board game publisher – Dominion is an existing IP and the rights to digitally publish would have to be obtained from the publisher of the cardboard version.  The publisher has been identified as Rio Grande Games.</w:t>
+      </w:r>
+    </w:p>
+    <w:p/>
+    <w:p>
+      <w:pPr>
+        <w:pStyle w:val="Heading1"/>
+      </w:pPr>
+      <w:bookmarkStart w:id="17" w:name="__DdeLink__742_838229597"/>
+      <w:bookmarkStart w:id="18" w:name="_Toc494097104"/>
+      <w:bookmarkStart w:id="19" w:name="_Toc498362283"/>
       <w:bookmarkEnd w:id="17"/>
-    </w:p>
-    <w:p>
-      <w:r>
-        <w:t>We have identified four major stakeholders:</w:t>
-      </w:r>
+      <w:r>
+        <w:t>Actors and Goals</w:t>
+      </w:r>
+      <w:bookmarkEnd w:id="18"/>
+      <w:bookmarkEnd w:id="19"/>
+    </w:p>
+    <w:p>
+      <w:r>
+        <w:t>This project has four actors:</w:t>
+      </w:r>
+    </w:p>
+    <w:p>
+      <w:r>
+        <w:t>A1: The Player – This is any person who uses our software to play a game of Dominion.</w:t>
+      </w:r>
+    </w:p>
+    <w:p>
+      <w:r>
+        <w:t>A2: Opponents – This actor only occurs in multiplayer vs human games.  Opponents are special cases of the Player actor used when more than one player is affected by a given interaction.  The initiating actor is considered the Player and Player actors are considered opponents. There may be multiple Opponents in a game, but they should be uniquely identified.</w:t>
+      </w:r>
+    </w:p>
+    <w:p>
+      <w:r>
+        <w:t>A3: High Score Board – This will be an external file or database that records the best games played.</w:t>
+      </w:r>
+    </w:p>
+    <w:p>
+      <w:r>
+        <w:t>A4: Game Log File – The system can record all the changes to a gamestate and a player may choose to export it to an external file.</w:t>
+      </w:r>
+      <w:bookmarkStart w:id="20" w:name="_Toc494097105"/>
     </w:p>
     <w:p/>
     <w:p>
+      <w:pPr>
+        <w:pStyle w:val="Heading1"/>
+      </w:pPr>
+      <w:bookmarkStart w:id="21" w:name="_Toc498362284"/>
       <w:r>
         <w:lastRenderedPageBreak/>
-        <w:t>S1: The customer/end user -- In this case, the customer and end user can be considered the same group.  They are people who pay for and use this software.</w:t>
-      </w:r>
-    </w:p>
-    <w:p/>
-    <w:p>
-      <w:r>
-        <w:t>S2: The design team -- These are the people in charge of making the necessary decisions to make this project a reality.</w:t>
-      </w:r>
-    </w:p>
-    <w:p/>
-    <w:p>
-      <w:r>
-        <w:t>S3: Video game publisher –  A publisher gets the completed game to the customers.  It can either be an external publishing company or the design team could self-publish.  Using an existing IP may limit the publishing options.</w:t>
-      </w:r>
-    </w:p>
-    <w:p/>
-    <w:p>
-      <w:r>
-        <w:t>S4: Board game publisher – Dominion is an existing IP and the rights to digitally publish would have to be obtained from the publisher of the cardboard version.  The publisher has been identified as Rio Grande Games.</w:t>
-      </w:r>
-    </w:p>
-    <w:p/>
-    <w:p>
-      <w:pPr>
-        <w:pStyle w:val="Heading1"/>
-      </w:pPr>
-      <w:bookmarkStart w:id="18" w:name="__DdeLink__742_838229597"/>
-      <w:bookmarkStart w:id="19" w:name="_Toc494097104"/>
-      <w:bookmarkStart w:id="20" w:name="_Toc498355292"/>
-      <w:bookmarkEnd w:id="18"/>
-      <w:r>
-        <w:t>Actors and Goals</w:t>
-      </w:r>
-      <w:bookmarkEnd w:id="19"/>
+        <w:t>Casual Use Cases</w:t>
+      </w:r>
       <w:bookmarkEnd w:id="20"/>
-    </w:p>
-    <w:p>
-      <w:r>
-        <w:t>This project has four actors:</w:t>
-      </w:r>
-    </w:p>
-    <w:p>
-      <w:r>
-        <w:t>A1: The Player – This is any person who uses our software to play a game of Dominion.</w:t>
-      </w:r>
-    </w:p>
-    <w:p>
-      <w:r>
-        <w:t>A2: Opponents – This actor only occurs in multiplayer vs human games.  Opponents are special cases of the Player actor used when more than one player is affected by a given interaction.  The initiating actor is considered the Player and Player actors are considered opponents. There may be multiple Opponents in a game, but they should be uniquely identified.</w:t>
-      </w:r>
-    </w:p>
-    <w:p>
-      <w:r>
-        <w:t>A3: High Score Board – This will be an external file or database that records the best games played.</w:t>
-      </w:r>
-    </w:p>
-    <w:p>
-      <w:r>
-        <w:t xml:space="preserve">A4: Game Log File – The system can record all the changes to a </w:t>
-      </w:r>
-      <w:proofErr w:type="spellStart"/>
-      <w:r>
-        <w:t>gamestate</w:t>
-      </w:r>
-      <w:proofErr w:type="spellEnd"/>
-      <w:r>
-        <w:t xml:space="preserve"> and a player may choose to export it to an external file.</w:t>
-      </w:r>
-      <w:bookmarkStart w:id="21" w:name="_Toc494097105"/>
-    </w:p>
-    <w:p/>
-    <w:p>
-      <w:pPr>
-        <w:pStyle w:val="Heading1"/>
-      </w:pPr>
-      <w:bookmarkStart w:id="22" w:name="_Toc498355293"/>
-      <w:r>
-        <w:t>Casual Use Cases</w:t>
-      </w:r>
       <w:bookmarkEnd w:id="21"/>
-      <w:bookmarkEnd w:id="22"/>
     </w:p>
     <w:p>
       <w:r>
@@ -8894,7 +9368,6 @@
     </w:p>
     <w:p>
       <w:r>
-        <w:lastRenderedPageBreak/>
         <w:tab/>
         <w:t>Extension Point: Change Opponent – The Player may change the game type between solitaire, vs humans, and vs AI.</w:t>
       </w:r>
@@ -8902,15 +9375,7 @@
     <w:p>
       <w:r>
         <w:tab/>
-        <w:t xml:space="preserve">Derived from </w:t>
-      </w:r>
-      <w:proofErr w:type="spellStart"/>
-      <w:r>
-        <w:t>Reqs</w:t>
-      </w:r>
-      <w:proofErr w:type="spellEnd"/>
-      <w:r>
-        <w:t xml:space="preserve"> 1-7</w:t>
+        <w:t>Derived from Reqs 1-7</w:t>
       </w:r>
     </w:p>
     <w:p>
@@ -8922,15 +9387,7 @@
         <w:t>UC-2: Play Card</w:t>
       </w:r>
       <w:r>
-        <w:t xml:space="preserve"> – Allows the player to play a card from their hand.  The play must be </w:t>
-      </w:r>
-      <w:proofErr w:type="gramStart"/>
-      <w:r>
-        <w:t>legal</w:t>
-      </w:r>
-      <w:proofErr w:type="gramEnd"/>
-      <w:r>
-        <w:t xml:space="preserve"> and each card will give unique instructions that the system will follow.</w:t>
+        <w:t xml:space="preserve"> – Allows the player to play a card from their hand.  The play must be legal and each card will give unique instructions that the system will follow.</w:t>
       </w:r>
     </w:p>
     <w:p>
@@ -8942,15 +9399,7 @@
     <w:p>
       <w:r>
         <w:tab/>
-        <w:t xml:space="preserve">Derived from </w:t>
-      </w:r>
-      <w:proofErr w:type="spellStart"/>
-      <w:r>
-        <w:t>Reqs</w:t>
-      </w:r>
-      <w:proofErr w:type="spellEnd"/>
-      <w:r>
-        <w:t xml:space="preserve"> 3, 7</w:t>
+        <w:t>Derived from Reqs 3, 7</w:t>
       </w:r>
     </w:p>
     <w:p>
@@ -8977,15 +9426,7 @@
     <w:p>
       <w:r>
         <w:tab/>
-        <w:t xml:space="preserve">Derived from </w:t>
-      </w:r>
-      <w:proofErr w:type="spellStart"/>
-      <w:r>
-        <w:t>Req</w:t>
-      </w:r>
-      <w:proofErr w:type="spellEnd"/>
-      <w:r>
-        <w:t xml:space="preserve"> 4</w:t>
+        <w:t>Derived from Req 4</w:t>
       </w:r>
     </w:p>
     <w:p>
@@ -9009,15 +9450,7 @@
     <w:p>
       <w:r>
         <w:tab/>
-        <w:t xml:space="preserve">Derived from </w:t>
-      </w:r>
-      <w:proofErr w:type="spellStart"/>
-      <w:r>
-        <w:t>Reqs</w:t>
-      </w:r>
-      <w:proofErr w:type="spellEnd"/>
-      <w:r>
-        <w:t xml:space="preserve"> 2, 5</w:t>
+        <w:t>Derived from Reqs 2, 5</w:t>
       </w:r>
     </w:p>
     <w:p>
@@ -9036,8 +9469,8 @@
       <w:r>
         <w:tab/>
       </w:r>
-      <w:bookmarkStart w:id="23" w:name="__DdeLink__818_2915995668"/>
-      <w:bookmarkEnd w:id="23"/>
+      <w:bookmarkStart w:id="22" w:name="__DdeLink__818_2915995668"/>
+      <w:bookmarkEnd w:id="22"/>
       <w:r>
         <w:t xml:space="preserve">(optional sub use case, «extend» UC-1: Play Game). </w:t>
       </w:r>
@@ -9045,15 +9478,7 @@
     <w:p>
       <w:r>
         <w:tab/>
-        <w:t xml:space="preserve">Derived from </w:t>
-      </w:r>
-      <w:proofErr w:type="spellStart"/>
-      <w:r>
-        <w:t>Reqs</w:t>
-      </w:r>
-      <w:proofErr w:type="spellEnd"/>
-      <w:r>
-        <w:t xml:space="preserve"> 9, 10</w:t>
+        <w:t>Derived from Reqs 9, 10</w:t>
       </w:r>
     </w:p>
     <w:p>
@@ -9065,29 +9490,13 @@
         <w:t>UC-6: View High Scores</w:t>
       </w:r>
       <w:r>
-        <w:t xml:space="preserve"> – Allows the player to see a list of the best games played.  While there are many possible ways to define best, points/turns </w:t>
-      </w:r>
-      <w:proofErr w:type="gramStart"/>
-      <w:r>
-        <w:t>seems</w:t>
-      </w:r>
-      <w:proofErr w:type="gramEnd"/>
-      <w:r>
-        <w:t xml:space="preserve"> to be a reasonable metric of efficiency.  The high score list may also include other information the player’s name, the date, and the Kingdom Cards used.</w:t>
+        <w:t xml:space="preserve"> – Allows the player to see a list of the best games played.  While there are many possible ways to define best, points/turns seems to be a reasonable metric of efficiency.  The high score list may also include other information the player’s name, the date, and the Kingdom Cards used.</w:t>
       </w:r>
     </w:p>
     <w:p>
       <w:r>
         <w:tab/>
-        <w:t xml:space="preserve">Derived from </w:t>
-      </w:r>
-      <w:proofErr w:type="spellStart"/>
-      <w:r>
-        <w:t>Req</w:t>
-      </w:r>
-      <w:proofErr w:type="spellEnd"/>
-      <w:r>
-        <w:t xml:space="preserve"> 8</w:t>
+        <w:t>Derived from Req 8</w:t>
       </w:r>
     </w:p>
     <w:p>
@@ -9096,6 +9505,7 @@
           <w:b/>
           <w:bCs/>
         </w:rPr>
+        <w:lastRenderedPageBreak/>
         <w:t xml:space="preserve">UC-7: Export Game Log </w:t>
       </w:r>
       <w:r>
@@ -9105,28 +9515,19 @@
     <w:p>
       <w:r>
         <w:tab/>
-        <w:t xml:space="preserve">Derived from </w:t>
-      </w:r>
-      <w:proofErr w:type="spellStart"/>
-      <w:r>
-        <w:t>Req</w:t>
-      </w:r>
-      <w:proofErr w:type="spellEnd"/>
-      <w:r>
-        <w:t xml:space="preserve"> 11</w:t>
-      </w:r>
+        <w:t>Derived from Req 11</w:t>
+      </w:r>
+      <w:bookmarkStart w:id="23" w:name="_Toc494097106"/>
+      <w:bookmarkStart w:id="24" w:name="_Toc498362285"/>
     </w:p>
     <w:p>
       <w:pPr>
         <w:pStyle w:val="Heading1"/>
       </w:pPr>
-      <w:bookmarkStart w:id="24" w:name="_Toc494097106"/>
-      <w:bookmarkStart w:id="25" w:name="_Toc498355294"/>
       <w:r>
         <w:rPr>
           <w:noProof/>
         </w:rPr>
-        <w:lastRenderedPageBreak/>
         <w:drawing>
           <wp:anchor distT="0" distB="0" distL="0" distR="0" simplePos="0" relativeHeight="251668480" behindDoc="0" locked="0" layoutInCell="1" allowOverlap="1" wp14:anchorId="204ADE74" wp14:editId="43386229">
             <wp:simplePos x="0" y="0"/>
@@ -9176,66 +9577,37 @@
       <w:r>
         <w:t>Use Case Diagram</w:t>
       </w:r>
+      <w:bookmarkEnd w:id="23"/>
       <w:bookmarkEnd w:id="24"/>
-      <w:bookmarkEnd w:id="25"/>
     </w:p>
     <w:p>
       <w:pPr>
         <w:pStyle w:val="Heading1"/>
       </w:pPr>
+      <w:bookmarkStart w:id="25" w:name="_Toc494097107"/>
     </w:p>
     <w:p>
       <w:pPr>
         <w:pStyle w:val="Heading1"/>
       </w:pPr>
-      <w:bookmarkStart w:id="26" w:name="_Toc494097107"/>
-    </w:p>
-    <w:p>
-      <w:pPr>
-        <w:pStyle w:val="Heading1"/>
-      </w:pPr>
-    </w:p>
-    <w:p>
-      <w:pPr>
-        <w:pStyle w:val="Heading1"/>
-      </w:pPr>
-    </w:p>
-    <w:p>
-      <w:pPr>
-        <w:pStyle w:val="Heading1"/>
-      </w:pPr>
-    </w:p>
-    <w:p>
-      <w:pPr>
-        <w:pStyle w:val="Heading1"/>
-      </w:pPr>
-    </w:p>
-    <w:p>
-      <w:pPr>
-        <w:pStyle w:val="Heading1"/>
-      </w:pPr>
-    </w:p>
-    <w:p>
-      <w:pPr>
-        <w:pStyle w:val="Heading1"/>
-      </w:pPr>
-      <w:bookmarkStart w:id="27" w:name="_Toc498355295"/>
+      <w:bookmarkStart w:id="26" w:name="_Toc498362286"/>
       <w:r>
         <w:t>Interaction Diagrams</w:t>
       </w:r>
-      <w:bookmarkEnd w:id="27"/>
-    </w:p>
+      <w:bookmarkEnd w:id="26"/>
+    </w:p>
+    <w:p/>
     <w:p>
       <w:pPr>
         <w:pStyle w:val="Heading2"/>
       </w:pPr>
-      <w:bookmarkStart w:id="28" w:name="_Toc498355296"/>
+      <w:bookmarkStart w:id="27" w:name="_Toc498362287"/>
       <w:r>
         <w:lastRenderedPageBreak/>
         <w:t>Sequence Diagram</w:t>
       </w:r>
-      <w:bookmarkEnd w:id="26"/>
-      <w:bookmarkEnd w:id="28"/>
+      <w:bookmarkEnd w:id="25"/>
+      <w:bookmarkEnd w:id="27"/>
     </w:p>
     <w:p>
       <w:r>
@@ -9426,27 +9798,27 @@
       <w:pPr>
         <w:pStyle w:val="Heading1"/>
       </w:pPr>
-      <w:bookmarkStart w:id="29" w:name="_Toc496278694"/>
-      <w:bookmarkStart w:id="30" w:name="_Toc498355297"/>
+      <w:bookmarkStart w:id="28" w:name="_Toc496278694"/>
+      <w:bookmarkStart w:id="29" w:name="_Toc498362288"/>
       <w:r>
         <w:lastRenderedPageBreak/>
         <w:t>Class Diagram and Interface Specification</w:t>
       </w:r>
+      <w:bookmarkEnd w:id="28"/>
       <w:bookmarkEnd w:id="29"/>
+    </w:p>
+    <w:p/>
+    <w:p>
+      <w:pPr>
+        <w:pStyle w:val="Heading2"/>
+      </w:pPr>
+      <w:bookmarkStart w:id="30" w:name="_Toc496278695"/>
+      <w:bookmarkStart w:id="31" w:name="_Toc498362289"/>
+      <w:r>
+        <w:t>Class Diagram</w:t>
+      </w:r>
       <w:bookmarkEnd w:id="30"/>
-    </w:p>
-    <w:p/>
-    <w:p>
-      <w:pPr>
-        <w:pStyle w:val="Heading2"/>
-      </w:pPr>
-      <w:bookmarkStart w:id="31" w:name="_Toc496278695"/>
-      <w:bookmarkStart w:id="32" w:name="_Toc498355298"/>
-      <w:r>
-        <w:t>Class Diagram</w:t>
-      </w:r>
       <w:bookmarkEnd w:id="31"/>
-      <w:bookmarkEnd w:id="32"/>
     </w:p>
     <w:p/>
     <w:p>
@@ -9495,13 +9867,13 @@
       <w:pPr>
         <w:pStyle w:val="Heading2"/>
       </w:pPr>
-      <w:bookmarkStart w:id="33" w:name="_Toc496278696"/>
-      <w:bookmarkStart w:id="34" w:name="_Toc498355299"/>
+      <w:bookmarkStart w:id="32" w:name="_Toc496278696"/>
+      <w:bookmarkStart w:id="33" w:name="_Toc498362290"/>
       <w:r>
         <w:t>Data Types and Operation Signatures</w:t>
       </w:r>
+      <w:bookmarkEnd w:id="32"/>
       <w:bookmarkEnd w:id="33"/>
-      <w:bookmarkEnd w:id="34"/>
     </w:p>
     <w:p/>
     <w:p>
@@ -9599,13 +9971,8 @@
             <w:pPr>
               <w:cnfStyle w:val="000000000000" w:firstRow="0" w:lastRow="0" w:firstColumn="0" w:lastColumn="0" w:oddVBand="0" w:evenVBand="0" w:oddHBand="0" w:evenHBand="0" w:firstRowFirstColumn="0" w:firstRowLastColumn="0" w:lastRowFirstColumn="0" w:lastRowLastColumn="0"/>
             </w:pPr>
-            <w:proofErr w:type="spellStart"/>
-            <w:r>
-              <w:t>createPlayer</w:t>
-            </w:r>
-            <w:proofErr w:type="spellEnd"/>
-            <w:r>
-              <w:t>(Game)</w:t>
+            <w:r>
+              <w:t>createPlayer(Game)</w:t>
             </w:r>
           </w:p>
         </w:tc>
@@ -9651,13 +10018,8 @@
             <w:pPr>
               <w:cnfStyle w:val="000000000000" w:firstRow="0" w:lastRow="0" w:firstColumn="0" w:lastColumn="0" w:oddVBand="0" w:evenVBand="0" w:oddHBand="0" w:evenHBand="0" w:firstRowFirstColumn="0" w:firstRowLastColumn="0" w:lastRowFirstColumn="0" w:lastRowLastColumn="0"/>
             </w:pPr>
-            <w:proofErr w:type="gramStart"/>
-            <w:r>
-              <w:t>draw(</w:t>
-            </w:r>
-            <w:proofErr w:type="gramEnd"/>
-            <w:r>
-              <w:t>)</w:t>
+            <w:r>
+              <w:t>draw()</w:t>
             </w:r>
           </w:p>
         </w:tc>
@@ -9704,13 +10066,8 @@
             <w:pPr>
               <w:cnfStyle w:val="000000000000" w:firstRow="0" w:lastRow="0" w:firstColumn="0" w:lastColumn="0" w:oddVBand="0" w:evenVBand="0" w:oddHBand="0" w:evenHBand="0" w:firstRowFirstColumn="0" w:firstRowLastColumn="0" w:lastRowFirstColumn="0" w:lastRowLastColumn="0"/>
             </w:pPr>
-            <w:proofErr w:type="spellStart"/>
-            <w:r>
-              <w:t>buyCard</w:t>
-            </w:r>
-            <w:proofErr w:type="spellEnd"/>
-            <w:r>
-              <w:t>(card)</w:t>
+            <w:r>
+              <w:t>buyCard(card)</w:t>
             </w:r>
           </w:p>
         </w:tc>
@@ -9756,13 +10113,8 @@
             <w:pPr>
               <w:cnfStyle w:val="000000000000" w:firstRow="0" w:lastRow="0" w:firstColumn="0" w:lastColumn="0" w:oddVBand="0" w:evenVBand="0" w:oddHBand="0" w:evenHBand="0" w:firstRowFirstColumn="0" w:firstRowLastColumn="0" w:lastRowFirstColumn="0" w:lastRowLastColumn="0"/>
             </w:pPr>
-            <w:proofErr w:type="spellStart"/>
-            <w:r>
-              <w:t>trashCard</w:t>
-            </w:r>
-            <w:proofErr w:type="spellEnd"/>
-            <w:r>
-              <w:t>(card)</w:t>
+            <w:r>
+              <w:t>trashCard(card)</w:t>
             </w:r>
           </w:p>
         </w:tc>
@@ -9808,13 +10160,8 @@
             <w:pPr>
               <w:cnfStyle w:val="000000000000" w:firstRow="0" w:lastRow="0" w:firstColumn="0" w:lastColumn="0" w:oddVBand="0" w:evenVBand="0" w:oddHBand="0" w:evenHBand="0" w:firstRowFirstColumn="0" w:firstRowLastColumn="0" w:lastRowFirstColumn="0" w:lastRowLastColumn="0"/>
             </w:pPr>
-            <w:proofErr w:type="spellStart"/>
-            <w:r>
-              <w:t>playCard</w:t>
-            </w:r>
-            <w:proofErr w:type="spellEnd"/>
-            <w:r>
-              <w:t>(card)</w:t>
+            <w:r>
+              <w:t>playCard(card)</w:t>
             </w:r>
           </w:p>
         </w:tc>
@@ -9844,14 +10191,12 @@
                 <w:b w:val="0"/>
               </w:rPr>
             </w:pPr>
-            <w:proofErr w:type="spellStart"/>
             <w:r>
               <w:rPr>
                 <w:b w:val="0"/>
               </w:rPr>
               <w:t>Int</w:t>
             </w:r>
-            <w:proofErr w:type="spellEnd"/>
           </w:p>
         </w:tc>
         <w:tc>
@@ -9862,13 +10207,8 @@
             <w:pPr>
               <w:cnfStyle w:val="000000000000" w:firstRow="0" w:lastRow="0" w:firstColumn="0" w:lastColumn="0" w:oddVBand="0" w:evenVBand="0" w:oddHBand="0" w:evenHBand="0" w:firstRowFirstColumn="0" w:firstRowLastColumn="0" w:lastRowFirstColumn="0" w:lastRowLastColumn="0"/>
             </w:pPr>
-            <w:proofErr w:type="spellStart"/>
-            <w:r>
-              <w:t>getPlayerNum</w:t>
-            </w:r>
-            <w:proofErr w:type="spellEnd"/>
-            <w:r>
-              <w:t>(Player)</w:t>
+            <w:r>
+              <w:t>getPlayerNum(Player)</w:t>
             </w:r>
           </w:p>
         </w:tc>
@@ -9898,14 +10238,12 @@
                 <w:b w:val="0"/>
               </w:rPr>
             </w:pPr>
-            <w:proofErr w:type="spellStart"/>
             <w:r>
               <w:rPr>
                 <w:b w:val="0"/>
               </w:rPr>
               <w:t>Int</w:t>
             </w:r>
-            <w:proofErr w:type="spellEnd"/>
           </w:p>
         </w:tc>
         <w:tc>
@@ -9916,13 +10254,8 @@
             <w:pPr>
               <w:cnfStyle w:val="000000000000" w:firstRow="0" w:lastRow="0" w:firstColumn="0" w:lastColumn="0" w:oddVBand="0" w:evenVBand="0" w:oddHBand="0" w:evenHBand="0" w:firstRowFirstColumn="0" w:firstRowLastColumn="0" w:lastRowFirstColumn="0" w:lastRowLastColumn="0"/>
             </w:pPr>
-            <w:proofErr w:type="spellStart"/>
-            <w:r>
-              <w:t>getActions</w:t>
-            </w:r>
-            <w:proofErr w:type="spellEnd"/>
-            <w:r>
-              <w:t>(Player)</w:t>
+            <w:r>
+              <w:t>getActions(Player)</w:t>
             </w:r>
           </w:p>
         </w:tc>
@@ -9952,14 +10285,12 @@
                 <w:b w:val="0"/>
               </w:rPr>
             </w:pPr>
-            <w:proofErr w:type="spellStart"/>
             <w:r>
               <w:rPr>
                 <w:b w:val="0"/>
               </w:rPr>
               <w:t>Int</w:t>
             </w:r>
-            <w:proofErr w:type="spellEnd"/>
           </w:p>
         </w:tc>
         <w:tc>
@@ -9970,13 +10301,8 @@
             <w:pPr>
               <w:cnfStyle w:val="000000000000" w:firstRow="0" w:lastRow="0" w:firstColumn="0" w:lastColumn="0" w:oddVBand="0" w:evenVBand="0" w:oddHBand="0" w:evenHBand="0" w:firstRowFirstColumn="0" w:firstRowLastColumn="0" w:lastRowFirstColumn="0" w:lastRowLastColumn="0"/>
             </w:pPr>
-            <w:proofErr w:type="spellStart"/>
-            <w:r>
-              <w:t>getBuys</w:t>
-            </w:r>
-            <w:proofErr w:type="spellEnd"/>
-            <w:r>
-              <w:t>(Player)</w:t>
+            <w:r>
+              <w:t>getBuys(Player)</w:t>
             </w:r>
           </w:p>
         </w:tc>
@@ -10006,14 +10332,12 @@
                 <w:b w:val="0"/>
               </w:rPr>
             </w:pPr>
-            <w:proofErr w:type="spellStart"/>
             <w:r>
               <w:rPr>
                 <w:b w:val="0"/>
               </w:rPr>
               <w:t>Int</w:t>
             </w:r>
-            <w:proofErr w:type="spellEnd"/>
           </w:p>
         </w:tc>
         <w:tc>
@@ -10024,13 +10348,8 @@
             <w:pPr>
               <w:cnfStyle w:val="000000000000" w:firstRow="0" w:lastRow="0" w:firstColumn="0" w:lastColumn="0" w:oddVBand="0" w:evenVBand="0" w:oddHBand="0" w:evenHBand="0" w:firstRowFirstColumn="0" w:firstRowLastColumn="0" w:lastRowFirstColumn="0" w:lastRowLastColumn="0"/>
             </w:pPr>
-            <w:proofErr w:type="spellStart"/>
-            <w:r>
-              <w:t>getCoins</w:t>
-            </w:r>
-            <w:proofErr w:type="spellEnd"/>
-            <w:r>
-              <w:t>(Player)</w:t>
+            <w:r>
+              <w:t>getCoins(Player)</w:t>
             </w:r>
           </w:p>
         </w:tc>
@@ -10129,14 +10448,12 @@
                 <w:b w:val="0"/>
               </w:rPr>
             </w:pPr>
-            <w:proofErr w:type="spellStart"/>
             <w:r>
               <w:rPr>
                 <w:b w:val="0"/>
               </w:rPr>
               <w:t>Int</w:t>
             </w:r>
-            <w:proofErr w:type="spellEnd"/>
           </w:p>
         </w:tc>
         <w:tc>
@@ -10147,18 +10464,8 @@
             <w:pPr>
               <w:cnfStyle w:val="000000000000" w:firstRow="0" w:lastRow="0" w:firstColumn="0" w:lastColumn="0" w:oddVBand="0" w:evenVBand="0" w:oddHBand="0" w:evenHBand="0" w:firstRowFirstColumn="0" w:firstRowLastColumn="0" w:lastRowFirstColumn="0" w:lastRowLastColumn="0"/>
             </w:pPr>
-            <w:proofErr w:type="spellStart"/>
-            <w:proofErr w:type="gramStart"/>
-            <w:r>
-              <w:t>getNumPlayers</w:t>
-            </w:r>
-            <w:proofErr w:type="spellEnd"/>
-            <w:r>
-              <w:t>(</w:t>
-            </w:r>
-            <w:proofErr w:type="gramEnd"/>
-            <w:r>
-              <w:t>)</w:t>
+            <w:r>
+              <w:t>getNumPlayers()</w:t>
             </w:r>
           </w:p>
         </w:tc>
@@ -10204,21 +10511,8 @@
             <w:pPr>
               <w:cnfStyle w:val="000000000000" w:firstRow="0" w:lastRow="0" w:firstColumn="0" w:lastColumn="0" w:oddVBand="0" w:evenVBand="0" w:oddHBand="0" w:evenHBand="0" w:firstRowFirstColumn="0" w:firstRowLastColumn="0" w:lastRowFirstColumn="0" w:lastRowLastColumn="0"/>
             </w:pPr>
-            <w:proofErr w:type="spellStart"/>
-            <w:r>
-              <w:t>getPlayer</w:t>
-            </w:r>
-            <w:proofErr w:type="spellEnd"/>
-            <w:r>
-              <w:t>(</w:t>
-            </w:r>
-            <w:proofErr w:type="spellStart"/>
-            <w:r>
-              <w:t>num</w:t>
-            </w:r>
-            <w:proofErr w:type="spellEnd"/>
-            <w:r>
-              <w:t>)</w:t>
+            <w:r>
+              <w:t>getPlayer(num)</w:t>
             </w:r>
           </w:p>
         </w:tc>
@@ -10264,18 +10558,8 @@
             <w:pPr>
               <w:cnfStyle w:val="000000000000" w:firstRow="0" w:lastRow="0" w:firstColumn="0" w:lastColumn="0" w:oddVBand="0" w:evenVBand="0" w:oddHBand="0" w:evenHBand="0" w:firstRowFirstColumn="0" w:firstRowLastColumn="0" w:lastRowFirstColumn="0" w:lastRowLastColumn="0"/>
             </w:pPr>
-            <w:proofErr w:type="spellStart"/>
-            <w:proofErr w:type="gramStart"/>
-            <w:r>
-              <w:t>getSupply</w:t>
-            </w:r>
-            <w:proofErr w:type="spellEnd"/>
-            <w:r>
-              <w:t>(</w:t>
-            </w:r>
-            <w:proofErr w:type="gramEnd"/>
-            <w:r>
-              <w:t>)</w:t>
+            <w:r>
+              <w:t>getSupply()</w:t>
             </w:r>
           </w:p>
         </w:tc>
@@ -10321,18 +10605,8 @@
             <w:pPr>
               <w:cnfStyle w:val="000000000000" w:firstRow="0" w:lastRow="0" w:firstColumn="0" w:lastColumn="0" w:oddVBand="0" w:evenVBand="0" w:oddHBand="0" w:evenHBand="0" w:firstRowFirstColumn="0" w:firstRowLastColumn="0" w:lastRowFirstColumn="0" w:lastRowLastColumn="0"/>
             </w:pPr>
-            <w:proofErr w:type="spellStart"/>
-            <w:proofErr w:type="gramStart"/>
-            <w:r>
-              <w:t>createGame</w:t>
-            </w:r>
-            <w:proofErr w:type="spellEnd"/>
-            <w:r>
-              <w:t>(</w:t>
-            </w:r>
-            <w:proofErr w:type="gramEnd"/>
-            <w:r>
-              <w:t>)</w:t>
+            <w:r>
+              <w:t>createGame()</w:t>
             </w:r>
           </w:p>
         </w:tc>
@@ -10450,18 +10724,8 @@
             <w:pPr>
               <w:cnfStyle w:val="000000000000" w:firstRow="0" w:lastRow="0" w:firstColumn="0" w:lastColumn="0" w:oddVBand="0" w:evenVBand="0" w:oddHBand="0" w:evenHBand="0" w:firstRowFirstColumn="0" w:firstRowLastColumn="0" w:lastRowFirstColumn="0" w:lastRowLastColumn="0"/>
             </w:pPr>
-            <w:proofErr w:type="spellStart"/>
-            <w:proofErr w:type="gramStart"/>
-            <w:r>
-              <w:t>createSupply</w:t>
-            </w:r>
-            <w:proofErr w:type="spellEnd"/>
-            <w:r>
-              <w:t>(</w:t>
-            </w:r>
-            <w:proofErr w:type="gramEnd"/>
-            <w:r>
-              <w:t>)</w:t>
+            <w:r>
+              <w:t>createSupply()</w:t>
             </w:r>
           </w:p>
         </w:tc>
@@ -10507,18 +10771,8 @@
             <w:pPr>
               <w:cnfStyle w:val="000000000000" w:firstRow="0" w:lastRow="0" w:firstColumn="0" w:lastColumn="0" w:oddVBand="0" w:evenVBand="0" w:oddHBand="0" w:evenHBand="0" w:firstRowFirstColumn="0" w:firstRowLastColumn="0" w:lastRowFirstColumn="0" w:lastRowLastColumn="0"/>
             </w:pPr>
-            <w:proofErr w:type="spellStart"/>
-            <w:proofErr w:type="gramStart"/>
-            <w:r>
-              <w:t>getSupply</w:t>
-            </w:r>
-            <w:proofErr w:type="spellEnd"/>
-            <w:r>
-              <w:t>(</w:t>
-            </w:r>
-            <w:proofErr w:type="gramEnd"/>
-            <w:r>
-              <w:t>)</w:t>
+            <w:r>
+              <w:t>getSupply()</w:t>
             </w:r>
           </w:p>
         </w:tc>
@@ -10564,13 +10818,8 @@
             <w:pPr>
               <w:cnfStyle w:val="000000000000" w:firstRow="0" w:lastRow="0" w:firstColumn="0" w:lastColumn="0" w:oddVBand="0" w:evenVBand="0" w:oddHBand="0" w:evenHBand="0" w:firstRowFirstColumn="0" w:firstRowLastColumn="0" w:lastRowFirstColumn="0" w:lastRowLastColumn="0"/>
             </w:pPr>
-            <w:proofErr w:type="spellStart"/>
-            <w:r>
-              <w:t>getCard</w:t>
-            </w:r>
-            <w:proofErr w:type="spellEnd"/>
-            <w:r>
-              <w:t>(card)</w:t>
+            <w:r>
+              <w:t>getCard(card)</w:t>
             </w:r>
           </w:p>
         </w:tc>
@@ -10685,18 +10934,8 @@
             <w:pPr>
               <w:cnfStyle w:val="000000000000" w:firstRow="0" w:lastRow="0" w:firstColumn="0" w:lastColumn="0" w:oddVBand="0" w:evenVBand="0" w:oddHBand="0" w:evenHBand="0" w:firstRowFirstColumn="0" w:firstRowLastColumn="0" w:lastRowFirstColumn="0" w:lastRowLastColumn="0"/>
             </w:pPr>
-            <w:proofErr w:type="spellStart"/>
-            <w:proofErr w:type="gramStart"/>
-            <w:r>
-              <w:t>refreshSupply</w:t>
-            </w:r>
-            <w:proofErr w:type="spellEnd"/>
-            <w:r>
-              <w:t>(</w:t>
-            </w:r>
-            <w:proofErr w:type="gramEnd"/>
-            <w:r>
-              <w:t>)</w:t>
+            <w:r>
+              <w:t>refreshSupply()</w:t>
             </w:r>
           </w:p>
         </w:tc>
@@ -10709,15 +10948,7 @@
               <w:cnfStyle w:val="000000000000" w:firstRow="0" w:lastRow="0" w:firstColumn="0" w:lastColumn="0" w:oddVBand="0" w:evenVBand="0" w:oddHBand="0" w:evenHBand="0" w:firstRowFirstColumn="0" w:firstRowLastColumn="0" w:lastRowFirstColumn="0" w:lastRowLastColumn="0"/>
             </w:pPr>
             <w:r>
-              <w:t xml:space="preserve">Renews the supply displayed on the </w:t>
-            </w:r>
-            <w:proofErr w:type="gramStart"/>
-            <w:r>
-              <w:t>users</w:t>
-            </w:r>
-            <w:proofErr w:type="gramEnd"/>
-            <w:r>
-              <w:t xml:space="preserve"> screen</w:t>
+              <w:t>Renews the supply displayed on the users screen</w:t>
             </w:r>
           </w:p>
         </w:tc>
@@ -10750,18 +10981,8 @@
             <w:pPr>
               <w:cnfStyle w:val="000000000000" w:firstRow="0" w:lastRow="0" w:firstColumn="0" w:lastColumn="0" w:oddVBand="0" w:evenVBand="0" w:oddHBand="0" w:evenHBand="0" w:firstRowFirstColumn="0" w:firstRowLastColumn="0" w:lastRowFirstColumn="0" w:lastRowLastColumn="0"/>
             </w:pPr>
-            <w:proofErr w:type="spellStart"/>
-            <w:proofErr w:type="gramStart"/>
-            <w:r>
-              <w:t>refreshHand</w:t>
-            </w:r>
-            <w:proofErr w:type="spellEnd"/>
-            <w:r>
-              <w:t>(</w:t>
-            </w:r>
-            <w:proofErr w:type="gramEnd"/>
-            <w:r>
-              <w:t>)</w:t>
+            <w:r>
+              <w:t>refreshHand()</w:t>
             </w:r>
           </w:p>
         </w:tc>
@@ -10774,15 +10995,7 @@
               <w:cnfStyle w:val="000000000000" w:firstRow="0" w:lastRow="0" w:firstColumn="0" w:lastColumn="0" w:oddVBand="0" w:evenVBand="0" w:oddHBand="0" w:evenHBand="0" w:firstRowFirstColumn="0" w:firstRowLastColumn="0" w:lastRowFirstColumn="0" w:lastRowLastColumn="0"/>
             </w:pPr>
             <w:r>
-              <w:t xml:space="preserve">Renews the hand displayed on the </w:t>
-            </w:r>
-            <w:proofErr w:type="gramStart"/>
-            <w:r>
-              <w:t>users</w:t>
-            </w:r>
-            <w:proofErr w:type="gramEnd"/>
-            <w:r>
-              <w:t xml:space="preserve"> screen</w:t>
+              <w:t>Renews the hand displayed on the users screen</w:t>
             </w:r>
           </w:p>
         </w:tc>
@@ -10890,11 +11103,9 @@
             <w:pPr>
               <w:cnfStyle w:val="000000000000" w:firstRow="0" w:lastRow="0" w:firstColumn="0" w:lastColumn="0" w:oddVBand="0" w:evenVBand="0" w:oddHBand="0" w:evenHBand="0" w:firstRowFirstColumn="0" w:firstRowLastColumn="0" w:lastRowFirstColumn="0" w:lastRowLastColumn="0"/>
             </w:pPr>
-            <w:proofErr w:type="spellStart"/>
             <w:r>
               <w:t>takingTurn</w:t>
             </w:r>
-            <w:proofErr w:type="spellEnd"/>
           </w:p>
         </w:tc>
         <w:tc>
@@ -10939,18 +11150,8 @@
             <w:pPr>
               <w:cnfStyle w:val="000000000000" w:firstRow="0" w:lastRow="0" w:firstColumn="0" w:lastColumn="0" w:oddVBand="0" w:evenVBand="0" w:oddHBand="0" w:evenHBand="0" w:firstRowFirstColumn="0" w:firstRowLastColumn="0" w:lastRowFirstColumn="0" w:lastRowLastColumn="0"/>
             </w:pPr>
-            <w:proofErr w:type="spellStart"/>
-            <w:proofErr w:type="gramStart"/>
-            <w:r>
-              <w:t>endTurn</w:t>
-            </w:r>
-            <w:proofErr w:type="spellEnd"/>
-            <w:r>
-              <w:t>(</w:t>
-            </w:r>
-            <w:proofErr w:type="gramEnd"/>
-            <w:r>
-              <w:t>)</w:t>
+            <w:r>
+              <w:t>endTurn()</w:t>
             </w:r>
           </w:p>
         </w:tc>
@@ -11065,18 +11266,8 @@
             <w:pPr>
               <w:cnfStyle w:val="000000000000" w:firstRow="0" w:lastRow="0" w:firstColumn="0" w:lastColumn="0" w:oddVBand="0" w:evenVBand="0" w:oddHBand="0" w:evenHBand="0" w:firstRowFirstColumn="0" w:firstRowLastColumn="0" w:lastRowFirstColumn="0" w:lastRowLastColumn="0"/>
             </w:pPr>
-            <w:proofErr w:type="spellStart"/>
-            <w:proofErr w:type="gramStart"/>
-            <w:r>
-              <w:t>makeMove</w:t>
-            </w:r>
-            <w:proofErr w:type="spellEnd"/>
-            <w:r>
-              <w:t>(</w:t>
-            </w:r>
-            <w:proofErr w:type="gramEnd"/>
-            <w:r>
-              <w:t>)</w:t>
+            <w:r>
+              <w:t>makeMove()</w:t>
             </w:r>
           </w:p>
         </w:tc>
@@ -11099,11 +11290,13 @@
       <w:pPr>
         <w:pStyle w:val="Heading1"/>
       </w:pPr>
-      <w:bookmarkStart w:id="35" w:name="_Toc496278698"/>
+      <w:bookmarkStart w:id="34" w:name="_Toc496278698"/>
+      <w:bookmarkStart w:id="35" w:name="_Toc498362291"/>
       <w:r>
         <w:lastRenderedPageBreak/>
         <w:t>System Architecture</w:t>
       </w:r>
+      <w:bookmarkEnd w:id="34"/>
       <w:bookmarkEnd w:id="35"/>
     </w:p>
     <w:p/>
@@ -11112,10 +11305,12 @@
         <w:pStyle w:val="Heading2"/>
       </w:pPr>
       <w:bookmarkStart w:id="36" w:name="_Toc496278699"/>
+      <w:bookmarkStart w:id="37" w:name="_Toc498362292"/>
       <w:r>
         <w:t>Architecture Styles</w:t>
       </w:r>
       <w:bookmarkEnd w:id="36"/>
+      <w:bookmarkEnd w:id="37"/>
     </w:p>
     <w:p>
       <w:r>
@@ -11144,11 +11339,13 @@
       <w:pPr>
         <w:pStyle w:val="Heading2"/>
       </w:pPr>
-      <w:bookmarkStart w:id="37" w:name="_Toc496278700"/>
+      <w:bookmarkStart w:id="38" w:name="_Toc496278700"/>
+      <w:bookmarkStart w:id="39" w:name="_Toc498362293"/>
       <w:r>
         <w:t>UML Package Diagram</w:t>
       </w:r>
-      <w:bookmarkEnd w:id="37"/>
+      <w:bookmarkEnd w:id="38"/>
+      <w:bookmarkEnd w:id="39"/>
     </w:p>
     <w:p>
       <w:r>
@@ -11196,11 +11393,13 @@
       <w:pPr>
         <w:pStyle w:val="Heading2"/>
       </w:pPr>
-      <w:bookmarkStart w:id="38" w:name="_Toc496278701"/>
+      <w:bookmarkStart w:id="40" w:name="_Toc496278701"/>
+      <w:bookmarkStart w:id="41" w:name="_Toc498362294"/>
       <w:r>
         <w:t>Mapping Subsystems to hardware</w:t>
       </w:r>
-      <w:bookmarkEnd w:id="38"/>
+      <w:bookmarkEnd w:id="40"/>
+      <w:bookmarkEnd w:id="41"/>
     </w:p>
     <w:p>
       <w:r>
@@ -11211,11 +11410,13 @@
       <w:pPr>
         <w:pStyle w:val="Heading2"/>
       </w:pPr>
-      <w:bookmarkStart w:id="39" w:name="_Toc496278702"/>
+      <w:bookmarkStart w:id="42" w:name="_Toc496278702"/>
+      <w:bookmarkStart w:id="43" w:name="_Toc498362295"/>
       <w:r>
         <w:t>Persistent Data Storage</w:t>
       </w:r>
-      <w:bookmarkEnd w:id="39"/>
+      <w:bookmarkEnd w:id="42"/>
+      <w:bookmarkEnd w:id="43"/>
     </w:p>
     <w:p>
       <w:r>
@@ -11273,11 +11474,13 @@
       <w:r>
         <w:br/>
       </w:r>
-      <w:bookmarkStart w:id="40" w:name="_Toc496278703"/>
+      <w:bookmarkStart w:id="44" w:name="_Toc496278703"/>
+      <w:bookmarkStart w:id="45" w:name="_Toc498362296"/>
       <w:r>
         <w:t>Network Protocol</w:t>
       </w:r>
-      <w:bookmarkEnd w:id="40"/>
+      <w:bookmarkEnd w:id="44"/>
+      <w:bookmarkEnd w:id="45"/>
     </w:p>
     <w:p>
       <w:r>
@@ -11297,72 +11500,54 @@
       <w:pPr>
         <w:pStyle w:val="Heading1"/>
       </w:pPr>
-      <w:bookmarkStart w:id="41" w:name="_Toc496278713"/>
+      <w:bookmarkStart w:id="46" w:name="_Toc496278713"/>
+      <w:bookmarkStart w:id="47" w:name="_Toc498362297"/>
       <w:r>
         <w:lastRenderedPageBreak/>
         <w:t>User Interface Design and Implementation</w:t>
       </w:r>
-      <w:bookmarkEnd w:id="41"/>
-    </w:p>
-    <w:p>
-      <w:r>
-        <w:t xml:space="preserve">From our initial mockups we ended up having to zoom-in the cards when the user hover </w:t>
-      </w:r>
-      <w:proofErr w:type="gramStart"/>
-      <w:r>
-        <w:t>them</w:t>
-      </w:r>
-      <w:proofErr w:type="gramEnd"/>
-      <w:r>
-        <w:t xml:space="preserve"> so they could read the content of the card. We added titles to the pile and trash to identify them without having to guess what they did. Moved the End Turn button, and the number of buys, actions and money above the hand so the user can always see this information. We moved New Game and High Score to the top of the screen where they are not inside of the game, and more as secondary tools.</w:t>
-      </w:r>
-    </w:p>
-    <w:p>
-      <w:r>
-        <w:t xml:space="preserve">We simplified the actions of the </w:t>
-      </w:r>
-      <w:proofErr w:type="gramStart"/>
-      <w:r>
-        <w:t>game</w:t>
-      </w:r>
-      <w:proofErr w:type="gramEnd"/>
-      <w:r>
-        <w:t xml:space="preserve"> so the user can play the game without reading extended set of rules. Clicking on an action card will perform the action right away, no second click necessary. Clicking on any card that required to be bought, will perform the action right away and take the money away. If user does not have the money, it will then inform them after clicking the card.</w:t>
-      </w:r>
-    </w:p>
-    <w:p>
-      <w:r>
-        <w:t xml:space="preserve">New game button will re-shuffle the deck instantly, and get the player into a new game in seconds. While high scores will show as an overlay on top of the </w:t>
-      </w:r>
-      <w:proofErr w:type="gramStart"/>
-      <w:r>
-        <w:t>way</w:t>
-      </w:r>
-      <w:proofErr w:type="gramEnd"/>
-      <w:r>
-        <w:t xml:space="preserve"> so the game is no disrupted if the user clicks on it.</w:t>
+      <w:bookmarkEnd w:id="46"/>
+      <w:bookmarkEnd w:id="47"/>
+    </w:p>
+    <w:p>
+      <w:r>
+        <w:t>From our initial mockups we ended up having to zoom-in the cards when the user hover them so they could read the content of the card. We added titles to the pile and trash to identify them without having to guess what they did. Moved the End Turn button, and the number of buys, actions and money above the hand so the user can always see this information. We moved New Game and High Score to the top of the screen where they are not inside of the game, and more as secondary tools.</w:t>
+      </w:r>
+    </w:p>
+    <w:p>
+      <w:r>
+        <w:t>We simplified the actions of the game so the user can play the game without reading extended set of rules. Clicking on an action card will perform the action right away, no second click necessary. Clicking on any card that required to be bought, will perform the action right away and take the money away. If user does not have the money, it will then inform them after clicking the card.</w:t>
+      </w:r>
+    </w:p>
+    <w:p>
+      <w:r>
+        <w:t>New game button will re-shuffle the deck instantly, and get the player into a new game in seconds. While high scores will show as an overlay on top of the way so the game is no disrupted if the user clicks on it.</w:t>
       </w:r>
     </w:p>
     <w:p>
       <w:pPr>
         <w:pStyle w:val="Heading1"/>
       </w:pPr>
-      <w:bookmarkStart w:id="42" w:name="_Toc496278709"/>
+      <w:bookmarkStart w:id="48" w:name="_Toc496278709"/>
+      <w:bookmarkStart w:id="49" w:name="_Toc498362298"/>
       <w:r>
         <w:t>Design of Tests</w:t>
       </w:r>
-      <w:bookmarkEnd w:id="42"/>
+      <w:bookmarkEnd w:id="48"/>
+      <w:bookmarkEnd w:id="49"/>
     </w:p>
     <w:p/>
     <w:p>
       <w:pPr>
         <w:pStyle w:val="Heading2"/>
       </w:pPr>
-      <w:bookmarkStart w:id="43" w:name="_Toc496278710"/>
+      <w:bookmarkStart w:id="50" w:name="_Toc496278710"/>
+      <w:bookmarkStart w:id="51" w:name="_Toc498362299"/>
       <w:r>
         <w:t>Test Cases</w:t>
       </w:r>
-      <w:bookmarkEnd w:id="43"/>
+      <w:bookmarkEnd w:id="50"/>
+      <w:bookmarkEnd w:id="51"/>
     </w:p>
     <w:p/>
     <w:tbl>
@@ -11473,18 +11658,8 @@
             <w:pPr>
               <w:cnfStyle w:val="000000100000" w:firstRow="0" w:lastRow="0" w:firstColumn="0" w:lastColumn="0" w:oddVBand="0" w:evenVBand="0" w:oddHBand="1" w:evenHBand="0" w:firstRowFirstColumn="0" w:firstRowLastColumn="0" w:lastRowFirstColumn="0" w:lastRowLastColumn="0"/>
             </w:pPr>
-            <w:proofErr w:type="spellStart"/>
-            <w:proofErr w:type="gramStart"/>
-            <w:r>
-              <w:t>GetPrice</w:t>
-            </w:r>
-            <w:proofErr w:type="spellEnd"/>
-            <w:r>
-              <w:t>(</w:t>
-            </w:r>
-            <w:proofErr w:type="gramEnd"/>
-            <w:r>
-              <w:t>) returns: “insufficient coins”</w:t>
+            <w:r>
+              <w:t>GetPrice() returns: “insufficient coins”</w:t>
             </w:r>
           </w:p>
           <w:p>
@@ -11540,18 +11715,8 @@
             <w:pPr>
               <w:cnfStyle w:val="000000000000" w:firstRow="0" w:lastRow="0" w:firstColumn="0" w:lastColumn="0" w:oddVBand="0" w:evenVBand="0" w:oddHBand="0" w:evenHBand="0" w:firstRowFirstColumn="0" w:firstRowLastColumn="0" w:lastRowFirstColumn="0" w:lastRowLastColumn="0"/>
             </w:pPr>
-            <w:proofErr w:type="spellStart"/>
-            <w:proofErr w:type="gramStart"/>
-            <w:r>
-              <w:t>GetPrice</w:t>
-            </w:r>
-            <w:proofErr w:type="spellEnd"/>
-            <w:r>
-              <w:t>(</w:t>
-            </w:r>
-            <w:proofErr w:type="gramEnd"/>
-            <w:r>
-              <w:t>) returns: “sufficient coins”</w:t>
+            <w:r>
+              <w:t>GetPrice() returns: “sufficient coins”</w:t>
             </w:r>
           </w:p>
         </w:tc>
@@ -11600,18 +11765,8 @@
             <w:pPr>
               <w:cnfStyle w:val="000000100000" w:firstRow="0" w:lastRow="0" w:firstColumn="0" w:lastColumn="0" w:oddVBand="0" w:evenVBand="0" w:oddHBand="1" w:evenHBand="0" w:firstRowFirstColumn="0" w:firstRowLastColumn="0" w:lastRowFirstColumn="0" w:lastRowLastColumn="0"/>
             </w:pPr>
-            <w:proofErr w:type="spellStart"/>
-            <w:proofErr w:type="gramStart"/>
-            <w:r>
-              <w:t>endGame</w:t>
-            </w:r>
-            <w:proofErr w:type="spellEnd"/>
-            <w:r>
-              <w:t>(</w:t>
-            </w:r>
-            <w:proofErr w:type="gramEnd"/>
-            <w:r>
-              <w:t>) returns the player scores</w:t>
+            <w:r>
+              <w:t>endGame() returns the player scores</w:t>
             </w:r>
           </w:p>
         </w:tc>
@@ -11657,18 +11812,8 @@
             <w:pPr>
               <w:cnfStyle w:val="000000000000" w:firstRow="0" w:lastRow="0" w:firstColumn="0" w:lastColumn="0" w:oddVBand="0" w:evenVBand="0" w:oddHBand="0" w:evenHBand="0" w:firstRowFirstColumn="0" w:firstRowLastColumn="0" w:lastRowFirstColumn="0" w:lastRowLastColumn="0"/>
             </w:pPr>
-            <w:proofErr w:type="spellStart"/>
-            <w:proofErr w:type="gramStart"/>
-            <w:r>
-              <w:t>EndTurn</w:t>
-            </w:r>
-            <w:proofErr w:type="spellEnd"/>
-            <w:r>
-              <w:t>(</w:t>
-            </w:r>
-            <w:proofErr w:type="gramEnd"/>
-            <w:r>
-              <w:t xml:space="preserve">) returns a player object, and </w:t>
+            <w:r>
+              <w:t xml:space="preserve">EndTurn() returns a player object, and </w:t>
             </w:r>
           </w:p>
         </w:tc>
@@ -11814,18 +11959,8 @@
             <w:pPr>
               <w:cnfStyle w:val="000000100000" w:firstRow="0" w:lastRow="0" w:firstColumn="0" w:lastColumn="0" w:oddVBand="0" w:evenVBand="0" w:oddHBand="1" w:evenHBand="0" w:firstRowFirstColumn="0" w:firstRowLastColumn="0" w:lastRowFirstColumn="0" w:lastRowLastColumn="0"/>
             </w:pPr>
-            <w:proofErr w:type="spellStart"/>
-            <w:proofErr w:type="gramStart"/>
-            <w:r>
-              <w:t>trashCard</w:t>
-            </w:r>
-            <w:proofErr w:type="spellEnd"/>
-            <w:r>
-              <w:t>(</w:t>
-            </w:r>
-            <w:proofErr w:type="gramEnd"/>
-            <w:r>
-              <w:t>) returns the next card the user clicks on</w:t>
+            <w:r>
+              <w:t>trashCard() returns the next card the user clicks on</w:t>
             </w:r>
           </w:p>
         </w:tc>
@@ -11836,11 +11971,13 @@
       <w:pPr>
         <w:pStyle w:val="Heading2"/>
       </w:pPr>
-      <w:bookmarkStart w:id="44" w:name="_Toc496278711"/>
+      <w:bookmarkStart w:id="52" w:name="_Toc496278711"/>
+      <w:bookmarkStart w:id="53" w:name="_Toc498362300"/>
       <w:r>
         <w:t>Test Coverage</w:t>
       </w:r>
-      <w:bookmarkEnd w:id="44"/>
+      <w:bookmarkEnd w:id="52"/>
+      <w:bookmarkEnd w:id="53"/>
     </w:p>
     <w:p>
       <w:r>
@@ -11857,11 +11994,13 @@
       <w:pPr>
         <w:pStyle w:val="Heading2"/>
       </w:pPr>
-      <w:bookmarkStart w:id="45" w:name="_Toc496278712"/>
+      <w:bookmarkStart w:id="54" w:name="_Toc496278712"/>
+      <w:bookmarkStart w:id="55" w:name="_Toc498362301"/>
       <w:r>
         <w:t>Integration Testing Strategy</w:t>
       </w:r>
-      <w:bookmarkEnd w:id="45"/>
+      <w:bookmarkEnd w:id="54"/>
+      <w:bookmarkEnd w:id="55"/>
     </w:p>
     <w:p>
       <w:r>
@@ -11874,9 +12013,11 @@
       <w:pPr>
         <w:pStyle w:val="Heading1"/>
       </w:pPr>
+      <w:bookmarkStart w:id="56" w:name="_Toc498362302"/>
       <w:r>
         <w:t>History of work</w:t>
       </w:r>
+      <w:bookmarkEnd w:id="56"/>
     </w:p>
     <w:p>
       <w:r>
@@ -12469,14 +12610,14 @@
       <w:pPr>
         <w:pStyle w:val="Heading1"/>
       </w:pPr>
-      <w:bookmarkStart w:id="46" w:name="_Toc494097109"/>
-      <w:bookmarkStart w:id="47" w:name="_Toc498355301"/>
+      <w:bookmarkStart w:id="57" w:name="_Toc494097109"/>
+      <w:bookmarkStart w:id="58" w:name="_Toc498362303"/>
       <w:r>
         <w:lastRenderedPageBreak/>
         <w:t>Preliminary Design</w:t>
       </w:r>
-      <w:bookmarkEnd w:id="46"/>
-      <w:bookmarkEnd w:id="47"/>
+      <w:bookmarkEnd w:id="57"/>
+      <w:bookmarkEnd w:id="58"/>
     </w:p>
     <w:p>
       <w:r>
@@ -12556,14 +12697,14 @@
       <w:pPr>
         <w:pStyle w:val="Heading1"/>
       </w:pPr>
-      <w:bookmarkStart w:id="48" w:name="_Toc494097110"/>
-      <w:bookmarkStart w:id="49" w:name="_Toc498355302"/>
+      <w:bookmarkStart w:id="59" w:name="_Toc494097110"/>
+      <w:bookmarkStart w:id="60" w:name="_Toc498362304"/>
       <w:r>
         <w:lastRenderedPageBreak/>
         <w:t>User Effort Estimation</w:t>
       </w:r>
-      <w:bookmarkEnd w:id="48"/>
-      <w:bookmarkEnd w:id="49"/>
+      <w:bookmarkEnd w:id="59"/>
+      <w:bookmarkEnd w:id="60"/>
     </w:p>
     <w:p>
       <w:pPr>
@@ -12802,20 +12943,20 @@
           <w:szCs w:val="30"/>
         </w:rPr>
       </w:pPr>
-      <w:bookmarkStart w:id="50" w:name="__DdeLink__1498_2915995668"/>
-      <w:bookmarkEnd w:id="50"/>
+      <w:bookmarkStart w:id="61" w:name="__DdeLink__1498_2915995668"/>
+      <w:bookmarkEnd w:id="61"/>
     </w:p>
     <w:p>
       <w:pPr>
         <w:pStyle w:val="Heading1"/>
       </w:pPr>
-      <w:bookmarkStart w:id="51" w:name="_Toc494097112"/>
-      <w:bookmarkStart w:id="52" w:name="_Toc498355304"/>
+      <w:bookmarkStart w:id="62" w:name="_Toc494097112"/>
+      <w:bookmarkStart w:id="63" w:name="_Toc498362305"/>
       <w:r>
         <w:t>References</w:t>
       </w:r>
-      <w:bookmarkEnd w:id="51"/>
-      <w:bookmarkEnd w:id="52"/>
+      <w:bookmarkEnd w:id="62"/>
+      <w:bookmarkEnd w:id="63"/>
     </w:p>
     <w:p>
       <w:pPr>
@@ -12867,7 +13008,10 @@
         <w:fldChar w:fldCharType="end"/>
       </w:r>
     </w:p>
-    <w:p/>
+    <w:p>
+      <w:bookmarkStart w:id="64" w:name="_GoBack"/>
+      <w:bookmarkEnd w:id="64"/>
+    </w:p>
     <w:sectPr>
       <w:headerReference w:type="default" r:id="rId23"/>
       <w:pgSz w:w="12240" w:h="15840"/>
@@ -12939,6 +13083,7 @@
         <w:docPartUnique/>
       </w:docPartObj>
     </w:sdtPr>
+    <w:sdtEndPr/>
     <w:sdtContent>
       <w:p>
         <w:pPr>
@@ -12959,7 +13104,7 @@
           <w:rPr>
             <w:noProof/>
           </w:rPr>
-          <w:t>3</w:t>
+          <w:t>26</w:t>
         </w:r>
         <w:r>
           <w:fldChar w:fldCharType="end"/>
@@ -15523,7 +15668,7 @@
 </file>
 
 <file path=customXml/itemProps1.xml><?xml version="1.0" encoding="utf-8"?>
-<ds:datastoreItem xmlns:ds="http://schemas.openxmlformats.org/officeDocument/2006/customXml" ds:itemID="{9B90A7FE-2A43-4B18-BD5D-E12F8E1DFF7F}">
+<ds:datastoreItem xmlns:ds="http://schemas.openxmlformats.org/officeDocument/2006/customXml" ds:itemID="{433F2D58-2922-40C5-B2F9-C8C60C4DF54C}">
   <ds:schemaRefs>
     <ds:schemaRef ds:uri="http://schemas.openxmlformats.org/officeDocument/2006/bibliography"/>
   </ds:schemaRefs>

</xml_diff>